<commit_message>
start baseball lab + hw for stats and sports
</commit_message>
<xml_diff>
--- a/Stats/statsByLopez/baseballReadingsNotes.docx
+++ b/Stats/statsByLopez/baseballReadingsNotes.docx
@@ -7089,16 +7089,8 @@
         <w:rPr>
           <w:b/>
         </w:rPr>
-        <w:t xml:space="preserve">what </w:t>
-      </w:r>
-      <w:proofErr w:type="gramStart"/>
-      <w:r>
-        <w:rPr>
-          <w:b/>
-        </w:rPr>
-        <w:t>actually happens</w:t>
-      </w:r>
-      <w:proofErr w:type="gramEnd"/>
+        <w:t>what actually happens</w:t>
+      </w:r>
     </w:p>
     <w:p>
       <w:pPr>
@@ -7173,23 +7165,7 @@
           <w:b/>
           <w:bCs/>
         </w:rPr>
-        <w:t xml:space="preserve">should be judged by how well they measure what </w:t>
-      </w:r>
-      <w:proofErr w:type="gramStart"/>
-      <w:r>
-        <w:rPr>
-          <w:b/>
-          <w:bCs/>
-        </w:rPr>
-        <w:t>actually happens</w:t>
-      </w:r>
-      <w:proofErr w:type="gramEnd"/>
-      <w:r>
-        <w:rPr>
-          <w:b/>
-          <w:bCs/>
-        </w:rPr>
-        <w:t xml:space="preserve"> in the game</w:t>
+        <w:t>should be judged by how well they measure what actually happens in the game</w:t>
       </w:r>
       <w:r>
         <w:rPr>
@@ -7462,21 +7438,7 @@
         <w:rPr>
           <w:i/>
         </w:rPr>
-        <w:t xml:space="preserve">How many runs resulted from </w:t>
-      </w:r>
-      <w:proofErr w:type="gramStart"/>
-      <w:r>
-        <w:rPr>
-          <w:i/>
-        </w:rPr>
-        <w:t>all of</w:t>
-      </w:r>
-      <w:proofErr w:type="gramEnd"/>
-      <w:r>
-        <w:rPr>
-          <w:i/>
-        </w:rPr>
-        <w:t xml:space="preserve"> these things?</w:t>
+        <w:t>How many runs resulted from all of these things?</w:t>
       </w:r>
     </w:p>
     <w:p>
@@ -8188,15 +8150,7 @@
         <w:t xml:space="preserve"> + </w:t>
       </w:r>
       <w:r>
-        <w:t xml:space="preserve">also </w:t>
-      </w:r>
-      <w:proofErr w:type="gramStart"/>
-      <w:r>
-        <w:t>takes into account</w:t>
-      </w:r>
-      <w:proofErr w:type="gramEnd"/>
-      <w:r>
-        <w:t xml:space="preserve"> performance in clutch</w:t>
+        <w:t>also takes into account performance in clutch</w:t>
       </w:r>
       <w:r>
         <w:t xml:space="preserve"> </w:t>
@@ -8600,21 +8554,13 @@
         <w:t>rate stat</w:t>
       </w:r>
       <w:r>
-        <w:t xml:space="preserve">, rather than </w:t>
-      </w:r>
-      <w:proofErr w:type="gramStart"/>
-      <w:r>
-        <w:t xml:space="preserve">a raw </w:t>
+        <w:t xml:space="preserve">, rather than a raw </w:t>
       </w:r>
       <w:r>
         <w:t xml:space="preserve"># </w:t>
       </w:r>
       <w:r>
-        <w:t>of runs</w:t>
-      </w:r>
-      <w:proofErr w:type="gramEnd"/>
-      <w:r>
-        <w:t xml:space="preserve"> contributed</w:t>
+        <w:t>of runs contributed</w:t>
       </w:r>
     </w:p>
     <w:p>
@@ -8634,16 +8580,11 @@
       <w:r>
         <w:t xml:space="preserve">per some </w:t>
       </w:r>
-      <w:proofErr w:type="gramStart"/>
       <w:r>
         <w:t xml:space="preserve">#  </w:t>
       </w:r>
       <w:r>
-        <w:t>of</w:t>
-      </w:r>
-      <w:proofErr w:type="gramEnd"/>
-      <w:r>
-        <w:t xml:space="preserve"> outs, e.g.  </w:t>
+        <w:t xml:space="preserve">of outs, e.g.  </w:t>
       </w:r>
       <w:r>
         <w:t xml:space="preserve">RC/27 </w:t>
@@ -8694,16 +8635,8 @@
         <w:rPr>
           <w:b/>
         </w:rPr>
-        <w:t xml:space="preserve">when used on whole teams, the formula normally closely approximates how many runs team </w:t>
-      </w:r>
-      <w:proofErr w:type="gramStart"/>
-      <w:r>
-        <w:rPr>
-          <w:b/>
-        </w:rPr>
-        <w:t>actually scores</w:t>
-      </w:r>
-      <w:proofErr w:type="gramEnd"/>
+        <w:t>when used on whole teams, the formula normally closely approximates how many runs team actually scores</w:t>
+      </w:r>
     </w:p>
     <w:p>
       <w:pPr>
@@ -9271,15 +9204,7 @@
         </w:numPr>
       </w:pPr>
       <w:r>
-        <w:t xml:space="preserve">estimate is off by 22 runs, which is </w:t>
-      </w:r>
-      <w:proofErr w:type="gramStart"/>
-      <w:r>
-        <w:t>fairly typical</w:t>
-      </w:r>
-      <w:proofErr w:type="gramEnd"/>
-      <w:r>
-        <w:t>.</w:t>
+        <w:t>estimate is off by 22 runs, which is fairly typical.</w:t>
       </w:r>
     </w:p>
     <w:p>
@@ -9336,16 +9261,8 @@
         <w:rPr>
           <w:i/>
         </w:rPr>
-        <w:t xml:space="preserve">we don’t know how many runs we </w:t>
-      </w:r>
-      <w:proofErr w:type="gramStart"/>
-      <w:r>
-        <w:rPr>
-          <w:i/>
-        </w:rPr>
-        <w:t>actually have</w:t>
-      </w:r>
-      <w:proofErr w:type="gramEnd"/>
+        <w:t>we don’t know how many runs we actually have</w:t>
+      </w:r>
       <w:r>
         <w:t xml:space="preserve">. </w:t>
       </w:r>
@@ -9799,15 +9716,7 @@
         <w:t>On-Base Plus Slugging (OPS)</w:t>
       </w:r>
       <w:r>
-        <w:t xml:space="preserve"> statistic </w:t>
-      </w:r>
-      <w:proofErr w:type="gramStart"/>
-      <w:r>
-        <w:t>in order to</w:t>
-      </w:r>
-      <w:proofErr w:type="gramEnd"/>
-      <w:r>
-        <w:t xml:space="preserve"> see how it compared as a proxy for offensive production </w:t>
+        <w:t xml:space="preserve"> statistic in order to see how it compared as a proxy for offensive production </w:t>
       </w:r>
       <w:r>
         <w:t xml:space="preserve">vs. </w:t>
@@ -9847,15 +9756,7 @@
         <w:t xml:space="preserve"> </w:t>
       </w:r>
       <w:r>
-        <w:t xml:space="preserve">showed that OPS </w:t>
-      </w:r>
-      <w:proofErr w:type="gramStart"/>
-      <w:r>
-        <w:t>tracks</w:t>
-      </w:r>
-      <w:proofErr w:type="gramEnd"/>
-      <w:r>
-        <w:t xml:space="preserve"> extremely well </w:t>
+        <w:t xml:space="preserve">showed that OPS tracks extremely well </w:t>
       </w:r>
       <w:r>
         <w:t xml:space="preserve">w/ </w:t>
@@ -10221,13 +10122,8 @@
       <w:r>
         <w:t xml:space="preserve"> + </w:t>
       </w:r>
-      <w:proofErr w:type="gramStart"/>
-      <w:r>
-        <w:t>take a look</w:t>
-      </w:r>
-      <w:proofErr w:type="gramEnd"/>
-      <w:r>
-        <w:t xml:space="preserve"> </w:t>
+      <w:r>
+        <w:t xml:space="preserve">take a look </w:t>
       </w:r>
       <w:r>
         <w:t xml:space="preserve">@ </w:t>
@@ -10460,15 +10356,7 @@
         <w:t xml:space="preserve">= </w:t>
       </w:r>
       <w:r>
-        <w:t xml:space="preserve">they </w:t>
-      </w:r>
-      <w:proofErr w:type="gramStart"/>
-      <w:r>
-        <w:t>take into account</w:t>
-      </w:r>
-      <w:proofErr w:type="gramEnd"/>
-      <w:r>
-        <w:t xml:space="preserve"> the offensive </w:t>
+        <w:t xml:space="preserve">they take into account the offensive </w:t>
       </w:r>
       <w:r>
         <w:rPr>
@@ -10697,16 +10585,11 @@
         <w:t>‘</w:t>
       </w:r>
       <w:r>
-        <w:t>55</w:t>
-      </w:r>
-      <w:proofErr w:type="gramStart"/>
-      <w:r>
-        <w:t>-</w:t>
+        <w:t>55-</w:t>
       </w:r>
       <w:r>
         <w:t>‘</w:t>
       </w:r>
-      <w:proofErr w:type="gramEnd"/>
       <w:r>
         <w:t xml:space="preserve">97, Batting Runs </w:t>
       </w:r>
@@ -10756,15 +10639,7 @@
         <w:t xml:space="preserve">+ </w:t>
       </w:r>
       <w:r>
-        <w:t xml:space="preserve">in a perfect world should) be tailored to better fit a </w:t>
-      </w:r>
-      <w:proofErr w:type="gramStart"/>
-      <w:r>
-        <w:t>particular set</w:t>
-      </w:r>
-      <w:proofErr w:type="gramEnd"/>
-      <w:r>
-        <w:t xml:space="preserve"> of </w:t>
+        <w:t xml:space="preserve">in a perfect world should) be tailored to better fit a particular set of </w:t>
       </w:r>
       <w:r>
         <w:rPr>
@@ -11133,15 +11008,7 @@
         </w:numPr>
       </w:pPr>
       <w:r>
-        <w:t xml:space="preserve">Incidentally, </w:t>
-      </w:r>
-      <w:proofErr w:type="gramStart"/>
-      <w:r>
-        <w:t>in order to</w:t>
-      </w:r>
-      <w:proofErr w:type="gramEnd"/>
-      <w:r>
-        <w:t xml:space="preserve"> be able to compare Batting Runs </w:t>
+        <w:t xml:space="preserve">Incidentally, in order to be able to compare Batting Runs </w:t>
       </w:r>
       <w:r>
         <w:t xml:space="preserve">w/ </w:t>
@@ -11192,15 +11059,7 @@
         </w:numPr>
       </w:pPr>
       <w:r>
-        <w:t xml:space="preserve">don’t all include the same offensive elements, so results shouldn’t be taken as proof a </w:t>
-      </w:r>
-      <w:proofErr w:type="gramStart"/>
-      <w:r>
-        <w:t>particular construction</w:t>
-      </w:r>
-      <w:proofErr w:type="gramEnd"/>
-      <w:r>
-        <w:t xml:space="preserve"> is necessarily superior to another. </w:t>
+        <w:t xml:space="preserve">don’t all include the same offensive elements, so results shouldn’t be taken as proof a particular construction is necessarily superior to another. </w:t>
       </w:r>
     </w:p>
     <w:p>
@@ -11361,13 +11220,8 @@
           <w:i/>
         </w:rPr>
       </w:pPr>
-      <w:proofErr w:type="gramStart"/>
-      <w:r>
-        <w:t>also</w:t>
-      </w:r>
-      <w:proofErr w:type="gramEnd"/>
-      <w:r>
-        <w:t xml:space="preserve"> did not include Paul Johnson’s </w:t>
+      <w:r>
+        <w:t xml:space="preserve">also did not include Paul Johnson’s </w:t>
       </w:r>
       <w:r>
         <w:rPr>
@@ -11851,15 +11705,7 @@
         <w:t xml:space="preserve">= </w:t>
       </w:r>
       <w:r>
-        <w:t xml:space="preserve">-.10 rather than adjusted for the league as noted above, where typical ABF values for </w:t>
-      </w:r>
-      <w:proofErr w:type="gramStart"/>
-      <w:r>
-        <w:t>particular leagues</w:t>
-      </w:r>
-      <w:proofErr w:type="gramEnd"/>
-      <w:r>
-        <w:t xml:space="preserve"> </w:t>
+        <w:t xml:space="preserve">-.10 rather than adjusted for the league as noted above, where typical ABF values for particular leagues </w:t>
       </w:r>
       <w:r>
         <w:t xml:space="preserve">+ </w:t>
@@ -11927,13 +11773,8 @@
           <w:numId w:val="16"/>
         </w:numPr>
       </w:pPr>
-      <w:proofErr w:type="gramStart"/>
-      <w:r>
-        <w:t>In order to</w:t>
-      </w:r>
-      <w:proofErr w:type="gramEnd"/>
-      <w:r>
-        <w:t xml:space="preserve"> compare this formula to others</w:t>
+      <w:r>
+        <w:t>In order to compare this formula to others</w:t>
       </w:r>
       <w:r>
         <w:t xml:space="preserve">, </w:t>
@@ -12092,16 +11933,11 @@
         <w:t>‘</w:t>
       </w:r>
       <w:r>
-        <w:t>01</w:t>
-      </w:r>
-      <w:proofErr w:type="gramStart"/>
-      <w:r>
-        <w:t>-</w:t>
+        <w:t>01-</w:t>
       </w:r>
       <w:r>
         <w:t>‘</w:t>
       </w:r>
-      <w:proofErr w:type="gramEnd"/>
       <w:r>
         <w:t>77), each out is “worth” -.16 runs</w:t>
       </w:r>
@@ -12547,18 +12383,10 @@
         <w:t xml:space="preserve"> site several years ago</w:t>
       </w:r>
       <w:r>
-        <w:t xml:space="preserve"> </w:t>
-      </w:r>
-      <w:proofErr w:type="gramStart"/>
-      <w:r>
-        <w:t xml:space="preserve">+  </w:t>
-      </w:r>
-      <w:r>
-        <w:t>is</w:t>
-      </w:r>
-      <w:proofErr w:type="gramEnd"/>
-      <w:r>
-        <w:t xml:space="preserve"> fairly basic, since it does not contain minor elements other than hit by pitch. </w:t>
+        <w:t xml:space="preserve"> +  </w:t>
+      </w:r>
+      <w:r>
+        <w:t xml:space="preserve">is fairly basic, since it does not contain minor elements other than hit by pitch. </w:t>
       </w:r>
     </w:p>
     <w:p>
@@ -13143,15 +12971,7 @@
         <w:t>r</w:t>
       </w:r>
       <w:r>
-        <w:t xml:space="preserve"> by virtue of its’ incorporating </w:t>
-      </w:r>
-      <w:proofErr w:type="gramStart"/>
-      <w:r>
-        <w:t>OPS, but</w:t>
-      </w:r>
-      <w:proofErr w:type="gramEnd"/>
-      <w:r>
-        <w:t xml:space="preserve"> doesn’t come close to returning </w:t>
+        <w:t xml:space="preserve"> by virtue of its’ incorporating OPS, but doesn’t come close to returning </w:t>
       </w:r>
       <w:r>
         <w:t xml:space="preserve">correct # </w:t>
@@ -14073,13 +13893,8 @@
         </w:numPr>
         <w:ind w:left="360"/>
       </w:pPr>
-      <w:proofErr w:type="gramStart"/>
-      <w:r>
-        <w:t>Also</w:t>
-      </w:r>
-      <w:proofErr w:type="gramEnd"/>
-      <w:r>
-        <w:t xml:space="preserve"> </w:t>
+      <w:r>
+        <w:t xml:space="preserve">Also </w:t>
       </w:r>
       <w:r>
         <w:t xml:space="preserve">clear that XR </w:t>
@@ -14451,15 +14266,7 @@
         <w:t xml:space="preserve">1 </w:t>
       </w:r>
       <w:r>
-        <w:t xml:space="preserve">team is </w:t>
-      </w:r>
-      <w:proofErr w:type="gramStart"/>
-      <w:r>
-        <w:t>fairly small</w:t>
-      </w:r>
-      <w:proofErr w:type="gramEnd"/>
-      <w:r>
-        <w:t xml:space="preserve">, as in this case here where it varies by 18 runs. </w:t>
+        <w:t xml:space="preserve">team is fairly small, as in this case here where it varies by 18 runs. </w:t>
       </w:r>
     </w:p>
     <w:p>
@@ -14771,19 +14578,11 @@
         </w:rPr>
         <w:t xml:space="preserve">, </w:t>
       </w:r>
-      <w:proofErr w:type="gramStart"/>
-      <w:r>
-        <w:rPr>
-          <w:b/>
-        </w:rPr>
-        <w:t>in order to</w:t>
-      </w:r>
-      <w:proofErr w:type="gramEnd"/>
-      <w:r>
-        <w:rPr>
-          <w:b/>
-        </w:rPr>
-        <w:t xml:space="preserve"> pin a value on a player’s contribution.</w:t>
+      <w:r>
+        <w:rPr>
+          <w:b/>
+        </w:rPr>
+        <w:t>in order to pin a value on a player’s contribution.</w:t>
       </w:r>
     </w:p>
     <w:p>
@@ -14855,15 +14654,7 @@
         <w:t xml:space="preserve">= </w:t>
       </w:r>
       <w:r>
-        <w:t xml:space="preserve">exercise in trying to determine how many of runs a team </w:t>
-      </w:r>
-      <w:proofErr w:type="gramStart"/>
-      <w:r>
-        <w:t>actually scored</w:t>
-      </w:r>
-      <w:proofErr w:type="gramEnd"/>
-      <w:r>
-        <w:t xml:space="preserve"> should be credited to an individual player</w:t>
+        <w:t>exercise in trying to determine how many of runs a team actually scored should be credited to an individual player</w:t>
       </w:r>
     </w:p>
     <w:p>
@@ -15033,21 +14824,7 @@
         <w:rPr>
           <w:b/>
         </w:rPr>
-        <w:t xml:space="preserve">the team level can </w:t>
-      </w:r>
-      <w:proofErr w:type="gramStart"/>
-      <w:r>
-        <w:rPr>
-          <w:b/>
-        </w:rPr>
-        <w:t>actually be</w:t>
-      </w:r>
-      <w:proofErr w:type="gramEnd"/>
-      <w:r>
-        <w:rPr>
-          <w:b/>
-        </w:rPr>
-        <w:t xml:space="preserve"> applied to individuals</w:t>
+        <w:t>the team level can actually be applied to individuals</w:t>
       </w:r>
       <w:r>
         <w:t>.</w:t>
@@ -16598,7 +16375,6 @@
         </w:numPr>
         <w:ind w:left="360"/>
       </w:pPr>
-      <w:proofErr w:type="gramStart"/>
       <w:r>
         <w:t>In actuality</w:t>
       </w:r>
@@ -16609,14 +16385,7 @@
         <w:rPr>
           <w:b/>
         </w:rPr>
-        <w:t>offensive</w:t>
-      </w:r>
-      <w:proofErr w:type="gramEnd"/>
-      <w:r>
-        <w:rPr>
-          <w:b/>
-        </w:rPr>
-        <w:t xml:space="preserve"> context</w:t>
+        <w:t>offensive context</w:t>
       </w:r>
       <w:r>
         <w:t xml:space="preserve"> changes not only </w:t>
@@ -16656,15 +16425,7 @@
         <w:ind w:left="360"/>
       </w:pPr>
       <w:r>
-        <w:t xml:space="preserve">Although various coefficients applied to offensive elements won’t change that much for a </w:t>
-      </w:r>
-      <w:proofErr w:type="gramStart"/>
-      <w:r>
-        <w:t>particular lineup</w:t>
-      </w:r>
-      <w:proofErr w:type="gramEnd"/>
-      <w:r>
-        <w:t xml:space="preserve"> position on a particular team, there </w:t>
+        <w:t xml:space="preserve">Although various coefficients applied to offensive elements won’t change that much for a particular lineup position on a particular team, there </w:t>
       </w:r>
       <w:r>
         <w:t xml:space="preserve">IS </w:t>
@@ -16945,13 +16706,8 @@
         <w:t xml:space="preserve">1 of </w:t>
       </w:r>
       <w:proofErr w:type="spellStart"/>
-      <w:proofErr w:type="gramStart"/>
-      <w:r>
-        <w:t>Woolner‘</w:t>
-      </w:r>
-      <w:proofErr w:type="gramEnd"/>
-      <w:r>
-        <w:t>s</w:t>
+      <w:r>
+        <w:t>Woolner‘s</w:t>
       </w:r>
       <w:proofErr w:type="spellEnd"/>
       <w:r>
@@ -17414,13 +17170,8 @@
         <w:t xml:space="preserve">using </w:t>
       </w:r>
       <w:proofErr w:type="spellStart"/>
-      <w:proofErr w:type="gramStart"/>
-      <w:r>
-        <w:t>Burba‘</w:t>
-      </w:r>
-      <w:proofErr w:type="gramEnd"/>
-      <w:r>
-        <w:t>s</w:t>
+      <w:r>
+        <w:t>Burba‘s</w:t>
       </w:r>
       <w:proofErr w:type="spellEnd"/>
       <w:r>
@@ -17825,18 +17576,10 @@
         <w:t xml:space="preserve">be </w:t>
       </w:r>
       <w:r>
-        <w:t xml:space="preserve">quite a bit </w:t>
-      </w:r>
-      <w:proofErr w:type="gramStart"/>
-      <w:r>
-        <w:t xml:space="preserve">more </w:t>
-      </w:r>
-      <w:r>
-        <w:t>narrow</w:t>
-      </w:r>
-      <w:proofErr w:type="gramEnd"/>
-      <w:r>
-        <w:t xml:space="preserve"> </w:t>
+        <w:t xml:space="preserve">quite a bit more </w:t>
+      </w:r>
+      <w:r>
+        <w:t xml:space="preserve">narrow </w:t>
       </w:r>
       <w:r>
         <w:t>than that.</w:t>
@@ -18389,27 +18132,13 @@
         <w:rPr>
           <w:b/>
         </w:rPr>
-        <w:t>“Does the stat correlate well with itself from year to year</w:t>
-      </w:r>
-      <w:proofErr w:type="gramStart"/>
-      <w:r>
-        <w:rPr>
-          <w:b/>
-        </w:rPr>
-        <w:t>?”</w:t>
-      </w:r>
-      <w:r>
-        <w:rPr>
-          <w:b/>
-        </w:rPr>
-        <w:t>*</w:t>
-      </w:r>
-      <w:proofErr w:type="gramEnd"/>
-      <w:r>
-        <w:rPr>
-          <w:b/>
-        </w:rPr>
-        <w:t>**</w:t>
+        <w:t>“Does the stat correlate well with itself from year to year?”</w:t>
+      </w:r>
+      <w:r>
+        <w:rPr>
+          <w:b/>
+        </w:rPr>
+        <w:t>***</w:t>
       </w:r>
     </w:p>
     <w:p>
@@ -18487,15 +18216,7 @@
         <w:t xml:space="preserve"> </w:t>
       </w:r>
       <w:r>
-        <w:t xml:space="preserve">correlates well from year to year is a </w:t>
-      </w:r>
-      <w:proofErr w:type="gramStart"/>
-      <w:r>
-        <w:t>fairly solid</w:t>
-      </w:r>
-      <w:proofErr w:type="gramEnd"/>
-      <w:r>
-        <w:t xml:space="preserve"> “</w:t>
+        <w:t>correlates well from year to year is a fairly solid “</w:t>
       </w:r>
       <w:r>
         <w:t>No</w:t>
@@ -18558,15 +18279,7 @@
         <w:t xml:space="preserve">+ </w:t>
       </w:r>
       <w:r>
-        <w:t xml:space="preserve">home park </w:t>
-      </w:r>
-      <w:proofErr w:type="gramStart"/>
-      <w:r>
-        <w:t>appear</w:t>
-      </w:r>
-      <w:proofErr w:type="gramEnd"/>
-      <w:r>
-        <w:t xml:space="preserve"> to be significant determinants in creating what little</w:t>
+        <w:t>home park appear to be significant determinants in creating what little</w:t>
       </w:r>
       <w:r>
         <w:t xml:space="preserve"> </w:t>
@@ -18908,15 +18621,7 @@
         <w:t xml:space="preserve">Range </w:t>
       </w:r>
       <w:r>
-        <w:t xml:space="preserve">of career rates of hits per balls in play for </w:t>
-      </w:r>
-      <w:proofErr w:type="gramStart"/>
-      <w:r>
-        <w:t>pitchers</w:t>
-      </w:r>
-      <w:proofErr w:type="gramEnd"/>
-      <w:r>
-        <w:t xml:space="preserve"> </w:t>
+        <w:t xml:space="preserve">of career rates of hits per balls in play for pitchers </w:t>
       </w:r>
       <w:r>
         <w:t xml:space="preserve">w/ </w:t>
@@ -18981,16 +18686,11 @@
           <w:numId w:val="17"/>
         </w:numPr>
       </w:pPr>
-      <w:proofErr w:type="gramStart"/>
       <w:r>
         <w:t xml:space="preserve">Vast </w:t>
       </w:r>
       <w:r>
-        <w:t>majority</w:t>
-      </w:r>
-      <w:proofErr w:type="gramEnd"/>
-      <w:r>
-        <w:t xml:space="preserve"> of pitchers who</w:t>
+        <w:t>majority of pitchers who</w:t>
       </w:r>
       <w:r>
         <w:t>’</w:t>
@@ -20055,7 +19755,6 @@
         <w:t xml:space="preserve">+ </w:t>
       </w:r>
       <w:proofErr w:type="spellStart"/>
-      <w:proofErr w:type="gramStart"/>
       <w:r>
         <w:t xml:space="preserve">every </w:t>
       </w:r>
@@ -20063,7 +19762,6 @@
         <w:t>one</w:t>
       </w:r>
       <w:proofErr w:type="spellEnd"/>
-      <w:proofErr w:type="gramEnd"/>
       <w:r>
         <w:t xml:space="preserve"> must </w:t>
       </w:r>
@@ -20150,21 +19848,13 @@
         <w:t xml:space="preserve"> + </w:t>
       </w:r>
       <w:r>
-        <w:t xml:space="preserve">that </w:t>
-      </w:r>
-      <w:proofErr w:type="gramStart"/>
-      <w:r>
-        <w:t>in</w:t>
-      </w:r>
-      <w:r>
-        <w:t xml:space="preserve"> </w:t>
-      </w:r>
-      <w:r>
-        <w:t>order to</w:t>
-      </w:r>
-      <w:proofErr w:type="gramEnd"/>
-      <w:r>
-        <w:t xml:space="preserve"> even come close to </w:t>
+        <w:t>that in</w:t>
+      </w:r>
+      <w:r>
+        <w:t xml:space="preserve"> </w:t>
+      </w:r>
+      <w:r>
+        <w:t xml:space="preserve">order to even come close to </w:t>
       </w:r>
       <w:r>
         <w:t xml:space="preserve">the ML’s </w:t>
@@ -20815,15 +20505,7 @@
         <w:t xml:space="preserve">, </w:t>
       </w:r>
       <w:r>
-        <w:t xml:space="preserve">makes a much </w:t>
-      </w:r>
-      <w:proofErr w:type="gramStart"/>
-      <w:r>
-        <w:t>more subtle</w:t>
-      </w:r>
-      <w:proofErr w:type="gramEnd"/>
-      <w:r>
-        <w:t xml:space="preserve"> upward movement, </w:t>
+        <w:t xml:space="preserve">makes a much more subtle upward movement, </w:t>
       </w:r>
       <w:r>
         <w:t xml:space="preserve">+ </w:t>
@@ -20977,15 +20659,7 @@
         <w:t xml:space="preserve">+ </w:t>
       </w:r>
       <w:r>
-        <w:t xml:space="preserve">pitcher in which, </w:t>
-      </w:r>
-      <w:proofErr w:type="gramStart"/>
-      <w:r>
-        <w:t>once in a while</w:t>
-      </w:r>
-      <w:proofErr w:type="gramEnd"/>
-      <w:r>
-        <w:t xml:space="preserve">, the catcher grabs the board </w:t>
+        <w:t xml:space="preserve">pitcher in which, once in a while, the catcher grabs the board </w:t>
       </w:r>
       <w:r>
         <w:t xml:space="preserve">+ </w:t>
@@ -21215,21 +20889,10 @@
         <w:rPr>
           <w:i/>
         </w:rPr>
-        <w:t xml:space="preserve"> </w:t>
-      </w:r>
-      <w:proofErr w:type="gramStart"/>
-      <w:r>
-        <w:rPr>
-          <w:i/>
-        </w:rPr>
-        <w:t>avg.</w:t>
-      </w:r>
-      <w:r>
-        <w:t>.</w:t>
-      </w:r>
-      <w:proofErr w:type="gramEnd"/>
-      <w:r>
-        <w:t xml:space="preserve"> </w:t>
+        <w:t xml:space="preserve"> avg.</w:t>
+      </w:r>
+      <w:r>
+        <w:t xml:space="preserve">. </w:t>
       </w:r>
     </w:p>
     <w:p>
@@ -21310,13 +20973,8 @@
         <w:t xml:space="preserve">w/ </w:t>
       </w:r>
       <w:r>
-        <w:t xml:space="preserve">a higher run total over same </w:t>
-      </w:r>
-      <w:proofErr w:type="gramStart"/>
-      <w:r>
-        <w:t>time period</w:t>
-      </w:r>
-      <w:proofErr w:type="gramEnd"/>
+        <w:t>a higher run total over same time period</w:t>
+      </w:r>
       <w:r>
         <w:t xml:space="preserve"> = </w:t>
       </w:r>
@@ -21738,15 +21396,7 @@
         <w:t>5</w:t>
       </w:r>
       <w:r>
-        <w:t xml:space="preserve"> </w:t>
-      </w:r>
-      <w:proofErr w:type="gramStart"/>
-      <w:r>
-        <w:t>seasons, but</w:t>
-      </w:r>
-      <w:proofErr w:type="gramEnd"/>
-      <w:r>
-        <w:t xml:space="preserve"> think about how many opportunities to gain </w:t>
+        <w:t xml:space="preserve"> seasons, but think about how many opportunities to gain </w:t>
       </w:r>
       <w:r>
         <w:t>+</w:t>
@@ -22106,11 +21756,7 @@
         <w:t xml:space="preserve">+ </w:t>
       </w:r>
       <w:r>
-        <w:t xml:space="preserve">analysts, we have a much better sense of what </w:t>
-      </w:r>
-      <w:proofErr w:type="gramStart"/>
-      <w:r>
-        <w:t xml:space="preserve">a catcher </w:t>
+        <w:t xml:space="preserve">analysts, we have a much better sense of what a catcher </w:t>
       </w:r>
       <w:r>
         <w:t>w/</w:t>
@@ -22119,11 +21765,7 @@
         <w:t xml:space="preserve"> </w:t>
       </w:r>
       <w:r>
-        <w:t>good receiving skills</w:t>
-      </w:r>
-      <w:proofErr w:type="gramEnd"/>
-      <w:r>
-        <w:t xml:space="preserve"> is wort</w:t>
+        <w:t>good receiving skills is wort</w:t>
       </w:r>
       <w:r>
         <w:t xml:space="preserve">h + </w:t>
@@ -22411,15 +22053,7 @@
         <w:t xml:space="preserve">Means </w:t>
       </w:r>
       <w:r>
-        <w:t xml:space="preserve">receiving skills still </w:t>
-      </w:r>
-      <w:proofErr w:type="gramStart"/>
-      <w:r>
-        <w:t>have to</w:t>
-      </w:r>
-      <w:proofErr w:type="gramEnd"/>
-      <w:r>
-        <w:t xml:space="preserve"> be evaluated </w:t>
+        <w:t xml:space="preserve">receiving skills still have to be evaluated </w:t>
       </w:r>
       <w:r>
         <w:t>“</w:t>
@@ -23161,15 +22795,7 @@
         <w:t xml:space="preserve">+ </w:t>
       </w:r>
       <w:r>
-        <w:t xml:space="preserve">work ethic </w:t>
-      </w:r>
-      <w:proofErr w:type="gramStart"/>
-      <w:r>
-        <w:t>are</w:t>
-      </w:r>
-      <w:proofErr w:type="gramEnd"/>
-      <w:r>
-        <w:t xml:space="preserve"> at least as important in determining whether a catcher reaches his ceiling as a receiver as it is in determining how good a hitter he’ll be.</w:t>
+        <w:t>work ethic are at least as important in determining whether a catcher reaches his ceiling as a receiver as it is in determining how good a hitter he’ll be.</w:t>
       </w:r>
     </w:p>
     <w:p>
@@ -23562,15 +23188,7 @@
         </w:numPr>
       </w:pPr>
       <w:r>
-        <w:t xml:space="preserve">By the time Astros decide to make winning at the </w:t>
-      </w:r>
-      <w:proofErr w:type="gramStart"/>
-      <w:r>
-        <w:t>big league</w:t>
-      </w:r>
-      <w:proofErr w:type="gramEnd"/>
-      <w:r>
-        <w:t xml:space="preserve"> level a priority, could have a few catchers capable of expanding the strike zone. </w:t>
+        <w:t xml:space="preserve">By the time Astros decide to make winning at the big league level a priority, could have a few catchers capable of expanding the strike zone. </w:t>
       </w:r>
     </w:p>
     <w:p>
@@ -23732,15 +23350,7 @@
         <w:t xml:space="preserve">w/ </w:t>
       </w:r>
       <w:r>
-        <w:t xml:space="preserve">superior receiving skills will grow more crowded </w:t>
-      </w:r>
-      <w:proofErr w:type="gramStart"/>
-      <w:r>
-        <w:t>as long as</w:t>
-      </w:r>
-      <w:proofErr w:type="gramEnd"/>
-      <w:r>
-        <w:t xml:space="preserve"> it looks like an area where clubs can get an edge</w:t>
+        <w:t>superior receiving skills will grow more crowded as long as it looks like an area where clubs can get an edge</w:t>
       </w:r>
     </w:p>
     <w:p>
@@ -23950,13 +23560,8 @@
           <w:numId w:val="18"/>
         </w:numPr>
       </w:pPr>
-      <w:proofErr w:type="gramStart"/>
-      <w:r>
-        <w:t>Also</w:t>
-      </w:r>
-      <w:proofErr w:type="gramEnd"/>
-      <w:r>
-        <w:t xml:space="preserve"> </w:t>
+      <w:r>
+        <w:t xml:space="preserve">Also </w:t>
       </w:r>
       <w:r>
         <w:t xml:space="preserve">possible that greater awareness of framing could hasten the end of umpiring as we know it. </w:t>
@@ -23974,15 +23579,7 @@
         <w:t xml:space="preserve">Discovery </w:t>
       </w:r>
       <w:r>
-        <w:t xml:space="preserve">of framing has </w:t>
-      </w:r>
-      <w:proofErr w:type="gramStart"/>
-      <w:r>
-        <w:t>opened up</w:t>
-      </w:r>
-      <w:proofErr w:type="gramEnd"/>
-      <w:r>
-        <w:t xml:space="preserve"> a new field of research, but what’s good for baseball writers isn’t always good for baseball. </w:t>
+        <w:t xml:space="preserve">of framing has opened up a new field of research, but what’s good for baseball writers isn’t always good for baseball. </w:t>
       </w:r>
     </w:p>
     <w:p>
@@ -24318,15 +23915,7 @@
         <w:t xml:space="preserve">3 </w:t>
       </w:r>
       <w:r>
-        <w:t xml:space="preserve">force teams to accept something bad </w:t>
-      </w:r>
-      <w:proofErr w:type="gramStart"/>
-      <w:r>
-        <w:t>in order to</w:t>
-      </w:r>
-      <w:proofErr w:type="gramEnd"/>
-      <w:r>
-        <w:t xml:space="preserve"> increase odds of getting something good. </w:t>
+        <w:t xml:space="preserve">force teams to accept something bad in order to increase odds of getting something good. </w:t>
       </w:r>
     </w:p>
     <w:p>
@@ -25658,18 +25247,10 @@
         </w:numPr>
       </w:pPr>
       <w:r>
-        <w:t xml:space="preserve">relationship is not perfectly </w:t>
-      </w:r>
-      <w:proofErr w:type="gramStart"/>
-      <w:r>
-        <w:t xml:space="preserve">linear, </w:t>
-      </w:r>
-      <w:r>
-        <w:t>but</w:t>
-      </w:r>
-      <w:proofErr w:type="gramEnd"/>
-      <w:r>
-        <w:t xml:space="preserve"> </w:t>
+        <w:t xml:space="preserve">relationship is not perfectly linear, </w:t>
+      </w:r>
+      <w:r>
+        <w:t xml:space="preserve">but </w:t>
       </w:r>
       <w:r>
         <w:t xml:space="preserve">could be helpful to partially explain connection between these variables </w:t>
@@ -27512,11 +27093,7 @@
         <w:t xml:space="preserve"> </w:t>
       </w:r>
       <w:r>
-        <w:t xml:space="preserve">want </w:t>
-      </w:r>
-      <w:proofErr w:type="gramStart"/>
-      <w:r>
-        <w:t xml:space="preserve">a line </w:t>
+        <w:t xml:space="preserve">want a line </w:t>
       </w:r>
       <w:r>
         <w:t xml:space="preserve">w/ </w:t>
@@ -27524,7 +27101,6 @@
       <w:r>
         <w:t>small residuals</w:t>
       </w:r>
-      <w:proofErr w:type="gramEnd"/>
       <w:r>
         <w:t xml:space="preserve">, so </w:t>
       </w:r>
@@ -27912,18 +27488,10 @@
         <w:t xml:space="preserve">***2 </w:t>
       </w:r>
       <w:r>
-        <w:t xml:space="preserve">properties of the least squares </w:t>
-      </w:r>
-      <w:proofErr w:type="gramStart"/>
-      <w:r>
-        <w:t>line:</w:t>
-      </w:r>
-      <w:r>
-        <w:t>*</w:t>
-      </w:r>
-      <w:proofErr w:type="gramEnd"/>
-      <w:r>
-        <w:t>**</w:t>
+        <w:t>properties of the least squares line:</w:t>
+      </w:r>
+      <w:r>
+        <w:t>***</w:t>
       </w:r>
       <w:r>
         <w:t xml:space="preserve"> </w:t>
@@ -28226,7 +27794,6 @@
       <w:r>
         <w:t>β</w:t>
       </w:r>
-      <w:proofErr w:type="gramStart"/>
       <w:r>
         <w:rPr>
           <w:vertAlign w:val="subscript"/>
@@ -28234,11 +27801,7 @@
         <w:t>1</w:t>
       </w:r>
       <w:r>
-        <w:t>..</w:t>
-      </w:r>
-      <w:proofErr w:type="gramEnd"/>
-      <w:r>
-        <w:t xml:space="preserve"> However, this book only applies the least squares criterion.</w:t>
+        <w:t>.. However, this book only applies the least squares criterion.</w:t>
       </w:r>
     </w:p>
     <w:p>
@@ -28459,15 +28022,7 @@
         <w:t xml:space="preserve">a </w:t>
       </w:r>
       <w:r>
-        <w:t>line, (x</w:t>
-      </w:r>
-      <w:proofErr w:type="gramStart"/>
-      <w:r>
-        <w:t>0,y</w:t>
-      </w:r>
-      <w:proofErr w:type="gramEnd"/>
-      <w:r>
-        <w:t>0), equation for line can be written as</w:t>
+        <w:t>line, (x0,y0), equation for line can be written as</w:t>
       </w:r>
       <w:r>
         <w:rPr>
@@ -32136,27 +31691,13 @@
         <w:rPr>
           <w:b/>
         </w:rPr>
-        <w:t xml:space="preserve">When performing inference on a least squares line, we generally require the </w:t>
-      </w:r>
-      <w:proofErr w:type="gramStart"/>
-      <w:r>
-        <w:rPr>
-          <w:b/>
-        </w:rPr>
-        <w:t>following:</w:t>
-      </w:r>
-      <w:r>
-        <w:rPr>
-          <w:b/>
-        </w:rPr>
-        <w:t>*</w:t>
-      </w:r>
-      <w:proofErr w:type="gramEnd"/>
-      <w:r>
-        <w:rPr>
-          <w:b/>
-        </w:rPr>
-        <w:t>**</w:t>
+        <w:t>When performing inference on a least squares line, we generally require the following:</w:t>
+      </w:r>
+      <w:r>
+        <w:rPr>
+          <w:b/>
+        </w:rPr>
+        <w:t>***</w:t>
       </w:r>
     </w:p>
     <w:p>
@@ -32648,13 +32189,8 @@
           <w:numId w:val="7"/>
         </w:numPr>
       </w:pPr>
-      <w:proofErr w:type="gramStart"/>
-      <w:r>
-        <w:t>also</w:t>
-      </w:r>
-      <w:proofErr w:type="gramEnd"/>
-      <w:r>
-        <w:t xml:space="preserve"> </w:t>
+      <w:r>
+        <w:t xml:space="preserve">also </w:t>
       </w:r>
       <w:r>
         <w:t xml:space="preserve">NOT </w:t>
@@ -33596,13 +33132,8 @@
           <w:i/>
         </w:rPr>
       </w:pPr>
-      <w:proofErr w:type="gramStart"/>
-      <w:r>
-        <w:t>Generally</w:t>
-      </w:r>
-      <w:proofErr w:type="gramEnd"/>
-      <w:r>
-        <w:t xml:space="preserve"> </w:t>
+      <w:r>
+        <w:t xml:space="preserve">Generally </w:t>
       </w:r>
       <w:r>
         <w:t>label test statistic</w:t>
@@ -34418,7 +33949,6 @@
         </w:rPr>
         <w:t xml:space="preserve">one </w:t>
       </w:r>
-      <w:proofErr w:type="gramStart"/>
       <w:r>
         <w:rPr>
           <w:i/>
@@ -34432,7 +33962,6 @@
         </w:rPr>
         <w:t xml:space="preserve"> hypothesis</w:t>
       </w:r>
-      <w:proofErr w:type="gramEnd"/>
       <w:r>
         <w:t xml:space="preserve"> = 2</w:t>
       </w:r>
@@ -35042,15 +34571,7 @@
         <w:t>-</w:t>
       </w:r>
       <w:r>
-        <w:t xml:space="preserve">statistic </w:t>
-      </w:r>
-      <w:proofErr w:type="gramStart"/>
-      <w:r>
-        <w:t>as a way to</w:t>
-      </w:r>
-      <w:proofErr w:type="gramEnd"/>
-      <w:r>
-        <w:t xml:space="preserve"> evaluate strength of evidence for a hypothesis test </w:t>
+        <w:t xml:space="preserve">statistic as a way to evaluate strength of evidence for a hypothesis test </w:t>
       </w:r>
     </w:p>
     <w:p>
@@ -35529,27 +35050,16 @@
         <w:rPr>
           <w:u w:val="single"/>
         </w:rPr>
-        <w:t xml:space="preserve">Identify </w:t>
-      </w:r>
-      <w:proofErr w:type="gramStart"/>
+        <w:t>Identify relationships</w:t>
+      </w:r>
       <w:r>
         <w:rPr>
           <w:u w:val="single"/>
         </w:rPr>
-        <w:t>relationships</w:t>
-      </w:r>
-      <w:r>
-        <w:rPr>
-          <w:u w:val="single"/>
-        </w:rPr>
         <w:t>:</w:t>
       </w:r>
       <w:r>
-        <w:t>.</w:t>
-      </w:r>
-      <w:proofErr w:type="gramEnd"/>
-      <w:r>
-        <w:t xml:space="preserve"> For each plot, </w:t>
+        <w:t xml:space="preserve">. For each plot, </w:t>
       </w:r>
       <w:r>
         <w:t xml:space="preserve">ID </w:t>
@@ -36133,21 +35643,7 @@
         <w:rPr>
           <w:b/>
         </w:rPr>
-        <w:t xml:space="preserve">***No, </w:t>
-      </w:r>
-      <w:proofErr w:type="gramStart"/>
-      <w:r>
-        <w:rPr>
-          <w:b/>
-        </w:rPr>
-        <w:t>Change</w:t>
-      </w:r>
-      <w:proofErr w:type="gramEnd"/>
-      <w:r>
-        <w:rPr>
-          <w:b/>
-        </w:rPr>
-        <w:t xml:space="preserve"> of units will NOT impact mathematical relationship***</w:t>
+        <w:t>***No, Change of units will NOT impact mathematical relationship***</w:t>
       </w:r>
     </w:p>
     <w:p>
@@ -36744,21 +36240,7 @@
         <w:rPr>
           <w:b/>
         </w:rPr>
-        <w:t xml:space="preserve">Seems a binary classification line can bisect the cloud into males vs. </w:t>
-      </w:r>
-      <w:proofErr w:type="gramStart"/>
-      <w:r>
-        <w:rPr>
-          <w:b/>
-        </w:rPr>
-        <w:t>females</w:t>
-      </w:r>
-      <w:proofErr w:type="gramEnd"/>
-      <w:r>
-        <w:rPr>
-          <w:b/>
-        </w:rPr>
-        <w:t xml:space="preserve"> w/ males = higher speeds***</w:t>
+        <w:t>Seems a binary classification line can bisect the cloud into males vs. females w/ males = higher speeds***</w:t>
       </w:r>
     </w:p>
     <w:p>
@@ -36900,10 +36382,7 @@
         </w:numPr>
       </w:pPr>
       <w:r>
-        <w:t>Volume + height = weak/moderate, linear</w:t>
-      </w:r>
-      <w:r>
-        <w:t>, positive</w:t>
+        <w:t>Volume + height = weak/moderate, linear, positive</w:t>
       </w:r>
     </w:p>
     <w:p>
@@ -37247,21 +36726,7 @@
         <w:rPr>
           <w:b/>
         </w:rPr>
-        <w:t xml:space="preserve"> (changing units does NOT affect </w:t>
-      </w:r>
-      <w:proofErr w:type="gramStart"/>
-      <w:r>
-        <w:rPr>
-          <w:b/>
-        </w:rPr>
-        <w:t>correlation)*</w:t>
-      </w:r>
-      <w:proofErr w:type="gramEnd"/>
-      <w:r>
-        <w:rPr>
-          <w:b/>
-        </w:rPr>
-        <w:t>**</w:t>
+        <w:t xml:space="preserve"> (changing units does NOT affect correlation)***</w:t>
       </w:r>
     </w:p>
     <w:p>
@@ -37282,15 +36747,7 @@
         <w:t xml:space="preserve">@ </w:t>
       </w:r>
       <w:r>
-        <w:t xml:space="preserve">University of Denver investigated whether babies take longer to learn to crawl in cold months, when often bundled in clothes that restrict movement, </w:t>
-      </w:r>
-      <w:proofErr w:type="gramStart"/>
-      <w:r>
-        <w:t>than</w:t>
-      </w:r>
-      <w:proofErr w:type="gramEnd"/>
-      <w:r>
-        <w:t xml:space="preserve"> in warmer months</w:t>
+        <w:t>University of Denver investigated whether babies take longer to learn to crawl in cold months, when often bundled in clothes that restrict movement, than in warmer months</w:t>
       </w:r>
       <w:r>
         <w:t xml:space="preserve">. </w:t>
@@ -37429,13 +36886,7 @@
         </w:numPr>
       </w:pPr>
       <w:r>
-        <w:t xml:space="preserve">1 outlier of very low </w:t>
-      </w:r>
-      <w:r>
-        <w:t>average crawling age in weeks</w:t>
-      </w:r>
-      <w:r>
-        <w:t xml:space="preserve"> @ around low 50’s F</w:t>
+        <w:t>1 outlier of very low average crawling age in weeks @ around low 50’s F</w:t>
       </w:r>
     </w:p>
     <w:p>
@@ -37683,21 +37134,7 @@
         <w:rPr>
           <w:b/>
         </w:rPr>
-        <w:t xml:space="preserve">does NOT affect </w:t>
-      </w:r>
-      <w:proofErr w:type="gramStart"/>
-      <w:r>
-        <w:rPr>
-          <w:b/>
-        </w:rPr>
-        <w:t>correlation)*</w:t>
-      </w:r>
-      <w:proofErr w:type="gramEnd"/>
-      <w:r>
-        <w:rPr>
-          <w:b/>
-        </w:rPr>
-        <w:t>**</w:t>
+        <w:t>does NOT affect correlation)***</w:t>
       </w:r>
     </w:p>
     <w:p>
@@ -37794,13 +37231,7 @@
         </w:numPr>
       </w:pPr>
       <w:r>
-        <w:t xml:space="preserve">Quite a strong, positive </w:t>
-      </w:r>
-      <w:r>
-        <w:t xml:space="preserve">relationship </w:t>
-      </w:r>
-      <w:r>
-        <w:t>but some outliers appear to minorly influence relationship</w:t>
+        <w:t>Quite a strong, positive relationship but some outliers appear to minorly influence relationship</w:t>
       </w:r>
     </w:p>
     <w:p>
@@ -37866,21 +37297,7 @@
         <w:rPr>
           <w:b/>
         </w:rPr>
-        <w:t xml:space="preserve">does NOT affect </w:t>
-      </w:r>
-      <w:proofErr w:type="gramStart"/>
-      <w:r>
-        <w:rPr>
-          <w:b/>
-        </w:rPr>
-        <w:t>correlation)*</w:t>
-      </w:r>
-      <w:proofErr w:type="gramEnd"/>
-      <w:r>
-        <w:rPr>
-          <w:b/>
-        </w:rPr>
-        <w:t>**</w:t>
+        <w:t>does NOT affect correlation)***</w:t>
       </w:r>
     </w:p>
     <w:p>
@@ -38204,661 +37621,620 @@
           <w:numId w:val="7"/>
         </w:numPr>
       </w:pPr>
+      <w:r>
+        <w:t>The Association of Turkish Travel Agencies reports the number of foreign tourists visiting Turkey and tourist spending by year.19 The scatterplot below shows the relationship between these two variables along with the least squares ﬁt. (a) Describe the relationship between number of tourists and spending. (b) What are the explanatory and response variables? (c) Why might we want to ﬁt a regression line to these data? (d) Do the data meet the conditions required for ﬁtting a least squares line? In addition to the scatterplot, use the residual plot and histogram to answer this question.</w:t>
+      </w:r>
+    </w:p>
+    <w:p>
+      <w:pPr>
+        <w:pStyle w:val="ListBullet"/>
+        <w:numPr>
+          <w:ilvl w:val="0"/>
+          <w:numId w:val="7"/>
+        </w:numPr>
+      </w:pPr>
+      <w:r>
+        <w:t xml:space="preserve">19Association of Turkish Travel Agencies, Foreign Visitors Figure &amp; Tourist </w:t>
+      </w:r>
+      <w:proofErr w:type="spellStart"/>
+      <w:r>
+        <w:t>Spendings</w:t>
+      </w:r>
+      <w:proofErr w:type="spellEnd"/>
+      <w:r>
+        <w:t xml:space="preserve"> By Years.</w:t>
+      </w:r>
+    </w:p>
+    <w:p>
+      <w:pPr>
+        <w:pStyle w:val="ListBullet"/>
+        <w:numPr>
+          <w:ilvl w:val="0"/>
+          <w:numId w:val="7"/>
+        </w:numPr>
+      </w:pPr>
+      <w:r>
+        <w:t>252 CHAPTER 5. INTRODUCTION TO LINEAR REGRESSION</w:t>
+      </w:r>
+    </w:p>
+    <w:p>
+      <w:pPr>
+        <w:pStyle w:val="ListBullet"/>
+        <w:numPr>
+          <w:ilvl w:val="0"/>
+          <w:numId w:val="7"/>
+        </w:numPr>
+      </w:pPr>
+      <w:r>
+        <w:t xml:space="preserve">5.18 Nutrition at Starbucks, Part I. The scatterplot below shows the relationship between the number of calories and amount of carbohydrates (in grams) Starbucks food menu items contain.20 Since Starbucks only lists the number of calories on the display items, we are interested in predicting the amount of carbs a menu item has based on its calorie content. (a) Describe the relationship </w:t>
+      </w:r>
+      <w:r>
+        <w:lastRenderedPageBreak/>
+        <w:t>between number of calories and amount of carbohydrates (in grams) that Starbucks food menu items contain. (b) In this scenario, what are the explanatory and response variables? (c) Why might we want to ﬁt a regression line to these data? (d) Do these data meet the conditions required for ﬁtting a least squares line?</w:t>
+      </w:r>
+    </w:p>
+    <w:p>
+      <w:pPr>
+        <w:pStyle w:val="ListBullet"/>
+        <w:numPr>
+          <w:ilvl w:val="0"/>
+          <w:numId w:val="7"/>
+        </w:numPr>
+      </w:pPr>
+      <w:r>
+        <w:t xml:space="preserve">5.19 The Coast Starlight, Part II. Exercise 5.11 introduces data on the Coast Starlight Amtrak train that runs from Seattle to Los Angeles. The mean travel time from one stop to the next on the Coast Starlight is 129 mins, with a standard deviation of 113 minutes. The mean distance traveled from one stop to the next is 107 miles with a standard deviation of 99 miles. The correlation between travel time and distance is 0.636. (a) Write the equation of the regression line for predicting travel time. (b) Interpret the slope and the intercept in this context. (c) Calculate R2 of the regression line for predicting travel time from distance traveled for the Coast Starlight, and interpret R2 in the context of the application. (d) The distance between Santa Barbara and Los Angeles is 103 miles. Use the model to estimate the time it takes for the Starlight to travel between these two cities. (e) It actually takes the </w:t>
+      </w:r>
+      <w:proofErr w:type="spellStart"/>
+      <w:r>
+        <w:t>the</w:t>
+      </w:r>
+      <w:proofErr w:type="spellEnd"/>
+      <w:r>
+        <w:t xml:space="preserve"> Coast Starlight about 168 mins to travel from Santa Barbara to Los Angeles. Calculate the residual and explain the meaning of this residual value. (f) Suppose Amtrak is considering adding a stop to the Coast Starlight 500 miles away from Los Angeles. Would it be appropriate to use this linear model to predict the travel time from Los Angeles to this point?</w:t>
+      </w:r>
+    </w:p>
+    <w:p>
+      <w:pPr>
+        <w:pStyle w:val="ListBullet"/>
+        <w:numPr>
+          <w:ilvl w:val="0"/>
+          <w:numId w:val="7"/>
+        </w:numPr>
+      </w:pPr>
+      <w:r>
+        <w:t>20Source: Starbucks.com, collected on March 10, 2011, http://www.starbucks.com/menu/nutrition.</w:t>
+      </w:r>
+    </w:p>
+    <w:p>
+      <w:pPr>
+        <w:pStyle w:val="ListBullet"/>
+        <w:numPr>
+          <w:ilvl w:val="0"/>
+          <w:numId w:val="7"/>
+        </w:numPr>
+      </w:pPr>
+      <w:r>
+        <w:t>5.5. EXERCISES 253</w:t>
+      </w:r>
+    </w:p>
+    <w:p>
+      <w:pPr>
+        <w:pStyle w:val="ListBullet"/>
+        <w:numPr>
+          <w:ilvl w:val="0"/>
+          <w:numId w:val="7"/>
+        </w:numPr>
+      </w:pPr>
+      <w:r>
+        <w:t>5.20 Body measurements, Part III. Exercise 5.13 introduces data on shoulder girth and height of a group of individuals. The mean shoulder girth is 108.20 cm with a standard deviation of 10.37 cm. The mean height is 171.14 cm with a standard deviation of 9.41 cm. The correlation between height and shoulder girth is 0.67.</w:t>
+      </w:r>
+    </w:p>
+    <w:p>
+      <w:pPr>
+        <w:pStyle w:val="ListBullet"/>
+        <w:numPr>
+          <w:ilvl w:val="0"/>
+          <w:numId w:val="7"/>
+        </w:numPr>
+      </w:pPr>
+      <w:r>
+        <w:t xml:space="preserve"> </w:t>
+      </w:r>
+      <w:r>
+        <w:t>(a) Write the equation of the regression line for predicting height. (b) Interpret the slope and the intercept in this context. (c) Calculate R2 of the regression line for predicting height from shoulder girth, and interpret it in the context of the application. (d) A randomly selected student from your class has a shoulder girth of 100 cm. Predict the height of this student using the model. (e) The student from part (d) is 160 cm tall. Calculate the residual, and explain what this residual means. (f) A one year old has a shoulder girth of 56 cm. Would it be appropriate to use this linear model to predict the height of this child?</w:t>
+      </w:r>
+    </w:p>
+    <w:p>
+      <w:pPr>
+        <w:pStyle w:val="ListBullet"/>
+        <w:numPr>
+          <w:ilvl w:val="0"/>
+          <w:numId w:val="7"/>
+        </w:numPr>
+      </w:pPr>
+      <w:r>
+        <w:t>5.21 Helmets and lunches. The scatterplot shows the relationship between socioeconomic status measured as the percentage of children in a neighborhood receiving reduced-</w:t>
+      </w:r>
+      <w:proofErr w:type="spellStart"/>
+      <w:r>
+        <w:t>fee</w:t>
+      </w:r>
+      <w:proofErr w:type="spellEnd"/>
+      <w:r>
+        <w:t xml:space="preserve"> lunches at school (lunch) and the percentage of bike riders in the neighborhood wearing helmets (helmet). The average percentage of children receiving reduced-</w:t>
+      </w:r>
+      <w:proofErr w:type="spellStart"/>
+      <w:r>
+        <w:t>fee</w:t>
+      </w:r>
+      <w:proofErr w:type="spellEnd"/>
+      <w:r>
+        <w:t xml:space="preserve"> lunches is 30.8% with a standard deviation of 26.7% and the average percentage of bike riders wearing helmets is 38.8% with a standard deviation of 16.9%. (a) If the R2 for the least-squares regression line for these data is 72%, what is the correlation between lunch and helmet? (b) Calculate the slope and intercept for the </w:t>
+      </w:r>
+      <w:proofErr w:type="spellStart"/>
+      <w:r>
+        <w:t>leastsquares</w:t>
+      </w:r>
+      <w:proofErr w:type="spellEnd"/>
+      <w:r>
+        <w:t xml:space="preserve"> regression line for these data. (c) Interpret the intercept of the least-squares regression line in the context of the application. (d) Interpret the slope of the least-squares regression line in the context of the application. (e) What would the value of the residual be for a neighborhood where 40% of the children receive reduced-</w:t>
+      </w:r>
+      <w:proofErr w:type="spellStart"/>
+      <w:r>
+        <w:t>fee</w:t>
+      </w:r>
+      <w:proofErr w:type="spellEnd"/>
+      <w:r>
+        <w:t xml:space="preserve"> lunches and 40% of the bike riders wear helmets? Interpret the meaning of this residual in the context of the application. </w:t>
+      </w:r>
+    </w:p>
+    <w:p>
+      <w:pPr>
+        <w:pStyle w:val="ListBullet"/>
+        <w:numPr>
+          <w:ilvl w:val="0"/>
+          <w:numId w:val="7"/>
+        </w:numPr>
+      </w:pPr>
+      <w:r>
+        <w:t>5.5.3 Types of outliers in linear regression</w:t>
+      </w:r>
+    </w:p>
+    <w:p>
+      <w:pPr>
+        <w:pStyle w:val="ListBullet"/>
+        <w:numPr>
+          <w:ilvl w:val="0"/>
+          <w:numId w:val="7"/>
+        </w:numPr>
+      </w:pPr>
+      <w:r>
+        <w:lastRenderedPageBreak/>
+        <w:t>5.22 Outliers, Part I. Identify the outliers in the scatterplots shown below, and determine what type of outliers they are. Explain your reasoning.</w:t>
+      </w:r>
+    </w:p>
+    <w:p>
+      <w:pPr>
+        <w:pStyle w:val="ListBullet"/>
+        <w:numPr>
+          <w:ilvl w:val="0"/>
+          <w:numId w:val="7"/>
+        </w:numPr>
+      </w:pPr>
+      <w:r>
+        <w:t>5.23 Outliers, Part II. Identify the outliers in the scatterplots shown below and determine what type of outliers they are. Explain your reasoning.</w:t>
+      </w:r>
+    </w:p>
+    <w:p>
+      <w:pPr>
+        <w:pStyle w:val="ListBullet"/>
+        <w:numPr>
+          <w:ilvl w:val="0"/>
+          <w:numId w:val="7"/>
+        </w:numPr>
+      </w:pPr>
+      <w:r>
+        <w:t>5.24 Crawling babies, Part II. Exercise 5.12 introduces data on the average monthly temperature during the month babies ﬁrst try to crawl (about 6 months after birth) and the average ﬁrst crawling age for babies born in a given month. A scatterplot of these two variables reveals a potential outlying month when the average temperature is about 53◦F and average crawling age is about 28.5 weeks. Does this point have high leverage? Is it an inﬂuential point?</w:t>
+      </w:r>
+    </w:p>
+    <w:p>
+      <w:pPr>
+        <w:pStyle w:val="ListBullet"/>
+        <w:numPr>
+          <w:ilvl w:val="0"/>
+          <w:numId w:val="7"/>
+        </w:numPr>
+      </w:pPr>
+      <w:r>
+        <w:t>5.25 Urban homeowners, Part I. The scatterplot below shows the percent of families who own their home vs. the percent of the population living in urban areas in 2010.21 There are 52 observations, each corresponding to a state in the US. Puerto Rico and District of Columbia are also included.</w:t>
+      </w:r>
+    </w:p>
+    <w:p>
+      <w:pPr>
+        <w:pStyle w:val="ListBullet"/>
+        <w:numPr>
+          <w:ilvl w:val="0"/>
+          <w:numId w:val="7"/>
+        </w:numPr>
+      </w:pPr>
+      <w:r>
+        <w:t>(a) Describe the relationship between the percent of families who own their home and the percent of the population living in urban areas in 2010. (b) The outlier at the bottom right corner is District of Columbia, where 100% of the population is considered urban. What type of outlier is this observation?</w:t>
+      </w:r>
+    </w:p>
+    <w:p>
+      <w:pPr>
+        <w:pStyle w:val="ListBullet"/>
+        <w:numPr>
+          <w:ilvl w:val="0"/>
+          <w:numId w:val="7"/>
+        </w:numPr>
+      </w:pPr>
+      <w:r>
+        <w:t>5.5.4 Inference for linear regression</w:t>
+      </w:r>
+    </w:p>
+    <w:p>
+      <w:pPr>
+        <w:pStyle w:val="ListBullet"/>
+        <w:numPr>
+          <w:ilvl w:val="0"/>
+          <w:numId w:val="7"/>
+        </w:numPr>
+      </w:pPr>
+      <w:r>
+        <w:t>Visually check the conditions for ﬁtting a least squares regression line, but you do not need to report these conditions in your solutions unless it is requested.</w:t>
+      </w:r>
+    </w:p>
+    <w:p>
+      <w:pPr>
+        <w:pStyle w:val="ListBullet"/>
+        <w:numPr>
+          <w:ilvl w:val="0"/>
+          <w:numId w:val="7"/>
+        </w:numPr>
+      </w:pPr>
+      <w:r>
+        <w:t>21United States Census Bureau, 2010 Census Urban and Rural Classiﬁcation and Urban Area Criteria and Housing Characteristics: 2010.</w:t>
+      </w:r>
+    </w:p>
+    <w:p>
+      <w:pPr>
+        <w:pStyle w:val="ListBullet"/>
+        <w:numPr>
+          <w:ilvl w:val="0"/>
+          <w:numId w:val="7"/>
+        </w:numPr>
+      </w:pPr>
+      <w:r>
+        <w:t>5.5. EXERCISES 255</w:t>
+      </w:r>
+    </w:p>
+    <w:p>
+      <w:pPr>
+        <w:pStyle w:val="ListBullet"/>
+        <w:numPr>
+          <w:ilvl w:val="0"/>
+          <w:numId w:val="7"/>
+        </w:numPr>
+      </w:pPr>
+      <w:r>
+        <w:t>5.26 Nutrition at Starbucks, Part II. Exercise 5.18 introduced a data set on nutrition information on Starbucks food menu items. Based on the scatterplot and the residual plot provided, describe the relationship between the protein content and calories of these menu items, and determine if a simple linear model is appropriate to predict amount of protein from the number of calories.</w:t>
+      </w:r>
+    </w:p>
+    <w:p>
+      <w:pPr>
+        <w:pStyle w:val="ListBullet"/>
+        <w:numPr>
+          <w:ilvl w:val="0"/>
+          <w:numId w:val="7"/>
+        </w:numPr>
+      </w:pPr>
+      <w:r>
+        <w:t>5.27 Grades and TV. Data were collected on the number of hours per week students watch TV and the grade they earned in a biology class on a 100 point scale. Based on the scatterplot and the residual plot provided, describe the relationship between the two variables, and determine if a simple linear model is appropriate to predict a student’s grade from the number of hours per week the student watches TV.</w:t>
+      </w:r>
+    </w:p>
+    <w:p>
+      <w:pPr>
+        <w:pStyle w:val="ListBullet"/>
+        <w:numPr>
+          <w:ilvl w:val="0"/>
+          <w:numId w:val="7"/>
+        </w:numPr>
+      </w:pPr>
+      <w:r>
+        <w:t>256 CHAPTER 5. INTRODUCTION TO LINEAR REGRESSION</w:t>
+      </w:r>
+    </w:p>
+    <w:p>
+      <w:pPr>
+        <w:pStyle w:val="ListBullet"/>
+        <w:numPr>
+          <w:ilvl w:val="0"/>
+          <w:numId w:val="7"/>
+        </w:numPr>
+      </w:pPr>
+      <w:r>
+        <w:t>5.28 Beer and blood alcohol content. Many people believe that gender, weight, drinking habits, and many other factors are much more important in predicting blood alcohol content (BAC) than simply considering the number of drinks a person consumed. Here we examine data from sixteen student volunteers at Ohio State University who each drank a randomly assigned number of cans of beer. These students were evenly divided between men and women, and they diﬀered in weight and drinking habits. Thirty minutes later, a police oﬃcer measured their blood alcohol content (BAC) in grams of alcohol per deciliter of blood.22 The scatterplot and regression table summarize the ﬁndings.</w:t>
+      </w:r>
+    </w:p>
+    <w:p>
+      <w:pPr>
+        <w:pStyle w:val="ListBullet"/>
+        <w:numPr>
+          <w:ilvl w:val="0"/>
+          <w:numId w:val="7"/>
+        </w:numPr>
+      </w:pPr>
+      <w:r>
+        <w:t xml:space="preserve"> </w:t>
+      </w:r>
+      <w:r>
+        <w:t xml:space="preserve">(a) Describe the relationship between the number of cans of beer and BAC. (b) Write the equation of the regression line. Interpret the slope and intercept in context. (c) Do the data provide strong evidence that drinking more cans of beer is associated with an increase in blood alcohol? State the null and alternative hypotheses, report the p-value, and state your conclusion. (d) The correlation </w:t>
+      </w:r>
+      <w:r>
+        <w:lastRenderedPageBreak/>
+        <w:t>coeﬃcient for number of cans of beer and BAC is 0.89. Calculate R2 and interpret it in context. (e) Suppose we visit a bar, ask people how many drinks they have had, and also take their BAC. Do you think the relationship between number of drinks and BAC would be as strong as the relationship found in the Ohio State study?</w:t>
+      </w:r>
+    </w:p>
+    <w:p>
+      <w:pPr>
+        <w:pStyle w:val="ListBullet"/>
+        <w:numPr>
+          <w:ilvl w:val="0"/>
+          <w:numId w:val="7"/>
+        </w:numPr>
+      </w:pPr>
+      <w:r>
+        <w:t>5.29 Body measurements, Part IV. The scatterplot and least squares summary below show the relationship between weight measured in kilograms and height measured in centimeters of 507 physically active individuals.</w:t>
+      </w:r>
+    </w:p>
+    <w:p>
+      <w:pPr>
+        <w:pStyle w:val="ListBullet"/>
+        <w:numPr>
+          <w:ilvl w:val="0"/>
+          <w:numId w:val="7"/>
+        </w:numPr>
+      </w:pPr>
+    </w:p>
+    <w:p>
+      <w:pPr>
+        <w:pStyle w:val="ListBullet"/>
+        <w:numPr>
+          <w:ilvl w:val="0"/>
+          <w:numId w:val="7"/>
+        </w:numPr>
+      </w:pPr>
+      <w:r>
+        <w:t xml:space="preserve">(a) Describe the relationship between height and weight. (b) Write the equation of the regression line. Interpret the slope and intercept in context. (c) Do the data provide strong evidence that an increase in height is associated with an increase in weight? State the null and alternative hypotheses, report the p-value, and state your conclusion. (d) The correlation coeﬃcient for height and weight is 0.72. Calculate R2 and interpret it in context. 22J. </w:t>
+      </w:r>
+      <w:proofErr w:type="spellStart"/>
+      <w:r>
+        <w:t>Malkevitch</w:t>
+      </w:r>
+      <w:proofErr w:type="spellEnd"/>
+      <w:r>
+        <w:t xml:space="preserve"> and L.M. Lesser. For All Practical Purposes: Mathematical Literacy in Today’s World. WH Freeman &amp; Co, 2008.</w:t>
+      </w:r>
+    </w:p>
+    <w:p>
+      <w:pPr>
+        <w:pStyle w:val="ListBullet"/>
+        <w:numPr>
+          <w:ilvl w:val="0"/>
+          <w:numId w:val="7"/>
+        </w:numPr>
+      </w:pPr>
+      <w:r>
+        <w:t>5.5. EXERCISES 257</w:t>
+      </w:r>
+    </w:p>
+    <w:p>
+      <w:pPr>
+        <w:pStyle w:val="ListBullet"/>
+        <w:numPr>
+          <w:ilvl w:val="0"/>
+          <w:numId w:val="7"/>
+        </w:numPr>
+      </w:pPr>
+      <w:r>
+        <w:t>5.30 Husbands and wives, Part II. Exercise 5.6 presents a scatterplot displaying the relationship between husbands’ and wives’ ages in a random sample of 170 married couples in Britain, where both partners’ ages are below 65 years. Given below is summary output of the least squares ﬁt for predicting wife’s age from husband’s age.</w:t>
+      </w:r>
+    </w:p>
+    <w:p>
+      <w:pPr>
+        <w:pStyle w:val="ListBullet"/>
+        <w:numPr>
+          <w:ilvl w:val="0"/>
+          <w:numId w:val="7"/>
+        </w:numPr>
+      </w:pPr>
+      <w:r>
+        <w:t>\</w:t>
+      </w:r>
+    </w:p>
+    <w:p>
+      <w:pPr>
+        <w:pStyle w:val="ListBullet"/>
+        <w:numPr>
+          <w:ilvl w:val="0"/>
+          <w:numId w:val="7"/>
+        </w:numPr>
+      </w:pPr>
+      <w:r>
+        <w:t>(a) We might wonder, is the age diﬀerence between husbands and wives consistent across ages? If this were the case, then the slope parameter would be β1 = 1. Use the information above to evaluate if there is strong evidence that the diﬀerence in husband and wife ages diﬀers for diﬀerent ages. (b) Write the equation of the regression line for predicting wife’s age from husband’s age. (c) Interpret the slope and intercept in context. (d) Given that R2 = 0.88, what is the correlation of ages in this data set? (e) You meet a married man from Britain who is 55 years old. What would you predict his wife’s age to be? How reliable is this prediction? (f) You meet another married man from Britain who is 85 years old. Would it be wise to use the same linear model to predict his wife’s age? Explain.</w:t>
+      </w:r>
+    </w:p>
+    <w:p>
+      <w:pPr>
+        <w:pStyle w:val="ListBullet"/>
+        <w:numPr>
+          <w:ilvl w:val="0"/>
+          <w:numId w:val="7"/>
+        </w:numPr>
+      </w:pPr>
+      <w:r>
+        <w:t>5.31 Husbands and wives, Part III. The scatterplot below summarizes husbands’ and wives’ heights in a random sample of 170 married couples in Britain, where both partners’ ages are below 65 years. Summary output of the least squares ﬁt for predicting wife’s height from husband’s height is also provided in the table.</w:t>
+      </w:r>
+    </w:p>
+    <w:p>
+      <w:pPr>
+        <w:pStyle w:val="ListBullet"/>
+        <w:numPr>
+          <w:ilvl w:val="0"/>
+          <w:numId w:val="7"/>
+        </w:numPr>
+      </w:pPr>
+      <w:r>
+        <w:t xml:space="preserve"> </w:t>
+      </w:r>
+      <w:r>
+        <w:t>(a) Is there strong evidence that taller men marry taller women? State the hypotheses and include any information used to conduct the test. (b) Write the equation of the regression line for predicting wife’s height from husband’s height. (c) Interpret the slope and intercept in the context of the application. (d) Given that R2 = 0.09, what is the correlation of heights in this data set? (e) You meet a married man from Britain who is 5’9” (69 inches). What would you predict his wife’s height to be? How reliable is this prediction? (f) You meet another married man from Britain who is 6’7” (79 inches). Would it be wise to use the same linear model to predict his wife’s height? Why or why not?</w:t>
+      </w:r>
+    </w:p>
+    <w:p>
+      <w:pPr>
+        <w:pStyle w:val="ListBullet"/>
+        <w:numPr>
+          <w:ilvl w:val="0"/>
+          <w:numId w:val="7"/>
+        </w:numPr>
+      </w:pPr>
+      <w:r>
+        <w:t>258 CHAPTER 5. INTRODUCTION TO LINEAR REGRESSION</w:t>
+      </w:r>
+    </w:p>
+    <w:p>
+      <w:pPr>
+        <w:pStyle w:val="ListBullet"/>
+        <w:numPr>
+          <w:ilvl w:val="0"/>
+          <w:numId w:val="7"/>
+        </w:numPr>
+      </w:pPr>
+      <w:r>
+        <w:t xml:space="preserve">5.32 Urban homeowners, Part II. Exercise 5.25 gives a scatterplot displaying the relationship between the percent of families that own their home and the percent of the population living in </w:t>
+      </w:r>
+      <w:r>
+        <w:lastRenderedPageBreak/>
+        <w:t>urban areas. Below is a similar scatterplot, excluding District of Columbia, as well as the residuals plot. There were 51 cases.</w:t>
+      </w:r>
+    </w:p>
+    <w:p>
+      <w:pPr>
+        <w:pStyle w:val="ListBullet"/>
+        <w:numPr>
+          <w:ilvl w:val="0"/>
+          <w:numId w:val="7"/>
+        </w:numPr>
+      </w:pPr>
+      <w:r>
+        <w:t>(a) For these data, R2 = 0.28. What is the correlation? How can you tell if it is positive or negative? (b) Examine the residual plot. What do you observe? Is a simple least squares ﬁt appropriate for these data?</w:t>
+      </w:r>
+    </w:p>
+    <w:p>
+      <w:pPr>
+        <w:pStyle w:val="ListBullet"/>
+        <w:numPr>
+          <w:ilvl w:val="0"/>
+          <w:numId w:val="7"/>
+        </w:numPr>
+      </w:pPr>
+      <w:r>
+        <w:t xml:space="preserve">5.33 Babies. Is the gestational age (time between conception and birth) of a low birth-weight baby useful in predicting head circumference at birth? Twenty-ﬁve low birth-weight babies were studied at a Harvard teaching hospital; the investigators calculated the regression of head circumference (measured in centimeters) against gestational age (measured in weeks). The estimated regression line is </w:t>
+      </w:r>
+      <w:proofErr w:type="spellStart"/>
+      <w:r>
+        <w:t>dhead</w:t>
+      </w:r>
+      <w:proofErr w:type="spellEnd"/>
+      <w:r>
+        <w:t xml:space="preserve"> circumference = 3.91 + 0.78×gestational age (a) What is the predicted head circumference for a baby whose gestational age is 28 weeks? (b) The standard error for the coeﬃcient of gestational age is 0.35, which is associated with </w:t>
+      </w:r>
+      <w:proofErr w:type="spellStart"/>
+      <w:r>
+        <w:t>df</w:t>
+      </w:r>
+      <w:proofErr w:type="spellEnd"/>
+      <w:r>
+        <w:t xml:space="preserve"> = 23. Does the model provide strong evidence that gestational age is signiﬁcantly associated with head circumference?</w:t>
+      </w:r>
+    </w:p>
+    <w:p>
+      <w:pPr>
+        <w:pStyle w:val="ListBullet"/>
+        <w:numPr>
+          <w:ilvl w:val="0"/>
+          <w:numId w:val="7"/>
+        </w:numPr>
+      </w:pPr>
+      <w:r>
+        <w:t>5.5. EXERCISES 259</w:t>
+      </w:r>
+    </w:p>
+    <w:p>
+      <w:pPr>
+        <w:pStyle w:val="ListBullet"/>
+        <w:numPr>
+          <w:ilvl w:val="0"/>
+          <w:numId w:val="7"/>
+        </w:numPr>
+      </w:pPr>
+      <w:r>
+        <w:t>5.34 Rate my professor. Some college students critique professors’ teaching at RateMyProfessors.com, a web page where students anonymously rate their professors on quality, easiness, and attractiveness. Using the self-selected data from this public forum, researchers examine the relations between quality, easiness, and attractiveness for professors at various universities. In this exercise we will work with a portion of these data that the researchers made publicly available.23</w:t>
+      </w:r>
+    </w:p>
+    <w:p>
+      <w:pPr>
+        <w:pStyle w:val="ListBullet"/>
+        <w:numPr>
+          <w:ilvl w:val="0"/>
+          <w:numId w:val="7"/>
+        </w:numPr>
+      </w:pPr>
+      <w:r>
+        <w:t>The scatterplot on the right shows the relationship between teaching evaluation score (higher score means better) and standardized beauty score (a score of 0 means average, negative score means below average, and a positive score means above average) for a sample of 463 professors. Given below are associated diagnostic plots. Also given is a regression output for predicting teaching evaluation score from beauty score.</w:t>
+      </w:r>
+    </w:p>
+    <w:p>
+      <w:pPr>
+        <w:pStyle w:val="ListBullet"/>
+        <w:numPr>
+          <w:ilvl w:val="0"/>
+          <w:numId w:val="7"/>
+        </w:numPr>
+      </w:pPr>
+      <w:r>
+        <w:t xml:space="preserve"> </w:t>
+      </w:r>
+      <w:r>
+        <w:t>(a) Given that the average standardized beauty score is -0.0883 and average teaching evaluation score is 3.9983, calculate the slope. Alternatively, the slope may be computed using just the information provided in the model summary table. (b) Do these data provide convincing evidence that the slope of the relationship between teaching evaluation and beauty is positive? Explain your reasoning. (c) List the conditions required for linear regression and check if each one is satisﬁed for this model.</w:t>
+      </w:r>
+    </w:p>
+    <w:p>
+      <w:pPr>
+        <w:pStyle w:val="ListBullet"/>
+      </w:pPr>
+    </w:p>
+    <w:p>
+      <w:pPr>
+        <w:pStyle w:val="Heading1"/>
+        <w:jc w:val="center"/>
+      </w:pPr>
+      <w:r>
+        <w:t>Lecture</w:t>
+      </w:r>
+    </w:p>
+    <w:p>
+      <w:pPr>
+        <w:pStyle w:val="ListBullet"/>
+        <w:numPr>
+          <w:ilvl w:val="0"/>
+          <w:numId w:val="24"/>
+        </w:numPr>
+      </w:pPr>
       <w:bookmarkStart w:id="0" w:name="_GoBack"/>
       <w:bookmarkEnd w:id="0"/>
-      <w:r>
-        <w:t>The Association of Turkish Travel Agencies reports the number of foreign tourists visiting Turkey and tourist spending by year.19 The scatterplot below shows the relationship between these two variables along with the least squares ﬁt. (a) Describe the relationship between number of tourists and spending. (b) What are the explanatory and response variables? (c) Why might we want to ﬁt a regression line to these data? (d) Do the data meet the conditions required for ﬁtting a least squares line? In addition to the scatterplot, use the residual plot and histogram to answer this question.</w:t>
-      </w:r>
-    </w:p>
-    <w:p>
-      <w:pPr>
-        <w:pStyle w:val="ListBullet"/>
-        <w:numPr>
-          <w:ilvl w:val="0"/>
-          <w:numId w:val="7"/>
-        </w:numPr>
-      </w:pPr>
-      <w:r>
-        <w:t xml:space="preserve">19Association of Turkish Travel Agencies, Foreign Visitors Figure &amp; Tourist </w:t>
-      </w:r>
-      <w:proofErr w:type="spellStart"/>
-      <w:r>
-        <w:t>Spendings</w:t>
-      </w:r>
-      <w:proofErr w:type="spellEnd"/>
-      <w:r>
-        <w:t xml:space="preserve"> By Years.</w:t>
-      </w:r>
-    </w:p>
-    <w:p>
-      <w:pPr>
-        <w:pStyle w:val="ListBullet"/>
-        <w:numPr>
-          <w:ilvl w:val="0"/>
-          <w:numId w:val="7"/>
-        </w:numPr>
-      </w:pPr>
-      <w:r>
-        <w:t>252 CHAPTER 5. INTRODUCTION TO LINEAR REGRESSION</w:t>
-      </w:r>
-    </w:p>
-    <w:p>
-      <w:pPr>
-        <w:pStyle w:val="ListBullet"/>
-        <w:numPr>
-          <w:ilvl w:val="0"/>
-          <w:numId w:val="7"/>
-        </w:numPr>
-      </w:pPr>
-      <w:r>
-        <w:t xml:space="preserve">5.18 Nutrition at Starbucks, Part I. The scatterplot below shows the relationship between the number of calories and amount of carbohydrates (in grams) Starbucks food menu items contain.20 Since Starbucks only lists the number of calories on the display items, we are interested in predicting the amount of carbs a menu item has based on its calorie content. (a) Describe the relationship </w:t>
-      </w:r>
-      <w:r>
-        <w:lastRenderedPageBreak/>
-        <w:t>between number of calories and amount of carbohydrates (in grams) that Starbucks food menu items contain. (b) In this scenario, what are the explanatory and response variables? (c) Why might we want to ﬁt a regression line to these data? (d) Do these data meet the conditions required for ﬁtting a least squares line?</w:t>
-      </w:r>
-    </w:p>
-    <w:p>
-      <w:pPr>
-        <w:pStyle w:val="ListBullet"/>
-        <w:numPr>
-          <w:ilvl w:val="0"/>
-          <w:numId w:val="7"/>
-        </w:numPr>
-      </w:pPr>
-      <w:r>
-        <w:t xml:space="preserve">5.19 The Coast Starlight, Part II. Exercise 5.11 introduces data on the Coast Starlight Amtrak train that runs from Seattle to Los Angeles. The mean travel time from one stop to the next on the Coast Starlight is 129 mins, with a standard deviation of 113 minutes. The mean distance traveled from one stop to the next is 107 miles with a standard deviation of 99 miles. The correlation between travel time and distance is 0.636. (a) Write the equation of the regression line for predicting travel time. (b) Interpret the slope and the intercept in this context. (c) Calculate R2 of the regression line for predicting travel time from distance traveled for the Coast </w:t>
-      </w:r>
-      <w:proofErr w:type="gramStart"/>
-      <w:r>
-        <w:t>Starlight, and</w:t>
-      </w:r>
-      <w:proofErr w:type="gramEnd"/>
-      <w:r>
-        <w:t xml:space="preserve"> interpret R2 in the context of the application. (d) The distance between Santa Barbara and Los Angeles is 103 miles. Use the model to estimate the time it takes for the Starlight to travel between these two cities. (e) It </w:t>
-      </w:r>
-      <w:proofErr w:type="gramStart"/>
-      <w:r>
-        <w:t>actually takes</w:t>
-      </w:r>
-      <w:proofErr w:type="gramEnd"/>
-      <w:r>
-        <w:t xml:space="preserve"> the </w:t>
-      </w:r>
-      <w:proofErr w:type="spellStart"/>
-      <w:r>
-        <w:t>the</w:t>
-      </w:r>
-      <w:proofErr w:type="spellEnd"/>
-      <w:r>
-        <w:t xml:space="preserve"> Coast Starlight about 168 mins to travel from Santa Barbara to Los Angeles. Calculate the residual and explain the meaning of this residual value. (f) Suppose Amtrak is considering adding a stop to the Coast Starlight 500 miles away from Los Angeles. Would it be appropriate to use this linear model to predict the travel time from Los Angeles to this point?</w:t>
-      </w:r>
-    </w:p>
-    <w:p>
-      <w:pPr>
-        <w:pStyle w:val="ListBullet"/>
-        <w:numPr>
-          <w:ilvl w:val="0"/>
-          <w:numId w:val="7"/>
-        </w:numPr>
-      </w:pPr>
-      <w:r>
-        <w:t>20Source: Starbucks.com, collected on March 10, 2011, http://www.starbucks.com/menu/nutrition.</w:t>
-      </w:r>
-    </w:p>
-    <w:p>
-      <w:pPr>
-        <w:pStyle w:val="ListBullet"/>
-        <w:numPr>
-          <w:ilvl w:val="0"/>
-          <w:numId w:val="7"/>
-        </w:numPr>
-      </w:pPr>
-      <w:r>
-        <w:t>5.5. EXERCISES 253</w:t>
-      </w:r>
-    </w:p>
-    <w:p>
-      <w:pPr>
-        <w:pStyle w:val="ListBullet"/>
-        <w:numPr>
-          <w:ilvl w:val="0"/>
-          <w:numId w:val="7"/>
-        </w:numPr>
-      </w:pPr>
-      <w:r>
-        <w:t>5.20 Body measurements, Part III. Exercise 5.13 introduces data on shoulder girth and height of a group of individuals. The mean shoulder girth is 108.20 cm with a standard deviation of 10.37 cm. The mean height is 171.14 cm with a standard deviation of 9.41 cm. The correlation between height and shoulder girth is 0.67.</w:t>
-      </w:r>
-    </w:p>
-    <w:p>
-      <w:pPr>
-        <w:pStyle w:val="ListBullet"/>
-        <w:numPr>
-          <w:ilvl w:val="0"/>
-          <w:numId w:val="7"/>
-        </w:numPr>
-      </w:pPr>
-      <w:r>
-        <w:t xml:space="preserve"> </w:t>
-      </w:r>
-      <w:r>
-        <w:t xml:space="preserve">(a) Write the equation of the regression line for predicting height. (b) Interpret the slope and the intercept in this context. (c) Calculate R2 of the regression line for predicting height from shoulder </w:t>
-      </w:r>
-      <w:proofErr w:type="gramStart"/>
-      <w:r>
-        <w:t>girth, and</w:t>
-      </w:r>
-      <w:proofErr w:type="gramEnd"/>
-      <w:r>
-        <w:t xml:space="preserve"> interpret it in the context of the application. (d) A randomly selected student from your class has a shoulder girth of 100 cm. Predict the height of this student using the model. (e) The student from part (d) is 160 cm tall. Calculate the </w:t>
-      </w:r>
-      <w:proofErr w:type="gramStart"/>
-      <w:r>
-        <w:t>residual, and</w:t>
-      </w:r>
-      <w:proofErr w:type="gramEnd"/>
-      <w:r>
-        <w:t xml:space="preserve"> explain what this residual means. (f) A one year old has a shoulder girth of 56 cm. Would it be appropriate to use this linear model to predict the height of this child?</w:t>
-      </w:r>
-    </w:p>
-    <w:p>
-      <w:pPr>
-        <w:pStyle w:val="ListBullet"/>
-        <w:numPr>
-          <w:ilvl w:val="0"/>
-          <w:numId w:val="7"/>
-        </w:numPr>
-      </w:pPr>
-      <w:r>
-        <w:t>5.21 Helmets and lunches. The scatterplot shows the relationship between socioeconomic status measured as the percentage of children in a neighborhood receiving reduced-</w:t>
-      </w:r>
-      <w:proofErr w:type="spellStart"/>
-      <w:r>
-        <w:t>fee</w:t>
-      </w:r>
-      <w:proofErr w:type="spellEnd"/>
-      <w:r>
-        <w:t xml:space="preserve"> lunches at school (lunch) and the percentage of bike riders in the neighborhood wearing helmets (helmet). The average percentage of children receiving reduced-</w:t>
-      </w:r>
-      <w:proofErr w:type="spellStart"/>
-      <w:r>
-        <w:t>fee</w:t>
-      </w:r>
-      <w:proofErr w:type="spellEnd"/>
-      <w:r>
-        <w:t xml:space="preserve"> lunches is 30.8% with a standard deviation of 26.7% and the average percentage of bike riders wearing helmets is 38.8% with a standard deviation of 16.9%. (a) If the R2 for the least-squares regression line for these data is 72%, what is the correlation between lunch and helmet? (b) Calculate the slope and intercept for the </w:t>
-      </w:r>
-      <w:proofErr w:type="spellStart"/>
-      <w:r>
-        <w:t>leastsquares</w:t>
-      </w:r>
-      <w:proofErr w:type="spellEnd"/>
-      <w:r>
-        <w:t xml:space="preserve"> regression line for these data. (c) Interpret the intercept of the least-squares regression line in the context of the application. (d) Interpret the slope of the least-squares regression line in the context of the application. (e) What would the value of the residual be for a neighborhood where 40% of the children receive reduced-</w:t>
-      </w:r>
-      <w:proofErr w:type="spellStart"/>
-      <w:r>
-        <w:t>fee</w:t>
-      </w:r>
-      <w:proofErr w:type="spellEnd"/>
-      <w:r>
-        <w:t xml:space="preserve"> lunches and 40% of the bike riders wear helmets? Interpret the meaning of this residual in the context of the application. </w:t>
-      </w:r>
-    </w:p>
-    <w:p>
-      <w:pPr>
-        <w:pStyle w:val="ListBullet"/>
-        <w:numPr>
-          <w:ilvl w:val="0"/>
-          <w:numId w:val="7"/>
-        </w:numPr>
-      </w:pPr>
-      <w:r>
-        <w:t>5.5.3 Types of outliers in linear regression</w:t>
-      </w:r>
-    </w:p>
-    <w:p>
-      <w:pPr>
-        <w:pStyle w:val="ListBullet"/>
-        <w:numPr>
-          <w:ilvl w:val="0"/>
-          <w:numId w:val="7"/>
-        </w:numPr>
-      </w:pPr>
-      <w:r>
-        <w:lastRenderedPageBreak/>
-        <w:t xml:space="preserve">5.22 Outliers, Part I. Identify the outliers in the scatterplots shown </w:t>
-      </w:r>
-      <w:proofErr w:type="gramStart"/>
-      <w:r>
-        <w:t>below, and</w:t>
-      </w:r>
-      <w:proofErr w:type="gramEnd"/>
-      <w:r>
-        <w:t xml:space="preserve"> determine what type of outliers they are. Explain your reasoning.</w:t>
-      </w:r>
-    </w:p>
-    <w:p>
-      <w:pPr>
-        <w:pStyle w:val="ListBullet"/>
-        <w:numPr>
-          <w:ilvl w:val="0"/>
-          <w:numId w:val="7"/>
-        </w:numPr>
-      </w:pPr>
-      <w:r>
-        <w:t>5.23 Outliers, Part II. Identify the outliers in the scatterplots shown below and determine what type of outliers they are. Explain your reasoning.</w:t>
-      </w:r>
-    </w:p>
-    <w:p>
-      <w:pPr>
-        <w:pStyle w:val="ListBullet"/>
-        <w:numPr>
-          <w:ilvl w:val="0"/>
-          <w:numId w:val="7"/>
-        </w:numPr>
-      </w:pPr>
-      <w:r>
-        <w:t>5.24 Crawling babies, Part II. Exercise 5.12 introduces data on the average monthly temperature during the month babies ﬁrst try to crawl (about 6 months after birth) and the average ﬁrst crawling age for babies born in a given month. A scatterplot of these two variables reveals a potential outlying month when the average temperature is about 53◦F and average crawling age is about 28.5 weeks. Does this point have high leverage? Is it an inﬂuential point?</w:t>
-      </w:r>
-    </w:p>
-    <w:p>
-      <w:pPr>
-        <w:pStyle w:val="ListBullet"/>
-        <w:numPr>
-          <w:ilvl w:val="0"/>
-          <w:numId w:val="7"/>
-        </w:numPr>
-      </w:pPr>
-      <w:r>
-        <w:t>5.25 Urban homeowners, Part I. The scatterplot below shows the percent of families who own their home vs. the percent of the population living in urban areas in 2010.21 There are 52 observations, each corresponding to a state in the US. Puerto Rico and District of Columbia are also included.</w:t>
-      </w:r>
-    </w:p>
-    <w:p>
-      <w:pPr>
-        <w:pStyle w:val="ListBullet"/>
-        <w:numPr>
-          <w:ilvl w:val="0"/>
-          <w:numId w:val="7"/>
-        </w:numPr>
-      </w:pPr>
-      <w:r>
-        <w:t>(a) Describe the relationship between the percent of families who own their home and the percent of the population living in urban areas in 2010. (b) The outlier at the bottom right corner is District of Columbia, where 100% of the population is considered urban. What type of outlier is this observation?</w:t>
-      </w:r>
-    </w:p>
-    <w:p>
-      <w:pPr>
-        <w:pStyle w:val="ListBullet"/>
-        <w:numPr>
-          <w:ilvl w:val="0"/>
-          <w:numId w:val="7"/>
-        </w:numPr>
-      </w:pPr>
-      <w:r>
-        <w:t>5.5.4 Inference for linear regression</w:t>
-      </w:r>
-    </w:p>
-    <w:p>
-      <w:pPr>
-        <w:pStyle w:val="ListBullet"/>
-        <w:numPr>
-          <w:ilvl w:val="0"/>
-          <w:numId w:val="7"/>
-        </w:numPr>
-      </w:pPr>
-      <w:r>
-        <w:t>Visually check the conditions for ﬁtting a least squares regression line, but you do not need to report these conditions in your solutions unless it is requested.</w:t>
-      </w:r>
-    </w:p>
-    <w:p>
-      <w:pPr>
-        <w:pStyle w:val="ListBullet"/>
-        <w:numPr>
-          <w:ilvl w:val="0"/>
-          <w:numId w:val="7"/>
-        </w:numPr>
-      </w:pPr>
-      <w:r>
-        <w:t>21United States Census Bureau, 2010 Census Urban and Rural Classiﬁcation and Urban Area Criteria and Housing Characteristics: 2010.</w:t>
-      </w:r>
-    </w:p>
-    <w:p>
-      <w:pPr>
-        <w:pStyle w:val="ListBullet"/>
-        <w:numPr>
-          <w:ilvl w:val="0"/>
-          <w:numId w:val="7"/>
-        </w:numPr>
-      </w:pPr>
-      <w:r>
-        <w:t>5.5. EXERCISES 255</w:t>
-      </w:r>
-    </w:p>
-    <w:p>
-      <w:pPr>
-        <w:pStyle w:val="ListBullet"/>
-        <w:numPr>
-          <w:ilvl w:val="0"/>
-          <w:numId w:val="7"/>
-        </w:numPr>
-      </w:pPr>
-      <w:r>
-        <w:t>5.26 Nutrition at Starbucks, Part II. Exercise 5.18 introduced a data set on nutrition information on Starbucks food menu items. Based on the scatterplot and the residual plot provided, describe the relationship between the protein content and calories of these menu items, and determine if a simple linear model is appropriate to predict amount of protein from the number of calories.</w:t>
-      </w:r>
-    </w:p>
-    <w:p>
-      <w:pPr>
-        <w:pStyle w:val="ListBullet"/>
-        <w:numPr>
-          <w:ilvl w:val="0"/>
-          <w:numId w:val="7"/>
-        </w:numPr>
-      </w:pPr>
-      <w:r>
-        <w:t xml:space="preserve">5.27 Grades and TV. Data were collected on the number of hours per week students watch TV and the grade they earned in a biology class on a </w:t>
-      </w:r>
-      <w:proofErr w:type="gramStart"/>
-      <w:r>
-        <w:t>100 point</w:t>
-      </w:r>
-      <w:proofErr w:type="gramEnd"/>
-      <w:r>
-        <w:t xml:space="preserve"> scale. Based on the scatterplot and the residual plot provided, describe the relationship between the two variables, and determine if a simple linear model is appropriate to predict a student’s grade from the number of hours per week the student watches TV.</w:t>
-      </w:r>
-    </w:p>
-    <w:p>
-      <w:pPr>
-        <w:pStyle w:val="ListBullet"/>
-        <w:numPr>
-          <w:ilvl w:val="0"/>
-          <w:numId w:val="7"/>
-        </w:numPr>
-      </w:pPr>
-      <w:r>
-        <w:t>256 CHAPTER 5. INTRODUCTION TO LINEAR REGRESSION</w:t>
-      </w:r>
-    </w:p>
-    <w:p>
-      <w:pPr>
-        <w:pStyle w:val="ListBullet"/>
-        <w:numPr>
-          <w:ilvl w:val="0"/>
-          <w:numId w:val="7"/>
-        </w:numPr>
-      </w:pPr>
-      <w:r>
-        <w:t xml:space="preserve">5.28 Beer and blood alcohol content. Many people believe that gender, weight, drinking habits, and many other factors are much more important in predicting blood alcohol content (BAC) than simply considering the number of drinks a person consumed. Here we examine data from sixteen student volunteers at Ohio State University who each drank a randomly assigned number of cans of beer. These students were evenly divided between men and women, and they diﬀered in weight and drinking habits. Thirty minutes later, a </w:t>
-      </w:r>
-      <w:proofErr w:type="gramStart"/>
-      <w:r>
-        <w:t>police</w:t>
-      </w:r>
-      <w:proofErr w:type="gramEnd"/>
-      <w:r>
-        <w:t xml:space="preserve"> oﬃcer measured their blood alcohol content (BAC) in grams of alcohol per deciliter of blood.22 The scatterplot and regression table summarize the ﬁndings.</w:t>
-      </w:r>
-    </w:p>
-    <w:p>
-      <w:pPr>
-        <w:pStyle w:val="ListBullet"/>
-        <w:numPr>
-          <w:ilvl w:val="0"/>
-          <w:numId w:val="7"/>
-        </w:numPr>
-      </w:pPr>
-      <w:r>
-        <w:t xml:space="preserve"> </w:t>
-      </w:r>
-      <w:r>
-        <w:t xml:space="preserve">(a) Describe the relationship between the number of cans of beer and BAC. (b) Write the equation of the regression line. Interpret the slope and intercept in context. (c) Do the data provide strong evidence that drinking more cans of beer is associated with an increase in blood alcohol? State the null and alternative hypotheses, report the p-value, and state your conclusion. (d) The correlation </w:t>
-      </w:r>
-      <w:r>
-        <w:lastRenderedPageBreak/>
-        <w:t xml:space="preserve">coeﬃcient for number of cans of beer and BAC is 0.89. Calculate R2 and interpret it in context. (e) Suppose we visit a bar, ask people how many drinks they have had, </w:t>
-      </w:r>
-      <w:proofErr w:type="gramStart"/>
-      <w:r>
-        <w:t>and also</w:t>
-      </w:r>
-      <w:proofErr w:type="gramEnd"/>
-      <w:r>
-        <w:t xml:space="preserve"> take their BAC. Do you think the relationship between number of drinks and BAC would be as strong as the relationship found in the Ohio State study?</w:t>
-      </w:r>
-    </w:p>
-    <w:p>
-      <w:pPr>
-        <w:pStyle w:val="ListBullet"/>
-        <w:numPr>
-          <w:ilvl w:val="0"/>
-          <w:numId w:val="7"/>
-        </w:numPr>
-      </w:pPr>
-      <w:r>
-        <w:t>5.29 Body measurements, Part IV. The scatterplot and least squares summary below show the relationship between weight measured in kilograms and height measured in centimeters of 507 physically active individuals.</w:t>
-      </w:r>
-    </w:p>
-    <w:p>
-      <w:pPr>
-        <w:pStyle w:val="ListBullet"/>
-        <w:numPr>
-          <w:ilvl w:val="0"/>
-          <w:numId w:val="7"/>
-        </w:numPr>
-      </w:pPr>
-    </w:p>
-    <w:p>
-      <w:pPr>
-        <w:pStyle w:val="ListBullet"/>
-        <w:numPr>
-          <w:ilvl w:val="0"/>
-          <w:numId w:val="7"/>
-        </w:numPr>
-      </w:pPr>
-      <w:r>
-        <w:t xml:space="preserve">(a) Describe the relationship between height and weight. (b) Write the equation of the regression line. Interpret the slope and intercept in context. (c) Do the data provide strong evidence that an increase in height is associated with an increase in weight? State the null and alternative hypotheses, report the p-value, and state your conclusion. (d) The correlation coeﬃcient for height and weight is 0.72. Calculate R2 and interpret it in context. 22J. </w:t>
-      </w:r>
-      <w:proofErr w:type="spellStart"/>
-      <w:r>
-        <w:t>Malkevitch</w:t>
-      </w:r>
-      <w:proofErr w:type="spellEnd"/>
-      <w:r>
-        <w:t xml:space="preserve"> and L.M. Lesser. For All Practical Purposes: Mathematical Literacy in Today’s World. WH Freeman &amp; Co, 2008.</w:t>
-      </w:r>
-    </w:p>
-    <w:p>
-      <w:pPr>
-        <w:pStyle w:val="ListBullet"/>
-        <w:numPr>
-          <w:ilvl w:val="0"/>
-          <w:numId w:val="7"/>
-        </w:numPr>
-      </w:pPr>
-      <w:r>
-        <w:t>5.5. EXERCISES 257</w:t>
-      </w:r>
-    </w:p>
-    <w:p>
-      <w:pPr>
-        <w:pStyle w:val="ListBullet"/>
-        <w:numPr>
-          <w:ilvl w:val="0"/>
-          <w:numId w:val="7"/>
-        </w:numPr>
-      </w:pPr>
-      <w:r>
-        <w:t>5.30 Husbands and wives, Part II. Exercise 5.6 presents a scatterplot displaying the relationship between husbands’ and wives’ ages in a random sample of 170 married couples in Britain, where both partners’ ages are below 65 years. Given below is summary output of the least squares ﬁt for predicting wife’s age from husband’s age.</w:t>
-      </w:r>
-    </w:p>
-    <w:p>
-      <w:pPr>
-        <w:pStyle w:val="ListBullet"/>
-        <w:numPr>
-          <w:ilvl w:val="0"/>
-          <w:numId w:val="7"/>
-        </w:numPr>
-      </w:pPr>
-      <w:r>
-        <w:t>\</w:t>
-      </w:r>
-    </w:p>
-    <w:p>
-      <w:pPr>
-        <w:pStyle w:val="ListBullet"/>
-        <w:numPr>
-          <w:ilvl w:val="0"/>
-          <w:numId w:val="7"/>
-        </w:numPr>
-      </w:pPr>
-      <w:r>
-        <w:t>(a) We might wonder, is the age diﬀerence between husbands and wives consistent across ages? If this were the case, then the slope parameter would be β1 = 1. Use the information above to evaluate if there is strong evidence that the diﬀerence in husband and wife ages diﬀers for diﬀerent ages. (b) Write the equation of the regression line for predicting wife’s age from husband’s age. (c) Interpret the slope and intercept in context. (d) Given that R2 = 0.88, what is the correlation of ages in this data set? (e) You meet a married man from Britain who is 55 years old. What would you predict his wife’s age to be? How reliable is this prediction? (f) You meet another married man from Britain who is 85 years old. Would it be wise to use the same linear model to predict his wife’s age? Explain.</w:t>
-      </w:r>
-    </w:p>
-    <w:p>
-      <w:pPr>
-        <w:pStyle w:val="ListBullet"/>
-        <w:numPr>
-          <w:ilvl w:val="0"/>
-          <w:numId w:val="7"/>
-        </w:numPr>
-      </w:pPr>
-      <w:r>
-        <w:t>5.31 Husbands and wives, Part III. The scatterplot below summarizes husbands’ and wives’ heights in a random sample of 170 married couples in Britain, where both partners’ ages are below 65 years. Summary output of the least squares ﬁt for predicting wife’s height from husband’s height is also provided in the table.</w:t>
-      </w:r>
-    </w:p>
-    <w:p>
-      <w:pPr>
-        <w:pStyle w:val="ListBullet"/>
-        <w:numPr>
-          <w:ilvl w:val="0"/>
-          <w:numId w:val="7"/>
-        </w:numPr>
-      </w:pPr>
-      <w:r>
-        <w:t xml:space="preserve"> </w:t>
-      </w:r>
-      <w:r>
-        <w:t>(a) Is there strong evidence that taller men marry taller women? State the hypotheses and include any information used to conduct the test. (b) Write the equation of the regression line for predicting wife’s height from husband’s height. (c) Interpret the slope and intercept in the context of the application. (d) Given that R2 = 0.09, what is the correlation of heights in this data set? (e) You meet a married man from Britain who is 5’9” (69 inches). What would you predict his wife’s height to be? How reliable is this prediction? (f) You meet another married man from Britain who is 6’7” (79 inches). Would it be wise to use the same linear model to predict his wife’s height? Why or why not?</w:t>
-      </w:r>
-    </w:p>
-    <w:p>
-      <w:pPr>
-        <w:pStyle w:val="ListBullet"/>
-        <w:numPr>
-          <w:ilvl w:val="0"/>
-          <w:numId w:val="7"/>
-        </w:numPr>
-      </w:pPr>
-      <w:r>
-        <w:t>258 CHAPTER 5. INTRODUCTION TO LINEAR REGRESSION</w:t>
-      </w:r>
-    </w:p>
-    <w:p>
-      <w:pPr>
-        <w:pStyle w:val="ListBullet"/>
-        <w:numPr>
-          <w:ilvl w:val="0"/>
-          <w:numId w:val="7"/>
-        </w:numPr>
-      </w:pPr>
-      <w:r>
-        <w:t xml:space="preserve">5.32 Urban homeowners, Part II. Exercise 5.25 gives a scatterplot displaying the relationship between the percent of families that own their home and the percent of the population living in </w:t>
-      </w:r>
-      <w:r>
-        <w:lastRenderedPageBreak/>
-        <w:t>urban areas. Below is a similar scatterplot, excluding District of Columbia, as well as the residuals plot. There were 51 cases.</w:t>
-      </w:r>
-    </w:p>
-    <w:p>
-      <w:pPr>
-        <w:pStyle w:val="ListBullet"/>
-        <w:numPr>
-          <w:ilvl w:val="0"/>
-          <w:numId w:val="7"/>
-        </w:numPr>
-      </w:pPr>
-      <w:r>
-        <w:t>(a) For these data, R2 = 0.28. What is the correlation? How can you tell if it is positive or negative? (b) Examine the residual plot. What do you observe? Is a simple least squares ﬁt appropriate for these data?</w:t>
-      </w:r>
-    </w:p>
-    <w:p>
-      <w:pPr>
-        <w:pStyle w:val="ListBullet"/>
-        <w:numPr>
-          <w:ilvl w:val="0"/>
-          <w:numId w:val="7"/>
-        </w:numPr>
-      </w:pPr>
-      <w:r>
-        <w:t xml:space="preserve">5.33 Babies. Is the gestational age (time between conception and birth) of a low birth-weight baby useful in predicting head circumference at birth? Twenty-ﬁve low birth-weight babies were studied at a Harvard teaching hospital; the investigators calculated the regression of head circumference (measured in centimeters) against gestational age (measured in weeks). The estimated regression line is </w:t>
-      </w:r>
-      <w:proofErr w:type="spellStart"/>
-      <w:r>
-        <w:t>dhead</w:t>
-      </w:r>
-      <w:proofErr w:type="spellEnd"/>
-      <w:r>
-        <w:t xml:space="preserve"> circumference = 3.91 + 0.78×gestational age (a) What is the predicted head circumference for a baby whose gestational age is 28 weeks? (b) The standard error for the coeﬃcient of gestational age is 0.35, which is associated with </w:t>
-      </w:r>
-      <w:proofErr w:type="spellStart"/>
-      <w:r>
-        <w:t>df</w:t>
-      </w:r>
-      <w:proofErr w:type="spellEnd"/>
-      <w:r>
-        <w:t xml:space="preserve"> = 23. Does the model provide strong evidence that gestational age is signiﬁcantly associated with head circumference?</w:t>
-      </w:r>
-    </w:p>
-    <w:p>
-      <w:pPr>
-        <w:pStyle w:val="ListBullet"/>
-        <w:numPr>
-          <w:ilvl w:val="0"/>
-          <w:numId w:val="7"/>
-        </w:numPr>
-      </w:pPr>
-      <w:r>
-        <w:t>5.5. EXERCISES 259</w:t>
-      </w:r>
-    </w:p>
-    <w:p>
-      <w:pPr>
-        <w:pStyle w:val="ListBullet"/>
-        <w:numPr>
-          <w:ilvl w:val="0"/>
-          <w:numId w:val="7"/>
-        </w:numPr>
-      </w:pPr>
-      <w:r>
-        <w:t>5.34 Rate my professor. Some college students critique professors’ teaching at RateMyProfessors.com, a web page where students anonymously rate their professors on quality, easiness, and attractiveness. Using the self-selected data from this public forum, researchers examine the relations between quality, easiness, and attractiveness for professors at various universities. In this exercise we will work with a portion of these data that the researchers made publicly available.23</w:t>
-      </w:r>
-    </w:p>
-    <w:p>
-      <w:pPr>
-        <w:pStyle w:val="ListBullet"/>
-        <w:numPr>
-          <w:ilvl w:val="0"/>
-          <w:numId w:val="7"/>
-        </w:numPr>
-      </w:pPr>
-      <w:r>
-        <w:t>The scatterplot on the right shows the relationship between teaching evaluation score (higher score means better) and standardized beauty score (a score of 0 means average, negative score means below average, and a positive score means above average) for a sample of 463 professors. Given below are associated diagnostic plots. Also given is a regression output for predicting teaching evaluation score from beauty score.</w:t>
-      </w:r>
-    </w:p>
-    <w:p>
-      <w:pPr>
-        <w:pStyle w:val="ListBullet"/>
-        <w:numPr>
-          <w:ilvl w:val="0"/>
-          <w:numId w:val="7"/>
-        </w:numPr>
-      </w:pPr>
-      <w:r>
-        <w:t xml:space="preserve"> </w:t>
-      </w:r>
-      <w:r>
-        <w:t>(a) Given that the average standardized beauty score is -0.0883 and average teaching evaluation score is 3.9983, calculate the slope. Alternatively, the slope may be computed using just the information provided in the model summary table. (b) Do these data provide convincing evidence that the slope of the relationship between teaching evaluation and beauty is positive? Explain your reasoning. (c) List the conditions required for linear regression and check if each one is satisﬁed for this model.</w:t>
-      </w:r>
     </w:p>
     <w:sectPr>
       <w:pgSz w:w="12240" w:h="15840"/>
@@ -38879,7 +38255,6 @@
     <w:lvl w:ilvl="0">
       <w:start w:val="1"/>
       <w:numFmt w:val="decimal"/>
-      <w:pStyle w:val="ListBullet"/>
       <w:lvlText w:val="%1."/>
       <w:lvlJc w:val="left"/>
       <w:pPr>
@@ -40436,6 +39811,119 @@
     </w:lvl>
   </w:abstractNum>
   <w:abstractNum w:abstractNumId="14" w15:restartNumberingAfterBreak="0">
+    <w:nsid w:val="585800BC"/>
+    <w:multiLevelType w:val="hybridMultilevel"/>
+    <w:tmpl w:val="95EAB104"/>
+    <w:lvl w:ilvl="0" w:tplc="04090001">
+      <w:start w:val="1"/>
+      <w:numFmt w:val="bullet"/>
+      <w:lvlText w:val=""/>
+      <w:lvlJc w:val="left"/>
+      <w:pPr>
+        <w:ind w:left="360" w:hanging="360"/>
+      </w:pPr>
+      <w:rPr>
+        <w:rFonts w:ascii="Symbol" w:hAnsi="Symbol" w:hint="default"/>
+      </w:rPr>
+    </w:lvl>
+    <w:lvl w:ilvl="1" w:tplc="04090003" w:tentative="1">
+      <w:start w:val="1"/>
+      <w:numFmt w:val="bullet"/>
+      <w:lvlText w:val="o"/>
+      <w:lvlJc w:val="left"/>
+      <w:pPr>
+        <w:ind w:left="1080" w:hanging="360"/>
+      </w:pPr>
+      <w:rPr>
+        <w:rFonts w:ascii="Courier New" w:hAnsi="Courier New" w:cs="Courier New" w:hint="default"/>
+      </w:rPr>
+    </w:lvl>
+    <w:lvl w:ilvl="2" w:tplc="04090005" w:tentative="1">
+      <w:start w:val="1"/>
+      <w:numFmt w:val="bullet"/>
+      <w:lvlText w:val=""/>
+      <w:lvlJc w:val="left"/>
+      <w:pPr>
+        <w:ind w:left="1800" w:hanging="360"/>
+      </w:pPr>
+      <w:rPr>
+        <w:rFonts w:ascii="Wingdings" w:hAnsi="Wingdings" w:hint="default"/>
+      </w:rPr>
+    </w:lvl>
+    <w:lvl w:ilvl="3" w:tplc="04090001" w:tentative="1">
+      <w:start w:val="1"/>
+      <w:numFmt w:val="bullet"/>
+      <w:lvlText w:val=""/>
+      <w:lvlJc w:val="left"/>
+      <w:pPr>
+        <w:ind w:left="2520" w:hanging="360"/>
+      </w:pPr>
+      <w:rPr>
+        <w:rFonts w:ascii="Symbol" w:hAnsi="Symbol" w:hint="default"/>
+      </w:rPr>
+    </w:lvl>
+    <w:lvl w:ilvl="4" w:tplc="04090003" w:tentative="1">
+      <w:start w:val="1"/>
+      <w:numFmt w:val="bullet"/>
+      <w:lvlText w:val="o"/>
+      <w:lvlJc w:val="left"/>
+      <w:pPr>
+        <w:ind w:left="3240" w:hanging="360"/>
+      </w:pPr>
+      <w:rPr>
+        <w:rFonts w:ascii="Courier New" w:hAnsi="Courier New" w:cs="Courier New" w:hint="default"/>
+      </w:rPr>
+    </w:lvl>
+    <w:lvl w:ilvl="5" w:tplc="04090005" w:tentative="1">
+      <w:start w:val="1"/>
+      <w:numFmt w:val="bullet"/>
+      <w:lvlText w:val=""/>
+      <w:lvlJc w:val="left"/>
+      <w:pPr>
+        <w:ind w:left="3960" w:hanging="360"/>
+      </w:pPr>
+      <w:rPr>
+        <w:rFonts w:ascii="Wingdings" w:hAnsi="Wingdings" w:hint="default"/>
+      </w:rPr>
+    </w:lvl>
+    <w:lvl w:ilvl="6" w:tplc="04090001" w:tentative="1">
+      <w:start w:val="1"/>
+      <w:numFmt w:val="bullet"/>
+      <w:lvlText w:val=""/>
+      <w:lvlJc w:val="left"/>
+      <w:pPr>
+        <w:ind w:left="4680" w:hanging="360"/>
+      </w:pPr>
+      <w:rPr>
+        <w:rFonts w:ascii="Symbol" w:hAnsi="Symbol" w:hint="default"/>
+      </w:rPr>
+    </w:lvl>
+    <w:lvl w:ilvl="7" w:tplc="04090003" w:tentative="1">
+      <w:start w:val="1"/>
+      <w:numFmt w:val="bullet"/>
+      <w:lvlText w:val="o"/>
+      <w:lvlJc w:val="left"/>
+      <w:pPr>
+        <w:ind w:left="5400" w:hanging="360"/>
+      </w:pPr>
+      <w:rPr>
+        <w:rFonts w:ascii="Courier New" w:hAnsi="Courier New" w:cs="Courier New" w:hint="default"/>
+      </w:rPr>
+    </w:lvl>
+    <w:lvl w:ilvl="8" w:tplc="04090005" w:tentative="1">
+      <w:start w:val="1"/>
+      <w:numFmt w:val="bullet"/>
+      <w:lvlText w:val=""/>
+      <w:lvlJc w:val="left"/>
+      <w:pPr>
+        <w:ind w:left="6120" w:hanging="360"/>
+      </w:pPr>
+      <w:rPr>
+        <w:rFonts w:ascii="Wingdings" w:hAnsi="Wingdings" w:hint="default"/>
+      </w:rPr>
+    </w:lvl>
+  </w:abstractNum>
+  <w:abstractNum w:abstractNumId="15" w15:restartNumberingAfterBreak="0">
     <w:nsid w:val="5BE517F0"/>
     <w:multiLevelType w:val="hybridMultilevel"/>
     <w:tmpl w:val="EE5A7BA2"/>
@@ -40548,7 +40036,7 @@
       </w:rPr>
     </w:lvl>
   </w:abstractNum>
-  <w:abstractNum w:abstractNumId="15" w15:restartNumberingAfterBreak="0">
+  <w:abstractNum w:abstractNumId="16" w15:restartNumberingAfterBreak="0">
     <w:nsid w:val="603A6B4B"/>
     <w:multiLevelType w:val="multilevel"/>
     <w:tmpl w:val="F2DA3232"/>
@@ -40665,7 +40153,7 @@
       </w:pPr>
     </w:lvl>
   </w:abstractNum>
-  <w:abstractNum w:abstractNumId="16" w15:restartNumberingAfterBreak="0">
+  <w:abstractNum w:abstractNumId="17" w15:restartNumberingAfterBreak="0">
     <w:nsid w:val="630C114B"/>
     <w:multiLevelType w:val="multilevel"/>
     <w:tmpl w:val="23B06BEA"/>
@@ -40794,7 +40282,7 @@
       </w:pPr>
     </w:lvl>
   </w:abstractNum>
-  <w:abstractNum w:abstractNumId="17" w15:restartNumberingAfterBreak="0">
+  <w:abstractNum w:abstractNumId="18" w15:restartNumberingAfterBreak="0">
     <w:nsid w:val="670E5437"/>
     <w:multiLevelType w:val="hybridMultilevel"/>
     <w:tmpl w:val="1AF0EF1A"/>
@@ -40907,7 +40395,7 @@
       </w:rPr>
     </w:lvl>
   </w:abstractNum>
-  <w:abstractNum w:abstractNumId="18" w15:restartNumberingAfterBreak="0">
+  <w:abstractNum w:abstractNumId="19" w15:restartNumberingAfterBreak="0">
     <w:nsid w:val="67F44C1B"/>
     <w:multiLevelType w:val="multilevel"/>
     <w:tmpl w:val="EFAC36B8"/>
@@ -41032,7 +40520,7 @@
       </w:pPr>
     </w:lvl>
   </w:abstractNum>
-  <w:abstractNum w:abstractNumId="19" w15:restartNumberingAfterBreak="0">
+  <w:abstractNum w:abstractNumId="20" w15:restartNumberingAfterBreak="0">
     <w:nsid w:val="73BC5355"/>
     <w:multiLevelType w:val="hybridMultilevel"/>
     <w:tmpl w:val="ED6285A2"/>
@@ -41145,7 +40633,7 @@
       </w:rPr>
     </w:lvl>
   </w:abstractNum>
-  <w:abstractNum w:abstractNumId="20" w15:restartNumberingAfterBreak="0">
+  <w:abstractNum w:abstractNumId="21" w15:restartNumberingAfterBreak="0">
     <w:nsid w:val="76DA59F6"/>
     <w:multiLevelType w:val="hybridMultilevel"/>
     <w:tmpl w:val="16E48804"/>
@@ -41258,7 +40746,7 @@
       </w:rPr>
     </w:lvl>
   </w:abstractNum>
-  <w:abstractNum w:abstractNumId="21" w15:restartNumberingAfterBreak="0">
+  <w:abstractNum w:abstractNumId="22" w15:restartNumberingAfterBreak="0">
     <w:nsid w:val="7A793EF6"/>
     <w:multiLevelType w:val="multilevel"/>
     <w:tmpl w:val="4A981C58"/>
@@ -41390,7 +40878,7 @@
       </w:pPr>
     </w:lvl>
   </w:abstractNum>
-  <w:abstractNum w:abstractNumId="22" w15:restartNumberingAfterBreak="0">
+  <w:abstractNum w:abstractNumId="23" w15:restartNumberingAfterBreak="0">
     <w:nsid w:val="7B63519D"/>
     <w:multiLevelType w:val="hybridMultilevel"/>
     <w:tmpl w:val="57A27958"/>
@@ -41504,7 +40992,7 @@
     </w:lvl>
   </w:abstractNum>
   <w:num w:numId="1">
-    <w:abstractNumId w:val="18"/>
+    <w:abstractNumId w:val="19"/>
   </w:num>
   <w:num w:numId="2">
     <w:abstractNumId w:val="13"/>
@@ -41516,22 +41004,22 @@
     <w:abstractNumId w:val="10"/>
   </w:num>
   <w:num w:numId="5">
-    <w:abstractNumId w:val="15"/>
+    <w:abstractNumId w:val="16"/>
   </w:num>
   <w:num w:numId="6">
     <w:abstractNumId w:val="0"/>
   </w:num>
   <w:num w:numId="7">
-    <w:abstractNumId w:val="19"/>
+    <w:abstractNumId w:val="20"/>
   </w:num>
   <w:num w:numId="8">
     <w:abstractNumId w:val="9"/>
   </w:num>
   <w:num w:numId="9">
-    <w:abstractNumId w:val="16"/>
+    <w:abstractNumId w:val="17"/>
   </w:num>
   <w:num w:numId="10">
-    <w:abstractNumId w:val="21"/>
+    <w:abstractNumId w:val="22"/>
   </w:num>
   <w:num w:numId="11">
     <w:abstractNumId w:val="3"/>
@@ -41549,28 +41037,31 @@
     <w:abstractNumId w:val="2"/>
   </w:num>
   <w:num w:numId="16">
-    <w:abstractNumId w:val="22"/>
+    <w:abstractNumId w:val="23"/>
   </w:num>
   <w:num w:numId="17">
     <w:abstractNumId w:val="6"/>
   </w:num>
   <w:num w:numId="18">
-    <w:abstractNumId w:val="17"/>
+    <w:abstractNumId w:val="18"/>
   </w:num>
   <w:num w:numId="19">
     <w:abstractNumId w:val="1"/>
   </w:num>
   <w:num w:numId="20">
-    <w:abstractNumId w:val="20"/>
+    <w:abstractNumId w:val="21"/>
   </w:num>
   <w:num w:numId="21">
     <w:abstractNumId w:val="7"/>
   </w:num>
   <w:num w:numId="22">
-    <w:abstractNumId w:val="14"/>
+    <w:abstractNumId w:val="15"/>
   </w:num>
   <w:num w:numId="23">
     <w:abstractNumId w:val="12"/>
+  </w:num>
+  <w:num w:numId="24">
+    <w:abstractNumId w:val="14"/>
   </w:num>
 </w:numbering>
 </file>
@@ -42042,6 +41533,7 @@
   <w:style w:type="character" w:default="1" w:styleId="DefaultParagraphFont">
     <w:name w:val="Default Paragraph Font"/>
     <w:uiPriority w:val="1"/>
+    <w:semiHidden/>
     <w:unhideWhenUsed/>
   </w:style>
   <w:style w:type="table" w:default="1" w:styleId="TableNormal">
@@ -42407,7 +41899,7 @@
 </file>
 
 <file path=customXml/itemProps1.xml><?xml version="1.0" encoding="utf-8"?>
-<ds:datastoreItem xmlns:ds="http://schemas.openxmlformats.org/officeDocument/2006/customXml" ds:itemID="{C0C12C98-6BC8-4866-83DE-94E727ACD162}">
+<ds:datastoreItem xmlns:ds="http://schemas.openxmlformats.org/officeDocument/2006/customXml" ds:itemID="{3297BCBF-BF42-4F99-941F-8817CA48E79D}">
   <ds:schemaRefs>
     <ds:schemaRef ds:uri="http://schemas.openxmlformats.org/officeDocument/2006/bibliography"/>
   </ds:schemaRefs>

</xml_diff>

<commit_message>
continue with baseball notes for Stats and Sports
</commit_message>
<xml_diff>
--- a/Stats/statsByLopez/baseballReadingsNotes.docx
+++ b/Stats/statsByLopez/baseballReadingsNotes.docx
@@ -1311,12 +1311,6 @@
     <w:p>
       <w:pPr>
         <w:pStyle w:val="ListBullet"/>
-        <w:ind w:left="1800"/>
-      </w:pPr>
-    </w:p>
-    <w:p>
-      <w:pPr>
-        <w:pStyle w:val="ListBullet"/>
         <w:numPr>
           <w:ilvl w:val="1"/>
           <w:numId w:val="10"/>
@@ -7373,21 +7367,19 @@
         <w:rPr>
           <w:i/>
         </w:rPr>
-        <w:t xml:space="preserve">on the </w:t>
-      </w:r>
-      <w:proofErr w:type="spellStart"/>
+        <w:t>on the base</w:t>
+      </w:r>
       <w:r>
         <w:rPr>
           <w:i/>
         </w:rPr>
-        <w:t>basepaths</w:t>
-      </w:r>
-      <w:proofErr w:type="spellEnd"/>
+        <w:t xml:space="preserve"> </w:t>
+      </w:r>
       <w:r>
         <w:rPr>
           <w:i/>
         </w:rPr>
-        <w:t>.</w:t>
+        <w:t>paths.</w:t>
       </w:r>
       <w:r>
         <w:t xml:space="preserve"> </w:t>
@@ -7420,7 +7412,16 @@
         <w:t>HR’s</w:t>
       </w:r>
       <w:r>
-        <w:t xml:space="preserve">, but to put runs on the scoreboard. </w:t>
+        <w:t xml:space="preserve">, </w:t>
+      </w:r>
+      <w:r>
+        <w:rPr>
+          <w:i/>
+        </w:rPr>
+        <w:t>but to put runs on the scoreboard</w:t>
+      </w:r>
+      <w:r>
+        <w:t xml:space="preserve">. </w:t>
       </w:r>
     </w:p>
     <w:p>
@@ -7624,6 +7625,12 @@
         </w:drawing>
       </w:r>
       <w:r>
+        <w:rPr>
+          <w:b/>
+        </w:rPr>
+        <w:t xml:space="preserve">  </w:t>
+      </w:r>
+      <w:r>
         <w:t xml:space="preserve">H </w:t>
       </w:r>
       <w:r>
@@ -8068,7 +8075,6 @@
         <w:t>As</w:t>
       </w:r>
       <w:r>
-        <w:tab/>
         <w:t xml:space="preserve"> </w:t>
       </w:r>
       <w:r>
@@ -38232,9 +38238,497 @@
           <w:ilvl w:val="0"/>
           <w:numId w:val="24"/>
         </w:numPr>
-      </w:pPr>
+        <w:rPr>
+          <w:u w:val="single"/>
+        </w:rPr>
+      </w:pPr>
+      <w:r>
+        <w:rPr>
+          <w:u w:val="single"/>
+        </w:rPr>
+        <w:t>Questions to answer:</w:t>
+      </w:r>
+    </w:p>
+    <w:p>
+      <w:pPr>
+        <w:pStyle w:val="ListBullet"/>
+        <w:numPr>
+          <w:ilvl w:val="1"/>
+          <w:numId w:val="24"/>
+        </w:numPr>
+        <w:rPr>
+          <w:b/>
+        </w:rPr>
+      </w:pPr>
+      <w:r>
+        <w:rPr>
+          <w:b/>
+        </w:rPr>
+        <w:t xml:space="preserve">Is the metric </w:t>
+      </w:r>
+      <w:r>
+        <w:rPr>
+          <w:b/>
+          <w:i/>
+        </w:rPr>
+        <w:t>important to success</w:t>
+      </w:r>
+      <w:r>
+        <w:rPr>
+          <w:b/>
+        </w:rPr>
+        <w:t>?</w:t>
+      </w:r>
+    </w:p>
+    <w:p>
+      <w:pPr>
+        <w:pStyle w:val="ListBullet"/>
+        <w:numPr>
+          <w:ilvl w:val="2"/>
+          <w:numId w:val="24"/>
+        </w:numPr>
+      </w:pPr>
+      <w:r>
+        <w:t>What’s “important?” What’s “success?”</w:t>
+      </w:r>
+    </w:p>
+    <w:p>
+      <w:pPr>
+        <w:pStyle w:val="ListBullet"/>
+        <w:numPr>
+          <w:ilvl w:val="1"/>
+          <w:numId w:val="24"/>
+        </w:numPr>
+        <w:rPr>
+          <w:b/>
+        </w:rPr>
+      </w:pPr>
+      <w:r>
+        <w:rPr>
+          <w:b/>
+          <w:i/>
+        </w:rPr>
+        <w:t>How well</w:t>
+      </w:r>
+      <w:r>
+        <w:rPr>
+          <w:b/>
+        </w:rPr>
+        <w:t xml:space="preserve"> does the metric </w:t>
+      </w:r>
+      <w:r>
+        <w:rPr>
+          <w:b/>
+          <w:i/>
+        </w:rPr>
+        <w:t>measure</w:t>
+      </w:r>
+      <w:r>
+        <w:rPr>
+          <w:b/>
+        </w:rPr>
+        <w:t xml:space="preserve"> a player’s </w:t>
+      </w:r>
+      <w:r>
+        <w:rPr>
+          <w:b/>
+          <w:i/>
+        </w:rPr>
+        <w:t>contribution</w:t>
+      </w:r>
+      <w:r>
+        <w:rPr>
+          <w:b/>
+        </w:rPr>
+        <w:t>?</w:t>
+      </w:r>
+    </w:p>
+    <w:p>
+      <w:pPr>
+        <w:pStyle w:val="ListBullet"/>
+        <w:numPr>
+          <w:ilvl w:val="2"/>
+          <w:numId w:val="24"/>
+        </w:numPr>
+      </w:pPr>
+      <w:r>
+        <w:t>Which stats are impacted by a player’s teammates? By a ballpark? By a coach? By an era?</w:t>
+      </w:r>
+    </w:p>
+    <w:p>
+      <w:pPr>
+        <w:pStyle w:val="ListBullet"/>
+        <w:numPr>
+          <w:ilvl w:val="1"/>
+          <w:numId w:val="24"/>
+        </w:numPr>
+        <w:rPr>
+          <w:b/>
+        </w:rPr>
+      </w:pPr>
+      <w:r>
+        <w:rPr>
+          <w:b/>
+        </w:rPr>
+        <w:t xml:space="preserve">Is the metric </w:t>
+      </w:r>
+      <w:r>
+        <w:rPr>
+          <w:b/>
+          <w:i/>
+        </w:rPr>
+        <w:t>repeatable</w:t>
+      </w:r>
+      <w:r>
+        <w:rPr>
+          <w:b/>
+        </w:rPr>
+        <w:t xml:space="preserve">? </w:t>
+      </w:r>
+    </w:p>
+    <w:p>
+      <w:pPr>
+        <w:pStyle w:val="ListBullet"/>
+        <w:numPr>
+          <w:ilvl w:val="2"/>
+          <w:numId w:val="24"/>
+        </w:numPr>
+      </w:pPr>
+      <w:r>
+        <w:t>How to judge repeatable?</w:t>
+      </w:r>
+    </w:p>
+    <w:p>
+      <w:pPr>
+        <w:pStyle w:val="ListBullet"/>
+        <w:numPr>
+          <w:ilvl w:val="2"/>
+          <w:numId w:val="24"/>
+        </w:numPr>
+      </w:pPr>
+      <w:r>
+        <w:t>Why is repeatability (?) important?</w:t>
+      </w:r>
+    </w:p>
+    <w:p>
+      <w:pPr>
+        <w:pStyle w:val="ListBullet"/>
+        <w:numPr>
+          <w:ilvl w:val="2"/>
+          <w:numId w:val="24"/>
+        </w:numPr>
+      </w:pPr>
+      <w:r>
+        <w:t>How does sample size fit in?</w:t>
+      </w:r>
+    </w:p>
+    <w:p>
+      <w:pPr>
+        <w:pStyle w:val="ListBullet"/>
+        <w:numPr>
+          <w:ilvl w:val="0"/>
+          <w:numId w:val="24"/>
+        </w:numPr>
+      </w:pPr>
+      <w:r>
+        <w:lastRenderedPageBreak/>
+        <w:t xml:space="preserve">Ex: </w:t>
+      </w:r>
+      <w:r>
+        <w:rPr>
+          <w:b/>
+        </w:rPr>
+        <w:t>Runs Created (RC)</w:t>
+      </w:r>
+      <w:r>
+        <w:t xml:space="preserve"> </w:t>
+      </w:r>
+    </w:p>
+    <w:p>
+      <w:pPr>
+        <w:pStyle w:val="ListBullet"/>
+        <w:numPr>
+          <w:ilvl w:val="1"/>
+          <w:numId w:val="24"/>
+        </w:numPr>
+      </w:pPr>
+      <w:r>
+        <w:t>General assumptions &amp; expectations</w:t>
+      </w:r>
+    </w:p>
+    <w:p>
+      <w:pPr>
+        <w:pStyle w:val="ListBullet"/>
+        <w:numPr>
+          <w:ilvl w:val="1"/>
+          <w:numId w:val="24"/>
+        </w:numPr>
+      </w:pPr>
+      <w:r>
+        <w:t>Different valuations to different types of hits</w:t>
+      </w:r>
+    </w:p>
+    <w:p>
+      <w:pPr>
+        <w:pStyle w:val="ListBullet"/>
+        <w:numPr>
+          <w:ilvl w:val="1"/>
+          <w:numId w:val="24"/>
+        </w:numPr>
+      </w:pPr>
+      <w:r>
+        <w:t>Hitters only control their performance</w:t>
+      </w:r>
+    </w:p>
+    <w:p>
+      <w:pPr>
+        <w:pStyle w:val="ListBullet"/>
+        <w:numPr>
+          <w:ilvl w:val="1"/>
+          <w:numId w:val="24"/>
+        </w:numPr>
+      </w:pPr>
+      <w:r>
+        <w:t xml:space="preserve">Hitters do not control </w:t>
+      </w:r>
+      <w:r>
+        <w:rPr>
+          <w:i/>
+        </w:rPr>
+        <w:t>when</w:t>
+      </w:r>
+      <w:r>
+        <w:t xml:space="preserve"> they hit</w:t>
+      </w:r>
+    </w:p>
+    <w:p>
+      <w:pPr>
+        <w:pStyle w:val="ListBullet"/>
+        <w:numPr>
+          <w:ilvl w:val="1"/>
+          <w:numId w:val="24"/>
+        </w:numPr>
+      </w:pPr>
+      <w:r>
+        <w:t xml:space="preserve">Hitters do not control </w:t>
+      </w:r>
+      <w:r>
+        <w:rPr>
+          <w:i/>
+        </w:rPr>
+        <w:t>importance of at-bat</w:t>
+      </w:r>
+      <w:r>
+        <w:t xml:space="preserve"> relative to game’s outcome</w:t>
+      </w:r>
+    </w:p>
+    <w:p>
+      <w:pPr>
+        <w:pStyle w:val="ListBullet"/>
+        <w:numPr>
+          <w:ilvl w:val="0"/>
+          <w:numId w:val="24"/>
+        </w:numPr>
+        <w:rPr>
+          <w:u w:val="single"/>
+        </w:rPr>
+      </w:pPr>
+      <w:r>
+        <w:rPr>
+          <w:u w:val="single"/>
+        </w:rPr>
+        <w:t>Benefits of RC</w:t>
+      </w:r>
+    </w:p>
+    <w:p>
+      <w:pPr>
+        <w:pStyle w:val="ListBullet"/>
+        <w:numPr>
+          <w:ilvl w:val="1"/>
+          <w:numId w:val="24"/>
+        </w:numPr>
+        <w:rPr>
+          <w:b/>
+        </w:rPr>
+      </w:pPr>
+      <w:r>
+        <w:rPr>
+          <w:b/>
+        </w:rPr>
+        <w:t xml:space="preserve">Team level accuracy: </w:t>
+      </w:r>
+      <w:r>
+        <w:t>Basic version can predict team’s run total</w:t>
+      </w:r>
+      <w:r>
+        <w:t xml:space="preserve"> w/in</w:t>
+      </w:r>
+      <w:r>
+        <w:t xml:space="preserve"> 5% margin of error</w:t>
+      </w:r>
+    </w:p>
+    <w:p>
+      <w:pPr>
+        <w:pStyle w:val="ListBullet"/>
+        <w:numPr>
+          <w:ilvl w:val="1"/>
+          <w:numId w:val="24"/>
+        </w:numPr>
+        <w:rPr>
+          <w:b/>
+        </w:rPr>
+      </w:pPr>
+      <w:r>
+        <w:rPr>
+          <w:b/>
+        </w:rPr>
+        <w:t xml:space="preserve">Individual talent: </w:t>
+      </w:r>
+      <w:r>
+        <w:t xml:space="preserve">Reflects </w:t>
+      </w:r>
+      <w:r>
+        <w:rPr>
+          <w:i/>
+        </w:rPr>
+        <w:t>individual</w:t>
+      </w:r>
+      <w:r>
+        <w:t xml:space="preserve"> performance </w:t>
+      </w:r>
+      <w:r>
+        <w:rPr>
+          <w:i/>
+        </w:rPr>
+        <w:t>only</w:t>
+      </w:r>
+    </w:p>
+    <w:p>
+      <w:pPr>
+        <w:pStyle w:val="ListBullet"/>
+        <w:numPr>
+          <w:ilvl w:val="1"/>
+          <w:numId w:val="24"/>
+        </w:numPr>
+      </w:pPr>
+      <w:r>
+        <w:rPr>
+          <w:b/>
+        </w:rPr>
+        <w:t>Repeatability?</w:t>
+      </w:r>
+      <w:r>
+        <w:t xml:space="preserve"> </w:t>
+      </w:r>
+      <w:r>
+        <w:sym w:font="Wingdings" w:char="F0E0"/>
+      </w:r>
+      <w:r>
+        <w:t xml:space="preserve"> see lab</w:t>
+      </w:r>
+    </w:p>
+    <w:p>
+      <w:pPr>
+        <w:pStyle w:val="ListBullet"/>
+        <w:numPr>
+          <w:ilvl w:val="0"/>
+          <w:numId w:val="24"/>
+        </w:numPr>
+        <w:rPr>
+          <w:u w:val="single"/>
+        </w:rPr>
+      </w:pPr>
+      <w:r>
+        <w:rPr>
+          <w:u w:val="single"/>
+        </w:rPr>
+        <w:t>Weaknesses of runs created</w:t>
+      </w:r>
+    </w:p>
+    <w:p>
+      <w:pPr>
+        <w:pStyle w:val="ListBullet"/>
+        <w:numPr>
+          <w:ilvl w:val="1"/>
+          <w:numId w:val="24"/>
+        </w:numPr>
+      </w:pPr>
+      <w:r>
+        <w:t xml:space="preserve">What if </w:t>
+      </w:r>
+      <w:r>
+        <w:t>“</w:t>
+      </w:r>
+      <w:r>
+        <w:t>clutch</w:t>
+      </w:r>
+      <w:r>
+        <w:t xml:space="preserve">” </w:t>
+      </w:r>
+      <w:r>
+        <w:t>exists?</w:t>
+      </w:r>
+    </w:p>
+    <w:p>
+      <w:pPr>
+        <w:pStyle w:val="ListBullet"/>
+        <w:numPr>
+          <w:ilvl w:val="1"/>
+          <w:numId w:val="24"/>
+        </w:numPr>
+      </w:pPr>
+      <w:r>
+        <w:t>Ballpark dependencies</w:t>
+      </w:r>
+      <w:r>
+        <w:t xml:space="preserve"> and/or </w:t>
+      </w:r>
+      <w:r>
+        <w:t>Opponent dependencies</w:t>
+      </w:r>
+    </w:p>
+    <w:p>
+      <w:pPr>
+        <w:pStyle w:val="ListBullet"/>
+        <w:numPr>
+          <w:ilvl w:val="0"/>
+          <w:numId w:val="24"/>
+        </w:numPr>
+        <w:rPr>
+          <w:b/>
+        </w:rPr>
+      </w:pPr>
+      <w:r>
+        <w:t>Repeatability</w:t>
+      </w:r>
       <w:bookmarkStart w:id="0" w:name="_GoBack"/>
       <w:bookmarkEnd w:id="0"/>
+      <w:r>
+        <w:t xml:space="preserve"> = </w:t>
+      </w:r>
+      <w:r>
+        <w:rPr>
+          <w:b/>
+        </w:rPr>
+        <w:t xml:space="preserve">Explanatory power vs. Predictive power </w:t>
+      </w:r>
+    </w:p>
+    <w:p>
+      <w:pPr>
+        <w:pStyle w:val="ListBullet"/>
+        <w:numPr>
+          <w:ilvl w:val="0"/>
+          <w:numId w:val="24"/>
+        </w:numPr>
+      </w:pPr>
+      <w:r>
+        <w:t xml:space="preserve"> </w:t>
+      </w:r>
+    </w:p>
+    <w:p>
+      <w:pPr>
+        <w:pStyle w:val="ListBullet"/>
+      </w:pPr>
     </w:p>
     <w:sectPr>
       <w:pgSz w:w="12240" w:h="15840"/>
@@ -38943,6 +39437,286 @@
     </w:lvl>
   </w:abstractNum>
   <w:abstractNum w:abstractNumId="7" w15:restartNumberingAfterBreak="0">
+    <w:nsid w:val="257C3A7C"/>
+    <w:multiLevelType w:val="hybridMultilevel"/>
+    <w:tmpl w:val="F16A1B8C"/>
+    <w:lvl w:ilvl="0" w:tplc="169CD636">
+      <w:start w:val="1"/>
+      <w:numFmt w:val="bullet"/>
+      <w:lvlText w:val="•"/>
+      <w:lvlJc w:val="left"/>
+      <w:pPr>
+        <w:tabs>
+          <w:tab w:val="num" w:pos="720"/>
+        </w:tabs>
+        <w:ind w:left="720" w:hanging="360"/>
+      </w:pPr>
+      <w:rPr>
+        <w:rFonts w:ascii="Arial" w:hAnsi="Arial" w:hint="default"/>
+      </w:rPr>
+    </w:lvl>
+    <w:lvl w:ilvl="1" w:tplc="56EC26F0" w:tentative="1">
+      <w:start w:val="1"/>
+      <w:numFmt w:val="bullet"/>
+      <w:lvlText w:val="•"/>
+      <w:lvlJc w:val="left"/>
+      <w:pPr>
+        <w:tabs>
+          <w:tab w:val="num" w:pos="1440"/>
+        </w:tabs>
+        <w:ind w:left="1440" w:hanging="360"/>
+      </w:pPr>
+      <w:rPr>
+        <w:rFonts w:ascii="Arial" w:hAnsi="Arial" w:hint="default"/>
+      </w:rPr>
+    </w:lvl>
+    <w:lvl w:ilvl="2" w:tplc="23049610" w:tentative="1">
+      <w:start w:val="1"/>
+      <w:numFmt w:val="bullet"/>
+      <w:lvlText w:val="•"/>
+      <w:lvlJc w:val="left"/>
+      <w:pPr>
+        <w:tabs>
+          <w:tab w:val="num" w:pos="2160"/>
+        </w:tabs>
+        <w:ind w:left="2160" w:hanging="360"/>
+      </w:pPr>
+      <w:rPr>
+        <w:rFonts w:ascii="Arial" w:hAnsi="Arial" w:hint="default"/>
+      </w:rPr>
+    </w:lvl>
+    <w:lvl w:ilvl="3" w:tplc="6300960C" w:tentative="1">
+      <w:start w:val="1"/>
+      <w:numFmt w:val="bullet"/>
+      <w:lvlText w:val="•"/>
+      <w:lvlJc w:val="left"/>
+      <w:pPr>
+        <w:tabs>
+          <w:tab w:val="num" w:pos="2880"/>
+        </w:tabs>
+        <w:ind w:left="2880" w:hanging="360"/>
+      </w:pPr>
+      <w:rPr>
+        <w:rFonts w:ascii="Arial" w:hAnsi="Arial" w:hint="default"/>
+      </w:rPr>
+    </w:lvl>
+    <w:lvl w:ilvl="4" w:tplc="B574C2C4" w:tentative="1">
+      <w:start w:val="1"/>
+      <w:numFmt w:val="bullet"/>
+      <w:lvlText w:val="•"/>
+      <w:lvlJc w:val="left"/>
+      <w:pPr>
+        <w:tabs>
+          <w:tab w:val="num" w:pos="3600"/>
+        </w:tabs>
+        <w:ind w:left="3600" w:hanging="360"/>
+      </w:pPr>
+      <w:rPr>
+        <w:rFonts w:ascii="Arial" w:hAnsi="Arial" w:hint="default"/>
+      </w:rPr>
+    </w:lvl>
+    <w:lvl w:ilvl="5" w:tplc="90C8B308" w:tentative="1">
+      <w:start w:val="1"/>
+      <w:numFmt w:val="bullet"/>
+      <w:lvlText w:val="•"/>
+      <w:lvlJc w:val="left"/>
+      <w:pPr>
+        <w:tabs>
+          <w:tab w:val="num" w:pos="4320"/>
+        </w:tabs>
+        <w:ind w:left="4320" w:hanging="360"/>
+      </w:pPr>
+      <w:rPr>
+        <w:rFonts w:ascii="Arial" w:hAnsi="Arial" w:hint="default"/>
+      </w:rPr>
+    </w:lvl>
+    <w:lvl w:ilvl="6" w:tplc="C792E908" w:tentative="1">
+      <w:start w:val="1"/>
+      <w:numFmt w:val="bullet"/>
+      <w:lvlText w:val="•"/>
+      <w:lvlJc w:val="left"/>
+      <w:pPr>
+        <w:tabs>
+          <w:tab w:val="num" w:pos="5040"/>
+        </w:tabs>
+        <w:ind w:left="5040" w:hanging="360"/>
+      </w:pPr>
+      <w:rPr>
+        <w:rFonts w:ascii="Arial" w:hAnsi="Arial" w:hint="default"/>
+      </w:rPr>
+    </w:lvl>
+    <w:lvl w:ilvl="7" w:tplc="5A9097B0" w:tentative="1">
+      <w:start w:val="1"/>
+      <w:numFmt w:val="bullet"/>
+      <w:lvlText w:val="•"/>
+      <w:lvlJc w:val="left"/>
+      <w:pPr>
+        <w:tabs>
+          <w:tab w:val="num" w:pos="5760"/>
+        </w:tabs>
+        <w:ind w:left="5760" w:hanging="360"/>
+      </w:pPr>
+      <w:rPr>
+        <w:rFonts w:ascii="Arial" w:hAnsi="Arial" w:hint="default"/>
+      </w:rPr>
+    </w:lvl>
+    <w:lvl w:ilvl="8" w:tplc="C52CC08E" w:tentative="1">
+      <w:start w:val="1"/>
+      <w:numFmt w:val="bullet"/>
+      <w:lvlText w:val="•"/>
+      <w:lvlJc w:val="left"/>
+      <w:pPr>
+        <w:tabs>
+          <w:tab w:val="num" w:pos="6480"/>
+        </w:tabs>
+        <w:ind w:left="6480" w:hanging="360"/>
+      </w:pPr>
+      <w:rPr>
+        <w:rFonts w:ascii="Arial" w:hAnsi="Arial" w:hint="default"/>
+      </w:rPr>
+    </w:lvl>
+  </w:abstractNum>
+  <w:abstractNum w:abstractNumId="8" w15:restartNumberingAfterBreak="0">
+    <w:nsid w:val="28753B61"/>
+    <w:multiLevelType w:val="hybridMultilevel"/>
+    <w:tmpl w:val="938CDD58"/>
+    <w:lvl w:ilvl="0" w:tplc="0E88CC44">
+      <w:start w:val="1"/>
+      <w:numFmt w:val="bullet"/>
+      <w:lvlText w:val="•"/>
+      <w:lvlJc w:val="left"/>
+      <w:pPr>
+        <w:tabs>
+          <w:tab w:val="num" w:pos="720"/>
+        </w:tabs>
+        <w:ind w:left="720" w:hanging="360"/>
+      </w:pPr>
+      <w:rPr>
+        <w:rFonts w:ascii="Arial" w:hAnsi="Arial" w:hint="default"/>
+      </w:rPr>
+    </w:lvl>
+    <w:lvl w:ilvl="1" w:tplc="D7EE6B20" w:tentative="1">
+      <w:start w:val="1"/>
+      <w:numFmt w:val="bullet"/>
+      <w:lvlText w:val="•"/>
+      <w:lvlJc w:val="left"/>
+      <w:pPr>
+        <w:tabs>
+          <w:tab w:val="num" w:pos="1440"/>
+        </w:tabs>
+        <w:ind w:left="1440" w:hanging="360"/>
+      </w:pPr>
+      <w:rPr>
+        <w:rFonts w:ascii="Arial" w:hAnsi="Arial" w:hint="default"/>
+      </w:rPr>
+    </w:lvl>
+    <w:lvl w:ilvl="2" w:tplc="432A2022" w:tentative="1">
+      <w:start w:val="1"/>
+      <w:numFmt w:val="bullet"/>
+      <w:lvlText w:val="•"/>
+      <w:lvlJc w:val="left"/>
+      <w:pPr>
+        <w:tabs>
+          <w:tab w:val="num" w:pos="2160"/>
+        </w:tabs>
+        <w:ind w:left="2160" w:hanging="360"/>
+      </w:pPr>
+      <w:rPr>
+        <w:rFonts w:ascii="Arial" w:hAnsi="Arial" w:hint="default"/>
+      </w:rPr>
+    </w:lvl>
+    <w:lvl w:ilvl="3" w:tplc="24B6BA46" w:tentative="1">
+      <w:start w:val="1"/>
+      <w:numFmt w:val="bullet"/>
+      <w:lvlText w:val="•"/>
+      <w:lvlJc w:val="left"/>
+      <w:pPr>
+        <w:tabs>
+          <w:tab w:val="num" w:pos="2880"/>
+        </w:tabs>
+        <w:ind w:left="2880" w:hanging="360"/>
+      </w:pPr>
+      <w:rPr>
+        <w:rFonts w:ascii="Arial" w:hAnsi="Arial" w:hint="default"/>
+      </w:rPr>
+    </w:lvl>
+    <w:lvl w:ilvl="4" w:tplc="C284E2F2" w:tentative="1">
+      <w:start w:val="1"/>
+      <w:numFmt w:val="bullet"/>
+      <w:lvlText w:val="•"/>
+      <w:lvlJc w:val="left"/>
+      <w:pPr>
+        <w:tabs>
+          <w:tab w:val="num" w:pos="3600"/>
+        </w:tabs>
+        <w:ind w:left="3600" w:hanging="360"/>
+      </w:pPr>
+      <w:rPr>
+        <w:rFonts w:ascii="Arial" w:hAnsi="Arial" w:hint="default"/>
+      </w:rPr>
+    </w:lvl>
+    <w:lvl w:ilvl="5" w:tplc="05F4B31C" w:tentative="1">
+      <w:start w:val="1"/>
+      <w:numFmt w:val="bullet"/>
+      <w:lvlText w:val="•"/>
+      <w:lvlJc w:val="left"/>
+      <w:pPr>
+        <w:tabs>
+          <w:tab w:val="num" w:pos="4320"/>
+        </w:tabs>
+        <w:ind w:left="4320" w:hanging="360"/>
+      </w:pPr>
+      <w:rPr>
+        <w:rFonts w:ascii="Arial" w:hAnsi="Arial" w:hint="default"/>
+      </w:rPr>
+    </w:lvl>
+    <w:lvl w:ilvl="6" w:tplc="E89C62DA" w:tentative="1">
+      <w:start w:val="1"/>
+      <w:numFmt w:val="bullet"/>
+      <w:lvlText w:val="•"/>
+      <w:lvlJc w:val="left"/>
+      <w:pPr>
+        <w:tabs>
+          <w:tab w:val="num" w:pos="5040"/>
+        </w:tabs>
+        <w:ind w:left="5040" w:hanging="360"/>
+      </w:pPr>
+      <w:rPr>
+        <w:rFonts w:ascii="Arial" w:hAnsi="Arial" w:hint="default"/>
+      </w:rPr>
+    </w:lvl>
+    <w:lvl w:ilvl="7" w:tplc="C21EB2C8" w:tentative="1">
+      <w:start w:val="1"/>
+      <w:numFmt w:val="bullet"/>
+      <w:lvlText w:val="•"/>
+      <w:lvlJc w:val="left"/>
+      <w:pPr>
+        <w:tabs>
+          <w:tab w:val="num" w:pos="5760"/>
+        </w:tabs>
+        <w:ind w:left="5760" w:hanging="360"/>
+      </w:pPr>
+      <w:rPr>
+        <w:rFonts w:ascii="Arial" w:hAnsi="Arial" w:hint="default"/>
+      </w:rPr>
+    </w:lvl>
+    <w:lvl w:ilvl="8" w:tplc="25884F38" w:tentative="1">
+      <w:start w:val="1"/>
+      <w:numFmt w:val="bullet"/>
+      <w:lvlText w:val="•"/>
+      <w:lvlJc w:val="left"/>
+      <w:pPr>
+        <w:tabs>
+          <w:tab w:val="num" w:pos="6480"/>
+        </w:tabs>
+        <w:ind w:left="6480" w:hanging="360"/>
+      </w:pPr>
+      <w:rPr>
+        <w:rFonts w:ascii="Arial" w:hAnsi="Arial" w:hint="default"/>
+      </w:rPr>
+    </w:lvl>
+  </w:abstractNum>
+  <w:abstractNum w:abstractNumId="9" w15:restartNumberingAfterBreak="0">
     <w:nsid w:val="29C11DEB"/>
     <w:multiLevelType w:val="hybridMultilevel"/>
     <w:tmpl w:val="D66EE50A"/>
@@ -39028,7 +39802,7 @@
       </w:pPr>
     </w:lvl>
   </w:abstractNum>
-  <w:abstractNum w:abstractNumId="8" w15:restartNumberingAfterBreak="0">
+  <w:abstractNum w:abstractNumId="10" w15:restartNumberingAfterBreak="0">
     <w:nsid w:val="29CD5B9B"/>
     <w:multiLevelType w:val="multilevel"/>
     <w:tmpl w:val="23B06BEA"/>
@@ -39157,7 +39931,7 @@
       </w:pPr>
     </w:lvl>
   </w:abstractNum>
-  <w:abstractNum w:abstractNumId="9" w15:restartNumberingAfterBreak="0">
+  <w:abstractNum w:abstractNumId="11" w15:restartNumberingAfterBreak="0">
     <w:nsid w:val="396C2695"/>
     <w:multiLevelType w:val="multilevel"/>
     <w:tmpl w:val="23B06BEA"/>
@@ -39286,7 +40060,7 @@
       </w:pPr>
     </w:lvl>
   </w:abstractNum>
-  <w:abstractNum w:abstractNumId="10" w15:restartNumberingAfterBreak="0">
+  <w:abstractNum w:abstractNumId="12" w15:restartNumberingAfterBreak="0">
     <w:nsid w:val="45296B50"/>
     <w:multiLevelType w:val="multilevel"/>
     <w:tmpl w:val="340062F8"/>
@@ -39435,7 +40209,7 @@
       </w:rPr>
     </w:lvl>
   </w:abstractNum>
-  <w:abstractNum w:abstractNumId="11" w15:restartNumberingAfterBreak="0">
+  <w:abstractNum w:abstractNumId="13" w15:restartNumberingAfterBreak="0">
     <w:nsid w:val="46A0224E"/>
     <w:multiLevelType w:val="hybridMultilevel"/>
     <w:tmpl w:val="81C03290"/>
@@ -39548,7 +40322,147 @@
       </w:rPr>
     </w:lvl>
   </w:abstractNum>
-  <w:abstractNum w:abstractNumId="12" w15:restartNumberingAfterBreak="0">
+  <w:abstractNum w:abstractNumId="14" w15:restartNumberingAfterBreak="0">
+    <w:nsid w:val="48E00CB7"/>
+    <w:multiLevelType w:val="hybridMultilevel"/>
+    <w:tmpl w:val="E0CEC6BA"/>
+    <w:lvl w:ilvl="0" w:tplc="6CA46052">
+      <w:start w:val="1"/>
+      <w:numFmt w:val="bullet"/>
+      <w:lvlText w:val="•"/>
+      <w:lvlJc w:val="left"/>
+      <w:pPr>
+        <w:tabs>
+          <w:tab w:val="num" w:pos="720"/>
+        </w:tabs>
+        <w:ind w:left="720" w:hanging="360"/>
+      </w:pPr>
+      <w:rPr>
+        <w:rFonts w:ascii="Arial" w:hAnsi="Arial" w:hint="default"/>
+      </w:rPr>
+    </w:lvl>
+    <w:lvl w:ilvl="1" w:tplc="8DFA1BE2" w:tentative="1">
+      <w:start w:val="1"/>
+      <w:numFmt w:val="bullet"/>
+      <w:lvlText w:val="•"/>
+      <w:lvlJc w:val="left"/>
+      <w:pPr>
+        <w:tabs>
+          <w:tab w:val="num" w:pos="1440"/>
+        </w:tabs>
+        <w:ind w:left="1440" w:hanging="360"/>
+      </w:pPr>
+      <w:rPr>
+        <w:rFonts w:ascii="Arial" w:hAnsi="Arial" w:hint="default"/>
+      </w:rPr>
+    </w:lvl>
+    <w:lvl w:ilvl="2" w:tplc="301E3CA0" w:tentative="1">
+      <w:start w:val="1"/>
+      <w:numFmt w:val="bullet"/>
+      <w:lvlText w:val="•"/>
+      <w:lvlJc w:val="left"/>
+      <w:pPr>
+        <w:tabs>
+          <w:tab w:val="num" w:pos="2160"/>
+        </w:tabs>
+        <w:ind w:left="2160" w:hanging="360"/>
+      </w:pPr>
+      <w:rPr>
+        <w:rFonts w:ascii="Arial" w:hAnsi="Arial" w:hint="default"/>
+      </w:rPr>
+    </w:lvl>
+    <w:lvl w:ilvl="3" w:tplc="2EAA9B0C" w:tentative="1">
+      <w:start w:val="1"/>
+      <w:numFmt w:val="bullet"/>
+      <w:lvlText w:val="•"/>
+      <w:lvlJc w:val="left"/>
+      <w:pPr>
+        <w:tabs>
+          <w:tab w:val="num" w:pos="2880"/>
+        </w:tabs>
+        <w:ind w:left="2880" w:hanging="360"/>
+      </w:pPr>
+      <w:rPr>
+        <w:rFonts w:ascii="Arial" w:hAnsi="Arial" w:hint="default"/>
+      </w:rPr>
+    </w:lvl>
+    <w:lvl w:ilvl="4" w:tplc="A8F43D7A" w:tentative="1">
+      <w:start w:val="1"/>
+      <w:numFmt w:val="bullet"/>
+      <w:lvlText w:val="•"/>
+      <w:lvlJc w:val="left"/>
+      <w:pPr>
+        <w:tabs>
+          <w:tab w:val="num" w:pos="3600"/>
+        </w:tabs>
+        <w:ind w:left="3600" w:hanging="360"/>
+      </w:pPr>
+      <w:rPr>
+        <w:rFonts w:ascii="Arial" w:hAnsi="Arial" w:hint="default"/>
+      </w:rPr>
+    </w:lvl>
+    <w:lvl w:ilvl="5" w:tplc="03809AF6" w:tentative="1">
+      <w:start w:val="1"/>
+      <w:numFmt w:val="bullet"/>
+      <w:lvlText w:val="•"/>
+      <w:lvlJc w:val="left"/>
+      <w:pPr>
+        <w:tabs>
+          <w:tab w:val="num" w:pos="4320"/>
+        </w:tabs>
+        <w:ind w:left="4320" w:hanging="360"/>
+      </w:pPr>
+      <w:rPr>
+        <w:rFonts w:ascii="Arial" w:hAnsi="Arial" w:hint="default"/>
+      </w:rPr>
+    </w:lvl>
+    <w:lvl w:ilvl="6" w:tplc="7E6A0E52" w:tentative="1">
+      <w:start w:val="1"/>
+      <w:numFmt w:val="bullet"/>
+      <w:lvlText w:val="•"/>
+      <w:lvlJc w:val="left"/>
+      <w:pPr>
+        <w:tabs>
+          <w:tab w:val="num" w:pos="5040"/>
+        </w:tabs>
+        <w:ind w:left="5040" w:hanging="360"/>
+      </w:pPr>
+      <w:rPr>
+        <w:rFonts w:ascii="Arial" w:hAnsi="Arial" w:hint="default"/>
+      </w:rPr>
+    </w:lvl>
+    <w:lvl w:ilvl="7" w:tplc="BBEE376A" w:tentative="1">
+      <w:start w:val="1"/>
+      <w:numFmt w:val="bullet"/>
+      <w:lvlText w:val="•"/>
+      <w:lvlJc w:val="left"/>
+      <w:pPr>
+        <w:tabs>
+          <w:tab w:val="num" w:pos="5760"/>
+        </w:tabs>
+        <w:ind w:left="5760" w:hanging="360"/>
+      </w:pPr>
+      <w:rPr>
+        <w:rFonts w:ascii="Arial" w:hAnsi="Arial" w:hint="default"/>
+      </w:rPr>
+    </w:lvl>
+    <w:lvl w:ilvl="8" w:tplc="29200B04" w:tentative="1">
+      <w:start w:val="1"/>
+      <w:numFmt w:val="bullet"/>
+      <w:lvlText w:val="•"/>
+      <w:lvlJc w:val="left"/>
+      <w:pPr>
+        <w:tabs>
+          <w:tab w:val="num" w:pos="6480"/>
+        </w:tabs>
+        <w:ind w:left="6480" w:hanging="360"/>
+      </w:pPr>
+      <w:rPr>
+        <w:rFonts w:ascii="Arial" w:hAnsi="Arial" w:hint="default"/>
+      </w:rPr>
+    </w:lvl>
+  </w:abstractNum>
+  <w:abstractNum w:abstractNumId="15" w15:restartNumberingAfterBreak="0">
     <w:nsid w:val="5033080B"/>
     <w:multiLevelType w:val="hybridMultilevel"/>
     <w:tmpl w:val="7892F11C"/>
@@ -39661,7 +40575,7 @@
       </w:rPr>
     </w:lvl>
   </w:abstractNum>
-  <w:abstractNum w:abstractNumId="13" w15:restartNumberingAfterBreak="0">
+  <w:abstractNum w:abstractNumId="16" w15:restartNumberingAfterBreak="0">
     <w:nsid w:val="50E360F4"/>
     <w:multiLevelType w:val="multilevel"/>
     <w:tmpl w:val="55B68E3C"/>
@@ -39810,7 +40724,7 @@
       </w:rPr>
     </w:lvl>
   </w:abstractNum>
-  <w:abstractNum w:abstractNumId="14" w15:restartNumberingAfterBreak="0">
+  <w:abstractNum w:abstractNumId="17" w15:restartNumberingAfterBreak="0">
     <w:nsid w:val="585800BC"/>
     <w:multiLevelType w:val="hybridMultilevel"/>
     <w:tmpl w:val="95EAB104"/>
@@ -39826,13 +40740,126 @@
         <w:rFonts w:ascii="Symbol" w:hAnsi="Symbol" w:hint="default"/>
       </w:rPr>
     </w:lvl>
-    <w:lvl w:ilvl="1" w:tplc="04090003" w:tentative="1">
+    <w:lvl w:ilvl="1" w:tplc="04090003">
       <w:start w:val="1"/>
       <w:numFmt w:val="bullet"/>
       <w:lvlText w:val="o"/>
       <w:lvlJc w:val="left"/>
       <w:pPr>
         <w:ind w:left="1080" w:hanging="360"/>
+      </w:pPr>
+      <w:rPr>
+        <w:rFonts w:ascii="Courier New" w:hAnsi="Courier New" w:cs="Courier New" w:hint="default"/>
+      </w:rPr>
+    </w:lvl>
+    <w:lvl w:ilvl="2" w:tplc="04090005">
+      <w:start w:val="1"/>
+      <w:numFmt w:val="bullet"/>
+      <w:lvlText w:val=""/>
+      <w:lvlJc w:val="left"/>
+      <w:pPr>
+        <w:ind w:left="1800" w:hanging="360"/>
+      </w:pPr>
+      <w:rPr>
+        <w:rFonts w:ascii="Wingdings" w:hAnsi="Wingdings" w:hint="default"/>
+      </w:rPr>
+    </w:lvl>
+    <w:lvl w:ilvl="3" w:tplc="04090001" w:tentative="1">
+      <w:start w:val="1"/>
+      <w:numFmt w:val="bullet"/>
+      <w:lvlText w:val=""/>
+      <w:lvlJc w:val="left"/>
+      <w:pPr>
+        <w:ind w:left="2520" w:hanging="360"/>
+      </w:pPr>
+      <w:rPr>
+        <w:rFonts w:ascii="Symbol" w:hAnsi="Symbol" w:hint="default"/>
+      </w:rPr>
+    </w:lvl>
+    <w:lvl w:ilvl="4" w:tplc="04090003" w:tentative="1">
+      <w:start w:val="1"/>
+      <w:numFmt w:val="bullet"/>
+      <w:lvlText w:val="o"/>
+      <w:lvlJc w:val="left"/>
+      <w:pPr>
+        <w:ind w:left="3240" w:hanging="360"/>
+      </w:pPr>
+      <w:rPr>
+        <w:rFonts w:ascii="Courier New" w:hAnsi="Courier New" w:cs="Courier New" w:hint="default"/>
+      </w:rPr>
+    </w:lvl>
+    <w:lvl w:ilvl="5" w:tplc="04090005" w:tentative="1">
+      <w:start w:val="1"/>
+      <w:numFmt w:val="bullet"/>
+      <w:lvlText w:val=""/>
+      <w:lvlJc w:val="left"/>
+      <w:pPr>
+        <w:ind w:left="3960" w:hanging="360"/>
+      </w:pPr>
+      <w:rPr>
+        <w:rFonts w:ascii="Wingdings" w:hAnsi="Wingdings" w:hint="default"/>
+      </w:rPr>
+    </w:lvl>
+    <w:lvl w:ilvl="6" w:tplc="04090001" w:tentative="1">
+      <w:start w:val="1"/>
+      <w:numFmt w:val="bullet"/>
+      <w:lvlText w:val=""/>
+      <w:lvlJc w:val="left"/>
+      <w:pPr>
+        <w:ind w:left="4680" w:hanging="360"/>
+      </w:pPr>
+      <w:rPr>
+        <w:rFonts w:ascii="Symbol" w:hAnsi="Symbol" w:hint="default"/>
+      </w:rPr>
+    </w:lvl>
+    <w:lvl w:ilvl="7" w:tplc="04090003" w:tentative="1">
+      <w:start w:val="1"/>
+      <w:numFmt w:val="bullet"/>
+      <w:lvlText w:val="o"/>
+      <w:lvlJc w:val="left"/>
+      <w:pPr>
+        <w:ind w:left="5400" w:hanging="360"/>
+      </w:pPr>
+      <w:rPr>
+        <w:rFonts w:ascii="Courier New" w:hAnsi="Courier New" w:cs="Courier New" w:hint="default"/>
+      </w:rPr>
+    </w:lvl>
+    <w:lvl w:ilvl="8" w:tplc="04090005" w:tentative="1">
+      <w:start w:val="1"/>
+      <w:numFmt w:val="bullet"/>
+      <w:lvlText w:val=""/>
+      <w:lvlJc w:val="left"/>
+      <w:pPr>
+        <w:ind w:left="6120" w:hanging="360"/>
+      </w:pPr>
+      <w:rPr>
+        <w:rFonts w:ascii="Wingdings" w:hAnsi="Wingdings" w:hint="default"/>
+      </w:rPr>
+    </w:lvl>
+  </w:abstractNum>
+  <w:abstractNum w:abstractNumId="18" w15:restartNumberingAfterBreak="0">
+    <w:nsid w:val="5BE517F0"/>
+    <w:multiLevelType w:val="hybridMultilevel"/>
+    <w:tmpl w:val="EE5A7BA2"/>
+    <w:lvl w:ilvl="0" w:tplc="04090001">
+      <w:start w:val="1"/>
+      <w:numFmt w:val="bullet"/>
+      <w:lvlText w:val=""/>
+      <w:lvlJc w:val="left"/>
+      <w:pPr>
+        <w:ind w:left="1080" w:hanging="360"/>
+      </w:pPr>
+      <w:rPr>
+        <w:rFonts w:ascii="Symbol" w:hAnsi="Symbol" w:hint="default"/>
+      </w:rPr>
+    </w:lvl>
+    <w:lvl w:ilvl="1" w:tplc="04090003">
+      <w:start w:val="1"/>
+      <w:numFmt w:val="bullet"/>
+      <w:lvlText w:val="o"/>
+      <w:lvlJc w:val="left"/>
+      <w:pPr>
+        <w:ind w:left="1800" w:hanging="360"/>
       </w:pPr>
       <w:rPr>
         <w:rFonts w:ascii="Courier New" w:hAnsi="Courier New" w:cs="Courier New" w:hint="default"/>
@@ -39844,7 +40871,7 @@
       <w:lvlText w:val=""/>
       <w:lvlJc w:val="left"/>
       <w:pPr>
-        <w:ind w:left="1800" w:hanging="360"/>
+        <w:ind w:left="2520" w:hanging="360"/>
       </w:pPr>
       <w:rPr>
         <w:rFonts w:ascii="Wingdings" w:hAnsi="Wingdings" w:hint="default"/>
@@ -39856,7 +40883,7 @@
       <w:lvlText w:val=""/>
       <w:lvlJc w:val="left"/>
       <w:pPr>
-        <w:ind w:left="2520" w:hanging="360"/>
+        <w:ind w:left="3240" w:hanging="360"/>
       </w:pPr>
       <w:rPr>
         <w:rFonts w:ascii="Symbol" w:hAnsi="Symbol" w:hint="default"/>
@@ -39868,7 +40895,7 @@
       <w:lvlText w:val="o"/>
       <w:lvlJc w:val="left"/>
       <w:pPr>
-        <w:ind w:left="3240" w:hanging="360"/>
+        <w:ind w:left="3960" w:hanging="360"/>
       </w:pPr>
       <w:rPr>
         <w:rFonts w:ascii="Courier New" w:hAnsi="Courier New" w:cs="Courier New" w:hint="default"/>
@@ -39880,7 +40907,7 @@
       <w:lvlText w:val=""/>
       <w:lvlJc w:val="left"/>
       <w:pPr>
-        <w:ind w:left="3960" w:hanging="360"/>
+        <w:ind w:left="4680" w:hanging="360"/>
       </w:pPr>
       <w:rPr>
         <w:rFonts w:ascii="Wingdings" w:hAnsi="Wingdings" w:hint="default"/>
@@ -39892,7 +40919,7 @@
       <w:lvlText w:val=""/>
       <w:lvlJc w:val="left"/>
       <w:pPr>
-        <w:ind w:left="4680" w:hanging="360"/>
+        <w:ind w:left="5400" w:hanging="360"/>
       </w:pPr>
       <w:rPr>
         <w:rFonts w:ascii="Symbol" w:hAnsi="Symbol" w:hint="default"/>
@@ -39904,7 +40931,7 @@
       <w:lvlText w:val="o"/>
       <w:lvlJc w:val="left"/>
       <w:pPr>
-        <w:ind w:left="5400" w:hanging="360"/>
+        <w:ind w:left="6120" w:hanging="360"/>
       </w:pPr>
       <w:rPr>
         <w:rFonts w:ascii="Courier New" w:hAnsi="Courier New" w:cs="Courier New" w:hint="default"/>
@@ -39916,127 +40943,14 @@
       <w:lvlText w:val=""/>
       <w:lvlJc w:val="left"/>
       <w:pPr>
-        <w:ind w:left="6120" w:hanging="360"/>
+        <w:ind w:left="6840" w:hanging="360"/>
       </w:pPr>
       <w:rPr>
         <w:rFonts w:ascii="Wingdings" w:hAnsi="Wingdings" w:hint="default"/>
       </w:rPr>
     </w:lvl>
   </w:abstractNum>
-  <w:abstractNum w:abstractNumId="15" w15:restartNumberingAfterBreak="0">
-    <w:nsid w:val="5BE517F0"/>
-    <w:multiLevelType w:val="hybridMultilevel"/>
-    <w:tmpl w:val="EE5A7BA2"/>
-    <w:lvl w:ilvl="0" w:tplc="04090001">
-      <w:start w:val="1"/>
-      <w:numFmt w:val="bullet"/>
-      <w:lvlText w:val=""/>
-      <w:lvlJc w:val="left"/>
-      <w:pPr>
-        <w:ind w:left="1080" w:hanging="360"/>
-      </w:pPr>
-      <w:rPr>
-        <w:rFonts w:ascii="Symbol" w:hAnsi="Symbol" w:hint="default"/>
-      </w:rPr>
-    </w:lvl>
-    <w:lvl w:ilvl="1" w:tplc="04090003">
-      <w:start w:val="1"/>
-      <w:numFmt w:val="bullet"/>
-      <w:lvlText w:val="o"/>
-      <w:lvlJc w:val="left"/>
-      <w:pPr>
-        <w:ind w:left="1800" w:hanging="360"/>
-      </w:pPr>
-      <w:rPr>
-        <w:rFonts w:ascii="Courier New" w:hAnsi="Courier New" w:cs="Courier New" w:hint="default"/>
-      </w:rPr>
-    </w:lvl>
-    <w:lvl w:ilvl="2" w:tplc="04090005" w:tentative="1">
-      <w:start w:val="1"/>
-      <w:numFmt w:val="bullet"/>
-      <w:lvlText w:val=""/>
-      <w:lvlJc w:val="left"/>
-      <w:pPr>
-        <w:ind w:left="2520" w:hanging="360"/>
-      </w:pPr>
-      <w:rPr>
-        <w:rFonts w:ascii="Wingdings" w:hAnsi="Wingdings" w:hint="default"/>
-      </w:rPr>
-    </w:lvl>
-    <w:lvl w:ilvl="3" w:tplc="04090001" w:tentative="1">
-      <w:start w:val="1"/>
-      <w:numFmt w:val="bullet"/>
-      <w:lvlText w:val=""/>
-      <w:lvlJc w:val="left"/>
-      <w:pPr>
-        <w:ind w:left="3240" w:hanging="360"/>
-      </w:pPr>
-      <w:rPr>
-        <w:rFonts w:ascii="Symbol" w:hAnsi="Symbol" w:hint="default"/>
-      </w:rPr>
-    </w:lvl>
-    <w:lvl w:ilvl="4" w:tplc="04090003" w:tentative="1">
-      <w:start w:val="1"/>
-      <w:numFmt w:val="bullet"/>
-      <w:lvlText w:val="o"/>
-      <w:lvlJc w:val="left"/>
-      <w:pPr>
-        <w:ind w:left="3960" w:hanging="360"/>
-      </w:pPr>
-      <w:rPr>
-        <w:rFonts w:ascii="Courier New" w:hAnsi="Courier New" w:cs="Courier New" w:hint="default"/>
-      </w:rPr>
-    </w:lvl>
-    <w:lvl w:ilvl="5" w:tplc="04090005" w:tentative="1">
-      <w:start w:val="1"/>
-      <w:numFmt w:val="bullet"/>
-      <w:lvlText w:val=""/>
-      <w:lvlJc w:val="left"/>
-      <w:pPr>
-        <w:ind w:left="4680" w:hanging="360"/>
-      </w:pPr>
-      <w:rPr>
-        <w:rFonts w:ascii="Wingdings" w:hAnsi="Wingdings" w:hint="default"/>
-      </w:rPr>
-    </w:lvl>
-    <w:lvl w:ilvl="6" w:tplc="04090001" w:tentative="1">
-      <w:start w:val="1"/>
-      <w:numFmt w:val="bullet"/>
-      <w:lvlText w:val=""/>
-      <w:lvlJc w:val="left"/>
-      <w:pPr>
-        <w:ind w:left="5400" w:hanging="360"/>
-      </w:pPr>
-      <w:rPr>
-        <w:rFonts w:ascii="Symbol" w:hAnsi="Symbol" w:hint="default"/>
-      </w:rPr>
-    </w:lvl>
-    <w:lvl w:ilvl="7" w:tplc="04090003" w:tentative="1">
-      <w:start w:val="1"/>
-      <w:numFmt w:val="bullet"/>
-      <w:lvlText w:val="o"/>
-      <w:lvlJc w:val="left"/>
-      <w:pPr>
-        <w:ind w:left="6120" w:hanging="360"/>
-      </w:pPr>
-      <w:rPr>
-        <w:rFonts w:ascii="Courier New" w:hAnsi="Courier New" w:cs="Courier New" w:hint="default"/>
-      </w:rPr>
-    </w:lvl>
-    <w:lvl w:ilvl="8" w:tplc="04090005" w:tentative="1">
-      <w:start w:val="1"/>
-      <w:numFmt w:val="bullet"/>
-      <w:lvlText w:val=""/>
-      <w:lvlJc w:val="left"/>
-      <w:pPr>
-        <w:ind w:left="6840" w:hanging="360"/>
-      </w:pPr>
-      <w:rPr>
-        <w:rFonts w:ascii="Wingdings" w:hAnsi="Wingdings" w:hint="default"/>
-      </w:rPr>
-    </w:lvl>
-  </w:abstractNum>
-  <w:abstractNum w:abstractNumId="16" w15:restartNumberingAfterBreak="0">
+  <w:abstractNum w:abstractNumId="19" w15:restartNumberingAfterBreak="0">
     <w:nsid w:val="603A6B4B"/>
     <w:multiLevelType w:val="multilevel"/>
     <w:tmpl w:val="F2DA3232"/>
@@ -40153,7 +41067,147 @@
       </w:pPr>
     </w:lvl>
   </w:abstractNum>
-  <w:abstractNum w:abstractNumId="17" w15:restartNumberingAfterBreak="0">
+  <w:abstractNum w:abstractNumId="20" w15:restartNumberingAfterBreak="0">
+    <w:nsid w:val="62483DEB"/>
+    <w:multiLevelType w:val="hybridMultilevel"/>
+    <w:tmpl w:val="2294EDD2"/>
+    <w:lvl w:ilvl="0" w:tplc="46EAD862">
+      <w:start w:val="1"/>
+      <w:numFmt w:val="bullet"/>
+      <w:lvlText w:val="•"/>
+      <w:lvlJc w:val="left"/>
+      <w:pPr>
+        <w:tabs>
+          <w:tab w:val="num" w:pos="720"/>
+        </w:tabs>
+        <w:ind w:left="720" w:hanging="360"/>
+      </w:pPr>
+      <w:rPr>
+        <w:rFonts w:ascii="Arial" w:hAnsi="Arial" w:hint="default"/>
+      </w:rPr>
+    </w:lvl>
+    <w:lvl w:ilvl="1" w:tplc="C8F4AE84" w:tentative="1">
+      <w:start w:val="1"/>
+      <w:numFmt w:val="bullet"/>
+      <w:lvlText w:val="•"/>
+      <w:lvlJc w:val="left"/>
+      <w:pPr>
+        <w:tabs>
+          <w:tab w:val="num" w:pos="1440"/>
+        </w:tabs>
+        <w:ind w:left="1440" w:hanging="360"/>
+      </w:pPr>
+      <w:rPr>
+        <w:rFonts w:ascii="Arial" w:hAnsi="Arial" w:hint="default"/>
+      </w:rPr>
+    </w:lvl>
+    <w:lvl w:ilvl="2" w:tplc="7480CAD4" w:tentative="1">
+      <w:start w:val="1"/>
+      <w:numFmt w:val="bullet"/>
+      <w:lvlText w:val="•"/>
+      <w:lvlJc w:val="left"/>
+      <w:pPr>
+        <w:tabs>
+          <w:tab w:val="num" w:pos="2160"/>
+        </w:tabs>
+        <w:ind w:left="2160" w:hanging="360"/>
+      </w:pPr>
+      <w:rPr>
+        <w:rFonts w:ascii="Arial" w:hAnsi="Arial" w:hint="default"/>
+      </w:rPr>
+    </w:lvl>
+    <w:lvl w:ilvl="3" w:tplc="AACCF202" w:tentative="1">
+      <w:start w:val="1"/>
+      <w:numFmt w:val="bullet"/>
+      <w:lvlText w:val="•"/>
+      <w:lvlJc w:val="left"/>
+      <w:pPr>
+        <w:tabs>
+          <w:tab w:val="num" w:pos="2880"/>
+        </w:tabs>
+        <w:ind w:left="2880" w:hanging="360"/>
+      </w:pPr>
+      <w:rPr>
+        <w:rFonts w:ascii="Arial" w:hAnsi="Arial" w:hint="default"/>
+      </w:rPr>
+    </w:lvl>
+    <w:lvl w:ilvl="4" w:tplc="BFC8121A" w:tentative="1">
+      <w:start w:val="1"/>
+      <w:numFmt w:val="bullet"/>
+      <w:lvlText w:val="•"/>
+      <w:lvlJc w:val="left"/>
+      <w:pPr>
+        <w:tabs>
+          <w:tab w:val="num" w:pos="3600"/>
+        </w:tabs>
+        <w:ind w:left="3600" w:hanging="360"/>
+      </w:pPr>
+      <w:rPr>
+        <w:rFonts w:ascii="Arial" w:hAnsi="Arial" w:hint="default"/>
+      </w:rPr>
+    </w:lvl>
+    <w:lvl w:ilvl="5" w:tplc="B76A0B46" w:tentative="1">
+      <w:start w:val="1"/>
+      <w:numFmt w:val="bullet"/>
+      <w:lvlText w:val="•"/>
+      <w:lvlJc w:val="left"/>
+      <w:pPr>
+        <w:tabs>
+          <w:tab w:val="num" w:pos="4320"/>
+        </w:tabs>
+        <w:ind w:left="4320" w:hanging="360"/>
+      </w:pPr>
+      <w:rPr>
+        <w:rFonts w:ascii="Arial" w:hAnsi="Arial" w:hint="default"/>
+      </w:rPr>
+    </w:lvl>
+    <w:lvl w:ilvl="6" w:tplc="C1764B5C" w:tentative="1">
+      <w:start w:val="1"/>
+      <w:numFmt w:val="bullet"/>
+      <w:lvlText w:val="•"/>
+      <w:lvlJc w:val="left"/>
+      <w:pPr>
+        <w:tabs>
+          <w:tab w:val="num" w:pos="5040"/>
+        </w:tabs>
+        <w:ind w:left="5040" w:hanging="360"/>
+      </w:pPr>
+      <w:rPr>
+        <w:rFonts w:ascii="Arial" w:hAnsi="Arial" w:hint="default"/>
+      </w:rPr>
+    </w:lvl>
+    <w:lvl w:ilvl="7" w:tplc="8826BFA4" w:tentative="1">
+      <w:start w:val="1"/>
+      <w:numFmt w:val="bullet"/>
+      <w:lvlText w:val="•"/>
+      <w:lvlJc w:val="left"/>
+      <w:pPr>
+        <w:tabs>
+          <w:tab w:val="num" w:pos="5760"/>
+        </w:tabs>
+        <w:ind w:left="5760" w:hanging="360"/>
+      </w:pPr>
+      <w:rPr>
+        <w:rFonts w:ascii="Arial" w:hAnsi="Arial" w:hint="default"/>
+      </w:rPr>
+    </w:lvl>
+    <w:lvl w:ilvl="8" w:tplc="9B7C7512" w:tentative="1">
+      <w:start w:val="1"/>
+      <w:numFmt w:val="bullet"/>
+      <w:lvlText w:val="•"/>
+      <w:lvlJc w:val="left"/>
+      <w:pPr>
+        <w:tabs>
+          <w:tab w:val="num" w:pos="6480"/>
+        </w:tabs>
+        <w:ind w:left="6480" w:hanging="360"/>
+      </w:pPr>
+      <w:rPr>
+        <w:rFonts w:ascii="Arial" w:hAnsi="Arial" w:hint="default"/>
+      </w:rPr>
+    </w:lvl>
+  </w:abstractNum>
+  <w:abstractNum w:abstractNumId="21" w15:restartNumberingAfterBreak="0">
     <w:nsid w:val="630C114B"/>
     <w:multiLevelType w:val="multilevel"/>
     <w:tmpl w:val="23B06BEA"/>
@@ -40282,7 +41336,7 @@
       </w:pPr>
     </w:lvl>
   </w:abstractNum>
-  <w:abstractNum w:abstractNumId="18" w15:restartNumberingAfterBreak="0">
+  <w:abstractNum w:abstractNumId="22" w15:restartNumberingAfterBreak="0">
     <w:nsid w:val="670E5437"/>
     <w:multiLevelType w:val="hybridMultilevel"/>
     <w:tmpl w:val="1AF0EF1A"/>
@@ -40395,7 +41449,7 @@
       </w:rPr>
     </w:lvl>
   </w:abstractNum>
-  <w:abstractNum w:abstractNumId="19" w15:restartNumberingAfterBreak="0">
+  <w:abstractNum w:abstractNumId="23" w15:restartNumberingAfterBreak="0">
     <w:nsid w:val="67F44C1B"/>
     <w:multiLevelType w:val="multilevel"/>
     <w:tmpl w:val="EFAC36B8"/>
@@ -40520,7 +41574,147 @@
       </w:pPr>
     </w:lvl>
   </w:abstractNum>
-  <w:abstractNum w:abstractNumId="20" w15:restartNumberingAfterBreak="0">
+  <w:abstractNum w:abstractNumId="24" w15:restartNumberingAfterBreak="0">
+    <w:nsid w:val="6C7E6729"/>
+    <w:multiLevelType w:val="hybridMultilevel"/>
+    <w:tmpl w:val="BEF2C29C"/>
+    <w:lvl w:ilvl="0" w:tplc="696E3F58">
+      <w:start w:val="1"/>
+      <w:numFmt w:val="bullet"/>
+      <w:lvlText w:val="•"/>
+      <w:lvlJc w:val="left"/>
+      <w:pPr>
+        <w:tabs>
+          <w:tab w:val="num" w:pos="720"/>
+        </w:tabs>
+        <w:ind w:left="720" w:hanging="360"/>
+      </w:pPr>
+      <w:rPr>
+        <w:rFonts w:ascii="Arial" w:hAnsi="Arial" w:hint="default"/>
+      </w:rPr>
+    </w:lvl>
+    <w:lvl w:ilvl="1" w:tplc="8FCE6C84" w:tentative="1">
+      <w:start w:val="1"/>
+      <w:numFmt w:val="bullet"/>
+      <w:lvlText w:val="•"/>
+      <w:lvlJc w:val="left"/>
+      <w:pPr>
+        <w:tabs>
+          <w:tab w:val="num" w:pos="1440"/>
+        </w:tabs>
+        <w:ind w:left="1440" w:hanging="360"/>
+      </w:pPr>
+      <w:rPr>
+        <w:rFonts w:ascii="Arial" w:hAnsi="Arial" w:hint="default"/>
+      </w:rPr>
+    </w:lvl>
+    <w:lvl w:ilvl="2" w:tplc="953ED912">
+      <w:start w:val="1"/>
+      <w:numFmt w:val="bullet"/>
+      <w:lvlText w:val="•"/>
+      <w:lvlJc w:val="left"/>
+      <w:pPr>
+        <w:tabs>
+          <w:tab w:val="num" w:pos="2160"/>
+        </w:tabs>
+        <w:ind w:left="2160" w:hanging="360"/>
+      </w:pPr>
+      <w:rPr>
+        <w:rFonts w:ascii="Arial" w:hAnsi="Arial" w:hint="default"/>
+      </w:rPr>
+    </w:lvl>
+    <w:lvl w:ilvl="3" w:tplc="213C4C6A" w:tentative="1">
+      <w:start w:val="1"/>
+      <w:numFmt w:val="bullet"/>
+      <w:lvlText w:val="•"/>
+      <w:lvlJc w:val="left"/>
+      <w:pPr>
+        <w:tabs>
+          <w:tab w:val="num" w:pos="2880"/>
+        </w:tabs>
+        <w:ind w:left="2880" w:hanging="360"/>
+      </w:pPr>
+      <w:rPr>
+        <w:rFonts w:ascii="Arial" w:hAnsi="Arial" w:hint="default"/>
+      </w:rPr>
+    </w:lvl>
+    <w:lvl w:ilvl="4" w:tplc="DB68E3C6" w:tentative="1">
+      <w:start w:val="1"/>
+      <w:numFmt w:val="bullet"/>
+      <w:lvlText w:val="•"/>
+      <w:lvlJc w:val="left"/>
+      <w:pPr>
+        <w:tabs>
+          <w:tab w:val="num" w:pos="3600"/>
+        </w:tabs>
+        <w:ind w:left="3600" w:hanging="360"/>
+      </w:pPr>
+      <w:rPr>
+        <w:rFonts w:ascii="Arial" w:hAnsi="Arial" w:hint="default"/>
+      </w:rPr>
+    </w:lvl>
+    <w:lvl w:ilvl="5" w:tplc="E8269014" w:tentative="1">
+      <w:start w:val="1"/>
+      <w:numFmt w:val="bullet"/>
+      <w:lvlText w:val="•"/>
+      <w:lvlJc w:val="left"/>
+      <w:pPr>
+        <w:tabs>
+          <w:tab w:val="num" w:pos="4320"/>
+        </w:tabs>
+        <w:ind w:left="4320" w:hanging="360"/>
+      </w:pPr>
+      <w:rPr>
+        <w:rFonts w:ascii="Arial" w:hAnsi="Arial" w:hint="default"/>
+      </w:rPr>
+    </w:lvl>
+    <w:lvl w:ilvl="6" w:tplc="E0C45964" w:tentative="1">
+      <w:start w:val="1"/>
+      <w:numFmt w:val="bullet"/>
+      <w:lvlText w:val="•"/>
+      <w:lvlJc w:val="left"/>
+      <w:pPr>
+        <w:tabs>
+          <w:tab w:val="num" w:pos="5040"/>
+        </w:tabs>
+        <w:ind w:left="5040" w:hanging="360"/>
+      </w:pPr>
+      <w:rPr>
+        <w:rFonts w:ascii="Arial" w:hAnsi="Arial" w:hint="default"/>
+      </w:rPr>
+    </w:lvl>
+    <w:lvl w:ilvl="7" w:tplc="E2E06440" w:tentative="1">
+      <w:start w:val="1"/>
+      <w:numFmt w:val="bullet"/>
+      <w:lvlText w:val="•"/>
+      <w:lvlJc w:val="left"/>
+      <w:pPr>
+        <w:tabs>
+          <w:tab w:val="num" w:pos="5760"/>
+        </w:tabs>
+        <w:ind w:left="5760" w:hanging="360"/>
+      </w:pPr>
+      <w:rPr>
+        <w:rFonts w:ascii="Arial" w:hAnsi="Arial" w:hint="default"/>
+      </w:rPr>
+    </w:lvl>
+    <w:lvl w:ilvl="8" w:tplc="66125710" w:tentative="1">
+      <w:start w:val="1"/>
+      <w:numFmt w:val="bullet"/>
+      <w:lvlText w:val="•"/>
+      <w:lvlJc w:val="left"/>
+      <w:pPr>
+        <w:tabs>
+          <w:tab w:val="num" w:pos="6480"/>
+        </w:tabs>
+        <w:ind w:left="6480" w:hanging="360"/>
+      </w:pPr>
+      <w:rPr>
+        <w:rFonts w:ascii="Arial" w:hAnsi="Arial" w:hint="default"/>
+      </w:rPr>
+    </w:lvl>
+  </w:abstractNum>
+  <w:abstractNum w:abstractNumId="25" w15:restartNumberingAfterBreak="0">
     <w:nsid w:val="73BC5355"/>
     <w:multiLevelType w:val="hybridMultilevel"/>
     <w:tmpl w:val="ED6285A2"/>
@@ -40633,7 +41827,7 @@
       </w:rPr>
     </w:lvl>
   </w:abstractNum>
-  <w:abstractNum w:abstractNumId="21" w15:restartNumberingAfterBreak="0">
+  <w:abstractNum w:abstractNumId="26" w15:restartNumberingAfterBreak="0">
     <w:nsid w:val="76DA59F6"/>
     <w:multiLevelType w:val="hybridMultilevel"/>
     <w:tmpl w:val="16E48804"/>
@@ -40746,7 +41940,147 @@
       </w:rPr>
     </w:lvl>
   </w:abstractNum>
-  <w:abstractNum w:abstractNumId="22" w15:restartNumberingAfterBreak="0">
+  <w:abstractNum w:abstractNumId="27" w15:restartNumberingAfterBreak="0">
+    <w:nsid w:val="7A1C5EFC"/>
+    <w:multiLevelType w:val="hybridMultilevel"/>
+    <w:tmpl w:val="47B2C3AC"/>
+    <w:lvl w:ilvl="0" w:tplc="2C620BDA">
+      <w:start w:val="1"/>
+      <w:numFmt w:val="bullet"/>
+      <w:lvlText w:val="•"/>
+      <w:lvlJc w:val="left"/>
+      <w:pPr>
+        <w:tabs>
+          <w:tab w:val="num" w:pos="720"/>
+        </w:tabs>
+        <w:ind w:left="720" w:hanging="360"/>
+      </w:pPr>
+      <w:rPr>
+        <w:rFonts w:ascii="Arial" w:hAnsi="Arial" w:hint="default"/>
+      </w:rPr>
+    </w:lvl>
+    <w:lvl w:ilvl="1" w:tplc="19FA0A76" w:tentative="1">
+      <w:start w:val="1"/>
+      <w:numFmt w:val="bullet"/>
+      <w:lvlText w:val="•"/>
+      <w:lvlJc w:val="left"/>
+      <w:pPr>
+        <w:tabs>
+          <w:tab w:val="num" w:pos="1440"/>
+        </w:tabs>
+        <w:ind w:left="1440" w:hanging="360"/>
+      </w:pPr>
+      <w:rPr>
+        <w:rFonts w:ascii="Arial" w:hAnsi="Arial" w:hint="default"/>
+      </w:rPr>
+    </w:lvl>
+    <w:lvl w:ilvl="2" w:tplc="AA12FD9E" w:tentative="1">
+      <w:start w:val="1"/>
+      <w:numFmt w:val="bullet"/>
+      <w:lvlText w:val="•"/>
+      <w:lvlJc w:val="left"/>
+      <w:pPr>
+        <w:tabs>
+          <w:tab w:val="num" w:pos="2160"/>
+        </w:tabs>
+        <w:ind w:left="2160" w:hanging="360"/>
+      </w:pPr>
+      <w:rPr>
+        <w:rFonts w:ascii="Arial" w:hAnsi="Arial" w:hint="default"/>
+      </w:rPr>
+    </w:lvl>
+    <w:lvl w:ilvl="3" w:tplc="20D4D812" w:tentative="1">
+      <w:start w:val="1"/>
+      <w:numFmt w:val="bullet"/>
+      <w:lvlText w:val="•"/>
+      <w:lvlJc w:val="left"/>
+      <w:pPr>
+        <w:tabs>
+          <w:tab w:val="num" w:pos="2880"/>
+        </w:tabs>
+        <w:ind w:left="2880" w:hanging="360"/>
+      </w:pPr>
+      <w:rPr>
+        <w:rFonts w:ascii="Arial" w:hAnsi="Arial" w:hint="default"/>
+      </w:rPr>
+    </w:lvl>
+    <w:lvl w:ilvl="4" w:tplc="A1BA009E" w:tentative="1">
+      <w:start w:val="1"/>
+      <w:numFmt w:val="bullet"/>
+      <w:lvlText w:val="•"/>
+      <w:lvlJc w:val="left"/>
+      <w:pPr>
+        <w:tabs>
+          <w:tab w:val="num" w:pos="3600"/>
+        </w:tabs>
+        <w:ind w:left="3600" w:hanging="360"/>
+      </w:pPr>
+      <w:rPr>
+        <w:rFonts w:ascii="Arial" w:hAnsi="Arial" w:hint="default"/>
+      </w:rPr>
+    </w:lvl>
+    <w:lvl w:ilvl="5" w:tplc="3012A226" w:tentative="1">
+      <w:start w:val="1"/>
+      <w:numFmt w:val="bullet"/>
+      <w:lvlText w:val="•"/>
+      <w:lvlJc w:val="left"/>
+      <w:pPr>
+        <w:tabs>
+          <w:tab w:val="num" w:pos="4320"/>
+        </w:tabs>
+        <w:ind w:left="4320" w:hanging="360"/>
+      </w:pPr>
+      <w:rPr>
+        <w:rFonts w:ascii="Arial" w:hAnsi="Arial" w:hint="default"/>
+      </w:rPr>
+    </w:lvl>
+    <w:lvl w:ilvl="6" w:tplc="169CC49C" w:tentative="1">
+      <w:start w:val="1"/>
+      <w:numFmt w:val="bullet"/>
+      <w:lvlText w:val="•"/>
+      <w:lvlJc w:val="left"/>
+      <w:pPr>
+        <w:tabs>
+          <w:tab w:val="num" w:pos="5040"/>
+        </w:tabs>
+        <w:ind w:left="5040" w:hanging="360"/>
+      </w:pPr>
+      <w:rPr>
+        <w:rFonts w:ascii="Arial" w:hAnsi="Arial" w:hint="default"/>
+      </w:rPr>
+    </w:lvl>
+    <w:lvl w:ilvl="7" w:tplc="13CAB506" w:tentative="1">
+      <w:start w:val="1"/>
+      <w:numFmt w:val="bullet"/>
+      <w:lvlText w:val="•"/>
+      <w:lvlJc w:val="left"/>
+      <w:pPr>
+        <w:tabs>
+          <w:tab w:val="num" w:pos="5760"/>
+        </w:tabs>
+        <w:ind w:left="5760" w:hanging="360"/>
+      </w:pPr>
+      <w:rPr>
+        <w:rFonts w:ascii="Arial" w:hAnsi="Arial" w:hint="default"/>
+      </w:rPr>
+    </w:lvl>
+    <w:lvl w:ilvl="8" w:tplc="31F61596" w:tentative="1">
+      <w:start w:val="1"/>
+      <w:numFmt w:val="bullet"/>
+      <w:lvlText w:val="•"/>
+      <w:lvlJc w:val="left"/>
+      <w:pPr>
+        <w:tabs>
+          <w:tab w:val="num" w:pos="6480"/>
+        </w:tabs>
+        <w:ind w:left="6480" w:hanging="360"/>
+      </w:pPr>
+      <w:rPr>
+        <w:rFonts w:ascii="Arial" w:hAnsi="Arial" w:hint="default"/>
+      </w:rPr>
+    </w:lvl>
+  </w:abstractNum>
+  <w:abstractNum w:abstractNumId="28" w15:restartNumberingAfterBreak="0">
     <w:nsid w:val="7A793EF6"/>
     <w:multiLevelType w:val="multilevel"/>
     <w:tmpl w:val="4A981C58"/>
@@ -40878,7 +42212,7 @@
       </w:pPr>
     </w:lvl>
   </w:abstractNum>
-  <w:abstractNum w:abstractNumId="23" w15:restartNumberingAfterBreak="0">
+  <w:abstractNum w:abstractNumId="29" w15:restartNumberingAfterBreak="0">
     <w:nsid w:val="7B63519D"/>
     <w:multiLevelType w:val="hybridMultilevel"/>
     <w:tmpl w:val="57A27958"/>
@@ -40992,34 +42326,34 @@
     </w:lvl>
   </w:abstractNum>
   <w:num w:numId="1">
-    <w:abstractNumId w:val="19"/>
+    <w:abstractNumId w:val="23"/>
   </w:num>
   <w:num w:numId="2">
-    <w:abstractNumId w:val="13"/>
+    <w:abstractNumId w:val="16"/>
   </w:num>
   <w:num w:numId="3">
-    <w:abstractNumId w:val="8"/>
+    <w:abstractNumId w:val="10"/>
   </w:num>
   <w:num w:numId="4">
-    <w:abstractNumId w:val="10"/>
+    <w:abstractNumId w:val="12"/>
   </w:num>
   <w:num w:numId="5">
-    <w:abstractNumId w:val="16"/>
+    <w:abstractNumId w:val="19"/>
   </w:num>
   <w:num w:numId="6">
     <w:abstractNumId w:val="0"/>
   </w:num>
   <w:num w:numId="7">
-    <w:abstractNumId w:val="20"/>
+    <w:abstractNumId w:val="25"/>
   </w:num>
   <w:num w:numId="8">
-    <w:abstractNumId w:val="9"/>
+    <w:abstractNumId w:val="11"/>
   </w:num>
   <w:num w:numId="9">
-    <w:abstractNumId w:val="17"/>
+    <w:abstractNumId w:val="21"/>
   </w:num>
   <w:num w:numId="10">
-    <w:abstractNumId w:val="22"/>
+    <w:abstractNumId w:val="28"/>
   </w:num>
   <w:num w:numId="11">
     <w:abstractNumId w:val="3"/>
@@ -41031,37 +42365,55 @@
     <w:abstractNumId w:val="5"/>
   </w:num>
   <w:num w:numId="14">
-    <w:abstractNumId w:val="11"/>
+    <w:abstractNumId w:val="13"/>
   </w:num>
   <w:num w:numId="15">
     <w:abstractNumId w:val="2"/>
   </w:num>
   <w:num w:numId="16">
-    <w:abstractNumId w:val="23"/>
+    <w:abstractNumId w:val="29"/>
   </w:num>
   <w:num w:numId="17">
     <w:abstractNumId w:val="6"/>
   </w:num>
   <w:num w:numId="18">
-    <w:abstractNumId w:val="18"/>
+    <w:abstractNumId w:val="22"/>
   </w:num>
   <w:num w:numId="19">
     <w:abstractNumId w:val="1"/>
   </w:num>
   <w:num w:numId="20">
-    <w:abstractNumId w:val="21"/>
+    <w:abstractNumId w:val="26"/>
   </w:num>
   <w:num w:numId="21">
+    <w:abstractNumId w:val="9"/>
+  </w:num>
+  <w:num w:numId="22">
+    <w:abstractNumId w:val="18"/>
+  </w:num>
+  <w:num w:numId="23">
+    <w:abstractNumId w:val="15"/>
+  </w:num>
+  <w:num w:numId="24">
+    <w:abstractNumId w:val="17"/>
+  </w:num>
+  <w:num w:numId="25">
+    <w:abstractNumId w:val="27"/>
+  </w:num>
+  <w:num w:numId="26">
+    <w:abstractNumId w:val="24"/>
+  </w:num>
+  <w:num w:numId="27">
+    <w:abstractNumId w:val="8"/>
+  </w:num>
+  <w:num w:numId="28">
     <w:abstractNumId w:val="7"/>
   </w:num>
-  <w:num w:numId="22">
-    <w:abstractNumId w:val="15"/>
+  <w:num w:numId="29">
+    <w:abstractNumId w:val="14"/>
   </w:num>
-  <w:num w:numId="23">
-    <w:abstractNumId w:val="12"/>
-  </w:num>
-  <w:num w:numId="24">
-    <w:abstractNumId w:val="14"/>
+  <w:num w:numId="30">
+    <w:abstractNumId w:val="20"/>
   </w:num>
 </w:numbering>
 </file>
@@ -41533,7 +42885,6 @@
   <w:style w:type="character" w:default="1" w:styleId="DefaultParagraphFont">
     <w:name w:val="Default Paragraph Font"/>
     <w:uiPriority w:val="1"/>
-    <w:semiHidden/>
     <w:unhideWhenUsed/>
   </w:style>
   <w:style w:type="table" w:default="1" w:styleId="TableNormal">
@@ -41629,6 +42980,22 @@
       <w:ind w:left="720"/>
       <w:contextualSpacing/>
     </w:pPr>
+  </w:style>
+  <w:style w:type="paragraph" w:styleId="NormalWeb">
+    <w:name w:val="Normal (Web)"/>
+    <w:basedOn w:val="Normal"/>
+    <w:uiPriority w:val="99"/>
+    <w:semiHidden/>
+    <w:unhideWhenUsed/>
+    <w:rsid w:val="00F87775"/>
+    <w:pPr>
+      <w:spacing w:before="100" w:beforeAutospacing="1" w:after="100" w:afterAutospacing="1" w:line="240" w:lineRule="auto"/>
+    </w:pPr>
+    <w:rPr>
+      <w:rFonts w:ascii="Times New Roman" w:eastAsia="Times New Roman" w:hAnsi="Times New Roman" w:cs="Times New Roman"/>
+      <w:sz w:val="24"/>
+      <w:szCs w:val="24"/>
+    </w:rPr>
   </w:style>
 </w:styles>
 </file>
@@ -41899,7 +43266,7 @@
 </file>
 
 <file path=customXml/itemProps1.xml><?xml version="1.0" encoding="utf-8"?>
-<ds:datastoreItem xmlns:ds="http://schemas.openxmlformats.org/officeDocument/2006/customXml" ds:itemID="{3297BCBF-BF42-4F99-941F-8817CA48E79D}">
+<ds:datastoreItem xmlns:ds="http://schemas.openxmlformats.org/officeDocument/2006/customXml" ds:itemID="{8BC47B7A-3169-4DF5-B74A-ABEEB6D2562C}">
   <ds:schemaRefs>
     <ds:schemaRef ds:uri="http://schemas.openxmlformats.org/officeDocument/2006/bibliography"/>
   </ds:schemaRefs>

</xml_diff>

<commit_message>
continue with openIntroStats ch5 exercises
</commit_message>
<xml_diff>
--- a/Stats/statsByLopez/baseballReadingsNotes.docx
+++ b/Stats/statsByLopez/baseballReadingsNotes.docx
@@ -28144,12 +28144,25 @@
           <w:ilvl w:val="1"/>
           <w:numId w:val="20"/>
         </w:numPr>
-      </w:pPr>
-      <w:r>
+        <w:rPr>
+          <w:b/>
+        </w:rPr>
+      </w:pPr>
+      <w:r>
+        <w:rPr>
+          <w:b/>
+        </w:rPr>
+        <w:t>***</w:t>
+      </w:r>
+      <w:r>
+        <w:rPr>
+          <w:b/>
+        </w:rPr>
         <w:t xml:space="preserve">Estimate slope parameter, β1, by calculating b1 using </w:t>
       </w:r>
       <w:r>
         <w:rPr>
+          <w:b/>
           <w:noProof/>
         </w:rPr>
         <w:drawing>
@@ -28188,6 +28201,12 @@
           </wp:inline>
         </w:drawing>
       </w:r>
+      <w:r>
+        <w:rPr>
+          <w:b/>
+        </w:rPr>
+        <w:t>***</w:t>
+      </w:r>
     </w:p>
     <w:p>
       <w:pPr>
@@ -28197,6 +28216,9 @@
           <w:numId w:val="20"/>
         </w:numPr>
       </w:pPr>
+      <w:r>
+        <w:t>***</w:t>
+      </w:r>
       <w:r>
         <w:t>Noting point (x</w:t>
       </w:r>
@@ -28276,6 +28298,9 @@
           </wp:inline>
         </w:drawing>
       </w:r>
+      <w:r>
+        <w:t>***</w:t>
+      </w:r>
     </w:p>
     <w:p>
       <w:pPr>
@@ -29594,7 +29619,7 @@
         <w:t xml:space="preserve"> $</w:t>
       </w:r>
       <w:r>
-        <w:t>1K’</w:t>
+        <w:t>1K</w:t>
       </w:r>
       <w:r>
         <w:t xml:space="preserve">, so calculate aid </w:t>
@@ -37628,137 +37653,2150 @@
         </w:numPr>
       </w:pPr>
       <w:r>
-        <w:t>The Association of Turkish Travel Agencies reports the number of foreign tourists visiting Turkey and tourist spending by year.19 The scatterplot below shows the relationship between these two variables along with the least squares ﬁt. (a) Describe the relationship between number of tourists and spending. (b) What are the explanatory and response variables? (c) Why might we want to ﬁt a regression line to these data? (d) Do the data meet the conditions required for ﬁtting a least squares line? In addition to the scatterplot, use the residual plot and histogram to answer this question.</w:t>
-      </w:r>
-    </w:p>
-    <w:p>
-      <w:pPr>
-        <w:pStyle w:val="ListBullet"/>
-        <w:numPr>
-          <w:ilvl w:val="0"/>
+        <w:t xml:space="preserve">Association of Turkish Travel Agencies reports </w:t>
+      </w:r>
+      <w:r>
+        <w:t>#</w:t>
+      </w:r>
+      <w:r>
+        <w:t xml:space="preserve"> of foreign tourists visiting Turkey </w:t>
+      </w:r>
+      <w:r>
+        <w:t xml:space="preserve">+ </w:t>
+      </w:r>
+      <w:r>
+        <w:t>tourist spending by year</w:t>
+      </w:r>
+      <w:r>
+        <w:t>.</w:t>
+      </w:r>
+      <w:r>
+        <w:t xml:space="preserve"> </w:t>
+      </w:r>
+      <w:r>
+        <w:t>S</w:t>
+      </w:r>
+      <w:r>
+        <w:t xml:space="preserve">catterplot shows relationship between these </w:t>
+      </w:r>
+      <w:r>
+        <w:t xml:space="preserve">2 </w:t>
+      </w:r>
+      <w:r>
+        <w:t xml:space="preserve">variables along </w:t>
+      </w:r>
+      <w:r>
+        <w:t xml:space="preserve">w/ </w:t>
+      </w:r>
+      <w:r>
+        <w:t xml:space="preserve">least squares ﬁt. </w:t>
+      </w:r>
+    </w:p>
+    <w:p>
+      <w:pPr>
+        <w:pStyle w:val="ListBullet"/>
+        <w:ind w:left="2160" w:firstLine="720"/>
+      </w:pPr>
+      <w:r>
+        <w:rPr>
+          <w:noProof/>
+        </w:rPr>
+        <w:drawing>
+          <wp:inline distT="0" distB="0" distL="0" distR="0" wp14:anchorId="074FF588" wp14:editId="6EAB3E17">
+            <wp:extent cx="1497724" cy="1524000"/>
+            <wp:effectExtent l="0" t="0" r="7620" b="0"/>
+            <wp:docPr id="85" name="Picture 85"/>
+            <wp:cNvGraphicFramePr>
+              <a:graphicFrameLocks xmlns:a="http://schemas.openxmlformats.org/drawingml/2006/main" noChangeAspect="1"/>
+            </wp:cNvGraphicFramePr>
+            <a:graphic xmlns:a="http://schemas.openxmlformats.org/drawingml/2006/main">
+              <a:graphicData uri="http://schemas.openxmlformats.org/drawingml/2006/picture">
+                <pic:pic xmlns:pic="http://schemas.openxmlformats.org/drawingml/2006/picture">
+                  <pic:nvPicPr>
+                    <pic:cNvPr id="1" name=""/>
+                    <pic:cNvPicPr/>
+                  </pic:nvPicPr>
+                  <pic:blipFill>
+                    <a:blip r:embed="rId92"/>
+                    <a:stretch>
+                      <a:fillRect/>
+                    </a:stretch>
+                  </pic:blipFill>
+                  <pic:spPr>
+                    <a:xfrm>
+                      <a:off x="0" y="0"/>
+                      <a:ext cx="1502787" cy="1529152"/>
+                    </a:xfrm>
+                    <a:prstGeom prst="rect">
+                      <a:avLst/>
+                    </a:prstGeom>
+                  </pic:spPr>
+                </pic:pic>
+              </a:graphicData>
+            </a:graphic>
+          </wp:inline>
+        </w:drawing>
+      </w:r>
+    </w:p>
+    <w:p>
+      <w:pPr>
+        <w:pStyle w:val="ListBullet"/>
+        <w:numPr>
+          <w:ilvl w:val="1"/>
           <w:numId w:val="7"/>
         </w:numPr>
       </w:pPr>
       <w:r>
-        <w:t xml:space="preserve">19Association of Turkish Travel Agencies, Foreign Visitors Figure &amp; Tourist </w:t>
+        <w:t xml:space="preserve">(a) Describe the relationship between number of tourists and spending. </w:t>
+      </w:r>
+    </w:p>
+    <w:p>
+      <w:pPr>
+        <w:pStyle w:val="ListBullet"/>
+        <w:numPr>
+          <w:ilvl w:val="2"/>
+          <w:numId w:val="7"/>
+        </w:numPr>
+      </w:pPr>
+      <w:r>
+        <w:t>Very strong positive relationship (more tourists = more tourist spending)</w:t>
+      </w:r>
+    </w:p>
+    <w:p>
+      <w:pPr>
+        <w:pStyle w:val="ListBullet"/>
+        <w:numPr>
+          <w:ilvl w:val="1"/>
+          <w:numId w:val="7"/>
+        </w:numPr>
+      </w:pPr>
+      <w:r>
+        <w:lastRenderedPageBreak/>
+        <w:t xml:space="preserve">(b) What are the explanatory and response variables? </w:t>
+      </w:r>
+    </w:p>
+    <w:p>
+      <w:pPr>
+        <w:pStyle w:val="ListBullet"/>
+        <w:numPr>
+          <w:ilvl w:val="2"/>
+          <w:numId w:val="7"/>
+        </w:numPr>
+      </w:pPr>
+      <w:r>
+        <w:t>Explanatory = # of tourists in thousands, response = tourist spending in $1M’s</w:t>
+      </w:r>
+    </w:p>
+    <w:p>
+      <w:pPr>
+        <w:pStyle w:val="ListBullet"/>
+        <w:numPr>
+          <w:ilvl w:val="1"/>
+          <w:numId w:val="7"/>
+        </w:numPr>
+      </w:pPr>
+      <w:r>
+        <w:t xml:space="preserve">(c) Why might we want to ﬁt a regression line to these data? </w:t>
+      </w:r>
+    </w:p>
+    <w:p>
+      <w:pPr>
+        <w:pStyle w:val="ListBullet"/>
+        <w:numPr>
+          <w:ilvl w:val="2"/>
+          <w:numId w:val="7"/>
+        </w:numPr>
+      </w:pPr>
+      <w:r>
+        <w:t>To predict how much income country gets from tourist spending based on how many tourists we expect</w:t>
+      </w:r>
+    </w:p>
+    <w:p>
+      <w:pPr>
+        <w:pStyle w:val="ListBullet"/>
+        <w:numPr>
+          <w:ilvl w:val="2"/>
+          <w:numId w:val="7"/>
+        </w:numPr>
+      </w:pPr>
+      <w:r>
+        <w:t>Set aside money to advertise more tourism to get more tourists to come to get more income from tourism spending</w:t>
+      </w:r>
+    </w:p>
+    <w:p>
+      <w:pPr>
+        <w:pStyle w:val="ListBullet"/>
+        <w:numPr>
+          <w:ilvl w:val="1"/>
+          <w:numId w:val="7"/>
+        </w:numPr>
+      </w:pPr>
+      <w:r>
+        <w:t>(d) Do the data meet the conditions required for ﬁtting a least squares line? In addition to the scatterplot, use the residual plot and histogram to answer this question.</w:t>
+      </w:r>
+    </w:p>
+    <w:p>
+      <w:pPr>
+        <w:pStyle w:val="ListBullet"/>
+        <w:ind w:left="1800"/>
+      </w:pPr>
+      <w:r>
+        <w:rPr>
+          <w:noProof/>
+        </w:rPr>
+        <w:drawing>
+          <wp:inline distT="0" distB="0" distL="0" distR="0" wp14:anchorId="41588F7A" wp14:editId="77AE18F7">
+            <wp:extent cx="1513849" cy="1156335"/>
+            <wp:effectExtent l="0" t="0" r="0" b="5715"/>
+            <wp:docPr id="90" name="Picture 90"/>
+            <wp:cNvGraphicFramePr>
+              <a:graphicFrameLocks xmlns:a="http://schemas.openxmlformats.org/drawingml/2006/main" noChangeAspect="1"/>
+            </wp:cNvGraphicFramePr>
+            <a:graphic xmlns:a="http://schemas.openxmlformats.org/drawingml/2006/main">
+              <a:graphicData uri="http://schemas.openxmlformats.org/drawingml/2006/picture">
+                <pic:pic xmlns:pic="http://schemas.openxmlformats.org/drawingml/2006/picture">
+                  <pic:nvPicPr>
+                    <pic:cNvPr id="1" name=""/>
+                    <pic:cNvPicPr/>
+                  </pic:nvPicPr>
+                  <pic:blipFill>
+                    <a:blip r:embed="rId93"/>
+                    <a:stretch>
+                      <a:fillRect/>
+                    </a:stretch>
+                  </pic:blipFill>
+                  <pic:spPr>
+                    <a:xfrm>
+                      <a:off x="0" y="0"/>
+                      <a:ext cx="1520778" cy="1161628"/>
+                    </a:xfrm>
+                    <a:prstGeom prst="rect">
+                      <a:avLst/>
+                    </a:prstGeom>
+                  </pic:spPr>
+                </pic:pic>
+              </a:graphicData>
+            </a:graphic>
+          </wp:inline>
+        </w:drawing>
+      </w:r>
+      <w:r>
+        <w:rPr>
+          <w:noProof/>
+        </w:rPr>
+        <w:drawing>
+          <wp:inline distT="0" distB="0" distL="0" distR="0" wp14:anchorId="34857AE0" wp14:editId="1EEBBA75">
+            <wp:extent cx="2400951" cy="1139190"/>
+            <wp:effectExtent l="0" t="0" r="0" b="3810"/>
+            <wp:docPr id="91" name="Picture 91"/>
+            <wp:cNvGraphicFramePr>
+              <a:graphicFrameLocks xmlns:a="http://schemas.openxmlformats.org/drawingml/2006/main" noChangeAspect="1"/>
+            </wp:cNvGraphicFramePr>
+            <a:graphic xmlns:a="http://schemas.openxmlformats.org/drawingml/2006/main">
+              <a:graphicData uri="http://schemas.openxmlformats.org/drawingml/2006/picture">
+                <pic:pic xmlns:pic="http://schemas.openxmlformats.org/drawingml/2006/picture">
+                  <pic:nvPicPr>
+                    <pic:cNvPr id="1" name=""/>
+                    <pic:cNvPicPr/>
+                  </pic:nvPicPr>
+                  <pic:blipFill>
+                    <a:blip r:embed="rId94"/>
+                    <a:stretch>
+                      <a:fillRect/>
+                    </a:stretch>
+                  </pic:blipFill>
+                  <pic:spPr>
+                    <a:xfrm>
+                      <a:off x="0" y="0"/>
+                      <a:ext cx="2413165" cy="1144985"/>
+                    </a:xfrm>
+                    <a:prstGeom prst="rect">
+                      <a:avLst/>
+                    </a:prstGeom>
+                  </pic:spPr>
+                </pic:pic>
+              </a:graphicData>
+            </a:graphic>
+          </wp:inline>
+        </w:drawing>
+      </w:r>
+    </w:p>
+    <w:p>
+      <w:pPr>
+        <w:pStyle w:val="ListBullet"/>
+        <w:numPr>
+          <w:ilvl w:val="2"/>
+          <w:numId w:val="7"/>
+        </w:numPr>
+      </w:pPr>
+      <w:r>
+        <w:t>The residuals histogram’ looks normal, which is required</w:t>
+      </w:r>
+    </w:p>
+    <w:p>
+      <w:pPr>
+        <w:pStyle w:val="ListBullet"/>
+        <w:numPr>
+          <w:ilvl w:val="2"/>
+          <w:numId w:val="7"/>
+        </w:numPr>
+        <w:rPr>
+          <w:b/>
+        </w:rPr>
+      </w:pPr>
+      <w:r>
+        <w:t xml:space="preserve">The residuals plot shows not visible pattern, which suggests our residuals are </w:t>
+      </w:r>
+      <w:r>
+        <w:t>independent and identically distributed</w:t>
+      </w:r>
+      <w:r>
+        <w:t xml:space="preserve"> (IID)</w:t>
+      </w:r>
+      <w:r>
+        <w:t xml:space="preserve"> BUT </w:t>
+      </w:r>
+      <w:r>
+        <w:rPr>
+          <w:b/>
+        </w:rPr>
+        <w:t xml:space="preserve">***residual plot </w:t>
+      </w:r>
+      <w:proofErr w:type="gramStart"/>
+      <w:r>
+        <w:rPr>
+          <w:b/>
+          <w:i/>
+        </w:rPr>
+        <w:t>actually</w:t>
+      </w:r>
+      <w:r>
+        <w:rPr>
+          <w:b/>
+        </w:rPr>
+        <w:t xml:space="preserve"> shows</w:t>
+      </w:r>
+      <w:proofErr w:type="gramEnd"/>
+      <w:r>
+        <w:rPr>
+          <w:b/>
+        </w:rPr>
+        <w:t xml:space="preserve"> a </w:t>
+      </w:r>
+      <w:r>
+        <w:rPr>
+          <w:b/>
+          <w:u w:val="single"/>
+        </w:rPr>
+        <w:t>nonlinear</w:t>
+      </w:r>
+      <w:r>
+        <w:rPr>
+          <w:b/>
+        </w:rPr>
+        <w:t xml:space="preserve"> relationship***</w:t>
+      </w:r>
+    </w:p>
+    <w:p>
+      <w:pPr>
+        <w:pStyle w:val="ListBullet"/>
+        <w:numPr>
+          <w:ilvl w:val="3"/>
+          <w:numId w:val="7"/>
+        </w:numPr>
+      </w:pPr>
+      <w:r>
+        <w:t>***</w:t>
+      </w:r>
+      <w:r>
+        <w:t>This is NOT a contradiction</w:t>
+      </w:r>
+      <w:r>
+        <w:t xml:space="preserve"> </w:t>
+      </w:r>
+      <w:r>
+        <w:sym w:font="Wingdings" w:char="F0E8"/>
+      </w:r>
+      <w:r>
+        <w:t xml:space="preserve"> </w:t>
+      </w:r>
+      <w:r>
+        <w:rPr>
+          <w:b/>
+        </w:rPr>
+        <w:t>residual plots can show divergences from linearity that can be diﬃcult to see in a scatterplot.</w:t>
+      </w:r>
+      <w:r>
+        <w:t xml:space="preserve"> </w:t>
+      </w:r>
+      <w:r>
+        <w:t>***</w:t>
+      </w:r>
+    </w:p>
+    <w:p>
+      <w:pPr>
+        <w:pStyle w:val="ListBullet"/>
+        <w:numPr>
+          <w:ilvl w:val="2"/>
+          <w:numId w:val="7"/>
+        </w:numPr>
+      </w:pPr>
+      <w:r>
+        <w:rPr>
+          <w:b/>
+        </w:rPr>
+        <w:t xml:space="preserve">Simple </w:t>
+      </w:r>
+      <w:r>
+        <w:rPr>
+          <w:b/>
+        </w:rPr>
+        <w:t xml:space="preserve">linear model </w:t>
+      </w:r>
+      <w:r>
+        <w:rPr>
+          <w:b/>
+        </w:rPr>
+        <w:t>=</w:t>
+      </w:r>
+      <w:r>
+        <w:rPr>
+          <w:b/>
+        </w:rPr>
+        <w:t xml:space="preserve"> inadequate for modeling these data</w:t>
+      </w:r>
+      <w:r>
+        <w:t xml:space="preserve">. </w:t>
+      </w:r>
+    </w:p>
+    <w:p>
+      <w:pPr>
+        <w:pStyle w:val="ListBullet"/>
+        <w:numPr>
+          <w:ilvl w:val="2"/>
+          <w:numId w:val="7"/>
+        </w:numPr>
+        <w:rPr>
+          <w:b/>
+        </w:rPr>
+      </w:pPr>
+      <w:r>
+        <w:rPr>
+          <w:b/>
+        </w:rPr>
+        <w:t xml:space="preserve">Must </w:t>
+      </w:r>
+      <w:r>
+        <w:rPr>
+          <w:b/>
+        </w:rPr>
+        <w:t xml:space="preserve">consider that </w:t>
+      </w:r>
+      <w:r>
+        <w:rPr>
+          <w:b/>
+          <w:i/>
+        </w:rPr>
+        <w:t xml:space="preserve">these data are observed </w:t>
+      </w:r>
+      <w:r>
+        <w:rPr>
+          <w:b/>
+          <w:i/>
+          <w:u w:val="single"/>
+        </w:rPr>
+        <w:t>sequentially</w:t>
+      </w:r>
+      <w:r>
+        <w:rPr>
+          <w:b/>
+        </w:rPr>
+        <w:t xml:space="preserve"> = </w:t>
+      </w:r>
+      <w:r>
+        <w:rPr>
+          <w:b/>
+        </w:rPr>
+        <w:t>means there may be a hidden structure that</w:t>
+      </w:r>
+      <w:r>
+        <w:rPr>
+          <w:b/>
+        </w:rPr>
+        <w:t>’</w:t>
+      </w:r>
+      <w:r>
+        <w:rPr>
+          <w:b/>
+        </w:rPr>
+        <w:t>s not evident in current data but is important to consider</w:t>
+      </w:r>
+    </w:p>
+    <w:p>
+      <w:pPr>
+        <w:pStyle w:val="ListBullet"/>
+        <w:numPr>
+          <w:ilvl w:val="0"/>
+          <w:numId w:val="7"/>
+        </w:numPr>
+      </w:pPr>
+      <w:r>
+        <w:t xml:space="preserve">Scatterplot </w:t>
+      </w:r>
+      <w:r>
+        <w:t xml:space="preserve">shows relationship between </w:t>
+      </w:r>
+      <w:r>
+        <w:t xml:space="preserve"># </w:t>
+      </w:r>
+      <w:r>
+        <w:t xml:space="preserve">of calories </w:t>
+      </w:r>
+      <w:r>
+        <w:t xml:space="preserve">+ </w:t>
+      </w:r>
+      <w:r>
+        <w:t xml:space="preserve">amount of </w:t>
+      </w:r>
+      <w:r>
+        <w:t xml:space="preserve">carbs </w:t>
+      </w:r>
+      <w:r>
+        <w:t>(</w:t>
+      </w:r>
+      <w:r>
+        <w:t>g</w:t>
+      </w:r>
+      <w:r>
+        <w:t xml:space="preserve">) Starbucks food menu items contain. Since Starbucks only lists </w:t>
+      </w:r>
+      <w:r>
+        <w:t xml:space="preserve"># </w:t>
+      </w:r>
+      <w:r>
+        <w:t>of calories on display items, we</w:t>
+      </w:r>
+      <w:r>
+        <w:t>’</w:t>
+      </w:r>
+      <w:r>
+        <w:t xml:space="preserve">re interested in predicting amount of carbs a menu item has based on calorie content. </w:t>
+      </w:r>
+    </w:p>
+    <w:p>
+      <w:pPr>
+        <w:pStyle w:val="ListBullet"/>
+        <w:numPr>
+          <w:ilvl w:val="1"/>
+          <w:numId w:val="7"/>
+        </w:numPr>
+      </w:pPr>
+      <w:r>
+        <w:t xml:space="preserve">(a) Describe relationship between </w:t>
+      </w:r>
+      <w:r>
+        <w:t xml:space="preserve"># </w:t>
+      </w:r>
+      <w:r>
+        <w:t xml:space="preserve">of </w:t>
       </w:r>
       <w:proofErr w:type="spellStart"/>
       <w:r>
-        <w:t>Spendings</w:t>
+        <w:t>cal</w:t>
+      </w:r>
+      <w:r>
+        <w:t>s</w:t>
       </w:r>
       <w:proofErr w:type="spellEnd"/>
       <w:r>
-        <w:t xml:space="preserve"> By Years.</w:t>
-      </w:r>
-    </w:p>
-    <w:p>
-      <w:pPr>
-        <w:pStyle w:val="ListBullet"/>
-        <w:numPr>
-          <w:ilvl w:val="0"/>
+        <w:t xml:space="preserve"> </w:t>
+      </w:r>
+      <w:r>
+        <w:t xml:space="preserve">+ </w:t>
+      </w:r>
+      <w:r>
+        <w:t xml:space="preserve">amount of </w:t>
+      </w:r>
+      <w:r>
+        <w:t xml:space="preserve">carbs </w:t>
+      </w:r>
+      <w:r>
+        <w:t>(</w:t>
+      </w:r>
+      <w:r>
+        <w:t>g</w:t>
+      </w:r>
+      <w:r>
+        <w:t xml:space="preserve">) </w:t>
+      </w:r>
+      <w:r>
+        <w:t xml:space="preserve">in </w:t>
+      </w:r>
+      <w:r>
+        <w:t xml:space="preserve">Starbucks food items </w:t>
+      </w:r>
+    </w:p>
+    <w:p>
+      <w:pPr>
+        <w:pStyle w:val="ListBullet"/>
+        <w:ind w:left="3240"/>
+      </w:pPr>
+      <w:r>
+        <w:rPr>
+          <w:noProof/>
+        </w:rPr>
+        <w:drawing>
+          <wp:inline distT="0" distB="0" distL="0" distR="0" wp14:anchorId="5364D8E1" wp14:editId="1914410F">
+            <wp:extent cx="1817915" cy="1544955"/>
+            <wp:effectExtent l="0" t="0" r="0" b="0"/>
+            <wp:docPr id="92" name="Picture 92"/>
+            <wp:cNvGraphicFramePr>
+              <a:graphicFrameLocks xmlns:a="http://schemas.openxmlformats.org/drawingml/2006/main" noChangeAspect="1"/>
+            </wp:cNvGraphicFramePr>
+            <a:graphic xmlns:a="http://schemas.openxmlformats.org/drawingml/2006/main">
+              <a:graphicData uri="http://schemas.openxmlformats.org/drawingml/2006/picture">
+                <pic:pic xmlns:pic="http://schemas.openxmlformats.org/drawingml/2006/picture">
+                  <pic:nvPicPr>
+                    <pic:cNvPr id="1" name=""/>
+                    <pic:cNvPicPr/>
+                  </pic:nvPicPr>
+                  <pic:blipFill>
+                    <a:blip r:embed="rId95"/>
+                    <a:stretch>
+                      <a:fillRect/>
+                    </a:stretch>
+                  </pic:blipFill>
+                  <pic:spPr>
+                    <a:xfrm>
+                      <a:off x="0" y="0"/>
+                      <a:ext cx="1832067" cy="1556982"/>
+                    </a:xfrm>
+                    <a:prstGeom prst="rect">
+                      <a:avLst/>
+                    </a:prstGeom>
+                  </pic:spPr>
+                </pic:pic>
+              </a:graphicData>
+            </a:graphic>
+          </wp:inline>
+        </w:drawing>
+      </w:r>
+    </w:p>
+    <w:p>
+      <w:pPr>
+        <w:pStyle w:val="ListBullet"/>
+        <w:numPr>
+          <w:ilvl w:val="2"/>
           <w:numId w:val="7"/>
         </w:numPr>
       </w:pPr>
       <w:r>
-        <w:t>252 CHAPTER 5. INTRODUCTION TO LINEAR REGRESSION</w:t>
-      </w:r>
-    </w:p>
-    <w:p>
-      <w:pPr>
-        <w:pStyle w:val="ListBullet"/>
-        <w:numPr>
-          <w:ilvl w:val="0"/>
+        <w:t>Moderate to poor positive relationship</w:t>
+      </w:r>
+    </w:p>
+    <w:p>
+      <w:pPr>
+        <w:pStyle w:val="ListBullet"/>
+        <w:numPr>
+          <w:ilvl w:val="1"/>
           <w:numId w:val="7"/>
         </w:numPr>
       </w:pPr>
       <w:r>
-        <w:t xml:space="preserve">5.18 Nutrition at Starbucks, Part I. The scatterplot below shows the relationship between the number of calories and amount of carbohydrates (in grams) Starbucks food menu items contain.20 Since Starbucks only lists the number of calories on the display items, we are interested in predicting the amount of carbs a menu item has based on its calorie content. (a) Describe the relationship </w:t>
-      </w:r>
-      <w:r>
+        <w:t xml:space="preserve">(b) In this scenario, what are the explanatory and response variables? </w:t>
+      </w:r>
+    </w:p>
+    <w:p>
+      <w:pPr>
+        <w:pStyle w:val="ListBullet"/>
+        <w:numPr>
+          <w:ilvl w:val="2"/>
+          <w:numId w:val="7"/>
+        </w:numPr>
+      </w:pPr>
+      <w:r>
+        <w:t xml:space="preserve">Explanatory = # </w:t>
+      </w:r>
+      <w:r>
+        <w:t xml:space="preserve">of </w:t>
+      </w:r>
+      <w:proofErr w:type="spellStart"/>
+      <w:r>
+        <w:t>cals</w:t>
+      </w:r>
+      <w:proofErr w:type="spellEnd"/>
+      <w:r>
+        <w:t>, response = amount of carbs in g</w:t>
+      </w:r>
+    </w:p>
+    <w:p>
+      <w:pPr>
+        <w:pStyle w:val="ListBullet"/>
+        <w:numPr>
+          <w:ilvl w:val="1"/>
+          <w:numId w:val="7"/>
+        </w:numPr>
+      </w:pPr>
+      <w:r>
+        <w:t xml:space="preserve">(c) Why might we want to ﬁt a regression line to these data? </w:t>
+      </w:r>
+    </w:p>
+    <w:p>
+      <w:pPr>
+        <w:pStyle w:val="ListBullet"/>
+        <w:numPr>
+          <w:ilvl w:val="2"/>
+          <w:numId w:val="7"/>
+        </w:numPr>
+      </w:pPr>
+      <w:r>
+        <w:t xml:space="preserve">To predict </w:t>
+      </w:r>
+      <w:proofErr w:type="gramStart"/>
+      <w:r>
+        <w:t>carbs</w:t>
+      </w:r>
+      <w:proofErr w:type="gramEnd"/>
+      <w:r>
+        <w:t xml:space="preserve"> we’d be consuming based on presented calorie counts</w:t>
+      </w:r>
+    </w:p>
+    <w:p>
+      <w:pPr>
+        <w:pStyle w:val="ListBullet"/>
+        <w:numPr>
+          <w:ilvl w:val="1"/>
+          <w:numId w:val="7"/>
+        </w:numPr>
+      </w:pPr>
+      <w:r>
+        <w:t>(d) Do these data meet the conditions required for ﬁtting a least squares line?</w:t>
+      </w:r>
+    </w:p>
+    <w:p>
+      <w:pPr>
+        <w:pStyle w:val="ListBullet"/>
+        <w:numPr>
+          <w:ilvl w:val="2"/>
+          <w:numId w:val="7"/>
+        </w:numPr>
+      </w:pPr>
+      <w:r>
+        <w:rPr>
+          <w:noProof/>
+        </w:rPr>
         <w:lastRenderedPageBreak/>
-        <w:t>between number of calories and amount of carbohydrates (in grams) that Starbucks food menu items contain. (b) In this scenario, what are the explanatory and response variables? (c) Why might we want to ﬁt a regression line to these data? (d) Do these data meet the conditions required for ﬁtting a least squares line?</w:t>
-      </w:r>
-    </w:p>
-    <w:p>
-      <w:pPr>
-        <w:pStyle w:val="ListBullet"/>
-        <w:numPr>
-          <w:ilvl w:val="0"/>
+        <w:drawing>
+          <wp:inline distT="0" distB="0" distL="0" distR="0" wp14:anchorId="40A0CBDF" wp14:editId="621BD55A">
+            <wp:extent cx="1297979" cy="988695"/>
+            <wp:effectExtent l="0" t="0" r="0" b="1905"/>
+            <wp:docPr id="93" name="Picture 93"/>
+            <wp:cNvGraphicFramePr>
+              <a:graphicFrameLocks xmlns:a="http://schemas.openxmlformats.org/drawingml/2006/main" noChangeAspect="1"/>
+            </wp:cNvGraphicFramePr>
+            <a:graphic xmlns:a="http://schemas.openxmlformats.org/drawingml/2006/main">
+              <a:graphicData uri="http://schemas.openxmlformats.org/drawingml/2006/picture">
+                <pic:pic xmlns:pic="http://schemas.openxmlformats.org/drawingml/2006/picture">
+                  <pic:nvPicPr>
+                    <pic:cNvPr id="1" name=""/>
+                    <pic:cNvPicPr/>
+                  </pic:nvPicPr>
+                  <pic:blipFill>
+                    <a:blip r:embed="rId96"/>
+                    <a:stretch>
+                      <a:fillRect/>
+                    </a:stretch>
+                  </pic:blipFill>
+                  <pic:spPr>
+                    <a:xfrm>
+                      <a:off x="0" y="0"/>
+                      <a:ext cx="1303145" cy="992630"/>
+                    </a:xfrm>
+                    <a:prstGeom prst="rect">
+                      <a:avLst/>
+                    </a:prstGeom>
+                  </pic:spPr>
+                </pic:pic>
+              </a:graphicData>
+            </a:graphic>
+          </wp:inline>
+        </w:drawing>
+      </w:r>
+      <w:r>
+        <w:rPr>
+          <w:noProof/>
+        </w:rPr>
+        <w:t xml:space="preserve"> </w:t>
+      </w:r>
+      <w:r>
+        <w:rPr>
+          <w:noProof/>
+        </w:rPr>
+        <w:drawing>
+          <wp:inline distT="0" distB="0" distL="0" distR="0" wp14:anchorId="0822BEA5" wp14:editId="515C8273">
+            <wp:extent cx="1933065" cy="842010"/>
+            <wp:effectExtent l="0" t="0" r="0" b="0"/>
+            <wp:docPr id="94" name="Picture 94"/>
+            <wp:cNvGraphicFramePr>
+              <a:graphicFrameLocks xmlns:a="http://schemas.openxmlformats.org/drawingml/2006/main" noChangeAspect="1"/>
+            </wp:cNvGraphicFramePr>
+            <a:graphic xmlns:a="http://schemas.openxmlformats.org/drawingml/2006/main">
+              <a:graphicData uri="http://schemas.openxmlformats.org/drawingml/2006/picture">
+                <pic:pic xmlns:pic="http://schemas.openxmlformats.org/drawingml/2006/picture">
+                  <pic:nvPicPr>
+                    <pic:cNvPr id="1" name=""/>
+                    <pic:cNvPicPr/>
+                  </pic:nvPicPr>
+                  <pic:blipFill>
+                    <a:blip r:embed="rId97"/>
+                    <a:stretch>
+                      <a:fillRect/>
+                    </a:stretch>
+                  </pic:blipFill>
+                  <pic:spPr>
+                    <a:xfrm>
+                      <a:off x="0" y="0"/>
+                      <a:ext cx="1939290" cy="844722"/>
+                    </a:xfrm>
+                    <a:prstGeom prst="rect">
+                      <a:avLst/>
+                    </a:prstGeom>
+                  </pic:spPr>
+                </pic:pic>
+              </a:graphicData>
+            </a:graphic>
+          </wp:inline>
+        </w:drawing>
+      </w:r>
+    </w:p>
+    <w:p>
+      <w:pPr>
+        <w:pStyle w:val="ListBullet"/>
+        <w:numPr>
+          <w:ilvl w:val="2"/>
           <w:numId w:val="7"/>
         </w:numPr>
       </w:pPr>
       <w:r>
-        <w:t xml:space="preserve">5.19 The Coast Starlight, Part II. Exercise 5.11 introduces data on the Coast Starlight Amtrak train that runs from Seattle to Los Angeles. The mean travel time from one stop to the next on the Coast Starlight is 129 mins, with a standard deviation of 113 minutes. The mean distance traveled from one stop to the next is 107 miles with a standard deviation of 99 miles. The correlation between travel time and distance is 0.636. (a) Write the equation of the regression line for predicting travel time. (b) Interpret the slope and the intercept in this context. (c) Calculate R2 of the regression line for predicting travel time from distance traveled for the Coast Starlight, and interpret R2 in the context of the application. (d) The distance between Santa Barbara and Los Angeles is 103 miles. Use the model to estimate the time it takes for the Starlight to travel between these two cities. (e) It actually takes the </w:t>
+        <w:t>No pattern in histogram, appears mostly normal</w:t>
+      </w:r>
+    </w:p>
+    <w:p>
+      <w:pPr>
+        <w:pStyle w:val="ListBullet"/>
+        <w:numPr>
+          <w:ilvl w:val="2"/>
+          <w:numId w:val="7"/>
+        </w:numPr>
+      </w:pPr>
+      <w:r>
+        <w:t>Residual plot shows a fan shape,</w:t>
+      </w:r>
+      <w:r>
+        <w:t xml:space="preserve"> </w:t>
+      </w:r>
+      <w:r>
+        <w:t xml:space="preserve">w/ </w:t>
+      </w:r>
+      <w:r>
+        <w:t xml:space="preserve">higher variability for </w:t>
+      </w:r>
+      <w:r>
+        <w:t xml:space="preserve">higher </w:t>
+      </w:r>
+      <w:r>
+        <w:t>x</w:t>
+      </w:r>
+      <w:r>
+        <w:t>,</w:t>
+      </w:r>
+      <w:r>
+        <w:t xml:space="preserve"> indicating non-linearity, so linear models may not be best for this data</w:t>
+      </w:r>
+    </w:p>
+    <w:p>
+      <w:pPr>
+        <w:pStyle w:val="ListBullet"/>
+        <w:numPr>
+          <w:ilvl w:val="0"/>
+          <w:numId w:val="7"/>
+        </w:numPr>
+      </w:pPr>
+      <w:r>
+        <w:t xml:space="preserve">Mean </w:t>
+      </w:r>
+      <w:r>
+        <w:t xml:space="preserve">travel time </w:t>
+      </w:r>
+      <w:r>
+        <w:t xml:space="preserve">on Coast Starlight Amtrak train from Seattle to LA </w:t>
+      </w:r>
+      <w:r>
+        <w:t xml:space="preserve">from </w:t>
+      </w:r>
+      <w:r>
+        <w:t xml:space="preserve">1 </w:t>
+      </w:r>
+      <w:r>
+        <w:t xml:space="preserve">stop to the next </w:t>
+      </w:r>
+      <w:r>
+        <w:t xml:space="preserve">= </w:t>
+      </w:r>
+      <w:r>
+        <w:t xml:space="preserve">129 mins, </w:t>
+      </w:r>
+      <w:r>
+        <w:t xml:space="preserve">w/ </w:t>
+      </w:r>
+      <w:r>
+        <w:t xml:space="preserve">a </w:t>
+      </w:r>
+      <w:r>
+        <w:t>SD =</w:t>
+      </w:r>
+      <w:r>
+        <w:t xml:space="preserve"> 113</w:t>
+      </w:r>
+      <w:r>
+        <w:t xml:space="preserve"> mins</w:t>
+      </w:r>
+      <w:r>
+        <w:t xml:space="preserve">. </w:t>
+      </w:r>
+      <w:r>
+        <w:t xml:space="preserve">Mean </w:t>
+      </w:r>
+      <w:r>
+        <w:t xml:space="preserve">distance traveled from </w:t>
+      </w:r>
+      <w:r>
+        <w:t xml:space="preserve">1 </w:t>
+      </w:r>
+      <w:r>
+        <w:t xml:space="preserve">stop to the next </w:t>
+      </w:r>
+      <w:r>
+        <w:t xml:space="preserve">= </w:t>
+      </w:r>
+      <w:r>
+        <w:t>107 mi</w:t>
+      </w:r>
+      <w:r>
+        <w:t>.</w:t>
+      </w:r>
+      <w:r>
+        <w:t xml:space="preserve"> </w:t>
+      </w:r>
+      <w:r>
+        <w:t xml:space="preserve">w/ SD = </w:t>
+      </w:r>
+      <w:r>
+        <w:t xml:space="preserve">99 mi. </w:t>
+      </w:r>
+      <w:r>
+        <w:t xml:space="preserve">Correlation </w:t>
+      </w:r>
+      <w:r>
+        <w:t xml:space="preserve">between travel time </w:t>
+      </w:r>
+      <w:r>
+        <w:t xml:space="preserve">+ </w:t>
+      </w:r>
+      <w:r>
+        <w:t xml:space="preserve">distance </w:t>
+      </w:r>
+      <w:r>
+        <w:t xml:space="preserve">= </w:t>
+      </w:r>
+      <w:r>
+        <w:t xml:space="preserve">0.636. </w:t>
+      </w:r>
+    </w:p>
+    <w:p>
+      <w:pPr>
+        <w:pStyle w:val="ListBullet"/>
+        <w:numPr>
+          <w:ilvl w:val="1"/>
+          <w:numId w:val="7"/>
+        </w:numPr>
+      </w:pPr>
+      <w:r>
+        <w:t>(a) Write the equation of the regression line for predicting travel time.</w:t>
+      </w:r>
+    </w:p>
+    <w:p>
+      <w:pPr>
+        <w:pStyle w:val="ListBullet"/>
+        <w:numPr>
+          <w:ilvl w:val="2"/>
+          <w:numId w:val="7"/>
+        </w:numPr>
+        <w:rPr>
+          <w:b/>
+        </w:rPr>
+      </w:pPr>
+      <w:r>
+        <w:t xml:space="preserve">Calculate slope </w:t>
+      </w:r>
+      <w:r>
+        <w:sym w:font="Wingdings" w:char="F0E8"/>
+      </w:r>
+      <w:r>
+        <w:t xml:space="preserve"> </w:t>
+      </w:r>
+      <w:r>
+        <w:t xml:space="preserve"> </w:t>
+      </w:r>
+      <w:r>
+        <w:rPr>
+          <w:noProof/>
+        </w:rPr>
+        <w:drawing>
+          <wp:inline distT="0" distB="0" distL="0" distR="0" wp14:anchorId="774A34F1" wp14:editId="74DDED72">
+            <wp:extent cx="544830" cy="272415"/>
+            <wp:effectExtent l="0" t="0" r="7620" b="0"/>
+            <wp:docPr id="95" name="Picture 95"/>
+            <wp:cNvGraphicFramePr>
+              <a:graphicFrameLocks xmlns:a="http://schemas.openxmlformats.org/drawingml/2006/main" noChangeAspect="1"/>
+            </wp:cNvGraphicFramePr>
+            <a:graphic xmlns:a="http://schemas.openxmlformats.org/drawingml/2006/main">
+              <a:graphicData uri="http://schemas.openxmlformats.org/drawingml/2006/picture">
+                <pic:pic xmlns:pic="http://schemas.openxmlformats.org/drawingml/2006/picture">
+                  <pic:nvPicPr>
+                    <pic:cNvPr id="1" name=""/>
+                    <pic:cNvPicPr/>
+                  </pic:nvPicPr>
+                  <pic:blipFill>
+                    <a:blip r:embed="rId49"/>
+                    <a:stretch>
+                      <a:fillRect/>
+                    </a:stretch>
+                  </pic:blipFill>
+                  <pic:spPr>
+                    <a:xfrm>
+                      <a:off x="0" y="0"/>
+                      <a:ext cx="544830" cy="272415"/>
+                    </a:xfrm>
+                    <a:prstGeom prst="rect">
+                      <a:avLst/>
+                    </a:prstGeom>
+                  </pic:spPr>
+                </pic:pic>
+              </a:graphicData>
+            </a:graphic>
+          </wp:inline>
+        </w:drawing>
+      </w:r>
+      <w:r>
+        <w:t xml:space="preserve"> </w:t>
+      </w:r>
+      <w:r>
+        <w:sym w:font="Wingdings" w:char="F0E8"/>
+      </w:r>
+      <w:r>
+        <w:t xml:space="preserve"> (</w:t>
+      </w:r>
+      <w:r>
+        <w:t>113</w:t>
+      </w:r>
+      <w:r>
+        <w:t>/</w:t>
+      </w:r>
+      <w:proofErr w:type="gramStart"/>
+      <w:r>
+        <w:t>99</w:t>
+      </w:r>
+      <w:r>
+        <w:t>)*</w:t>
+      </w:r>
+      <w:proofErr w:type="gramEnd"/>
+      <w:r>
+        <w:t xml:space="preserve">.636 </w:t>
+      </w:r>
+      <w:r>
+        <w:t xml:space="preserve">= </w:t>
+      </w:r>
+      <w:r>
+        <w:rPr>
+          <w:b/>
+        </w:rPr>
+        <w:t>.72593939394</w:t>
+      </w:r>
+    </w:p>
+    <w:p>
+      <w:pPr>
+        <w:pStyle w:val="ListBullet"/>
+        <w:numPr>
+          <w:ilvl w:val="2"/>
+          <w:numId w:val="7"/>
+        </w:numPr>
+      </w:pPr>
+      <w:r>
+        <w:t xml:space="preserve">Noting point (x¯, y¯) is ON least squares line, use x0 = x¯ and y0 = y¯ along w/ slope b1 in the point-slope equation: </w:t>
+      </w:r>
+      <w:r>
+        <w:rPr>
+          <w:noProof/>
+        </w:rPr>
+        <w:t>y</w:t>
+      </w:r>
+      <w:r>
+        <w:rPr>
+          <w:noProof/>
+        </w:rPr>
+        <w:t>_</w:t>
+      </w:r>
+      <w:r>
+        <w:rPr>
+          <w:noProof/>
+        </w:rPr>
+        <w:t xml:space="preserve"> = b0 + x</w:t>
+      </w:r>
+      <w:r>
+        <w:rPr>
+          <w:noProof/>
+        </w:rPr>
+        <w:t>_*b1</w:t>
+      </w:r>
+      <w:r>
+        <w:t xml:space="preserve"> </w:t>
+      </w:r>
+      <w:r>
+        <w:sym w:font="Wingdings" w:char="F0E8"/>
+      </w:r>
+      <w:r>
+        <w:t xml:space="preserve"> </w:t>
+      </w:r>
+      <w:r>
+        <w:t xml:space="preserve">b0 = 129 - </w:t>
+      </w:r>
+      <w:r>
+        <w:t>.72</w:t>
+      </w:r>
+      <w:r>
+        <w:t xml:space="preserve">6*107 = </w:t>
+      </w:r>
+      <w:r>
+        <w:rPr>
+          <w:b/>
+        </w:rPr>
+        <w:t>51.318</w:t>
+      </w:r>
+    </w:p>
+    <w:p>
+      <w:pPr>
+        <w:pStyle w:val="ListBullet"/>
+        <w:numPr>
+          <w:ilvl w:val="2"/>
+          <w:numId w:val="7"/>
+        </w:numPr>
+        <w:rPr>
+          <w:b/>
+        </w:rPr>
+      </w:pPr>
+      <w:r>
+        <w:t xml:space="preserve">So, </w:t>
+      </w:r>
+      <w:r>
+        <w:t xml:space="preserve">y = </w:t>
+      </w:r>
+      <w:r>
+        <w:t>51.318 +</w:t>
+      </w:r>
+      <w:r>
+        <w:rPr>
+          <w:b/>
+        </w:rPr>
+        <w:t xml:space="preserve"> </w:t>
+      </w:r>
+      <w:r>
+        <w:t>.726*</w:t>
+      </w:r>
+      <w:r>
+        <w:t xml:space="preserve">x </w:t>
+      </w:r>
+      <w:r>
+        <w:sym w:font="Wingdings" w:char="F0E8"/>
+      </w:r>
+      <w:r>
+        <w:t xml:space="preserve"> </w:t>
       </w:r>
       <w:proofErr w:type="spellStart"/>
       <w:r>
-        <w:t>the</w:t>
+        <w:rPr>
+          <w:b/>
+        </w:rPr>
+        <w:t>travelTime</w:t>
       </w:r>
       <w:proofErr w:type="spellEnd"/>
       <w:r>
-        <w:t xml:space="preserve"> Coast Starlight about 168 mins to travel from Santa Barbara to Los Angeles. Calculate the residual and explain the meaning of this residual value. (f) Suppose Amtrak is considering adding a stop to the Coast Starlight 500 miles away from Los Angeles. Would it be appropriate to use this linear model to predict the travel time from Los Angeles to this point?</w:t>
-      </w:r>
-    </w:p>
-    <w:p>
-      <w:pPr>
-        <w:pStyle w:val="ListBullet"/>
-        <w:numPr>
-          <w:ilvl w:val="0"/>
+        <w:rPr>
+          <w:b/>
+        </w:rPr>
+        <w:t xml:space="preserve"> = 51.318 + .726*</w:t>
+      </w:r>
+      <w:proofErr w:type="spellStart"/>
+      <w:r>
+        <w:rPr>
+          <w:b/>
+        </w:rPr>
+        <w:t>milesBetweenStops</w:t>
+      </w:r>
+      <w:proofErr w:type="spellEnd"/>
+    </w:p>
+    <w:p>
+      <w:pPr>
+        <w:pStyle w:val="ListBullet"/>
+        <w:numPr>
+          <w:ilvl w:val="1"/>
           <w:numId w:val="7"/>
         </w:numPr>
       </w:pPr>
       <w:r>
-        <w:t>20Source: Starbucks.com, collected on March 10, 2011, http://www.starbucks.com/menu/nutrition.</w:t>
-      </w:r>
-    </w:p>
-    <w:p>
-      <w:pPr>
-        <w:pStyle w:val="ListBullet"/>
-        <w:numPr>
-          <w:ilvl w:val="0"/>
+        <w:t xml:space="preserve">(b) Interpret the slope and the intercept in this context. </w:t>
+      </w:r>
+    </w:p>
+    <w:p>
+      <w:pPr>
+        <w:pStyle w:val="ListBullet"/>
+        <w:numPr>
+          <w:ilvl w:val="2"/>
           <w:numId w:val="7"/>
         </w:numPr>
       </w:pPr>
       <w:r>
-        <w:t>5.5. EXERCISES 253</w:t>
-      </w:r>
-    </w:p>
-    <w:p>
-      <w:pPr>
-        <w:pStyle w:val="ListBullet"/>
-        <w:numPr>
-          <w:ilvl w:val="0"/>
+        <w:t xml:space="preserve">The mean average time between stops </w:t>
+      </w:r>
+      <w:r>
+        <w:t>w/</w:t>
+      </w:r>
+      <w:r>
+        <w:t xml:space="preserve"> a distance of 0 miles = </w:t>
+      </w:r>
+      <w:r>
+        <w:t xml:space="preserve">51.318 == </w:t>
+      </w:r>
+      <w:r>
+        <w:t xml:space="preserve">NO REAL INTERPRETATION </w:t>
+      </w:r>
+      <w:r>
+        <w:sym w:font="Wingdings" w:char="F0E8"/>
+      </w:r>
+      <w:r>
+        <w:t xml:space="preserve"> just serves to set up “default” height on y-axis</w:t>
+      </w:r>
+    </w:p>
+    <w:p>
+      <w:pPr>
+        <w:pStyle w:val="ListBullet"/>
+        <w:numPr>
+          <w:ilvl w:val="2"/>
           <w:numId w:val="7"/>
         </w:numPr>
       </w:pPr>
       <w:r>
-        <w:t>5.20 Body measurements, Part III. Exercise 5.13 introduces data on shoulder girth and height of a group of individuals. The mean shoulder girth is 108.20 cm with a standard deviation of 10.37 cm. The mean height is 171.14 cm with a standard deviation of 9.41 cm. The correlation between height and shoulder girth is 0.67.</w:t>
-      </w:r>
-    </w:p>
-    <w:p>
-      <w:pPr>
-        <w:pStyle w:val="ListBullet"/>
-        <w:numPr>
-          <w:ilvl w:val="0"/>
+        <w:t>For each mile between stops, travel time, on average, will increase by .726 minutes</w:t>
+      </w:r>
+    </w:p>
+    <w:p>
+      <w:pPr>
+        <w:pStyle w:val="ListBullet"/>
+        <w:numPr>
+          <w:ilvl w:val="1"/>
           <w:numId w:val="7"/>
         </w:numPr>
       </w:pPr>
       <w:r>
-        <w:t xml:space="preserve"> </w:t>
-      </w:r>
-      <w:r>
-        <w:t>(a) Write the equation of the regression line for predicting height. (b) Interpret the slope and the intercept in this context. (c) Calculate R2 of the regression line for predicting height from shoulder girth, and interpret it in the context of the application. (d) A randomly selected student from your class has a shoulder girth of 100 cm. Predict the height of this student using the model. (e) The student from part (d) is 160 cm tall. Calculate the residual, and explain what this residual means. (f) A one year old has a shoulder girth of 56 cm. Would it be appropriate to use this linear model to predict the height of this child?</w:t>
-      </w:r>
-    </w:p>
-    <w:p>
-      <w:pPr>
-        <w:pStyle w:val="ListBullet"/>
-        <w:numPr>
-          <w:ilvl w:val="0"/>
+        <w:t>(c) Calculate R2 of the regression line for predicting travel time from distance traveled for the Coast Starlight</w:t>
+      </w:r>
+      <w:r>
+        <w:t xml:space="preserve"> +</w:t>
+      </w:r>
+      <w:r>
+        <w:t xml:space="preserve"> interpret </w:t>
+      </w:r>
+      <w:r>
+        <w:t xml:space="preserve">it </w:t>
+      </w:r>
+      <w:r>
+        <w:t xml:space="preserve">in the context of the application. </w:t>
+      </w:r>
+    </w:p>
+    <w:p>
+      <w:pPr>
+        <w:pStyle w:val="ListBullet"/>
+        <w:numPr>
+          <w:ilvl w:val="2"/>
           <w:numId w:val="7"/>
         </w:numPr>
       </w:pPr>
       <w:r>
+        <w:t xml:space="preserve">R2 = </w:t>
+      </w:r>
+      <w:r>
+        <w:t>given correlation squared = .636</w:t>
+      </w:r>
+      <w:r>
+        <w:rPr>
+          <w:vertAlign w:val="superscript"/>
+        </w:rPr>
+        <w:t>2</w:t>
+      </w:r>
+      <w:r>
+        <w:t xml:space="preserve"> = </w:t>
+      </w:r>
+      <w:r>
+        <w:rPr>
+          <w:b/>
+        </w:rPr>
+        <w:t>.404496</w:t>
+      </w:r>
+      <w:r>
+        <w:rPr>
+          <w:b/>
+        </w:rPr>
+        <w:t xml:space="preserve"> </w:t>
+      </w:r>
+    </w:p>
+    <w:p>
+      <w:pPr>
+        <w:pStyle w:val="ListBullet"/>
+        <w:numPr>
+          <w:ilvl w:val="2"/>
+          <w:numId w:val="7"/>
+        </w:numPr>
+      </w:pPr>
+      <w:r>
+        <w:t>This means about 40% of variability in mean travel time is explained by the distance between stops</w:t>
+      </w:r>
+      <w:r>
+        <w:t xml:space="preserve"> (accou</w:t>
+      </w:r>
+      <w:r>
+        <w:t>n</w:t>
+      </w:r>
+      <w:r>
+        <w:t>ted for by the model)</w:t>
+      </w:r>
+    </w:p>
+    <w:p>
+      <w:pPr>
+        <w:pStyle w:val="ListBullet"/>
+        <w:numPr>
+          <w:ilvl w:val="1"/>
+          <w:numId w:val="7"/>
+        </w:numPr>
+      </w:pPr>
+      <w:r>
+        <w:t xml:space="preserve">(d) </w:t>
+      </w:r>
+      <w:r>
+        <w:t xml:space="preserve">Distance </w:t>
+      </w:r>
+      <w:r>
+        <w:t xml:space="preserve">between Santa Barbara </w:t>
+      </w:r>
+      <w:r>
+        <w:t xml:space="preserve">+ </w:t>
+      </w:r>
+      <w:r>
+        <w:t xml:space="preserve">Los Angeles is 103 miles. Use the model to estimate the time it takes for the Starlight to travel between these two cities. </w:t>
+      </w:r>
+    </w:p>
+    <w:p>
+      <w:pPr>
+        <w:pStyle w:val="ListBullet"/>
+        <w:numPr>
+          <w:ilvl w:val="2"/>
+          <w:numId w:val="7"/>
+        </w:numPr>
+      </w:pPr>
+      <w:r>
+        <w:t>51.318 +</w:t>
+      </w:r>
+      <w:r>
+        <w:rPr>
+          <w:b/>
+        </w:rPr>
+        <w:t xml:space="preserve"> </w:t>
+      </w:r>
+      <w:r>
+        <w:t>.726*</w:t>
+      </w:r>
+      <w:r>
+        <w:t xml:space="preserve">(103) = </w:t>
+      </w:r>
+      <w:r>
+        <w:rPr>
+          <w:b/>
+        </w:rPr>
+        <w:t>126.096</w:t>
+      </w:r>
+    </w:p>
+    <w:p>
+      <w:pPr>
+        <w:pStyle w:val="ListBullet"/>
+        <w:numPr>
+          <w:ilvl w:val="1"/>
+          <w:numId w:val="7"/>
+        </w:numPr>
+      </w:pPr>
+      <w:r>
+        <w:t xml:space="preserve">(e) It </w:t>
+      </w:r>
+      <w:proofErr w:type="gramStart"/>
+      <w:r>
+        <w:t>actually takes</w:t>
+      </w:r>
+      <w:proofErr w:type="gramEnd"/>
+      <w:r>
+        <w:t xml:space="preserve"> Coast Starlight </w:t>
+      </w:r>
+      <w:r>
+        <w:t>~</w:t>
+      </w:r>
+      <w:r>
+        <w:t xml:space="preserve">168 mins to travel from Santa Barbara to Los Angeles. Calculate the residual </w:t>
+      </w:r>
+      <w:r>
+        <w:t xml:space="preserve">+ </w:t>
+      </w:r>
+      <w:r>
+        <w:t xml:space="preserve">explain the meaning of this residual value. </w:t>
+      </w:r>
+    </w:p>
+    <w:p>
+      <w:pPr>
+        <w:pStyle w:val="ListBullet"/>
+        <w:numPr>
+          <w:ilvl w:val="2"/>
+          <w:numId w:val="7"/>
+        </w:numPr>
+      </w:pPr>
+      <w:r>
+        <w:t xml:space="preserve">Residual = y – y^ = </w:t>
+      </w:r>
+      <w:r>
+        <w:t xml:space="preserve">168 </w:t>
+      </w:r>
+      <w:r>
+        <w:t xml:space="preserve">- </w:t>
+      </w:r>
+      <w:r>
+        <w:t>126.096</w:t>
+      </w:r>
+      <w:r>
+        <w:t xml:space="preserve"> = </w:t>
+      </w:r>
+      <w:r>
+        <w:rPr>
+          <w:b/>
+        </w:rPr>
+        <w:t>41.904 = ~42</w:t>
+      </w:r>
+      <w:r>
+        <w:t xml:space="preserve"> </w:t>
+      </w:r>
+      <w:r>
+        <w:sym w:font="Wingdings" w:char="F0E8"/>
+      </w:r>
+      <w:r>
+        <w:t xml:space="preserve"> </w:t>
+      </w:r>
+      <w:r>
+        <w:t xml:space="preserve">positive residual = </w:t>
+      </w:r>
+      <w:r>
+        <w:t xml:space="preserve">model underestimates </w:t>
+      </w:r>
+      <w:r>
+        <w:t xml:space="preserve">travel time </w:t>
+      </w:r>
+      <w:r>
+        <w:t xml:space="preserve">by </w:t>
+      </w:r>
+      <w:r>
+        <w:t>42 minutes</w:t>
+      </w:r>
+    </w:p>
+    <w:p>
+      <w:pPr>
+        <w:pStyle w:val="ListBullet"/>
+        <w:numPr>
+          <w:ilvl w:val="1"/>
+          <w:numId w:val="7"/>
+        </w:numPr>
+      </w:pPr>
+      <w:r>
+        <w:t xml:space="preserve">(f) Suppose Amtrak is considering adding a stop to the Coast Starlight </w:t>
+      </w:r>
+      <w:r>
+        <w:t xml:space="preserve">that’s </w:t>
+      </w:r>
+      <w:r>
+        <w:t xml:space="preserve">500 miles away from </w:t>
+      </w:r>
+      <w:r>
+        <w:t>LA</w:t>
+      </w:r>
+      <w:r>
+        <w:t xml:space="preserve">. Would it be appropriate to use this linear model to predict travel time from </w:t>
+      </w:r>
+      <w:r>
+        <w:t xml:space="preserve">LA </w:t>
+      </w:r>
+      <w:r>
+        <w:t>to this point?</w:t>
+      </w:r>
+    </w:p>
+    <w:p>
+      <w:pPr>
+        <w:pStyle w:val="ListBullet"/>
+        <w:numPr>
+          <w:ilvl w:val="2"/>
+          <w:numId w:val="7"/>
+        </w:numPr>
+      </w:pPr>
+      <w:r>
+        <w:t xml:space="preserve">No, as this requires extrapolation </w:t>
+      </w:r>
+      <w:r>
+        <w:sym w:font="Wingdings" w:char="F0E8"/>
+      </w:r>
+      <w:r>
+        <w:t xml:space="preserve"> see original max x-value (distance) == ~350</w:t>
+      </w:r>
+    </w:p>
+    <w:p>
+      <w:pPr>
+        <w:pStyle w:val="ListBullet"/>
+        <w:numPr>
+          <w:ilvl w:val="0"/>
+          <w:numId w:val="7"/>
+        </w:numPr>
+      </w:pPr>
+      <w:r>
+        <w:t>M</w:t>
+      </w:r>
+      <w:r>
+        <w:t xml:space="preserve">ean shoulder girth </w:t>
+      </w:r>
+      <w:r>
+        <w:t xml:space="preserve">= </w:t>
+      </w:r>
+      <w:r>
+        <w:t xml:space="preserve">108.20 cm </w:t>
+      </w:r>
+      <w:r>
+        <w:t xml:space="preserve">w/ SD = </w:t>
+      </w:r>
+      <w:r>
+        <w:t>10.37 cm</w:t>
+      </w:r>
+      <w:r>
+        <w:t>, +</w:t>
+      </w:r>
+      <w:r>
+        <w:t xml:space="preserve"> mean height </w:t>
+      </w:r>
+      <w:r>
+        <w:t xml:space="preserve">= </w:t>
+      </w:r>
+      <w:r>
+        <w:t xml:space="preserve">171.14 cm </w:t>
+      </w:r>
+      <w:r>
+        <w:t>w/ SD =</w:t>
+      </w:r>
+      <w:r>
+        <w:t xml:space="preserve"> 9.41 cm</w:t>
+      </w:r>
+      <w:r>
+        <w:t xml:space="preserve">, + </w:t>
+      </w:r>
+      <w:r>
+        <w:t xml:space="preserve">correlation between height </w:t>
+      </w:r>
+      <w:r>
+        <w:t xml:space="preserve">+ </w:t>
+      </w:r>
+      <w:r>
+        <w:t xml:space="preserve">shoulder girth </w:t>
+      </w:r>
+      <w:r>
+        <w:t xml:space="preserve">= </w:t>
+      </w:r>
+      <w:r>
+        <w:t>0.67.</w:t>
+      </w:r>
+    </w:p>
+    <w:p>
+      <w:pPr>
+        <w:pStyle w:val="ListBullet"/>
+        <w:numPr>
+          <w:ilvl w:val="1"/>
+          <w:numId w:val="7"/>
+        </w:numPr>
+      </w:pPr>
+      <w:r>
+        <w:t xml:space="preserve">(a) Write the equation of the regression line for predicting height. </w:t>
+      </w:r>
+    </w:p>
+    <w:p>
+      <w:pPr>
+        <w:pStyle w:val="ListBullet"/>
+        <w:numPr>
+          <w:ilvl w:val="2"/>
+          <w:numId w:val="7"/>
+        </w:numPr>
+        <w:rPr>
+          <w:b/>
+        </w:rPr>
+      </w:pPr>
+      <w:r>
+        <w:t xml:space="preserve">Calculate slope </w:t>
+      </w:r>
+      <w:r>
+        <w:sym w:font="Wingdings" w:char="F0E8"/>
+      </w:r>
+      <w:r>
+        <w:t xml:space="preserve">  </w:t>
+      </w:r>
+      <w:r>
+        <w:rPr>
+          <w:noProof/>
+        </w:rPr>
+        <w:drawing>
+          <wp:inline distT="0" distB="0" distL="0" distR="0" wp14:anchorId="12E25AC2" wp14:editId="10C06EE4">
+            <wp:extent cx="544830" cy="272415"/>
+            <wp:effectExtent l="0" t="0" r="7620" b="0"/>
+            <wp:docPr id="97" name="Picture 97"/>
+            <wp:cNvGraphicFramePr>
+              <a:graphicFrameLocks xmlns:a="http://schemas.openxmlformats.org/drawingml/2006/main" noChangeAspect="1"/>
+            </wp:cNvGraphicFramePr>
+            <a:graphic xmlns:a="http://schemas.openxmlformats.org/drawingml/2006/main">
+              <a:graphicData uri="http://schemas.openxmlformats.org/drawingml/2006/picture">
+                <pic:pic xmlns:pic="http://schemas.openxmlformats.org/drawingml/2006/picture">
+                  <pic:nvPicPr>
+                    <pic:cNvPr id="1" name=""/>
+                    <pic:cNvPicPr/>
+                  </pic:nvPicPr>
+                  <pic:blipFill>
+                    <a:blip r:embed="rId49"/>
+                    <a:stretch>
+                      <a:fillRect/>
+                    </a:stretch>
+                  </pic:blipFill>
+                  <pic:spPr>
+                    <a:xfrm>
+                      <a:off x="0" y="0"/>
+                      <a:ext cx="544830" cy="272415"/>
+                    </a:xfrm>
+                    <a:prstGeom prst="rect">
+                      <a:avLst/>
+                    </a:prstGeom>
+                  </pic:spPr>
+                </pic:pic>
+              </a:graphicData>
+            </a:graphic>
+          </wp:inline>
+        </w:drawing>
+      </w:r>
+      <w:r>
+        <w:t xml:space="preserve"> </w:t>
+      </w:r>
+      <w:r>
+        <w:sym w:font="Wingdings" w:char="F0E8"/>
+      </w:r>
+      <w:r>
+        <w:t xml:space="preserve"> (</w:t>
+      </w:r>
+      <w:r>
+        <w:t>9.41</w:t>
+      </w:r>
+      <w:r>
+        <w:t>/</w:t>
+      </w:r>
+      <w:r>
+        <w:t>10.</w:t>
+      </w:r>
+      <w:proofErr w:type="gramStart"/>
+      <w:r>
+        <w:t>37</w:t>
+      </w:r>
+      <w:r>
+        <w:t>)*</w:t>
+      </w:r>
+      <w:proofErr w:type="gramEnd"/>
+      <w:r>
+        <w:t>.6</w:t>
+      </w:r>
+      <w:r>
+        <w:t>7</w:t>
+      </w:r>
+      <w:r>
+        <w:t xml:space="preserve"> = </w:t>
+      </w:r>
+      <w:r>
+        <w:rPr>
+          <w:b/>
+        </w:rPr>
+        <w:t>.</w:t>
+      </w:r>
+      <w:r>
+        <w:rPr>
+          <w:b/>
+        </w:rPr>
+        <w:t>60797492765988</w:t>
+      </w:r>
+    </w:p>
+    <w:p>
+      <w:pPr>
+        <w:pStyle w:val="ListBullet"/>
+        <w:numPr>
+          <w:ilvl w:val="2"/>
+          <w:numId w:val="7"/>
+        </w:numPr>
+      </w:pPr>
+      <w:r>
+        <w:t xml:space="preserve">Noting point (x¯, y¯) is ON least squares line, use x0 = x¯ and y0 = y¯ along w/ slope b1 in point-slope equation: </w:t>
+      </w:r>
+      <w:r>
+        <w:rPr>
+          <w:noProof/>
+        </w:rPr>
+        <w:t>y_ = b0 + x_*b1</w:t>
+      </w:r>
+      <w:r>
+        <w:t xml:space="preserve"> </w:t>
+      </w:r>
+      <w:r>
+        <w:sym w:font="Wingdings" w:char="F0E8"/>
+      </w:r>
+      <w:r>
+        <w:t xml:space="preserve"> b0 = </w:t>
+      </w:r>
+      <w:r>
+        <w:t xml:space="preserve">171.14 </w:t>
+      </w:r>
+      <w:r>
+        <w:t xml:space="preserve">- </w:t>
+      </w:r>
+      <w:r>
+        <w:t>.</w:t>
+      </w:r>
+      <w:r>
+        <w:t>608</w:t>
+      </w:r>
+      <w:r>
+        <w:t>*</w:t>
+      </w:r>
+      <w:r>
+        <w:t>1</w:t>
+      </w:r>
+      <w:r>
+        <w:t>08.2</w:t>
+      </w:r>
+      <w:r>
+        <w:t xml:space="preserve"> </w:t>
+      </w:r>
+      <w:r>
+        <w:rPr>
+          <w:b/>
+        </w:rPr>
+        <w:t>= 105.3544</w:t>
+      </w:r>
+    </w:p>
+    <w:p>
+      <w:pPr>
+        <w:pStyle w:val="ListBullet"/>
+        <w:numPr>
+          <w:ilvl w:val="2"/>
+          <w:numId w:val="7"/>
+        </w:numPr>
+        <w:rPr>
+          <w:b/>
+        </w:rPr>
+      </w:pPr>
+      <w:r>
+        <w:lastRenderedPageBreak/>
+        <w:t xml:space="preserve">So, y = </w:t>
+      </w:r>
+      <w:r>
+        <w:t>105.3544</w:t>
+      </w:r>
+      <w:r>
+        <w:t xml:space="preserve"> </w:t>
+      </w:r>
+      <w:r>
+        <w:t>+</w:t>
+      </w:r>
+      <w:r>
+        <w:rPr>
+          <w:b/>
+        </w:rPr>
+        <w:t xml:space="preserve"> </w:t>
+      </w:r>
+      <w:r>
+        <w:t>.</w:t>
+      </w:r>
+      <w:r>
+        <w:t>608</w:t>
+      </w:r>
+      <w:r>
+        <w:t>*</w:t>
+      </w:r>
+      <w:r>
+        <w:t xml:space="preserve">x </w:t>
+      </w:r>
+      <w:r>
+        <w:sym w:font="Wingdings" w:char="F0E8"/>
+      </w:r>
+      <w:r>
+        <w:t xml:space="preserve"> </w:t>
+      </w:r>
+      <w:proofErr w:type="spellStart"/>
+      <w:r>
+        <w:rPr>
+          <w:b/>
+        </w:rPr>
+        <w:t>shoulderGirth</w:t>
+      </w:r>
+      <w:proofErr w:type="spellEnd"/>
+      <w:r>
+        <w:rPr>
+          <w:b/>
+        </w:rPr>
+        <w:t xml:space="preserve"> </w:t>
+      </w:r>
+      <w:r>
+        <w:rPr>
+          <w:b/>
+        </w:rPr>
+        <w:t>=</w:t>
+      </w:r>
+      <w:r>
+        <w:rPr>
+          <w:b/>
+        </w:rPr>
+        <w:t xml:space="preserve"> </w:t>
+      </w:r>
+      <w:r>
+        <w:rPr>
+          <w:b/>
+        </w:rPr>
+        <w:t>105.3544</w:t>
+      </w:r>
+      <w:r>
+        <w:rPr>
+          <w:b/>
+        </w:rPr>
+        <w:t xml:space="preserve"> </w:t>
+      </w:r>
+      <w:r>
+        <w:rPr>
+          <w:b/>
+        </w:rPr>
+        <w:t>+ .</w:t>
+      </w:r>
+      <w:r>
+        <w:rPr>
+          <w:b/>
+        </w:rPr>
+        <w:t>608</w:t>
+      </w:r>
+      <w:r>
+        <w:rPr>
+          <w:b/>
+        </w:rPr>
+        <w:t>*</w:t>
+      </w:r>
+      <w:r>
+        <w:rPr>
+          <w:b/>
+        </w:rPr>
+        <w:t>height</w:t>
+      </w:r>
+    </w:p>
+    <w:p>
+      <w:pPr>
+        <w:pStyle w:val="ListBullet"/>
+        <w:numPr>
+          <w:ilvl w:val="1"/>
+          <w:numId w:val="7"/>
+        </w:numPr>
+      </w:pPr>
+      <w:r>
+        <w:t xml:space="preserve">(b) Interpret the slope and the intercept in this context. </w:t>
+      </w:r>
+    </w:p>
+    <w:p>
+      <w:pPr>
+        <w:pStyle w:val="ListBullet"/>
+        <w:numPr>
+          <w:ilvl w:val="2"/>
+          <w:numId w:val="7"/>
+        </w:numPr>
+      </w:pPr>
+      <w:r>
+        <w:t>H</w:t>
+      </w:r>
+      <w:r>
+        <w:t>eight = 0 gives shoulder girth of 105 cm, which is meaningless in context</w:t>
+      </w:r>
+      <w:r>
+        <w:t xml:space="preserve"> </w:t>
+      </w:r>
+      <w:r>
+        <w:sym w:font="Wingdings" w:char="F0E8"/>
+      </w:r>
+      <w:r>
+        <w:t xml:space="preserve"> just serves to set up “default” height on y-axis</w:t>
+      </w:r>
+    </w:p>
+    <w:p>
+      <w:pPr>
+        <w:pStyle w:val="ListBullet"/>
+        <w:numPr>
+          <w:ilvl w:val="1"/>
+          <w:numId w:val="7"/>
+        </w:numPr>
+      </w:pPr>
+      <w:r>
+        <w:t xml:space="preserve">(c) Calculate R2 of the regression line for predicting height from shoulder </w:t>
+      </w:r>
+      <w:proofErr w:type="gramStart"/>
+      <w:r>
+        <w:t>girth, and</w:t>
+      </w:r>
+      <w:proofErr w:type="gramEnd"/>
+      <w:r>
+        <w:t xml:space="preserve"> interpret it in the context of the application. </w:t>
+      </w:r>
+    </w:p>
+    <w:p>
+      <w:pPr>
+        <w:pStyle w:val="ListBullet"/>
+        <w:numPr>
+          <w:ilvl w:val="2"/>
+          <w:numId w:val="7"/>
+        </w:numPr>
+      </w:pPr>
+      <w:r>
+        <w:t>R2 = given correlation squared = .636</w:t>
+      </w:r>
+      <w:r>
+        <w:rPr>
+          <w:vertAlign w:val="superscript"/>
+        </w:rPr>
+        <w:t>2</w:t>
+      </w:r>
+      <w:r>
+        <w:t xml:space="preserve"> = </w:t>
+      </w:r>
+      <w:r>
+        <w:rPr>
+          <w:b/>
+        </w:rPr>
+        <w:t>.</w:t>
+      </w:r>
+      <w:r>
+        <w:rPr>
+          <w:b/>
+        </w:rPr>
+        <w:t>4489</w:t>
+      </w:r>
+    </w:p>
+    <w:p>
+      <w:pPr>
+        <w:pStyle w:val="ListBullet"/>
+        <w:numPr>
+          <w:ilvl w:val="2"/>
+          <w:numId w:val="7"/>
+        </w:numPr>
+      </w:pPr>
+      <w:r>
+        <w:t>This means about 4</w:t>
+      </w:r>
+      <w:r>
+        <w:t>5</w:t>
+      </w:r>
+      <w:r>
+        <w:t xml:space="preserve">% of variability in mean </w:t>
+      </w:r>
+      <w:r>
+        <w:t xml:space="preserve">shoulder girth </w:t>
+      </w:r>
+      <w:r>
+        <w:t xml:space="preserve">is explained by </w:t>
+      </w:r>
+      <w:r>
+        <w:t xml:space="preserve">height </w:t>
+      </w:r>
+      <w:r>
+        <w:t>(</w:t>
+      </w:r>
+      <w:r>
+        <w:t xml:space="preserve">is </w:t>
+      </w:r>
+      <w:r>
+        <w:t>accounted for by the model)</w:t>
+      </w:r>
+    </w:p>
+    <w:p>
+      <w:pPr>
+        <w:pStyle w:val="ListBullet"/>
+        <w:numPr>
+          <w:ilvl w:val="1"/>
+          <w:numId w:val="7"/>
+        </w:numPr>
+      </w:pPr>
+      <w:r>
+        <w:t xml:space="preserve">(d) A randomly selected student from your class has a shoulder girth of 100 cm. Predict the height of this student using the model. </w:t>
+      </w:r>
+    </w:p>
+    <w:p>
+      <w:pPr>
+        <w:pStyle w:val="ListBullet"/>
+        <w:numPr>
+          <w:ilvl w:val="2"/>
+          <w:numId w:val="7"/>
+        </w:numPr>
+        <w:rPr>
+          <w:b/>
+        </w:rPr>
+      </w:pPr>
+      <w:r>
+        <w:t>105.3544 + .608*(100)</w:t>
+      </w:r>
+      <w:r>
+        <w:t xml:space="preserve"> = </w:t>
+      </w:r>
+      <w:r>
+        <w:rPr>
+          <w:b/>
+        </w:rPr>
+        <w:t>166.1544</w:t>
+      </w:r>
+    </w:p>
+    <w:p>
+      <w:pPr>
+        <w:pStyle w:val="ListBullet"/>
+        <w:numPr>
+          <w:ilvl w:val="1"/>
+          <w:numId w:val="7"/>
+        </w:numPr>
+      </w:pPr>
+      <w:r>
+        <w:t>(e) The student from part (d) is 160 cm tall. Calculate the residual</w:t>
+      </w:r>
+      <w:r>
+        <w:t xml:space="preserve"> +</w:t>
+      </w:r>
+      <w:r>
+        <w:t xml:space="preserve"> explain what </w:t>
+      </w:r>
+      <w:r>
+        <w:t xml:space="preserve">it </w:t>
+      </w:r>
+      <w:r>
+        <w:t xml:space="preserve">means. </w:t>
+      </w:r>
+    </w:p>
+    <w:p>
+      <w:pPr>
+        <w:pStyle w:val="ListBullet"/>
+        <w:numPr>
+          <w:ilvl w:val="2"/>
+          <w:numId w:val="7"/>
+        </w:numPr>
+      </w:pPr>
+      <w:proofErr w:type="spellStart"/>
+      <w:r>
+        <w:t>e_i</w:t>
+      </w:r>
+      <w:proofErr w:type="spellEnd"/>
+      <w:r>
+        <w:t xml:space="preserve"> = y – </w:t>
+      </w:r>
+      <w:proofErr w:type="spellStart"/>
+      <w:r>
+        <w:t>y_i</w:t>
+      </w:r>
+      <w:proofErr w:type="spellEnd"/>
+      <w:r>
+        <w:t xml:space="preserve"> = 160 – 166 = -6 </w:t>
+      </w:r>
+      <w:r>
+        <w:sym w:font="Wingdings" w:char="F0E8"/>
+      </w:r>
+      <w:r>
+        <w:t xml:space="preserve"> </w:t>
+      </w:r>
+      <w:r>
+        <w:t xml:space="preserve">negative </w:t>
+      </w:r>
+      <w:r>
+        <w:t xml:space="preserve">residual = model </w:t>
+      </w:r>
+      <w:r>
+        <w:t>over</w:t>
+      </w:r>
+      <w:r>
+        <w:t>estimate</w:t>
+      </w:r>
+      <w:r>
+        <w:t xml:space="preserve"> shoulder girth</w:t>
+      </w:r>
+      <w:r>
+        <w:t xml:space="preserve"> </w:t>
+      </w:r>
+    </w:p>
+    <w:p>
+      <w:pPr>
+        <w:pStyle w:val="ListBullet"/>
+        <w:numPr>
+          <w:ilvl w:val="1"/>
+          <w:numId w:val="7"/>
+        </w:numPr>
+      </w:pPr>
+      <w:r>
+        <w:t xml:space="preserve">(f) A </w:t>
+      </w:r>
+      <w:r>
+        <w:t xml:space="preserve">1 </w:t>
+      </w:r>
+      <w:r>
+        <w:t xml:space="preserve">year old has a shoulder girth </w:t>
+      </w:r>
+      <w:r>
+        <w:t xml:space="preserve">= </w:t>
+      </w:r>
+      <w:r>
+        <w:t>56 cm. Would it be appropriate to use this linear model to predict the height of this child?</w:t>
+      </w:r>
+    </w:p>
+    <w:p>
+      <w:pPr>
+        <w:pStyle w:val="ListBullet"/>
+        <w:numPr>
+          <w:ilvl w:val="2"/>
+          <w:numId w:val="7"/>
+        </w:numPr>
+      </w:pPr>
+      <w:bookmarkStart w:id="0" w:name="_GoBack"/>
+      <w:bookmarkEnd w:id="0"/>
+    </w:p>
+    <w:p>
+      <w:pPr>
+        <w:pStyle w:val="ListBullet"/>
+        <w:numPr>
+          <w:ilvl w:val="0"/>
+          <w:numId w:val="7"/>
+        </w:numPr>
+      </w:pPr>
+      <w:r>
         <w:t>5.21 Helmets and lunches. The scatterplot shows the relationship between socioeconomic status measured as the percentage of children in a neighborhood receiving reduced-</w:t>
       </w:r>
       <w:proofErr w:type="spellStart"/>
@@ -37815,8 +39853,56 @@
         </w:numPr>
       </w:pPr>
       <w:r>
+        <w:t>5.22 Outliers, Part I. Identify the outliers in the scatterplots shown below, and determine what type of outliers they are. Explain your reasoning.</w:t>
+      </w:r>
+    </w:p>
+    <w:p>
+      <w:pPr>
+        <w:pStyle w:val="ListBullet"/>
+        <w:numPr>
+          <w:ilvl w:val="0"/>
+          <w:numId w:val="7"/>
+        </w:numPr>
+      </w:pPr>
+      <w:r>
+        <w:t>5.23 Outliers, Part II. Identify the outliers in the scatterplots shown below and determine what type of outliers they are. Explain your reasoning.</w:t>
+      </w:r>
+    </w:p>
+    <w:p>
+      <w:pPr>
+        <w:pStyle w:val="ListBullet"/>
+        <w:numPr>
+          <w:ilvl w:val="0"/>
+          <w:numId w:val="7"/>
+        </w:numPr>
+      </w:pPr>
+      <w:r>
+        <w:t>5.24 Crawling babies, Part II. Exercise 5.12 introduces data on the average monthly temperature during the month babies ﬁrst try to crawl (about 6 months after birth) and the average ﬁrst crawling age for babies born in a given month. A scatterplot of these two variables reveals a potential outlying month when the average temperature is about 53◦F and average crawling age is about 28.5 weeks. Does this point have high leverage? Is it an inﬂuential point?</w:t>
+      </w:r>
+    </w:p>
+    <w:p>
+      <w:pPr>
+        <w:pStyle w:val="ListBullet"/>
+        <w:numPr>
+          <w:ilvl w:val="0"/>
+          <w:numId w:val="7"/>
+        </w:numPr>
+      </w:pPr>
+      <w:r>
+        <w:t>5.25 Urban homeowners, Part I. The scatterplot below shows the percent of families who own their home vs. the percent of the population living in urban areas in 2010.21 There are 52 observations, each corresponding to a state in the US. Puerto Rico and District of Columbia are also included.</w:t>
+      </w:r>
+    </w:p>
+    <w:p>
+      <w:pPr>
+        <w:pStyle w:val="ListBullet"/>
+        <w:numPr>
+          <w:ilvl w:val="0"/>
+          <w:numId w:val="7"/>
+        </w:numPr>
+      </w:pPr>
+      <w:r>
         <w:lastRenderedPageBreak/>
-        <w:t>5.22 Outliers, Part I. Identify the outliers in the scatterplots shown below, and determine what type of outliers they are. Explain your reasoning.</w:t>
+        <w:t>(a) Describe the relationship between the percent of families who own their home and the percent of the population living in urban areas in 2010. (b) The outlier at the bottom right corner is District of Columbia, where 100% of the population is considered urban. What type of outlier is this observation?</w:t>
       </w:r>
     </w:p>
     <w:p>
@@ -37828,7 +39914,7 @@
         </w:numPr>
       </w:pPr>
       <w:r>
-        <w:t>5.23 Outliers, Part II. Identify the outliers in the scatterplots shown below and determine what type of outliers they are. Explain your reasoning.</w:t>
+        <w:t>5.5.4 Inference for linear regression</w:t>
       </w:r>
     </w:p>
     <w:p>
@@ -37840,7 +39926,7 @@
         </w:numPr>
       </w:pPr>
       <w:r>
-        <w:t>5.24 Crawling babies, Part II. Exercise 5.12 introduces data on the average monthly temperature during the month babies ﬁrst try to crawl (about 6 months after birth) and the average ﬁrst crawling age for babies born in a given month. A scatterplot of these two variables reveals a potential outlying month when the average temperature is about 53◦F and average crawling age is about 28.5 weeks. Does this point have high leverage? Is it an inﬂuential point?</w:t>
+        <w:t>Visually check the conditions for ﬁtting a least squares regression line, but you do not need to report these conditions in your solutions unless it is requested.</w:t>
       </w:r>
     </w:p>
     <w:p>
@@ -37852,7 +39938,7 @@
         </w:numPr>
       </w:pPr>
       <w:r>
-        <w:t>5.25 Urban homeowners, Part I. The scatterplot below shows the percent of families who own their home vs. the percent of the population living in urban areas in 2010.21 There are 52 observations, each corresponding to a state in the US. Puerto Rico and District of Columbia are also included.</w:t>
+        <w:t>21United States Census Bureau, 2010 Census Urban and Rural Classiﬁcation and Urban Area Criteria and Housing Characteristics: 2010.</w:t>
       </w:r>
     </w:p>
     <w:p>
@@ -37864,7 +39950,7 @@
         </w:numPr>
       </w:pPr>
       <w:r>
-        <w:t>(a) Describe the relationship between the percent of families who own their home and the percent of the population living in urban areas in 2010. (b) The outlier at the bottom right corner is District of Columbia, where 100% of the population is considered urban. What type of outlier is this observation?</w:t>
+        <w:t>5.5. EXERCISES 255</w:t>
       </w:r>
     </w:p>
     <w:p>
@@ -37876,7 +39962,7 @@
         </w:numPr>
       </w:pPr>
       <w:r>
-        <w:t>5.5.4 Inference for linear regression</w:t>
+        <w:t>5.26 Nutrition at Starbucks, Part II. Exercise 5.18 introduced a data set on nutrition information on Starbucks food menu items. Based on the scatterplot and the residual plot provided, describe the relationship between the protein content and calories of these menu items, and determine if a simple linear model is appropriate to predict amount of protein from the number of calories.</w:t>
       </w:r>
     </w:p>
     <w:p>
@@ -37888,7 +39974,7 @@
         </w:numPr>
       </w:pPr>
       <w:r>
-        <w:t>Visually check the conditions for ﬁtting a least squares regression line, but you do not need to report these conditions in your solutions unless it is requested.</w:t>
+        <w:t>5.27 Grades and TV. Data were collected on the number of hours per week students watch TV and the grade they earned in a biology class on a 100 point scale. Based on the scatterplot and the residual plot provided, describe the relationship between the two variables, and determine if a simple linear model is appropriate to predict a student’s grade from the number of hours per week the student watches TV.</w:t>
       </w:r>
     </w:p>
     <w:p>
@@ -37900,7 +39986,7 @@
         </w:numPr>
       </w:pPr>
       <w:r>
-        <w:t>21United States Census Bureau, 2010 Census Urban and Rural Classiﬁcation and Urban Area Criteria and Housing Characteristics: 2010.</w:t>
+        <w:t>256 CHAPTER 5. INTRODUCTION TO LINEAR REGRESSION</w:t>
       </w:r>
     </w:p>
     <w:p>
@@ -37912,7 +39998,7 @@
         </w:numPr>
       </w:pPr>
       <w:r>
-        <w:t>5.5. EXERCISES 255</w:t>
+        <w:t>5.28 Beer and blood alcohol content. Many people believe that gender, weight, drinking habits, and many other factors are much more important in predicting blood alcohol content (BAC) than simply considering the number of drinks a person consumed. Here we examine data from sixteen student volunteers at Ohio State University who each drank a randomly assigned number of cans of beer. These students were evenly divided between men and women, and they diﬀered in weight and drinking habits. Thirty minutes later, a police oﬃcer measured their blood alcohol content (BAC) in grams of alcohol per deciliter of blood.22 The scatterplot and regression table summarize the ﬁndings.</w:t>
       </w:r>
     </w:p>
     <w:p>
@@ -37924,7 +40010,10 @@
         </w:numPr>
       </w:pPr>
       <w:r>
-        <w:t>5.26 Nutrition at Starbucks, Part II. Exercise 5.18 introduced a data set on nutrition information on Starbucks food menu items. Based on the scatterplot and the residual plot provided, describe the relationship between the protein content and calories of these menu items, and determine if a simple linear model is appropriate to predict amount of protein from the number of calories.</w:t>
+        <w:t xml:space="preserve"> </w:t>
+      </w:r>
+      <w:r>
+        <w:t>(a) Describe the relationship between the number of cans of beer and BAC. (b) Write the equation of the regression line. Interpret the slope and intercept in context. (c) Do the data provide strong evidence that drinking more cans of beer is associated with an increase in blood alcohol? State the null and alternative hypotheses, report the p-value, and state your conclusion. (d) The correlation coeﬃcient for number of cans of beer and BAC is 0.89. Calculate R2 and interpret it in context. (e) Suppose we visit a bar, ask people how many drinks they have had, and also take their BAC. Do you think the relationship between number of drinks and BAC would be as strong as the relationship found in the Ohio State study?</w:t>
       </w:r>
     </w:p>
     <w:p>
@@ -37936,7 +40025,7 @@
         </w:numPr>
       </w:pPr>
       <w:r>
-        <w:t>5.27 Grades and TV. Data were collected on the number of hours per week students watch TV and the grade they earned in a biology class on a 100 point scale. Based on the scatterplot and the residual plot provided, describe the relationship between the two variables, and determine if a simple linear model is appropriate to predict a student’s grade from the number of hours per week the student watches TV.</w:t>
+        <w:t>5.29 Body measurements, Part IV. The scatterplot and least squares summary below show the relationship between weight measured in kilograms and height measured in centimeters of 507 physically active individuals.</w:t>
       </w:r>
     </w:p>
     <w:p>
@@ -37947,9 +40036,6 @@
           <w:numId w:val="7"/>
         </w:numPr>
       </w:pPr>
-      <w:r>
-        <w:t>256 CHAPTER 5. INTRODUCTION TO LINEAR REGRESSION</w:t>
-      </w:r>
     </w:p>
     <w:p>
       <w:pPr>
@@ -37960,7 +40046,19 @@
         </w:numPr>
       </w:pPr>
       <w:r>
-        <w:t>5.28 Beer and blood alcohol content. Many people believe that gender, weight, drinking habits, and many other factors are much more important in predicting blood alcohol content (BAC) than simply considering the number of drinks a person consumed. Here we examine data from sixteen student volunteers at Ohio State University who each drank a randomly assigned number of cans of beer. These students were evenly divided between men and women, and they diﬀered in weight and drinking habits. Thirty minutes later, a police oﬃcer measured their blood alcohol content (BAC) in grams of alcohol per deciliter of blood.22 The scatterplot and regression table summarize the ﬁndings.</w:t>
+        <w:t xml:space="preserve">(a) Describe the relationship between height and weight. (b) Write the equation of the regression line. Interpret the slope and intercept in context. (c) Do the data provide strong evidence that an increase in height is associated with an increase in weight? State the null and alternative hypotheses, report the p-value, and state your conclusion. (d) The correlation coeﬃcient for height </w:t>
+      </w:r>
+      <w:r>
+        <w:lastRenderedPageBreak/>
+        <w:t xml:space="preserve">and weight is 0.72. Calculate R2 and interpret it in context. 22J. </w:t>
+      </w:r>
+      <w:proofErr w:type="spellStart"/>
+      <w:r>
+        <w:t>Malkevitch</w:t>
+      </w:r>
+      <w:proofErr w:type="spellEnd"/>
+      <w:r>
+        <w:t xml:space="preserve"> and L.M. Lesser. For All Practical Purposes: Mathematical Literacy in Today’s World. WH Freeman &amp; Co, 2008.</w:t>
       </w:r>
     </w:p>
     <w:p>
@@ -37972,209 +40070,146 @@
         </w:numPr>
       </w:pPr>
       <w:r>
-        <w:t xml:space="preserve"> </w:t>
-      </w:r>
-      <w:r>
-        <w:t xml:space="preserve">(a) Describe the relationship between the number of cans of beer and BAC. (b) Write the equation of the regression line. Interpret the slope and intercept in context. (c) Do the data provide strong evidence that drinking more cans of beer is associated with an increase in blood alcohol? State the null and alternative hypotheses, report the p-value, and state your conclusion. (d) The correlation </w:t>
-      </w:r>
+        <w:t>5.5. EXERCISES 257</w:t>
+      </w:r>
+    </w:p>
+    <w:p>
+      <w:pPr>
+        <w:pStyle w:val="ListBullet"/>
+        <w:numPr>
+          <w:ilvl w:val="0"/>
+          <w:numId w:val="7"/>
+        </w:numPr>
+      </w:pPr>
+      <w:r>
+        <w:t>5.30 Husbands and wives, Part II. Exercise 5.6 presents a scatterplot displaying the relationship between husbands’ and wives’ ages in a random sample of 170 married couples in Britain, where both partners’ ages are below 65 years. Given below is summary output of the least squares ﬁt for predicting wife’s age from husband’s age.</w:t>
+      </w:r>
+    </w:p>
+    <w:p>
+      <w:pPr>
+        <w:pStyle w:val="ListBullet"/>
+        <w:numPr>
+          <w:ilvl w:val="0"/>
+          <w:numId w:val="7"/>
+        </w:numPr>
+      </w:pPr>
+      <w:r>
+        <w:t>\</w:t>
+      </w:r>
+    </w:p>
+    <w:p>
+      <w:pPr>
+        <w:pStyle w:val="ListBullet"/>
+        <w:numPr>
+          <w:ilvl w:val="0"/>
+          <w:numId w:val="7"/>
+        </w:numPr>
+      </w:pPr>
+      <w:r>
+        <w:t>(a) We might wonder, is the age diﬀerence between husbands and wives consistent across ages? If this were the case, then the slope parameter would be β1 = 1. Use the information above to evaluate if there is strong evidence that the diﬀerence in husband and wife ages diﬀers for diﬀerent ages. (b) Write the equation of the regression line for predicting wife’s age from husband’s age. (c) Interpret the slope and intercept in context. (d) Given that R2 = 0.88, what is the correlation of ages in this data set? (e) You meet a married man from Britain who is 55 years old. What would you predict his wife’s age to be? How reliable is this prediction? (f) You meet another married man from Britain who is 85 years old. Would it be wise to use the same linear model to predict his wife’s age? Explain.</w:t>
+      </w:r>
+    </w:p>
+    <w:p>
+      <w:pPr>
+        <w:pStyle w:val="ListBullet"/>
+        <w:numPr>
+          <w:ilvl w:val="0"/>
+          <w:numId w:val="7"/>
+        </w:numPr>
+      </w:pPr>
+      <w:r>
+        <w:t>5.31 Husbands and wives, Part III. The scatterplot below summarizes husbands’ and wives’ heights in a random sample of 170 married couples in Britain, where both partners’ ages are below 65 years. Summary output of the least squares ﬁt for predicting wife’s height from husband’s height is also provided in the table.</w:t>
+      </w:r>
+    </w:p>
+    <w:p>
+      <w:pPr>
+        <w:pStyle w:val="ListBullet"/>
+        <w:numPr>
+          <w:ilvl w:val="0"/>
+          <w:numId w:val="7"/>
+        </w:numPr>
+      </w:pPr>
+      <w:r>
+        <w:t xml:space="preserve"> </w:t>
+      </w:r>
+      <w:r>
+        <w:t>(a) Is there strong evidence that taller men marry taller women? State the hypotheses and include any information used to conduct the test. (b) Write the equation of the regression line for predicting wife’s height from husband’s height. (c) Interpret the slope and intercept in the context of the application. (d) Given that R2 = 0.09, what is the correlation of heights in this data set? (e) You meet a married man from Britain who is 5’9” (69 inches). What would you predict his wife’s height to be? How reliable is this prediction? (f) You meet another married man from Britain who is 6’7” (79 inches). Would it be wise to use the same linear model to predict his wife’s height? Why or why not?</w:t>
+      </w:r>
+    </w:p>
+    <w:p>
+      <w:pPr>
+        <w:pStyle w:val="ListBullet"/>
+        <w:numPr>
+          <w:ilvl w:val="0"/>
+          <w:numId w:val="7"/>
+        </w:numPr>
+      </w:pPr>
+      <w:r>
+        <w:t>258 CHAPTER 5. INTRODUCTION TO LINEAR REGRESSION</w:t>
+      </w:r>
+    </w:p>
+    <w:p>
+      <w:pPr>
+        <w:pStyle w:val="ListBullet"/>
+        <w:numPr>
+          <w:ilvl w:val="0"/>
+          <w:numId w:val="7"/>
+        </w:numPr>
+      </w:pPr>
+      <w:r>
+        <w:t>5.32 Urban homeowners, Part II. Exercise 5.25 gives a scatterplot displaying the relationship between the percent of families that own their home and the percent of the population living in urban areas. Below is a similar scatterplot, excluding District of Columbia, as well as the residuals plot. There were 51 cases.</w:t>
+      </w:r>
+    </w:p>
+    <w:p>
+      <w:pPr>
+        <w:pStyle w:val="ListBullet"/>
+        <w:numPr>
+          <w:ilvl w:val="0"/>
+          <w:numId w:val="7"/>
+        </w:numPr>
+      </w:pPr>
+      <w:r>
+        <w:t>(a) For these data, R2 = 0.28. What is the correlation? How can you tell if it is positive or negative? (b) Examine the residual plot. What do you observe? Is a simple least squares ﬁt appropriate for these data?</w:t>
+      </w:r>
+    </w:p>
+    <w:p>
+      <w:pPr>
+        <w:pStyle w:val="ListBullet"/>
+        <w:numPr>
+          <w:ilvl w:val="0"/>
+          <w:numId w:val="7"/>
+        </w:numPr>
+      </w:pPr>
+      <w:r>
+        <w:t xml:space="preserve">5.33 Babies. Is the gestational age (time between conception and birth) of a low birth-weight baby useful in predicting head circumference at birth? Twenty-ﬁve low birth-weight babies were studied at a Harvard teaching hospital; the investigators calculated the regression of head circumference (measured in centimeters) against gestational age (measured in weeks). The estimated regression line is </w:t>
+      </w:r>
+      <w:proofErr w:type="spellStart"/>
+      <w:r>
+        <w:t>dhead</w:t>
+      </w:r>
+      <w:proofErr w:type="spellEnd"/>
+      <w:r>
+        <w:t xml:space="preserve"> circumference = 3.91 + 0.78×gestational age (a) What is the predicted head circumference for a baby whose gestational age is 28 weeks? (b) The standard error for the coeﬃcient of gestational age is 0.35, which is associated with </w:t>
+      </w:r>
+      <w:proofErr w:type="spellStart"/>
+      <w:r>
+        <w:t>df</w:t>
+      </w:r>
+      <w:proofErr w:type="spellEnd"/>
+      <w:r>
+        <w:t xml:space="preserve"> = 23. Does the model provide strong evidence that gestational age is signiﬁcantly associated with head circumference?</w:t>
+      </w:r>
+    </w:p>
+    <w:p>
+      <w:pPr>
+        <w:pStyle w:val="ListBullet"/>
+        <w:numPr>
+          <w:ilvl w:val="0"/>
+          <w:numId w:val="7"/>
+        </w:numPr>
+      </w:pPr>
       <w:r>
         <w:lastRenderedPageBreak/>
-        <w:t>coeﬃcient for number of cans of beer and BAC is 0.89. Calculate R2 and interpret it in context. (e) Suppose we visit a bar, ask people how many drinks they have had, and also take their BAC. Do you think the relationship between number of drinks and BAC would be as strong as the relationship found in the Ohio State study?</w:t>
-      </w:r>
-    </w:p>
-    <w:p>
-      <w:pPr>
-        <w:pStyle w:val="ListBullet"/>
-        <w:numPr>
-          <w:ilvl w:val="0"/>
-          <w:numId w:val="7"/>
-        </w:numPr>
-      </w:pPr>
-      <w:r>
-        <w:t>5.29 Body measurements, Part IV. The scatterplot and least squares summary below show the relationship between weight measured in kilograms and height measured in centimeters of 507 physically active individuals.</w:t>
-      </w:r>
-    </w:p>
-    <w:p>
-      <w:pPr>
-        <w:pStyle w:val="ListBullet"/>
-        <w:numPr>
-          <w:ilvl w:val="0"/>
-          <w:numId w:val="7"/>
-        </w:numPr>
-      </w:pPr>
-    </w:p>
-    <w:p>
-      <w:pPr>
-        <w:pStyle w:val="ListBullet"/>
-        <w:numPr>
-          <w:ilvl w:val="0"/>
-          <w:numId w:val="7"/>
-        </w:numPr>
-      </w:pPr>
-      <w:r>
-        <w:t xml:space="preserve">(a) Describe the relationship between height and weight. (b) Write the equation of the regression line. Interpret the slope and intercept in context. (c) Do the data provide strong evidence that an increase in height is associated with an increase in weight? State the null and alternative hypotheses, report the p-value, and state your conclusion. (d) The correlation coeﬃcient for height and weight is 0.72. Calculate R2 and interpret it in context. 22J. </w:t>
-      </w:r>
-      <w:proofErr w:type="spellStart"/>
-      <w:r>
-        <w:t>Malkevitch</w:t>
-      </w:r>
-      <w:proofErr w:type="spellEnd"/>
-      <w:r>
-        <w:t xml:space="preserve"> and L.M. Lesser. For All Practical Purposes: Mathematical Literacy in Today’s World. WH Freeman &amp; Co, 2008.</w:t>
-      </w:r>
-    </w:p>
-    <w:p>
-      <w:pPr>
-        <w:pStyle w:val="ListBullet"/>
-        <w:numPr>
-          <w:ilvl w:val="0"/>
-          <w:numId w:val="7"/>
-        </w:numPr>
-      </w:pPr>
-      <w:r>
-        <w:t>5.5. EXERCISES 257</w:t>
-      </w:r>
-    </w:p>
-    <w:p>
-      <w:pPr>
-        <w:pStyle w:val="ListBullet"/>
-        <w:numPr>
-          <w:ilvl w:val="0"/>
-          <w:numId w:val="7"/>
-        </w:numPr>
-      </w:pPr>
-      <w:r>
-        <w:t>5.30 Husbands and wives, Part II. Exercise 5.6 presents a scatterplot displaying the relationship between husbands’ and wives’ ages in a random sample of 170 married couples in Britain, where both partners’ ages are below 65 years. Given below is summary output of the least squares ﬁt for predicting wife’s age from husband’s age.</w:t>
-      </w:r>
-    </w:p>
-    <w:p>
-      <w:pPr>
-        <w:pStyle w:val="ListBullet"/>
-        <w:numPr>
-          <w:ilvl w:val="0"/>
-          <w:numId w:val="7"/>
-        </w:numPr>
-      </w:pPr>
-      <w:r>
-        <w:t>\</w:t>
-      </w:r>
-    </w:p>
-    <w:p>
-      <w:pPr>
-        <w:pStyle w:val="ListBullet"/>
-        <w:numPr>
-          <w:ilvl w:val="0"/>
-          <w:numId w:val="7"/>
-        </w:numPr>
-      </w:pPr>
-      <w:r>
-        <w:t>(a) We might wonder, is the age diﬀerence between husbands and wives consistent across ages? If this were the case, then the slope parameter would be β1 = 1. Use the information above to evaluate if there is strong evidence that the diﬀerence in husband and wife ages diﬀers for diﬀerent ages. (b) Write the equation of the regression line for predicting wife’s age from husband’s age. (c) Interpret the slope and intercept in context. (d) Given that R2 = 0.88, what is the correlation of ages in this data set? (e) You meet a married man from Britain who is 55 years old. What would you predict his wife’s age to be? How reliable is this prediction? (f) You meet another married man from Britain who is 85 years old. Would it be wise to use the same linear model to predict his wife’s age? Explain.</w:t>
-      </w:r>
-    </w:p>
-    <w:p>
-      <w:pPr>
-        <w:pStyle w:val="ListBullet"/>
-        <w:numPr>
-          <w:ilvl w:val="0"/>
-          <w:numId w:val="7"/>
-        </w:numPr>
-      </w:pPr>
-      <w:r>
-        <w:t>5.31 Husbands and wives, Part III. The scatterplot below summarizes husbands’ and wives’ heights in a random sample of 170 married couples in Britain, where both partners’ ages are below 65 years. Summary output of the least squares ﬁt for predicting wife’s height from husband’s height is also provided in the table.</w:t>
-      </w:r>
-    </w:p>
-    <w:p>
-      <w:pPr>
-        <w:pStyle w:val="ListBullet"/>
-        <w:numPr>
-          <w:ilvl w:val="0"/>
-          <w:numId w:val="7"/>
-        </w:numPr>
-      </w:pPr>
-      <w:r>
-        <w:t xml:space="preserve"> </w:t>
-      </w:r>
-      <w:r>
-        <w:t>(a) Is there strong evidence that taller men marry taller women? State the hypotheses and include any information used to conduct the test. (b) Write the equation of the regression line for predicting wife’s height from husband’s height. (c) Interpret the slope and intercept in the context of the application. (d) Given that R2 = 0.09, what is the correlation of heights in this data set? (e) You meet a married man from Britain who is 5’9” (69 inches). What would you predict his wife’s height to be? How reliable is this prediction? (f) You meet another married man from Britain who is 6’7” (79 inches). Would it be wise to use the same linear model to predict his wife’s height? Why or why not?</w:t>
-      </w:r>
-    </w:p>
-    <w:p>
-      <w:pPr>
-        <w:pStyle w:val="ListBullet"/>
-        <w:numPr>
-          <w:ilvl w:val="0"/>
-          <w:numId w:val="7"/>
-        </w:numPr>
-      </w:pPr>
-      <w:r>
-        <w:t>258 CHAPTER 5. INTRODUCTION TO LINEAR REGRESSION</w:t>
-      </w:r>
-    </w:p>
-    <w:p>
-      <w:pPr>
-        <w:pStyle w:val="ListBullet"/>
-        <w:numPr>
-          <w:ilvl w:val="0"/>
-          <w:numId w:val="7"/>
-        </w:numPr>
-      </w:pPr>
-      <w:r>
-        <w:t xml:space="preserve">5.32 Urban homeowners, Part II. Exercise 5.25 gives a scatterplot displaying the relationship between the percent of families that own their home and the percent of the population living in </w:t>
-      </w:r>
-      <w:r>
-        <w:lastRenderedPageBreak/>
-        <w:t>urban areas. Below is a similar scatterplot, excluding District of Columbia, as well as the residuals plot. There were 51 cases.</w:t>
-      </w:r>
-    </w:p>
-    <w:p>
-      <w:pPr>
-        <w:pStyle w:val="ListBullet"/>
-        <w:numPr>
-          <w:ilvl w:val="0"/>
-          <w:numId w:val="7"/>
-        </w:numPr>
-      </w:pPr>
-      <w:r>
-        <w:t>(a) For these data, R2 = 0.28. What is the correlation? How can you tell if it is positive or negative? (b) Examine the residual plot. What do you observe? Is a simple least squares ﬁt appropriate for these data?</w:t>
-      </w:r>
-    </w:p>
-    <w:p>
-      <w:pPr>
-        <w:pStyle w:val="ListBullet"/>
-        <w:numPr>
-          <w:ilvl w:val="0"/>
-          <w:numId w:val="7"/>
-        </w:numPr>
-      </w:pPr>
-      <w:r>
-        <w:t xml:space="preserve">5.33 Babies. Is the gestational age (time between conception and birth) of a low birth-weight baby useful in predicting head circumference at birth? Twenty-ﬁve low birth-weight babies were studied at a Harvard teaching hospital; the investigators calculated the regression of head circumference (measured in centimeters) against gestational age (measured in weeks). The estimated regression line is </w:t>
-      </w:r>
-      <w:proofErr w:type="spellStart"/>
-      <w:r>
-        <w:t>dhead</w:t>
-      </w:r>
-      <w:proofErr w:type="spellEnd"/>
-      <w:r>
-        <w:t xml:space="preserve"> circumference = 3.91 + 0.78×gestational age (a) What is the predicted head circumference for a baby whose gestational age is 28 weeks? (b) The standard error for the coeﬃcient of gestational age is 0.35, which is associated with </w:t>
-      </w:r>
-      <w:proofErr w:type="spellStart"/>
-      <w:r>
-        <w:t>df</w:t>
-      </w:r>
-      <w:proofErr w:type="spellEnd"/>
-      <w:r>
-        <w:t xml:space="preserve"> = 23. Does the model provide strong evidence that gestational age is signiﬁcantly associated with head circumference?</w:t>
-      </w:r>
-    </w:p>
-    <w:p>
-      <w:pPr>
-        <w:pStyle w:val="ListBullet"/>
-        <w:numPr>
-          <w:ilvl w:val="0"/>
-          <w:numId w:val="7"/>
-        </w:numPr>
-      </w:pPr>
-      <w:r>
         <w:t>5.5. EXERCISES 259</w:t>
       </w:r>
     </w:p>
@@ -38431,7 +40466,6 @@
         </w:numPr>
       </w:pPr>
       <w:r>
-        <w:lastRenderedPageBreak/>
         <w:t xml:space="preserve">Ex: </w:t>
       </w:r>
       <w:r>
@@ -38699,12 +40733,8 @@
         </w:rPr>
       </w:pPr>
       <w:r>
-        <w:t>Repeatability</w:t>
-      </w:r>
-      <w:bookmarkStart w:id="0" w:name="_GoBack"/>
-      <w:bookmarkEnd w:id="0"/>
-      <w:r>
-        <w:t xml:space="preserve"> = </w:t>
+        <w:lastRenderedPageBreak/>
+        <w:t xml:space="preserve">Repeatability = </w:t>
       </w:r>
       <w:r>
         <w:rPr>
@@ -38724,6 +40754,11 @@
       <w:r>
         <w:t xml:space="preserve"> </w:t>
       </w:r>
+    </w:p>
+    <w:p>
+      <w:pPr>
+        <w:pStyle w:val="ListBullet"/>
+      </w:pPr>
     </w:p>
     <w:p>
       <w:pPr>
@@ -42885,6 +44920,7 @@
   <w:style w:type="character" w:default="1" w:styleId="DefaultParagraphFont">
     <w:name w:val="Default Paragraph Font"/>
     <w:uiPriority w:val="1"/>
+    <w:semiHidden/>
     <w:unhideWhenUsed/>
   </w:style>
   <w:style w:type="table" w:default="1" w:styleId="TableNormal">
@@ -43266,7 +45302,7 @@
 </file>
 
 <file path=customXml/itemProps1.xml><?xml version="1.0" encoding="utf-8"?>
-<ds:datastoreItem xmlns:ds="http://schemas.openxmlformats.org/officeDocument/2006/customXml" ds:itemID="{8BC47B7A-3169-4DF5-B74A-ABEEB6D2562C}">
+<ds:datastoreItem xmlns:ds="http://schemas.openxmlformats.org/officeDocument/2006/customXml" ds:itemID="{3DF2291C-72AB-4B46-94AB-2A0996FF796A}">
   <ds:schemaRefs>
     <ds:schemaRef ds:uri="http://schemas.openxmlformats.org/officeDocument/2006/bibliography"/>
   </ds:schemaRefs>

</xml_diff>

<commit_message>
finish ch5 in openintro exercises for stats and sports
</commit_message>
<xml_diff>
--- a/Stats/statsByLopez/baseballReadingsNotes.docx
+++ b/Stats/statsByLopez/baseballReadingsNotes.docx
@@ -37048,10 +37048,7 @@
         </w:numPr>
       </w:pPr>
       <w:r>
-        <w:t xml:space="preserve">University of Denver </w:t>
-      </w:r>
-      <w:r>
-        <w:t>s</w:t>
+        <w:t>University of Denver s</w:t>
       </w:r>
       <w:r>
         <w:t>tudy investigated whether babies take longer to learn to crawl in cold months, when often bundled in clothes that restrict movement, th</w:t>
@@ -37217,10 +37214,7 @@
         <w:t xml:space="preserve">average crawling age in weeks would decrease, supporting </w:t>
       </w:r>
       <w:r>
-        <w:t>above</w:t>
-      </w:r>
-      <w:r>
-        <w:t xml:space="preserve"> </w:t>
+        <w:t xml:space="preserve">above </w:t>
       </w:r>
       <w:r>
         <w:t xml:space="preserve">hypothesis </w:t>
@@ -41158,22 +41152,13 @@
         <w:t xml:space="preserve"> </w:t>
       </w:r>
       <w:r>
-        <w:t>helmets</w:t>
-      </w:r>
-      <w:r>
-        <w:t xml:space="preserve">, which is meaningless in context </w:t>
+        <w:t xml:space="preserve">helmets, which is meaningless in context </w:t>
       </w:r>
       <w:r>
         <w:sym w:font="Wingdings" w:char="F0E8"/>
       </w:r>
       <w:r>
-        <w:t xml:space="preserve"> serves to set up “default” </w:t>
-      </w:r>
-      <w:r>
-        <w:t xml:space="preserve">% </w:t>
-      </w:r>
-      <w:r>
-        <w:t>on y-axis</w:t>
+        <w:t xml:space="preserve"> serves to set up “default” % on y-axis</w:t>
       </w:r>
     </w:p>
     <w:p>
@@ -41274,69 +41259,48 @@
       </w:r>
       <w:proofErr w:type="spellEnd"/>
       <w:r>
-        <w:t xml:space="preserve"> = </w:t>
-      </w:r>
-      <w:r>
+        <w:t xml:space="preserve"> = 40 – (</w:t>
+      </w:r>
+      <w:r>
+        <w:rPr>
+          <w:b/>
+        </w:rPr>
+        <w:t xml:space="preserve">55.34 </w:t>
+      </w:r>
+      <w:r>
+        <w:t>-</w:t>
+      </w:r>
+      <w:r>
+        <w:rPr>
+          <w:b/>
+        </w:rPr>
+        <w:t xml:space="preserve"> </w:t>
+      </w:r>
+      <w:r>
+        <w:t>.</w:t>
+      </w:r>
+      <w:r>
+        <w:rPr>
+          <w:b/>
+        </w:rPr>
+        <w:t>53</w:t>
+      </w:r>
+      <w:r>
+        <w:rPr>
+          <w:b/>
+        </w:rPr>
+        <w:t>7</w:t>
+      </w:r>
+      <w:r>
+        <w:t>*</w:t>
+      </w:r>
+      <w:r>
+        <w:rPr>
+          <w:b/>
+        </w:rPr>
         <w:t>40</w:t>
       </w:r>
       <w:r>
-        <w:t xml:space="preserve"> – </w:t>
-      </w:r>
-      <w:r>
-        <w:t>(</w:t>
-      </w:r>
-      <w:r>
-        <w:rPr>
-          <w:b/>
-        </w:rPr>
-        <w:t>5</w:t>
-      </w:r>
-      <w:r>
-        <w:rPr>
-          <w:b/>
-        </w:rPr>
-        <w:t>5</w:t>
-      </w:r>
-      <w:r>
-        <w:rPr>
-          <w:b/>
-        </w:rPr>
-        <w:t xml:space="preserve">.34 </w:t>
-      </w:r>
-      <w:r>
-        <w:t>-</w:t>
-      </w:r>
-      <w:r>
-        <w:rPr>
-          <w:b/>
-        </w:rPr>
-        <w:t xml:space="preserve"> </w:t>
-      </w:r>
-      <w:r>
-        <w:t>.</w:t>
-      </w:r>
-      <w:r>
-        <w:rPr>
-          <w:b/>
-        </w:rPr>
-        <w:t>53</w:t>
-      </w:r>
-      <w:r>
-        <w:rPr>
-          <w:b/>
-        </w:rPr>
-        <w:t>7</w:t>
-      </w:r>
-      <w:r>
-        <w:t>*</w:t>
-      </w:r>
-      <w:r>
-        <w:rPr>
-          <w:b/>
-        </w:rPr>
-        <w:t>40</w:t>
-      </w:r>
-      <w:r>
         <w:t>)</w:t>
       </w:r>
       <w:r>
@@ -41370,10 +41334,7 @@
         <w:t>under</w:t>
       </w:r>
       <w:r>
-        <w:t>estimate</w:t>
-      </w:r>
-      <w:r>
-        <w:t xml:space="preserve">s % of </w:t>
+        <w:t xml:space="preserve">estimates % of </w:t>
       </w:r>
       <w:r>
         <w:t>children who wear helmets</w:t>
@@ -42090,6 +42051,9 @@
       </w:pPr>
       <w:r>
         <w:lastRenderedPageBreak/>
+        <w:t xml:space="preserve">27) </w:t>
+      </w:r>
+      <w:r>
         <w:t xml:space="preserve">Data were collected on the </w:t>
       </w:r>
       <w:r>
@@ -42150,7 +42114,117 @@
         <w:t xml:space="preserve">a </w:t>
       </w:r>
       <w:r>
-        <w:t>student watches TV.</w:t>
+        <w:t>student watches TV</w:t>
+      </w:r>
+    </w:p>
+    <w:p>
+      <w:pPr>
+        <w:pStyle w:val="ListBullet"/>
+        <w:ind w:left="1080" w:firstLine="360"/>
+      </w:pPr>
+      <w:r>
+        <w:rPr>
+          <w:noProof/>
+        </w:rPr>
+        <w:drawing>
+          <wp:inline distT="0" distB="0" distL="0" distR="0" wp14:anchorId="4B1233D9" wp14:editId="47EF2505">
+            <wp:extent cx="1610983" cy="1371600"/>
+            <wp:effectExtent l="0" t="0" r="8890" b="0"/>
+            <wp:docPr id="98" name="Picture 98"/>
+            <wp:cNvGraphicFramePr>
+              <a:graphicFrameLocks xmlns:a="http://schemas.openxmlformats.org/drawingml/2006/main" noChangeAspect="1"/>
+            </wp:cNvGraphicFramePr>
+            <a:graphic xmlns:a="http://schemas.openxmlformats.org/drawingml/2006/main">
+              <a:graphicData uri="http://schemas.openxmlformats.org/drawingml/2006/picture">
+                <pic:pic xmlns:pic="http://schemas.openxmlformats.org/drawingml/2006/picture">
+                  <pic:nvPicPr>
+                    <pic:cNvPr id="1" name=""/>
+                    <pic:cNvPicPr/>
+                  </pic:nvPicPr>
+                  <pic:blipFill>
+                    <a:blip r:embed="rId104"/>
+                    <a:stretch>
+                      <a:fillRect/>
+                    </a:stretch>
+                  </pic:blipFill>
+                  <pic:spPr>
+                    <a:xfrm>
+                      <a:off x="0" y="0"/>
+                      <a:ext cx="1616723" cy="1376487"/>
+                    </a:xfrm>
+                    <a:prstGeom prst="rect">
+                      <a:avLst/>
+                    </a:prstGeom>
+                  </pic:spPr>
+                </pic:pic>
+              </a:graphicData>
+            </a:graphic>
+          </wp:inline>
+        </w:drawing>
+      </w:r>
+      <w:r>
+        <w:rPr>
+          <w:noProof/>
+        </w:rPr>
+        <w:drawing>
+          <wp:inline distT="0" distB="0" distL="0" distR="0" wp14:anchorId="3684D228" wp14:editId="07496214">
+            <wp:extent cx="2257425" cy="1019175"/>
+            <wp:effectExtent l="0" t="0" r="9525" b="9525"/>
+            <wp:docPr id="106" name="Picture 106"/>
+            <wp:cNvGraphicFramePr>
+              <a:graphicFrameLocks xmlns:a="http://schemas.openxmlformats.org/drawingml/2006/main" noChangeAspect="1"/>
+            </wp:cNvGraphicFramePr>
+            <a:graphic xmlns:a="http://schemas.openxmlformats.org/drawingml/2006/main">
+              <a:graphicData uri="http://schemas.openxmlformats.org/drawingml/2006/picture">
+                <pic:pic xmlns:pic="http://schemas.openxmlformats.org/drawingml/2006/picture">
+                  <pic:nvPicPr>
+                    <pic:cNvPr id="1" name=""/>
+                    <pic:cNvPicPr/>
+                  </pic:nvPicPr>
+                  <pic:blipFill>
+                    <a:blip r:embed="rId105"/>
+                    <a:stretch>
+                      <a:fillRect/>
+                    </a:stretch>
+                  </pic:blipFill>
+                  <pic:spPr>
+                    <a:xfrm>
+                      <a:off x="0" y="0"/>
+                      <a:ext cx="2257425" cy="1019175"/>
+                    </a:xfrm>
+                    <a:prstGeom prst="rect">
+                      <a:avLst/>
+                    </a:prstGeom>
+                  </pic:spPr>
+                </pic:pic>
+              </a:graphicData>
+            </a:graphic>
+          </wp:inline>
+        </w:drawing>
+      </w:r>
+    </w:p>
+    <w:p>
+      <w:pPr>
+        <w:pStyle w:val="ListBullet"/>
+        <w:numPr>
+          <w:ilvl w:val="1"/>
+          <w:numId w:val="7"/>
+        </w:numPr>
+      </w:pPr>
+      <w:r>
+        <w:t>Moderately strong negative relationship, no real pattern in residuals</w:t>
+      </w:r>
+    </w:p>
+    <w:p>
+      <w:pPr>
+        <w:pStyle w:val="ListBullet"/>
+        <w:numPr>
+          <w:ilvl w:val="1"/>
+          <w:numId w:val="7"/>
+        </w:numPr>
+      </w:pPr>
+      <w:r>
+        <w:t>Linear model may work</w:t>
       </w:r>
     </w:p>
     <w:p>
@@ -42168,6 +42242,9 @@
         </w:numPr>
       </w:pPr>
       <w:r>
+        <w:t xml:space="preserve">28) </w:t>
+      </w:r>
+      <w:r>
         <w:t xml:space="preserve">Many people believe gender, weight, drinking habits, </w:t>
       </w:r>
       <w:r>
@@ -42201,10 +42278,13 @@
         <w:t xml:space="preserve">student volunteers at </w:t>
       </w:r>
       <w:r>
-        <w:t xml:space="preserve">OSU, </w:t>
-      </w:r>
-      <w:r>
-        <w:t xml:space="preserve">who each drank a randomly assigned </w:t>
+        <w:t>OSU</w:t>
+      </w:r>
+      <w:r>
+        <w:t xml:space="preserve"> </w:t>
+      </w:r>
+      <w:r>
+        <w:t xml:space="preserve">who drank a randomly assigned </w:t>
       </w:r>
       <w:r>
         <w:t xml:space="preserve"># </w:t>
@@ -42243,51 +42323,3171 @@
         <w:t xml:space="preserve">minutes later, </w:t>
       </w:r>
       <w:r>
+        <w:t xml:space="preserve">BAC was </w:t>
+      </w:r>
+      <w:r>
+        <w:t xml:space="preserve">measured in </w:t>
+      </w:r>
+      <w:r>
+        <w:rPr>
+          <w:b/>
+        </w:rPr>
+        <w:t xml:space="preserve">g </w:t>
+      </w:r>
+      <w:r>
+        <w:rPr>
+          <w:b/>
+        </w:rPr>
+        <w:t xml:space="preserve">of alcohol per </w:t>
+      </w:r>
+      <w:r>
+        <w:rPr>
+          <w:b/>
+        </w:rPr>
+        <w:t xml:space="preserve">dL </w:t>
+      </w:r>
+      <w:r>
+        <w:rPr>
+          <w:b/>
+        </w:rPr>
+        <w:t>of blood</w:t>
+      </w:r>
+      <w:r>
+        <w:t xml:space="preserve">. The scatterplot </w:t>
+      </w:r>
+      <w:r>
+        <w:t xml:space="preserve">+ </w:t>
+      </w:r>
+      <w:r>
+        <w:t>regression table summarize ﬁndings</w:t>
+      </w:r>
+    </w:p>
+    <w:p>
+      <w:pPr>
+        <w:pStyle w:val="ListBullet"/>
+        <w:ind w:left="1080"/>
+      </w:pPr>
+      <w:r>
+        <w:rPr>
+          <w:noProof/>
+        </w:rPr>
+        <w:drawing>
+          <wp:inline distT="0" distB="0" distL="0" distR="0" wp14:anchorId="4141F31F" wp14:editId="1AF9C81F">
+            <wp:extent cx="4549140" cy="1411399"/>
+            <wp:effectExtent l="0" t="0" r="3810" b="0"/>
+            <wp:docPr id="107" name="Picture 107"/>
+            <wp:cNvGraphicFramePr>
+              <a:graphicFrameLocks xmlns:a="http://schemas.openxmlformats.org/drawingml/2006/main" noChangeAspect="1"/>
+            </wp:cNvGraphicFramePr>
+            <a:graphic xmlns:a="http://schemas.openxmlformats.org/drawingml/2006/main">
+              <a:graphicData uri="http://schemas.openxmlformats.org/drawingml/2006/picture">
+                <pic:pic xmlns:pic="http://schemas.openxmlformats.org/drawingml/2006/picture">
+                  <pic:nvPicPr>
+                    <pic:cNvPr id="1" name=""/>
+                    <pic:cNvPicPr/>
+                  </pic:nvPicPr>
+                  <pic:blipFill>
+                    <a:blip r:embed="rId106"/>
+                    <a:stretch>
+                      <a:fillRect/>
+                    </a:stretch>
+                  </pic:blipFill>
+                  <pic:spPr>
+                    <a:xfrm>
+                      <a:off x="0" y="0"/>
+                      <a:ext cx="4642317" cy="1440308"/>
+                    </a:xfrm>
+                    <a:prstGeom prst="rect">
+                      <a:avLst/>
+                    </a:prstGeom>
+                  </pic:spPr>
+                </pic:pic>
+              </a:graphicData>
+            </a:graphic>
+          </wp:inline>
+        </w:drawing>
+      </w:r>
+    </w:p>
+    <w:p>
+      <w:pPr>
+        <w:pStyle w:val="ListBullet"/>
+        <w:numPr>
+          <w:ilvl w:val="0"/>
+          <w:numId w:val="7"/>
+        </w:numPr>
+      </w:pPr>
+      <w:r>
+        <w:t xml:space="preserve">(a) Describe the relationship between </w:t>
+      </w:r>
+      <w:r>
+        <w:t xml:space="preserve"># </w:t>
+      </w:r>
+      <w:r>
+        <w:t xml:space="preserve">of cans of beer </w:t>
+      </w:r>
+      <w:r>
+        <w:t xml:space="preserve">+ </w:t>
+      </w:r>
+      <w:r>
+        <w:t xml:space="preserve">BAC. </w:t>
+      </w:r>
+    </w:p>
+    <w:p>
+      <w:pPr>
+        <w:pStyle w:val="ListBullet"/>
+        <w:numPr>
+          <w:ilvl w:val="1"/>
+          <w:numId w:val="7"/>
+        </w:numPr>
+      </w:pPr>
+      <w:r>
+        <w:t>As # of cans drank increases, as does BAC, with 1 potential outliers at 9 cans</w:t>
+      </w:r>
+      <w:r>
+        <w:t xml:space="preserve"> and a BAC = ~ .2</w:t>
+      </w:r>
+    </w:p>
+    <w:p>
+      <w:pPr>
+        <w:pStyle w:val="ListBullet"/>
+        <w:numPr>
+          <w:ilvl w:val="0"/>
+          <w:numId w:val="7"/>
+        </w:numPr>
+      </w:pPr>
+      <w:r>
+        <w:t xml:space="preserve">(b) Write the equation of the regression line. Interpret the slope and intercept in context. </w:t>
+      </w:r>
+    </w:p>
+    <w:p>
+      <w:pPr>
+        <w:pStyle w:val="ListBullet"/>
+        <w:numPr>
+          <w:ilvl w:val="1"/>
+          <w:numId w:val="7"/>
+        </w:numPr>
+        <w:rPr>
+          <w:b/>
+        </w:rPr>
+      </w:pPr>
+      <w:r>
+        <w:rPr>
+          <w:b/>
+        </w:rPr>
+        <w:t xml:space="preserve">y = </w:t>
+      </w:r>
+      <w:r>
+        <w:rPr>
+          <w:b/>
+        </w:rPr>
+        <w:t>-.0127 + .018*</w:t>
+      </w:r>
+      <w:proofErr w:type="spellStart"/>
+      <w:r>
+        <w:rPr>
+          <w:b/>
+        </w:rPr>
+        <w:t>cans_of_beer</w:t>
+      </w:r>
+      <w:proofErr w:type="spellEnd"/>
+    </w:p>
+    <w:p>
+      <w:pPr>
+        <w:pStyle w:val="ListBullet"/>
+        <w:numPr>
+          <w:ilvl w:val="1"/>
+          <w:numId w:val="7"/>
+        </w:numPr>
+      </w:pPr>
+      <w:r>
+        <w:t xml:space="preserve">This </w:t>
+      </w:r>
+      <w:r>
+        <w:t>model assumes we have a slight negative BAC before</w:t>
+      </w:r>
+      <w:r>
+        <w:t xml:space="preserve"> drinking</w:t>
+      </w:r>
+      <w:r>
+        <w:t xml:space="preserve"> any alcohol</w:t>
+      </w:r>
+      <w:r>
+        <w:t>,</w:t>
+      </w:r>
+      <w:r>
+        <w:t xml:space="preserve"> on </w:t>
+      </w:r>
+      <w:proofErr w:type="gramStart"/>
+      <w:r>
+        <w:t xml:space="preserve">average, </w:t>
+      </w:r>
+      <w:r>
+        <w:t xml:space="preserve"> which</w:t>
+      </w:r>
+      <w:proofErr w:type="gramEnd"/>
+      <w:r>
+        <w:t xml:space="preserve"> is meaningless, and just serves to set the y-intercept</w:t>
+      </w:r>
+    </w:p>
+    <w:p>
+      <w:pPr>
+        <w:pStyle w:val="ListBullet"/>
+        <w:numPr>
+          <w:ilvl w:val="1"/>
+          <w:numId w:val="7"/>
+        </w:numPr>
+      </w:pPr>
+      <w:r>
+        <w:t>Then, the model assumes that for every 1 can of beer drank, our BAC increases by .180, all else held constant</w:t>
+      </w:r>
+    </w:p>
+    <w:p>
+      <w:pPr>
+        <w:pStyle w:val="ListBullet"/>
+        <w:numPr>
+          <w:ilvl w:val="0"/>
+          <w:numId w:val="7"/>
+        </w:numPr>
+      </w:pPr>
+      <w:r>
+        <w:t>(c) Do the data provide strong evidence that drinking more cans of beer</w:t>
+      </w:r>
+      <w:r>
+        <w:t xml:space="preserve"> = </w:t>
+      </w:r>
+      <w:r>
+        <w:t xml:space="preserve">associated </w:t>
+      </w:r>
+      <w:r>
+        <w:t xml:space="preserve">w/ </w:t>
+      </w:r>
+      <w:r>
+        <w:t xml:space="preserve">an increase in blood alcohol? State the null </w:t>
+      </w:r>
+      <w:r>
+        <w:t xml:space="preserve">+ </w:t>
+      </w:r>
+      <w:r>
+        <w:t xml:space="preserve">alternative hypotheses, report the p-value, </w:t>
+      </w:r>
+      <w:r>
+        <w:t xml:space="preserve">+ </w:t>
+      </w:r>
+      <w:r>
+        <w:t xml:space="preserve">state your conclusion. </w:t>
+      </w:r>
+    </w:p>
+    <w:p>
+      <w:pPr>
+        <w:pStyle w:val="ListBullet"/>
+        <w:numPr>
+          <w:ilvl w:val="1"/>
+          <w:numId w:val="7"/>
+        </w:numPr>
+      </w:pPr>
+      <w:r>
+        <w:t>H</w:t>
+      </w:r>
+      <w:r>
+        <w:rPr>
+          <w:vertAlign w:val="subscript"/>
+        </w:rPr>
+        <w:t>0</w:t>
+      </w:r>
+      <w:r>
+        <w:t xml:space="preserve"> = There is </w:t>
+      </w:r>
+      <w:r>
+        <w:rPr>
+          <w:u w:val="single"/>
+        </w:rPr>
+        <w:t>no</w:t>
+      </w:r>
+      <w:r>
+        <w:t xml:space="preserve"> significant association between BAC and # of beers drank</w:t>
+      </w:r>
+      <w:r>
+        <w:tab/>
+      </w:r>
+    </w:p>
+    <w:p>
+      <w:pPr>
+        <w:pStyle w:val="ListBullet"/>
+        <w:numPr>
+          <w:ilvl w:val="2"/>
+          <w:numId w:val="7"/>
+        </w:numPr>
+      </w:pPr>
+      <w:r>
+        <w:t xml:space="preserve">true slope coeﬃcient of </w:t>
+      </w:r>
+      <w:r>
+        <w:t># of cans of beer</w:t>
+      </w:r>
+      <w:r>
+        <w:t xml:space="preserve"> is zero (β1 = 0).</w:t>
+      </w:r>
+    </w:p>
+    <w:p>
+      <w:pPr>
+        <w:pStyle w:val="ListBullet"/>
+        <w:numPr>
+          <w:ilvl w:val="1"/>
+          <w:numId w:val="7"/>
+        </w:numPr>
+      </w:pPr>
+      <w:r>
+        <w:t>H</w:t>
+      </w:r>
+      <w:r>
+        <w:rPr>
+          <w:vertAlign w:val="subscript"/>
+        </w:rPr>
+        <w:t xml:space="preserve">1 </w:t>
+      </w:r>
+      <w:r>
+        <w:t xml:space="preserve">= </w:t>
+      </w:r>
+      <w:r>
+        <w:t xml:space="preserve">There </w:t>
+      </w:r>
+      <w:r>
+        <w:rPr>
+          <w:u w:val="single"/>
+        </w:rPr>
+        <w:t>is</w:t>
+      </w:r>
+      <w:r>
+        <w:t xml:space="preserve"> </w:t>
+      </w:r>
+      <w:r>
+        <w:t>a significant association between BAC and # of beers drank</w:t>
+      </w:r>
+    </w:p>
+    <w:p>
+      <w:pPr>
+        <w:pStyle w:val="ListBullet"/>
+        <w:numPr>
+          <w:ilvl w:val="2"/>
+          <w:numId w:val="7"/>
+        </w:numPr>
+      </w:pPr>
+      <w:r>
+        <w:t xml:space="preserve">true slope coeﬃcient of </w:t>
+      </w:r>
+      <w:r>
+        <w:t># of cans of beer</w:t>
+      </w:r>
+      <w:r>
+        <w:t xml:space="preserve"> </w:t>
+      </w:r>
+      <w:r>
+        <w:t xml:space="preserve">&gt; </w:t>
+      </w:r>
+      <w:r>
+        <w:t xml:space="preserve">zero (β1 </w:t>
+      </w:r>
+      <w:r>
+        <w:t>&gt;</w:t>
+      </w:r>
+      <w:r>
+        <w:t xml:space="preserve"> 0)</w:t>
+      </w:r>
+    </w:p>
+    <w:p>
+      <w:pPr>
+        <w:pStyle w:val="ListBullet"/>
+        <w:numPr>
+          <w:ilvl w:val="3"/>
+          <w:numId w:val="7"/>
+        </w:numPr>
+      </w:pPr>
+      <w:r>
+        <w:t xml:space="preserve">A </w:t>
+      </w:r>
+      <w:r>
+        <w:t>2</w:t>
+      </w:r>
+      <w:r>
+        <w:t>-sided test would also be acceptable for this application</w:t>
+      </w:r>
+      <w:r>
+        <w:t xml:space="preserve"> (</w:t>
+      </w:r>
+      <w:r>
+        <w:t>β</w:t>
+      </w:r>
+      <w:proofErr w:type="gramStart"/>
+      <w:r>
+        <w:t xml:space="preserve">1 </w:t>
+      </w:r>
+      <w:r>
+        <w:t>!</w:t>
+      </w:r>
+      <w:proofErr w:type="gramEnd"/>
+      <w:r>
+        <w:t>=</w:t>
+      </w:r>
+      <w:r>
+        <w:t xml:space="preserve"> 0)</w:t>
+      </w:r>
+    </w:p>
+    <w:p>
+      <w:pPr>
+        <w:pStyle w:val="ListBullet"/>
+        <w:numPr>
+          <w:ilvl w:val="1"/>
+          <w:numId w:val="7"/>
+        </w:numPr>
+      </w:pPr>
+      <w:r>
+        <w:t>Our reported p-value = .0000, which is indeed &lt; .05, so we state that we can reject H</w:t>
+      </w:r>
+      <w:r>
+        <w:rPr>
+          <w:vertAlign w:val="subscript"/>
+        </w:rPr>
+        <w:t>0</w:t>
+      </w:r>
+      <w:r>
+        <w:t xml:space="preserve"> and our data present evidence </w:t>
+      </w:r>
+      <w:r>
+        <w:t xml:space="preserve">of </w:t>
+      </w:r>
+      <w:r>
+        <w:t>a significant association between BAC and # of beers drank</w:t>
+      </w:r>
+    </w:p>
+    <w:p>
+      <w:pPr>
+        <w:pStyle w:val="ListBullet"/>
+        <w:numPr>
+          <w:ilvl w:val="0"/>
+          <w:numId w:val="7"/>
+        </w:numPr>
+      </w:pPr>
+      <w:r>
+        <w:lastRenderedPageBreak/>
+        <w:t xml:space="preserve">(d) correlation coeﬃcient for </w:t>
+      </w:r>
+      <w:r>
+        <w:t xml:space="preserve"># </w:t>
+      </w:r>
+      <w:r>
+        <w:t xml:space="preserve">of cans of beer </w:t>
+      </w:r>
+      <w:r>
+        <w:t xml:space="preserve">+ </w:t>
+      </w:r>
+      <w:r>
         <w:t xml:space="preserve">BAC </w:t>
       </w:r>
       <w:r>
-        <w:t xml:space="preserve">was </w:t>
-      </w:r>
-      <w:r>
-        <w:t xml:space="preserve">measured </w:t>
+        <w:t>=</w:t>
+      </w:r>
+      <w:r>
+        <w:t xml:space="preserve"> 0.89. Calculate R2 </w:t>
+      </w:r>
+      <w:r>
+        <w:t xml:space="preserve">+ </w:t>
+      </w:r>
+      <w:r>
+        <w:t>interpret it in context</w:t>
+      </w:r>
+    </w:p>
+    <w:p>
+      <w:pPr>
+        <w:pStyle w:val="ListBullet"/>
+        <w:numPr>
+          <w:ilvl w:val="1"/>
+          <w:numId w:val="7"/>
+        </w:numPr>
+      </w:pPr>
+      <w:r>
+        <w:t>R</w:t>
+      </w:r>
+      <w:r>
+        <w:rPr>
+          <w:vertAlign w:val="superscript"/>
+        </w:rPr>
+        <w:t>2</w:t>
+      </w:r>
+      <w:r>
+        <w:t xml:space="preserve"> = .89</w:t>
+      </w:r>
+      <w:r>
+        <w:rPr>
+          <w:vertAlign w:val="superscript"/>
+        </w:rPr>
+        <w:t>2</w:t>
+      </w:r>
+      <w:r>
+        <w:t xml:space="preserve"> = </w:t>
+      </w:r>
+      <w:r>
+        <w:t>0.7921</w:t>
+      </w:r>
+      <w:r>
+        <w:t xml:space="preserve"> = ~79% of the variability in BAC </w:t>
+      </w:r>
+      <w:r>
+        <w:t xml:space="preserve">= </w:t>
+      </w:r>
+      <w:r>
+        <w:t>attributable to/explained by # of beers drank</w:t>
+      </w:r>
+    </w:p>
+    <w:p>
+      <w:pPr>
+        <w:pStyle w:val="ListBullet"/>
+        <w:numPr>
+          <w:ilvl w:val="0"/>
+          <w:numId w:val="7"/>
+        </w:numPr>
+      </w:pPr>
+      <w:r>
+        <w:t>(e) Suppose we visit a bar, ask people how many drinks they have had</w:t>
+      </w:r>
+      <w:r>
+        <w:t xml:space="preserve"> + </w:t>
+      </w:r>
+      <w:r>
+        <w:t xml:space="preserve">also take their BAC. Do you think the relationship between </w:t>
+      </w:r>
+      <w:r>
+        <w:t xml:space="preserve"># </w:t>
+      </w:r>
+      <w:r>
+        <w:t xml:space="preserve">of drinks </w:t>
+      </w:r>
+      <w:r>
+        <w:t xml:space="preserve">+ </w:t>
+      </w:r>
+      <w:r>
+        <w:t>BAC would be as strong as the relationship found in the Ohio State study?</w:t>
+      </w:r>
+    </w:p>
+    <w:p>
+      <w:pPr>
+        <w:pStyle w:val="ListBullet"/>
+        <w:numPr>
+          <w:ilvl w:val="1"/>
+          <w:numId w:val="7"/>
+        </w:numPr>
+      </w:pPr>
+      <w:r>
+        <w:t xml:space="preserve">No, because this model is only fit to these specific data (training). </w:t>
+      </w:r>
+    </w:p>
+    <w:p>
+      <w:pPr>
+        <w:pStyle w:val="ListBullet"/>
+        <w:numPr>
+          <w:ilvl w:val="1"/>
+          <w:numId w:val="7"/>
+        </w:numPr>
+      </w:pPr>
+      <w:r>
+        <w:t>Our model could perform well on these new observations, but not as well as to this data</w:t>
+      </w:r>
+    </w:p>
+    <w:p>
+      <w:pPr>
+        <w:pStyle w:val="ListBullet"/>
+        <w:ind w:left="360"/>
+      </w:pPr>
+    </w:p>
+    <w:p>
+      <w:pPr>
+        <w:pStyle w:val="ListBullet"/>
+        <w:numPr>
+          <w:ilvl w:val="0"/>
+          <w:numId w:val="7"/>
+        </w:numPr>
+      </w:pPr>
+      <w:r>
+        <w:t>2</w:t>
+      </w:r>
+      <w:r>
+        <w:t>9)</w:t>
+      </w:r>
+      <w:r>
+        <w:t xml:space="preserve"> </w:t>
+      </w:r>
+      <w:r>
+        <w:t xml:space="preserve">Scatterplot </w:t>
+      </w:r>
+      <w:r>
+        <w:t>+</w:t>
+      </w:r>
+      <w:r>
+        <w:t xml:space="preserve"> least squares summary below </w:t>
+      </w:r>
+      <w:proofErr w:type="gramStart"/>
+      <w:r>
+        <w:t>show</w:t>
+      </w:r>
+      <w:proofErr w:type="gramEnd"/>
+      <w:r>
+        <w:t xml:space="preserve"> the relationship between weight measured in </w:t>
+      </w:r>
+      <w:r>
+        <w:t xml:space="preserve">kg + </w:t>
+      </w:r>
+      <w:r>
+        <w:t xml:space="preserve">height measured in </w:t>
+      </w:r>
+      <w:r>
+        <w:t xml:space="preserve">cm </w:t>
+      </w:r>
+      <w:r>
+        <w:t>of 507 physically active individuals</w:t>
+      </w:r>
+    </w:p>
+    <w:p>
+      <w:pPr>
+        <w:pStyle w:val="ListBullet"/>
+        <w:ind w:left="720" w:firstLine="720"/>
+      </w:pPr>
+      <w:r>
+        <w:rPr>
+          <w:noProof/>
+        </w:rPr>
+        <w:drawing>
+          <wp:inline distT="0" distB="0" distL="0" distR="0" wp14:anchorId="26C527E8" wp14:editId="3195F164">
+            <wp:extent cx="4754880" cy="1370076"/>
+            <wp:effectExtent l="0" t="0" r="7620" b="1905"/>
+            <wp:docPr id="111" name="Picture 111"/>
+            <wp:cNvGraphicFramePr>
+              <a:graphicFrameLocks xmlns:a="http://schemas.openxmlformats.org/drawingml/2006/main" noChangeAspect="1"/>
+            </wp:cNvGraphicFramePr>
+            <a:graphic xmlns:a="http://schemas.openxmlformats.org/drawingml/2006/main">
+              <a:graphicData uri="http://schemas.openxmlformats.org/drawingml/2006/picture">
+                <pic:pic xmlns:pic="http://schemas.openxmlformats.org/drawingml/2006/picture">
+                  <pic:nvPicPr>
+                    <pic:cNvPr id="1" name=""/>
+                    <pic:cNvPicPr/>
+                  </pic:nvPicPr>
+                  <pic:blipFill>
+                    <a:blip r:embed="rId107"/>
+                    <a:stretch>
+                      <a:fillRect/>
+                    </a:stretch>
+                  </pic:blipFill>
+                  <pic:spPr>
+                    <a:xfrm>
+                      <a:off x="0" y="0"/>
+                      <a:ext cx="4785075" cy="1378776"/>
+                    </a:xfrm>
+                    <a:prstGeom prst="rect">
+                      <a:avLst/>
+                    </a:prstGeom>
+                  </pic:spPr>
+                </pic:pic>
+              </a:graphicData>
+            </a:graphic>
+          </wp:inline>
+        </w:drawing>
+      </w:r>
+    </w:p>
+    <w:p>
+      <w:pPr>
+        <w:pStyle w:val="ListBullet"/>
+        <w:numPr>
+          <w:ilvl w:val="0"/>
+          <w:numId w:val="7"/>
+        </w:numPr>
+      </w:pPr>
+      <w:r>
+        <w:t xml:space="preserve">(a) Describe the relationship between height </w:t>
+      </w:r>
+      <w:r>
+        <w:t xml:space="preserve">+ </w:t>
+      </w:r>
+      <w:r>
+        <w:t xml:space="preserve">weight. </w:t>
+      </w:r>
+    </w:p>
+    <w:p>
+      <w:pPr>
+        <w:pStyle w:val="ListBullet"/>
+        <w:numPr>
+          <w:ilvl w:val="1"/>
+          <w:numId w:val="7"/>
+        </w:numPr>
+      </w:pPr>
+      <w:r>
+        <w:t>There is a moderate</w:t>
+      </w:r>
+      <w:r>
+        <w:t xml:space="preserve">-to-strong </w:t>
+      </w:r>
+      <w:r>
+        <w:t>correlation</w:t>
+      </w:r>
+      <w:r>
+        <w:t xml:space="preserve">, </w:t>
+      </w:r>
+      <w:r>
+        <w:t xml:space="preserve">with some </w:t>
+      </w:r>
+      <w:r>
+        <w:rPr>
+          <w:i/>
+        </w:rPr>
+        <w:t xml:space="preserve">possible </w:t>
+      </w:r>
+      <w:r>
+        <w:t>outliers</w:t>
+      </w:r>
+    </w:p>
+    <w:p>
+      <w:pPr>
+        <w:pStyle w:val="ListBullet"/>
+        <w:numPr>
+          <w:ilvl w:val="0"/>
+          <w:numId w:val="7"/>
+        </w:numPr>
+      </w:pPr>
+      <w:r>
+        <w:t xml:space="preserve">(b) Write the equation of the regression line. Interpret the slope and intercept in context. </w:t>
+      </w:r>
+    </w:p>
+    <w:p>
+      <w:pPr>
+        <w:pStyle w:val="ListBullet"/>
+        <w:numPr>
+          <w:ilvl w:val="1"/>
+          <w:numId w:val="7"/>
+        </w:numPr>
+        <w:rPr>
+          <w:b/>
+        </w:rPr>
+      </w:pPr>
+      <w:r>
+        <w:rPr>
+          <w:b/>
+        </w:rPr>
+        <w:t xml:space="preserve">y = </w:t>
+      </w:r>
+      <w:r>
+        <w:rPr>
+          <w:b/>
+        </w:rPr>
+        <w:t>-105.0133</w:t>
+      </w:r>
+      <w:r>
+        <w:rPr>
+          <w:b/>
+        </w:rPr>
+        <w:t xml:space="preserve"> </w:t>
+      </w:r>
+      <w:r>
+        <w:rPr>
+          <w:b/>
+        </w:rPr>
+        <w:t xml:space="preserve">+ </w:t>
+      </w:r>
+      <w:r>
+        <w:rPr>
+          <w:b/>
+        </w:rPr>
+        <w:t>1.0176</w:t>
+      </w:r>
+      <w:r>
+        <w:rPr>
+          <w:b/>
+        </w:rPr>
+        <w:t>*</w:t>
+      </w:r>
+      <w:r>
+        <w:rPr>
+          <w:b/>
+        </w:rPr>
+        <w:t>height</w:t>
+      </w:r>
+    </w:p>
+    <w:p>
+      <w:pPr>
+        <w:pStyle w:val="ListBullet"/>
+        <w:numPr>
+          <w:ilvl w:val="1"/>
+          <w:numId w:val="7"/>
+        </w:numPr>
+      </w:pPr>
+      <w:r>
+        <w:t xml:space="preserve">This </w:t>
+      </w:r>
+      <w:r>
+        <w:t xml:space="preserve">model assumes </w:t>
+      </w:r>
+      <w:r>
+        <w:t xml:space="preserve">a </w:t>
+      </w:r>
+      <w:r>
+        <w:t xml:space="preserve">weight </w:t>
+      </w:r>
+      <w:r>
+        <w:t xml:space="preserve">of </w:t>
+      </w:r>
+      <w:r>
+        <w:t>-105kg for a height of 0 cm</w:t>
+      </w:r>
+      <w:r>
+        <w:t xml:space="preserve">, on average, </w:t>
+      </w:r>
+      <w:r>
+        <w:t xml:space="preserve">which is meaningless, </w:t>
+      </w:r>
+      <w:r>
+        <w:t xml:space="preserve">+ </w:t>
+      </w:r>
+      <w:r>
+        <w:t>just serves to set the y-intercept</w:t>
+      </w:r>
+    </w:p>
+    <w:p>
+      <w:pPr>
+        <w:pStyle w:val="ListBullet"/>
+        <w:numPr>
+          <w:ilvl w:val="1"/>
+          <w:numId w:val="7"/>
+        </w:numPr>
+      </w:pPr>
+      <w:r>
+        <w:t xml:space="preserve">Then, the model assumes that for every 1 </w:t>
+      </w:r>
+      <w:r>
+        <w:t>cm grown,</w:t>
+      </w:r>
+      <w:r>
+        <w:t xml:space="preserve"> </w:t>
+      </w:r>
+      <w:r>
+        <w:t xml:space="preserve">height </w:t>
+      </w:r>
+      <w:r>
+        <w:t xml:space="preserve">increases by </w:t>
+      </w:r>
+      <w:r>
+        <w:t>1.0176 kg</w:t>
+      </w:r>
+      <w:r>
+        <w:t>, all else held constant</w:t>
+      </w:r>
+    </w:p>
+    <w:p>
+      <w:pPr>
+        <w:pStyle w:val="ListBullet"/>
+        <w:numPr>
+          <w:ilvl w:val="0"/>
+          <w:numId w:val="7"/>
+        </w:numPr>
+      </w:pPr>
+      <w:r>
+        <w:t xml:space="preserve">(c) Do the data provide strong evidence an increase in height is associated </w:t>
+      </w:r>
+      <w:r>
+        <w:t xml:space="preserve">w/ </w:t>
+      </w:r>
+      <w:r>
+        <w:t>an increase in weight?</w:t>
+      </w:r>
+      <w:r>
+        <w:t xml:space="preserve"> </w:t>
+      </w:r>
+      <w:r>
+        <w:t xml:space="preserve">State the null </w:t>
+      </w:r>
+      <w:r>
+        <w:t xml:space="preserve">+ </w:t>
+      </w:r>
+      <w:r>
+        <w:t xml:space="preserve">alternative hypotheses, report the p-value, and state your conclusion. </w:t>
+      </w:r>
+    </w:p>
+    <w:p>
+      <w:pPr>
+        <w:pStyle w:val="ListBullet"/>
+        <w:numPr>
+          <w:ilvl w:val="1"/>
+          <w:numId w:val="7"/>
+        </w:numPr>
+      </w:pPr>
+      <w:r>
+        <w:t>H</w:t>
+      </w:r>
+      <w:r>
+        <w:rPr>
+          <w:vertAlign w:val="subscript"/>
+        </w:rPr>
+        <w:t>0</w:t>
+      </w:r>
+      <w:r>
+        <w:t xml:space="preserve"> = There is </w:t>
+      </w:r>
+      <w:r>
+        <w:rPr>
+          <w:u w:val="single"/>
+        </w:rPr>
+        <w:t>no</w:t>
+      </w:r>
+      <w:r>
+        <w:t xml:space="preserve"> significant association between</w:t>
+      </w:r>
+      <w:r>
+        <w:t xml:space="preserve"> height</w:t>
+      </w:r>
+      <w:r>
+        <w:t xml:space="preserve"> </w:t>
+      </w:r>
+      <w:r>
+        <w:t xml:space="preserve">+ weight of </w:t>
+      </w:r>
+      <w:r>
+        <w:t>physically active individuals</w:t>
+      </w:r>
+    </w:p>
+    <w:p>
+      <w:pPr>
+        <w:pStyle w:val="ListBullet"/>
+        <w:numPr>
+          <w:ilvl w:val="2"/>
+          <w:numId w:val="7"/>
+        </w:numPr>
+      </w:pPr>
+      <w:r>
+        <w:t xml:space="preserve">true slope coeﬃcient of height is </w:t>
+      </w:r>
+      <w:r>
+        <w:t xml:space="preserve">NOT </w:t>
+      </w:r>
+      <w:r>
+        <w:t>zero (β</w:t>
+      </w:r>
+      <w:proofErr w:type="gramStart"/>
+      <w:r>
+        <w:t xml:space="preserve">1 </w:t>
+      </w:r>
+      <w:r>
+        <w:t>!</w:t>
+      </w:r>
+      <w:proofErr w:type="gramEnd"/>
+      <w:r>
+        <w:t>= 0)</w:t>
+      </w:r>
+    </w:p>
+    <w:p>
+      <w:pPr>
+        <w:pStyle w:val="ListBullet"/>
+        <w:numPr>
+          <w:ilvl w:val="1"/>
+          <w:numId w:val="7"/>
+        </w:numPr>
+      </w:pPr>
+      <w:r>
+        <w:t>H</w:t>
+      </w:r>
+      <w:r>
+        <w:rPr>
+          <w:vertAlign w:val="subscript"/>
+        </w:rPr>
+        <w:t xml:space="preserve">1 </w:t>
+      </w:r>
+      <w:r>
+        <w:t xml:space="preserve">= There </w:t>
+      </w:r>
+      <w:r>
+        <w:rPr>
+          <w:u w:val="single"/>
+        </w:rPr>
+        <w:t>is</w:t>
+      </w:r>
+      <w:r>
+        <w:t xml:space="preserve"> a significant association between height + weight of physically active individuals</w:t>
+      </w:r>
+    </w:p>
+    <w:p>
+      <w:pPr>
+        <w:pStyle w:val="ListBullet"/>
+        <w:numPr>
+          <w:ilvl w:val="2"/>
+          <w:numId w:val="7"/>
+        </w:numPr>
+      </w:pPr>
+      <w:r>
+        <w:t xml:space="preserve">true slope coeﬃcient of height is </w:t>
+      </w:r>
+      <w:r>
+        <w:t>&gt;</w:t>
+      </w:r>
+      <w:r>
+        <w:t xml:space="preserve"> </w:t>
+      </w:r>
+      <w:r>
+        <w:t xml:space="preserve">zero (β1 </w:t>
+      </w:r>
+      <w:r>
+        <w:t xml:space="preserve">&gt; </w:t>
+      </w:r>
+      <w:r>
+        <w:t>0)</w:t>
+      </w:r>
+    </w:p>
+    <w:p>
+      <w:pPr>
+        <w:pStyle w:val="ListBullet"/>
+        <w:numPr>
+          <w:ilvl w:val="3"/>
+          <w:numId w:val="7"/>
+        </w:numPr>
+      </w:pPr>
+      <w:r>
+        <w:t xml:space="preserve">A </w:t>
+      </w:r>
+      <w:r>
+        <w:t>2</w:t>
+      </w:r>
+      <w:r>
+        <w:t>-sided test would also be acceptable for this application</w:t>
+      </w:r>
+      <w:r>
+        <w:t xml:space="preserve"> (</w:t>
+      </w:r>
+      <w:r>
+        <w:t>β</w:t>
+      </w:r>
+      <w:proofErr w:type="gramStart"/>
+      <w:r>
+        <w:t xml:space="preserve">1 </w:t>
+      </w:r>
+      <w:r>
+        <w:t>!</w:t>
+      </w:r>
+      <w:proofErr w:type="gramEnd"/>
+      <w:r>
+        <w:t>=</w:t>
+      </w:r>
+      <w:r>
+        <w:t xml:space="preserve"> 0)</w:t>
+      </w:r>
+    </w:p>
+    <w:p>
+      <w:pPr>
+        <w:pStyle w:val="ListBullet"/>
+        <w:numPr>
+          <w:ilvl w:val="1"/>
+          <w:numId w:val="7"/>
+        </w:numPr>
+      </w:pPr>
+      <w:r>
+        <w:t>Our reported p-value = .0000, which is indeed &lt; .05, so we state that we can reject H</w:t>
+      </w:r>
+      <w:r>
+        <w:rPr>
+          <w:vertAlign w:val="subscript"/>
+        </w:rPr>
+        <w:t>0</w:t>
+      </w:r>
+      <w:r>
+        <w:t xml:space="preserve"> and our data present evidence of a significant association between height + weight of physically active individuals</w:t>
+      </w:r>
+    </w:p>
+    <w:p>
+      <w:pPr>
+        <w:pStyle w:val="ListBullet"/>
+        <w:numPr>
+          <w:ilvl w:val="0"/>
+          <w:numId w:val="7"/>
+        </w:numPr>
+      </w:pPr>
+      <w:r>
+        <w:t xml:space="preserve">(d) The correlation coeﬃcient for height and weight is 0.72. Calculate R2 and interpret it in context. </w:t>
+      </w:r>
+    </w:p>
+    <w:p>
+      <w:pPr>
+        <w:pStyle w:val="ListBullet"/>
+        <w:numPr>
+          <w:ilvl w:val="1"/>
+          <w:numId w:val="7"/>
+        </w:numPr>
+      </w:pPr>
+      <w:r>
+        <w:t>R</w:t>
+      </w:r>
+      <w:r>
+        <w:rPr>
+          <w:vertAlign w:val="superscript"/>
+        </w:rPr>
+        <w:t>2</w:t>
+      </w:r>
+      <w:r>
+        <w:t xml:space="preserve"> = .</w:t>
+      </w:r>
+      <w:r>
+        <w:t>72</w:t>
+      </w:r>
+      <w:r>
+        <w:rPr>
+          <w:vertAlign w:val="superscript"/>
+        </w:rPr>
+        <w:t>2</w:t>
+      </w:r>
+      <w:r>
+        <w:t xml:space="preserve"> = </w:t>
+      </w:r>
+      <w:r>
+        <w:t>0.</w:t>
+      </w:r>
+      <w:r>
+        <w:t>5184</w:t>
+      </w:r>
+      <w:r>
+        <w:t xml:space="preserve"> = ~</w:t>
+      </w:r>
+      <w:r>
+        <w:t>52</w:t>
+      </w:r>
+      <w:r>
+        <w:t xml:space="preserve">% of the variability in </w:t>
+      </w:r>
+      <w:r>
+        <w:t>weight</w:t>
+      </w:r>
+      <w:r>
+        <w:t xml:space="preserve"> = attributable to/explained by </w:t>
+      </w:r>
+      <w:r>
+        <w:t>height</w:t>
+      </w:r>
+    </w:p>
+    <w:p>
+      <w:pPr>
+        <w:pStyle w:val="ListBullet"/>
+        <w:ind w:left="360"/>
+      </w:pPr>
+    </w:p>
+    <w:p>
+      <w:pPr>
+        <w:pStyle w:val="ListBullet"/>
+        <w:numPr>
+          <w:ilvl w:val="0"/>
+          <w:numId w:val="7"/>
+        </w:numPr>
+      </w:pPr>
+      <w:r>
+        <w:lastRenderedPageBreak/>
+        <w:t xml:space="preserve">30. </w:t>
+      </w:r>
+      <w:r>
+        <w:t xml:space="preserve">See </w:t>
+      </w:r>
+      <w:r>
+        <w:t xml:space="preserve">the relationship between husbands’ </w:t>
+      </w:r>
+      <w:r>
+        <w:t>+</w:t>
+      </w:r>
+      <w:r>
+        <w:t xml:space="preserve"> wives’ ages in a random sample of 170 married couples in Britain, where both partners’ ages </w:t>
+      </w:r>
+      <w:r>
+        <w:t xml:space="preserve">&lt; </w:t>
+      </w:r>
+      <w:r>
+        <w:t>65 years. Given below is summary output of the least squares ﬁt for predicting wife’s age from husband’s age.</w:t>
+      </w:r>
+    </w:p>
+    <w:p>
+      <w:pPr>
+        <w:pStyle w:val="ListBullet"/>
+        <w:ind w:left="1080"/>
+      </w:pPr>
+      <w:r>
+        <w:rPr>
+          <w:noProof/>
+        </w:rPr>
+        <w:drawing>
+          <wp:inline distT="0" distB="0" distL="0" distR="0" wp14:anchorId="5C6F0778" wp14:editId="37892EF3">
+            <wp:extent cx="4373880" cy="1313566"/>
+            <wp:effectExtent l="0" t="0" r="7620" b="1270"/>
+            <wp:docPr id="112" name="Picture 112"/>
+            <wp:cNvGraphicFramePr>
+              <a:graphicFrameLocks xmlns:a="http://schemas.openxmlformats.org/drawingml/2006/main" noChangeAspect="1"/>
+            </wp:cNvGraphicFramePr>
+            <a:graphic xmlns:a="http://schemas.openxmlformats.org/drawingml/2006/main">
+              <a:graphicData uri="http://schemas.openxmlformats.org/drawingml/2006/picture">
+                <pic:pic xmlns:pic="http://schemas.openxmlformats.org/drawingml/2006/picture">
+                  <pic:nvPicPr>
+                    <pic:cNvPr id="1" name=""/>
+                    <pic:cNvPicPr/>
+                  </pic:nvPicPr>
+                  <pic:blipFill>
+                    <a:blip r:embed="rId108"/>
+                    <a:stretch>
+                      <a:fillRect/>
+                    </a:stretch>
+                  </pic:blipFill>
+                  <pic:spPr>
+                    <a:xfrm>
+                      <a:off x="0" y="0"/>
+                      <a:ext cx="4409816" cy="1324358"/>
+                    </a:xfrm>
+                    <a:prstGeom prst="rect">
+                      <a:avLst/>
+                    </a:prstGeom>
+                  </pic:spPr>
+                </pic:pic>
+              </a:graphicData>
+            </a:graphic>
+          </wp:inline>
+        </w:drawing>
+      </w:r>
+    </w:p>
+    <w:p>
+      <w:pPr>
+        <w:pStyle w:val="ListBullet"/>
+        <w:numPr>
+          <w:ilvl w:val="0"/>
+          <w:numId w:val="7"/>
+        </w:numPr>
+      </w:pPr>
+      <w:r>
+        <w:t xml:space="preserve">(a) We might wonder, is the age diﬀerence between husbands </w:t>
+      </w:r>
+      <w:r>
+        <w:t xml:space="preserve">+ </w:t>
+      </w:r>
+      <w:r>
+        <w:t xml:space="preserve">wives consistent across ages? If this were the case, the slope parameter would be </w:t>
+      </w:r>
+      <w:r>
+        <w:t>β1 = 1</w:t>
+      </w:r>
+      <w:r>
+        <w:t xml:space="preserve">. Use the </w:t>
+      </w:r>
+      <w:r>
+        <w:t xml:space="preserve">info </w:t>
+      </w:r>
+      <w:r>
+        <w:t xml:space="preserve">above to evaluate if there is strong evidence the diﬀerence in husband and wife ages diﬀers for diﬀerent ages. </w:t>
+      </w:r>
+    </w:p>
+    <w:p>
+      <w:pPr>
+        <w:pStyle w:val="ListBullet"/>
+        <w:numPr>
+          <w:ilvl w:val="1"/>
+          <w:numId w:val="7"/>
+        </w:numPr>
+      </w:pPr>
+      <w:r>
+        <w:t xml:space="preserve">Our p-value for the association of </w:t>
+      </w:r>
+      <w:r>
+        <w:t>husbands’ + wives’ ages</w:t>
+      </w:r>
+      <w:r>
+        <w:t xml:space="preserve"> is .0000, </w:t>
+      </w:r>
+      <w:r>
+        <w:t xml:space="preserve">is indeed &lt; .05, </w:t>
+      </w:r>
+      <w:r>
+        <w:t xml:space="preserve">and our </w:t>
+      </w:r>
+      <w:r>
+        <w:t xml:space="preserve">β1 </w:t>
+      </w:r>
+      <w:r>
+        <w:t xml:space="preserve">is very near to 1, so we </w:t>
+      </w:r>
+      <w:r>
+        <w:t xml:space="preserve">state that our data present evidence of a significant association between </w:t>
+      </w:r>
+      <w:r>
+        <w:t>husbands’ + wives’ ages</w:t>
+      </w:r>
+      <w:r>
+        <w:t xml:space="preserve"> and that this</w:t>
+      </w:r>
+      <w:r>
+        <w:t xml:space="preserve"> age diﬀerence </w:t>
+      </w:r>
+      <w:r>
+        <w:t xml:space="preserve">is quite </w:t>
+      </w:r>
+      <w:r>
+        <w:t>consistent across ages</w:t>
+      </w:r>
+    </w:p>
+    <w:p>
+      <w:pPr>
+        <w:pStyle w:val="ListBullet"/>
+        <w:numPr>
+          <w:ilvl w:val="0"/>
+          <w:numId w:val="7"/>
+        </w:numPr>
+      </w:pPr>
+      <w:r>
+        <w:t xml:space="preserve"> </w:t>
+      </w:r>
+      <w:r>
+        <w:t xml:space="preserve">(b) Write the equation of the regression line for predicting wife’s age from husband’s age. </w:t>
+      </w:r>
+    </w:p>
+    <w:p>
+      <w:pPr>
+        <w:pStyle w:val="ListBullet"/>
+        <w:numPr>
+          <w:ilvl w:val="1"/>
+          <w:numId w:val="7"/>
+        </w:numPr>
+        <w:rPr>
+          <w:b/>
+        </w:rPr>
+      </w:pPr>
+      <w:r>
+        <w:rPr>
+          <w:b/>
+        </w:rPr>
+        <w:t xml:space="preserve">y = </w:t>
+      </w:r>
+      <w:r>
+        <w:rPr>
+          <w:b/>
+        </w:rPr>
+        <w:t xml:space="preserve">1.5740 </w:t>
+      </w:r>
+      <w:r>
+        <w:rPr>
+          <w:b/>
+        </w:rPr>
+        <w:t xml:space="preserve">+ </w:t>
+      </w:r>
+      <w:r>
+        <w:rPr>
+          <w:b/>
+        </w:rPr>
+        <w:t>.9112</w:t>
+      </w:r>
+      <w:r>
+        <w:rPr>
+          <w:b/>
+        </w:rPr>
+        <w:t>*</w:t>
       </w:r>
       <w:proofErr w:type="spellStart"/>
       <w:r>
+        <w:rPr>
+          <w:b/>
+        </w:rPr>
+        <w:t>husband_age</w:t>
+      </w:r>
+      <w:proofErr w:type="spellEnd"/>
+    </w:p>
+    <w:p>
+      <w:pPr>
+        <w:pStyle w:val="ListBullet"/>
+        <w:numPr>
+          <w:ilvl w:val="0"/>
+          <w:numId w:val="7"/>
+        </w:numPr>
+      </w:pPr>
+      <w:r>
+        <w:t xml:space="preserve"> </w:t>
+      </w:r>
+      <w:r>
+        <w:t>(c) Interpret the slope and intercept in context</w:t>
+      </w:r>
+    </w:p>
+    <w:p>
+      <w:pPr>
+        <w:pStyle w:val="ListBullet"/>
+        <w:numPr>
+          <w:ilvl w:val="1"/>
+          <w:numId w:val="7"/>
+        </w:numPr>
+      </w:pPr>
+      <w:r>
+        <w:t xml:space="preserve">This model assumes a </w:t>
+      </w:r>
+      <w:r>
+        <w:t xml:space="preserve">wife age </w:t>
+      </w:r>
+      <w:r>
+        <w:t xml:space="preserve">of </w:t>
+      </w:r>
+      <w:r>
+        <w:t xml:space="preserve">1.5740 </w:t>
+      </w:r>
+      <w:r>
+        <w:t xml:space="preserve">for a </w:t>
+      </w:r>
+      <w:r>
+        <w:t xml:space="preserve">husband age </w:t>
+      </w:r>
+      <w:r>
+        <w:t>of 0</w:t>
+      </w:r>
+      <w:r>
+        <w:t xml:space="preserve">, on average, </w:t>
+      </w:r>
+      <w:r>
+        <w:t>which is meaningless, + just serves to set the y-intercept</w:t>
+      </w:r>
+      <w:r>
+        <w:t>, but it could mean that the model assumes wives are ~1.5 years older than husbands on average, and the increase is consistent (</w:t>
+      </w:r>
+      <w:r>
+        <w:t xml:space="preserve">β1 </w:t>
+      </w:r>
+      <w:r>
+        <w:t>is close to</w:t>
+      </w:r>
+      <w:r>
+        <w:t xml:space="preserve"> 1</w:t>
+      </w:r>
+      <w:r>
+        <w:t>)</w:t>
+      </w:r>
+    </w:p>
+    <w:p>
+      <w:pPr>
+        <w:pStyle w:val="ListBullet"/>
+        <w:numPr>
+          <w:ilvl w:val="1"/>
+          <w:numId w:val="7"/>
+        </w:numPr>
+      </w:pPr>
+      <w:r>
+        <w:t xml:space="preserve">Then, the model assumes that for every 1 </w:t>
+      </w:r>
+      <w:r>
+        <w:t>year of age for husbands, wives age by .9112</w:t>
+      </w:r>
+    </w:p>
+    <w:p>
+      <w:pPr>
+        <w:pStyle w:val="ListBullet"/>
+        <w:numPr>
+          <w:ilvl w:val="0"/>
+          <w:numId w:val="7"/>
+        </w:numPr>
+      </w:pPr>
+      <w:r>
+        <w:t xml:space="preserve">(d) Given that R2 = 0.88, what is the correlation of ages in this data set? </w:t>
+      </w:r>
+    </w:p>
+    <w:p>
+      <w:pPr>
+        <w:pStyle w:val="ListBullet"/>
+        <w:numPr>
+          <w:ilvl w:val="1"/>
+          <w:numId w:val="7"/>
+        </w:numPr>
+      </w:pPr>
+      <w:r>
+        <w:rPr>
+          <w:b/>
+        </w:rPr>
+        <w:t xml:space="preserve">R = </w:t>
+      </w:r>
+      <w:r>
+        <w:rPr>
+          <w:b/>
+        </w:rPr>
+        <w:t>.</w:t>
+      </w:r>
+      <w:r>
+        <w:rPr>
+          <w:b/>
+        </w:rPr>
+        <w:t>9381</w:t>
+      </w:r>
+      <w:r>
+        <w:t>, which is very strong</w:t>
+      </w:r>
+    </w:p>
+    <w:p>
+      <w:pPr>
+        <w:pStyle w:val="ListBullet"/>
+        <w:numPr>
+          <w:ilvl w:val="0"/>
+          <w:numId w:val="7"/>
+        </w:numPr>
+      </w:pPr>
+      <w:r>
+        <w:t xml:space="preserve">(e) You meet a married man from Britain who is 55 years old. What would you predict his wife’s age to be? How reliable is this prediction? </w:t>
+      </w:r>
+    </w:p>
+    <w:p>
+      <w:pPr>
+        <w:pStyle w:val="ListBullet"/>
+        <w:numPr>
+          <w:ilvl w:val="1"/>
+          <w:numId w:val="7"/>
+        </w:numPr>
+        <w:rPr>
+          <w:b/>
+        </w:rPr>
+      </w:pPr>
+      <w:r>
+        <w:rPr>
+          <w:b/>
+        </w:rPr>
+        <w:t xml:space="preserve">y = </w:t>
+      </w:r>
+      <w:r>
+        <w:rPr>
+          <w:b/>
+        </w:rPr>
+        <w:t xml:space="preserve">1.5740 </w:t>
+      </w:r>
+      <w:r>
+        <w:rPr>
+          <w:b/>
+        </w:rPr>
+        <w:t xml:space="preserve">+ </w:t>
+      </w:r>
+      <w:r>
+        <w:rPr>
+          <w:b/>
+        </w:rPr>
+        <w:t>.9112</w:t>
+      </w:r>
+      <w:r>
+        <w:rPr>
+          <w:b/>
+        </w:rPr>
+        <w:t>*</w:t>
+      </w:r>
+      <w:r>
+        <w:rPr>
+          <w:b/>
+        </w:rPr>
+        <w:t xml:space="preserve">55 = </w:t>
+      </w:r>
+      <w:r>
+        <w:rPr>
+          <w:b/>
+        </w:rPr>
+        <w:t>51.69</w:t>
+      </w:r>
+      <w:r>
+        <w:rPr>
+          <w:b/>
+        </w:rPr>
+        <w:t xml:space="preserve">, </w:t>
+      </w:r>
+      <w:r>
+        <w:t>and given our model evidence above, we can assume this estimate is reliable</w:t>
+      </w:r>
+    </w:p>
+    <w:p>
+      <w:pPr>
+        <w:pStyle w:val="ListBullet"/>
+        <w:numPr>
+          <w:ilvl w:val="0"/>
+          <w:numId w:val="7"/>
+        </w:numPr>
+      </w:pPr>
+      <w:r>
+        <w:t>(f) You meet another married man from Britain who is 85 years old. Would it be wise to use the same linear model to predict his wife’s age? Explain.</w:t>
+      </w:r>
+    </w:p>
+    <w:p>
+      <w:pPr>
+        <w:pStyle w:val="ListBullet"/>
+        <w:numPr>
+          <w:ilvl w:val="1"/>
+          <w:numId w:val="7"/>
+        </w:numPr>
+      </w:pPr>
+      <w:r>
+        <w:rPr>
+          <w:b/>
+        </w:rPr>
+        <w:t xml:space="preserve">y = </w:t>
+      </w:r>
+      <w:r>
+        <w:rPr>
+          <w:b/>
+        </w:rPr>
+        <w:t xml:space="preserve">1.5740 </w:t>
+      </w:r>
+      <w:r>
+        <w:rPr>
+          <w:b/>
+        </w:rPr>
+        <w:t xml:space="preserve">+ </w:t>
+      </w:r>
+      <w:r>
+        <w:rPr>
+          <w:b/>
+        </w:rPr>
+        <w:t>.9112</w:t>
+      </w:r>
+      <w:r>
+        <w:rPr>
+          <w:b/>
+        </w:rPr>
+        <w:t>*</w:t>
+      </w:r>
+      <w:r>
+        <w:rPr>
+          <w:b/>
+        </w:rPr>
+        <w:t>85</w:t>
+      </w:r>
+      <w:r>
+        <w:rPr>
+          <w:b/>
+        </w:rPr>
+        <w:t xml:space="preserve"> = </w:t>
+      </w:r>
+      <w:r>
+        <w:rPr>
+          <w:b/>
+        </w:rPr>
+        <w:t>79.026</w:t>
+      </w:r>
+    </w:p>
+    <w:p>
+      <w:pPr>
+        <w:pStyle w:val="ListBullet"/>
+        <w:numPr>
+          <w:ilvl w:val="1"/>
+          <w:numId w:val="7"/>
+        </w:numPr>
+        <w:rPr>
+          <w:strike/>
+        </w:rPr>
+      </w:pPr>
+      <w:r>
+        <w:rPr>
+          <w:strike/>
+        </w:rPr>
+        <w:t>Yes, because the fact that β1 is close to 1 indicates that the age diﬀerence between husbands + wives is consistent across ages</w:t>
+      </w:r>
+    </w:p>
+    <w:p>
+      <w:pPr>
+        <w:pStyle w:val="ListBullet"/>
+        <w:numPr>
+          <w:ilvl w:val="1"/>
+          <w:numId w:val="7"/>
+        </w:numPr>
+      </w:pPr>
+      <w:r>
+        <w:t>Not really, as this data was only collected on a sample of ages &lt; 65</w:t>
+      </w:r>
+      <w:r>
+        <w:t xml:space="preserve"> </w:t>
+      </w:r>
+      <w:r>
+        <w:sym w:font="Wingdings" w:char="F0E8"/>
+      </w:r>
+      <w:r>
+        <w:t xml:space="preserve"> ***</w:t>
+      </w:r>
+      <w:r>
+        <w:rPr>
+          <w:b/>
+        </w:rPr>
+        <w:t>avoid extrapolating***</w:t>
+      </w:r>
+    </w:p>
+    <w:p>
+      <w:pPr>
+        <w:pStyle w:val="ListBullet"/>
+        <w:ind w:left="360"/>
+      </w:pPr>
+    </w:p>
+    <w:p>
+      <w:pPr>
+        <w:pStyle w:val="ListBullet"/>
+        <w:ind w:left="360"/>
+      </w:pPr>
+    </w:p>
+    <w:p>
+      <w:pPr>
+        <w:pStyle w:val="ListBullet"/>
+        <w:ind w:left="360"/>
+      </w:pPr>
+    </w:p>
+    <w:p>
+      <w:pPr>
+        <w:pStyle w:val="ListBullet"/>
+        <w:ind w:left="360"/>
+      </w:pPr>
+    </w:p>
+    <w:p>
+      <w:pPr>
+        <w:pStyle w:val="ListBullet"/>
+        <w:ind w:left="360"/>
+      </w:pPr>
+    </w:p>
+    <w:p>
+      <w:pPr>
+        <w:pStyle w:val="ListBullet"/>
+        <w:ind w:left="360"/>
+      </w:pPr>
+    </w:p>
+    <w:p>
+      <w:pPr>
+        <w:pStyle w:val="ListBullet"/>
+        <w:ind w:left="360"/>
+      </w:pPr>
+    </w:p>
+    <w:p>
+      <w:pPr>
+        <w:pStyle w:val="ListBullet"/>
+        <w:numPr>
+          <w:ilvl w:val="0"/>
+          <w:numId w:val="7"/>
+        </w:numPr>
+      </w:pPr>
+      <w:r>
+        <w:lastRenderedPageBreak/>
+        <w:t xml:space="preserve">31) </w:t>
+      </w:r>
+      <w:r>
+        <w:t xml:space="preserve">Scatterplot </w:t>
+      </w:r>
+      <w:r>
+        <w:t xml:space="preserve">summarizes husbands’ </w:t>
+      </w:r>
+      <w:r>
+        <w:t>+</w:t>
+      </w:r>
+      <w:r>
+        <w:t xml:space="preserve"> wives’ heights in a random sample of 170 married couples in Britain, where both partners’ ages </w:t>
+      </w:r>
+      <w:r>
+        <w:t xml:space="preserve">&lt; </w:t>
+      </w:r>
+      <w:r>
+        <w:t>65 years. Summary output of the least squares ﬁt for predicting wife’s height from husband’s height is also provided in the table.</w:t>
+      </w:r>
+    </w:p>
+    <w:p>
+      <w:pPr>
+        <w:pStyle w:val="ListBullet"/>
+        <w:numPr>
+          <w:ilvl w:val="1"/>
+          <w:numId w:val="7"/>
+        </w:numPr>
+      </w:pPr>
+      <w:r>
+        <w:rPr>
+          <w:noProof/>
+        </w:rPr>
+        <w:drawing>
+          <wp:inline distT="0" distB="0" distL="0" distR="0" wp14:anchorId="776DF524" wp14:editId="3EB83AC2">
+            <wp:extent cx="4632960" cy="1331976"/>
+            <wp:effectExtent l="0" t="0" r="0" b="1905"/>
+            <wp:docPr id="113" name="Picture 113"/>
+            <wp:cNvGraphicFramePr>
+              <a:graphicFrameLocks xmlns:a="http://schemas.openxmlformats.org/drawingml/2006/main" noChangeAspect="1"/>
+            </wp:cNvGraphicFramePr>
+            <a:graphic xmlns:a="http://schemas.openxmlformats.org/drawingml/2006/main">
+              <a:graphicData uri="http://schemas.openxmlformats.org/drawingml/2006/picture">
+                <pic:pic xmlns:pic="http://schemas.openxmlformats.org/drawingml/2006/picture">
+                  <pic:nvPicPr>
+                    <pic:cNvPr id="1" name=""/>
+                    <pic:cNvPicPr/>
+                  </pic:nvPicPr>
+                  <pic:blipFill>
+                    <a:blip r:embed="rId109"/>
+                    <a:stretch>
+                      <a:fillRect/>
+                    </a:stretch>
+                  </pic:blipFill>
+                  <pic:spPr>
+                    <a:xfrm>
+                      <a:off x="0" y="0"/>
+                      <a:ext cx="4658442" cy="1339302"/>
+                    </a:xfrm>
+                    <a:prstGeom prst="rect">
+                      <a:avLst/>
+                    </a:prstGeom>
+                  </pic:spPr>
+                </pic:pic>
+              </a:graphicData>
+            </a:graphic>
+          </wp:inline>
+        </w:drawing>
+      </w:r>
+    </w:p>
+    <w:p>
+      <w:pPr>
+        <w:pStyle w:val="ListBullet"/>
+        <w:numPr>
+          <w:ilvl w:val="0"/>
+          <w:numId w:val="7"/>
+        </w:numPr>
+      </w:pPr>
+      <w:r>
+        <w:t xml:space="preserve">(a) Is there strong evidence that taller men marry taller women? State the hypotheses and include any information used to conduct the test. </w:t>
+      </w:r>
+    </w:p>
+    <w:p>
+      <w:pPr>
+        <w:pStyle w:val="ListBullet"/>
+        <w:numPr>
+          <w:ilvl w:val="1"/>
+          <w:numId w:val="7"/>
+        </w:numPr>
+      </w:pPr>
+      <w:r>
+        <w:t>H</w:t>
+      </w:r>
+      <w:r>
+        <w:rPr>
+          <w:vertAlign w:val="subscript"/>
+        </w:rPr>
+        <w:t>0</w:t>
+      </w:r>
+      <w:r>
+        <w:t xml:space="preserve"> = There is </w:t>
+      </w:r>
+      <w:r>
+        <w:rPr>
+          <w:u w:val="single"/>
+        </w:rPr>
+        <w:t>no</w:t>
+      </w:r>
+      <w:r>
+        <w:t xml:space="preserve"> significant association between </w:t>
+      </w:r>
+      <w:r>
+        <w:t>husband height</w:t>
+      </w:r>
+      <w:r>
+        <w:t xml:space="preserve"> and </w:t>
+      </w:r>
+      <w:r>
+        <w:t>wife height</w:t>
+      </w:r>
+      <w:r>
+        <w:tab/>
+      </w:r>
+    </w:p>
+    <w:p>
+      <w:pPr>
+        <w:pStyle w:val="ListBullet"/>
+        <w:numPr>
+          <w:ilvl w:val="2"/>
+          <w:numId w:val="7"/>
+        </w:numPr>
+      </w:pPr>
+      <w:r>
+        <w:t xml:space="preserve">true slope coeﬃcient of </w:t>
+      </w:r>
+      <w:r>
+        <w:t xml:space="preserve">husband height </w:t>
+      </w:r>
+      <w:r>
+        <w:t>is zero (β1 = 0).</w:t>
+      </w:r>
+    </w:p>
+    <w:p>
+      <w:pPr>
+        <w:pStyle w:val="ListBullet"/>
+        <w:numPr>
+          <w:ilvl w:val="1"/>
+          <w:numId w:val="7"/>
+        </w:numPr>
+      </w:pPr>
+      <w:r>
+        <w:t>H</w:t>
+      </w:r>
+      <w:r>
+        <w:rPr>
+          <w:vertAlign w:val="subscript"/>
+        </w:rPr>
+        <w:t xml:space="preserve">1 </w:t>
+      </w:r>
+      <w:r>
+        <w:t xml:space="preserve">= There </w:t>
+      </w:r>
+      <w:r>
+        <w:rPr>
+          <w:u w:val="single"/>
+        </w:rPr>
+        <w:t>is</w:t>
+      </w:r>
+      <w:r>
+        <w:t xml:space="preserve"> a significant association between husband height and wife height</w:t>
+      </w:r>
+    </w:p>
+    <w:p>
+      <w:pPr>
+        <w:pStyle w:val="ListBullet"/>
+        <w:numPr>
+          <w:ilvl w:val="2"/>
+          <w:numId w:val="7"/>
+        </w:numPr>
+      </w:pPr>
+      <w:r>
+        <w:t xml:space="preserve">true slope coeﬃcient of </w:t>
+      </w:r>
+      <w:r>
+        <w:t>husband height</w:t>
+      </w:r>
+      <w:r>
+        <w:t xml:space="preserve"> </w:t>
+      </w:r>
+      <w:r>
+        <w:t xml:space="preserve">&gt; </w:t>
+      </w:r>
+      <w:r>
+        <w:t xml:space="preserve">zero (β1 </w:t>
+      </w:r>
+      <w:r>
+        <w:t>&gt;</w:t>
+      </w:r>
+      <w:r>
+        <w:t xml:space="preserve"> 0)</w:t>
+      </w:r>
+    </w:p>
+    <w:p>
+      <w:pPr>
+        <w:pStyle w:val="ListBullet"/>
+        <w:numPr>
+          <w:ilvl w:val="3"/>
+          <w:numId w:val="7"/>
+        </w:numPr>
+      </w:pPr>
+      <w:r>
+        <w:t xml:space="preserve">A </w:t>
+      </w:r>
+      <w:r>
+        <w:t>2</w:t>
+      </w:r>
+      <w:r>
+        <w:t>-sided test would also be acceptable for this application</w:t>
+      </w:r>
+      <w:r>
+        <w:t xml:space="preserve"> (</w:t>
+      </w:r>
+      <w:r>
+        <w:t>β</w:t>
+      </w:r>
+      <w:proofErr w:type="gramStart"/>
+      <w:r>
+        <w:t xml:space="preserve">1 </w:t>
+      </w:r>
+      <w:r>
+        <w:t>!</w:t>
+      </w:r>
+      <w:proofErr w:type="gramEnd"/>
+      <w:r>
+        <w:t>=</w:t>
+      </w:r>
+      <w:r>
+        <w:t xml:space="preserve"> 0)</w:t>
+      </w:r>
+    </w:p>
+    <w:p>
+      <w:pPr>
+        <w:pStyle w:val="ListBullet"/>
+        <w:numPr>
+          <w:ilvl w:val="1"/>
+          <w:numId w:val="7"/>
+        </w:numPr>
+      </w:pPr>
+      <w:r>
+        <w:t>Our reported p-value = .0000, which is indeed &lt; .05, so we state that we can reject H</w:t>
+      </w:r>
+      <w:r>
+        <w:rPr>
+          <w:vertAlign w:val="subscript"/>
+        </w:rPr>
+        <w:t>0</w:t>
+      </w:r>
+      <w:r>
+        <w:t xml:space="preserve"> and our data present evidence of a significant </w:t>
+      </w:r>
+      <w:r>
+        <w:t xml:space="preserve">positive </w:t>
+      </w:r>
+      <w:r>
+        <w:t>association between</w:t>
+      </w:r>
+      <w:r>
+        <w:t xml:space="preserve"> </w:t>
+      </w:r>
+      <w:r>
+        <w:t>husband height and wife height</w:t>
+      </w:r>
+    </w:p>
+    <w:p>
+      <w:pPr>
+        <w:pStyle w:val="ListBullet"/>
+        <w:numPr>
+          <w:ilvl w:val="0"/>
+          <w:numId w:val="7"/>
+        </w:numPr>
+      </w:pPr>
+      <w:r>
+        <w:t xml:space="preserve">(b) Write the equation of the regression line for predicting wife’s height from husband’s height. </w:t>
+      </w:r>
+    </w:p>
+    <w:p>
+      <w:pPr>
+        <w:pStyle w:val="ListBullet"/>
+        <w:numPr>
+          <w:ilvl w:val="1"/>
+          <w:numId w:val="7"/>
+        </w:numPr>
+        <w:rPr>
+          <w:b/>
+        </w:rPr>
+      </w:pPr>
+      <w:r>
+        <w:rPr>
+          <w:b/>
+        </w:rPr>
+        <w:t xml:space="preserve">y = </w:t>
+      </w:r>
+      <w:r>
+        <w:rPr>
+          <w:b/>
+        </w:rPr>
+        <w:t>43.5755</w:t>
+      </w:r>
+      <w:r>
+        <w:rPr>
+          <w:b/>
+        </w:rPr>
+        <w:t xml:space="preserve"> </w:t>
+      </w:r>
+      <w:r>
+        <w:rPr>
+          <w:b/>
+        </w:rPr>
+        <w:t xml:space="preserve">+ </w:t>
+      </w:r>
+      <w:r>
+        <w:rPr>
+          <w:b/>
+        </w:rPr>
+        <w:t>.</w:t>
+      </w:r>
+      <w:r>
+        <w:rPr>
+          <w:b/>
+        </w:rPr>
+        <w:t>2863</w:t>
+      </w:r>
+      <w:r>
+        <w:rPr>
+          <w:b/>
+        </w:rPr>
+        <w:t>*</w:t>
+      </w:r>
+      <w:proofErr w:type="spellStart"/>
+      <w:r>
+        <w:rPr>
+          <w:b/>
+        </w:rPr>
+        <w:t>husband_</w:t>
+      </w:r>
+      <w:r>
+        <w:rPr>
+          <w:b/>
+        </w:rPr>
+        <w:t>height</w:t>
+      </w:r>
+      <w:proofErr w:type="spellEnd"/>
+    </w:p>
+    <w:p>
+      <w:pPr>
+        <w:pStyle w:val="ListBullet"/>
+        <w:numPr>
+          <w:ilvl w:val="0"/>
+          <w:numId w:val="7"/>
+        </w:numPr>
+      </w:pPr>
+      <w:r>
+        <w:t xml:space="preserve">(c) Interpret the slope and intercept in the context of the application. </w:t>
+      </w:r>
+    </w:p>
+    <w:p>
+      <w:pPr>
+        <w:pStyle w:val="ListBullet"/>
+        <w:numPr>
+          <w:ilvl w:val="1"/>
+          <w:numId w:val="7"/>
+        </w:numPr>
+      </w:pPr>
+      <w:r>
+        <w:t xml:space="preserve">This model assumes a wife </w:t>
+      </w:r>
+      <w:r>
+        <w:t xml:space="preserve">height </w:t>
+      </w:r>
+      <w:r>
+        <w:t xml:space="preserve">of </w:t>
+      </w:r>
+      <w:r>
+        <w:t xml:space="preserve">43.5755 </w:t>
+      </w:r>
+      <w:bookmarkStart w:id="0" w:name="_Hlk514258085"/>
+      <w:r>
+        <w:t>in</w:t>
+      </w:r>
+      <w:r>
+        <w:t xml:space="preserve"> </w:t>
+      </w:r>
+      <w:bookmarkEnd w:id="0"/>
+      <w:r>
+        <w:t xml:space="preserve">for a husband </w:t>
+      </w:r>
+      <w:r>
+        <w:t xml:space="preserve">height </w:t>
+      </w:r>
+      <w:r>
+        <w:t>of 0</w:t>
+      </w:r>
+      <w:r>
+        <w:t xml:space="preserve"> </w:t>
+      </w:r>
+      <w:r>
+        <w:t>in</w:t>
+      </w:r>
+      <w:r>
+        <w:t>,</w:t>
+      </w:r>
+      <w:r>
+        <w:t xml:space="preserve"> on average,</w:t>
+      </w:r>
+      <w:r>
+        <w:t xml:space="preserve"> which is meaningless, + just serves to set the y-intercept</w:t>
+      </w:r>
+    </w:p>
+    <w:p>
+      <w:pPr>
+        <w:pStyle w:val="ListBullet"/>
+        <w:numPr>
+          <w:ilvl w:val="1"/>
+          <w:numId w:val="7"/>
+        </w:numPr>
+      </w:pPr>
+      <w:r>
+        <w:t xml:space="preserve">Then, the model assumes that for every 1 </w:t>
+      </w:r>
+      <w:r>
         <w:t xml:space="preserve">in </w:t>
       </w:r>
       <w:r>
-        <w:rPr>
-          <w:b/>
-        </w:rPr>
-        <w:t xml:space="preserve">g </w:t>
+        <w:t xml:space="preserve">in </w:t>
+      </w:r>
+      <w:r>
+        <w:t>husband</w:t>
+      </w:r>
+      <w:r>
+        <w:t xml:space="preserve"> height</w:t>
+      </w:r>
+      <w:r>
+        <w:t xml:space="preserve">, wives </w:t>
+      </w:r>
+      <w:r>
+        <w:t xml:space="preserve">grow by .2863 </w:t>
+      </w:r>
+      <w:r>
+        <w:t>in</w:t>
+      </w:r>
+    </w:p>
+    <w:p>
+      <w:pPr>
+        <w:pStyle w:val="ListBullet"/>
+        <w:numPr>
+          <w:ilvl w:val="0"/>
+          <w:numId w:val="7"/>
+        </w:numPr>
+      </w:pPr>
+      <w:r>
+        <w:t xml:space="preserve">(d) Given that R2 = 0.09, what is the correlation of heights in this data set? </w:t>
+      </w:r>
+    </w:p>
+    <w:p>
+      <w:pPr>
+        <w:pStyle w:val="ListBullet"/>
+        <w:numPr>
+          <w:ilvl w:val="1"/>
+          <w:numId w:val="7"/>
+        </w:numPr>
+      </w:pPr>
+      <w:r>
+        <w:t>R = .3, which is quite weak</w:t>
+      </w:r>
+    </w:p>
+    <w:p>
+      <w:pPr>
+        <w:pStyle w:val="ListBullet"/>
+        <w:numPr>
+          <w:ilvl w:val="0"/>
+          <w:numId w:val="7"/>
+        </w:numPr>
+      </w:pPr>
+      <w:r>
+        <w:t xml:space="preserve">(e) You meet a married man from Britain who is 5’9” (69 inches). What would you predict his wife’s height to be? How reliable is this prediction? </w:t>
+      </w:r>
+    </w:p>
+    <w:p>
+      <w:pPr>
+        <w:pStyle w:val="ListBullet"/>
+        <w:numPr>
+          <w:ilvl w:val="1"/>
+          <w:numId w:val="7"/>
+        </w:numPr>
+      </w:pPr>
+      <w:r>
+        <w:t>The model is quite confident</w:t>
+      </w:r>
+      <w:r>
+        <w:t xml:space="preserve"> if only looking at the p-value, but the R</w:t>
+      </w:r>
+      <w:r>
+        <w:rPr>
+          <w:vertAlign w:val="superscript"/>
+        </w:rPr>
+        <w:t>2</w:t>
+      </w:r>
+      <w:r>
+        <w:t xml:space="preserve"> value is too low to be a reliable estimate</w:t>
+      </w:r>
+    </w:p>
+    <w:p>
+      <w:pPr>
+        <w:pStyle w:val="ListBullet"/>
+        <w:numPr>
+          <w:ilvl w:val="1"/>
+          <w:numId w:val="7"/>
+        </w:numPr>
+        <w:rPr>
+          <w:b/>
+        </w:rPr>
+      </w:pPr>
+      <w:r>
+        <w:rPr>
+          <w:b/>
+        </w:rPr>
+        <w:t xml:space="preserve">y = </w:t>
+      </w:r>
+      <w:r>
+        <w:rPr>
+          <w:b/>
+        </w:rPr>
+        <w:t xml:space="preserve">43.5755 </w:t>
+      </w:r>
+      <w:r>
+        <w:rPr>
+          <w:b/>
+        </w:rPr>
+        <w:t xml:space="preserve">+ </w:t>
+      </w:r>
+      <w:r>
+        <w:rPr>
+          <w:b/>
+        </w:rPr>
+        <w:t>.2863</w:t>
+      </w:r>
+      <w:r>
+        <w:rPr>
+          <w:b/>
+        </w:rPr>
+        <w:t>*</w:t>
+      </w:r>
+      <w:r>
+        <w:rPr>
+          <w:b/>
+        </w:rPr>
+        <w:t xml:space="preserve">69 = </w:t>
+      </w:r>
+      <w:r>
+        <w:rPr>
+          <w:b/>
+        </w:rPr>
+        <w:t>63.3302</w:t>
+      </w:r>
+    </w:p>
+    <w:p>
+      <w:pPr>
+        <w:pStyle w:val="ListBullet"/>
+        <w:numPr>
+          <w:ilvl w:val="0"/>
+          <w:numId w:val="7"/>
+        </w:numPr>
+      </w:pPr>
+      <w:r>
+        <w:t>(f) You meet another married man from Britain who is 6’7” (79 inches). Would it be wise to use the same linear model to predict his wife’s height? Why or why not?</w:t>
+      </w:r>
+    </w:p>
+    <w:p>
+      <w:pPr>
+        <w:pStyle w:val="ListBullet"/>
+        <w:numPr>
+          <w:ilvl w:val="1"/>
+          <w:numId w:val="7"/>
+        </w:numPr>
+      </w:pPr>
+      <w:r>
+        <w:t>No</w:t>
+      </w:r>
+      <w:r>
+        <w:t>, as this data was only collected on a sample of</w:t>
+      </w:r>
+      <w:r>
+        <w:t xml:space="preserve"> heights</w:t>
+      </w:r>
+      <w:r>
+        <w:t xml:space="preserve"> &lt; </w:t>
+      </w:r>
+      <w:r>
+        <w:t xml:space="preserve">75 in </w:t>
+      </w:r>
+      <w:r>
+        <w:sym w:font="Wingdings" w:char="F0E8"/>
+      </w:r>
+      <w:r>
+        <w:t xml:space="preserve"> ***</w:t>
+      </w:r>
+      <w:r>
+        <w:rPr>
+          <w:b/>
+        </w:rPr>
+        <w:t>avoid extrapolating***</w:t>
+      </w:r>
+    </w:p>
+    <w:p>
+      <w:pPr>
+        <w:pStyle w:val="ListBullet"/>
+        <w:ind w:left="360"/>
+      </w:pPr>
+    </w:p>
+    <w:p>
+      <w:pPr>
+        <w:pStyle w:val="ListBullet"/>
+        <w:ind w:left="360"/>
+      </w:pPr>
+    </w:p>
+    <w:p>
+      <w:pPr>
+        <w:pStyle w:val="ListBullet"/>
+        <w:ind w:left="360"/>
+      </w:pPr>
+    </w:p>
+    <w:p>
+      <w:pPr>
+        <w:pStyle w:val="ListBullet"/>
+        <w:ind w:left="360"/>
+      </w:pPr>
+    </w:p>
+    <w:p>
+      <w:pPr>
+        <w:pStyle w:val="ListBullet"/>
+        <w:ind w:left="360"/>
+      </w:pPr>
+    </w:p>
+    <w:p>
+      <w:pPr>
+        <w:pStyle w:val="ListBullet"/>
+        <w:numPr>
+          <w:ilvl w:val="0"/>
+          <w:numId w:val="7"/>
+        </w:numPr>
+      </w:pPr>
+      <w:r>
+        <w:lastRenderedPageBreak/>
+        <w:t xml:space="preserve">32) See </w:t>
+      </w:r>
+      <w:r>
+        <w:t xml:space="preserve">a scatterplot displaying relationship between </w:t>
+      </w:r>
+      <w:r>
+        <w:t>%</w:t>
+      </w:r>
+      <w:r>
+        <w:t xml:space="preserve"> of families that own their home </w:t>
+      </w:r>
+      <w:r>
+        <w:t xml:space="preserve">+ </w:t>
+      </w:r>
+      <w:r>
+        <w:t>%</w:t>
+      </w:r>
+      <w:r>
+        <w:t xml:space="preserve"> of the population living in urban areas</w:t>
+      </w:r>
+      <w:r>
+        <w:t xml:space="preserve">, </w:t>
+      </w:r>
+      <w:r>
+        <w:t xml:space="preserve">excluding </w:t>
+      </w:r>
+      <w:r>
+        <w:t>DC</w:t>
+      </w:r>
+      <w:r>
+        <w:t xml:space="preserve"> + including Puerto Rico</w:t>
+      </w:r>
+      <w:r>
+        <w:t xml:space="preserve">, </w:t>
+      </w:r>
+      <w:r>
+        <w:t xml:space="preserve">for the US </w:t>
+      </w:r>
+      <w:r>
+        <w:t>as well as the residuals plot</w:t>
+      </w:r>
+      <w:r>
+        <w:t xml:space="preserve"> for the</w:t>
+      </w:r>
+      <w:r>
+        <w:t xml:space="preserve"> 51 cases.</w:t>
+      </w:r>
+    </w:p>
+    <w:p>
+      <w:pPr>
+        <w:pStyle w:val="ListBullet"/>
+        <w:ind w:left="1080" w:firstLine="360"/>
+      </w:pPr>
+      <w:r>
+        <w:rPr>
+          <w:noProof/>
+        </w:rPr>
+        <w:drawing>
+          <wp:inline distT="0" distB="0" distL="0" distR="0" wp14:anchorId="788A0DBC" wp14:editId="4FEC6666">
+            <wp:extent cx="1979775" cy="1596390"/>
+            <wp:effectExtent l="0" t="0" r="1905" b="3810"/>
+            <wp:docPr id="114" name="Picture 114"/>
+            <wp:cNvGraphicFramePr>
+              <a:graphicFrameLocks xmlns:a="http://schemas.openxmlformats.org/drawingml/2006/main" noChangeAspect="1"/>
+            </wp:cNvGraphicFramePr>
+            <a:graphic xmlns:a="http://schemas.openxmlformats.org/drawingml/2006/main">
+              <a:graphicData uri="http://schemas.openxmlformats.org/drawingml/2006/picture">
+                <pic:pic xmlns:pic="http://schemas.openxmlformats.org/drawingml/2006/picture">
+                  <pic:nvPicPr>
+                    <pic:cNvPr id="1" name=""/>
+                    <pic:cNvPicPr/>
+                  </pic:nvPicPr>
+                  <pic:blipFill>
+                    <a:blip r:embed="rId110"/>
+                    <a:stretch>
+                      <a:fillRect/>
+                    </a:stretch>
+                  </pic:blipFill>
+                  <pic:spPr>
+                    <a:xfrm>
+                      <a:off x="0" y="0"/>
+                      <a:ext cx="1985181" cy="1600749"/>
+                    </a:xfrm>
+                    <a:prstGeom prst="rect">
+                      <a:avLst/>
+                    </a:prstGeom>
+                  </pic:spPr>
+                </pic:pic>
+              </a:graphicData>
+            </a:graphic>
+          </wp:inline>
+        </w:drawing>
+      </w:r>
+      <w:r>
+        <w:rPr>
+          <w:noProof/>
+        </w:rPr>
+        <w:t xml:space="preserve"> </w:t>
+      </w:r>
+      <w:r>
+        <w:rPr>
+          <w:noProof/>
+        </w:rPr>
+        <w:drawing>
+          <wp:inline distT="0" distB="0" distL="0" distR="0" wp14:anchorId="66282EC8" wp14:editId="0861AA89">
+            <wp:extent cx="1815227" cy="754380"/>
+            <wp:effectExtent l="0" t="0" r="0" b="7620"/>
+            <wp:docPr id="115" name="Picture 115"/>
+            <wp:cNvGraphicFramePr>
+              <a:graphicFrameLocks xmlns:a="http://schemas.openxmlformats.org/drawingml/2006/main" noChangeAspect="1"/>
+            </wp:cNvGraphicFramePr>
+            <a:graphic xmlns:a="http://schemas.openxmlformats.org/drawingml/2006/main">
+              <a:graphicData uri="http://schemas.openxmlformats.org/drawingml/2006/picture">
+                <pic:pic xmlns:pic="http://schemas.openxmlformats.org/drawingml/2006/picture">
+                  <pic:nvPicPr>
+                    <pic:cNvPr id="1" name=""/>
+                    <pic:cNvPicPr/>
+                  </pic:nvPicPr>
+                  <pic:blipFill>
+                    <a:blip r:embed="rId111"/>
+                    <a:stretch>
+                      <a:fillRect/>
+                    </a:stretch>
+                  </pic:blipFill>
+                  <pic:spPr>
+                    <a:xfrm>
+                      <a:off x="0" y="0"/>
+                      <a:ext cx="1820954" cy="756760"/>
+                    </a:xfrm>
+                    <a:prstGeom prst="rect">
+                      <a:avLst/>
+                    </a:prstGeom>
+                  </pic:spPr>
+                </pic:pic>
+              </a:graphicData>
+            </a:graphic>
+          </wp:inline>
+        </w:drawing>
+      </w:r>
+    </w:p>
+    <w:p>
+      <w:pPr>
+        <w:pStyle w:val="ListBullet"/>
+        <w:numPr>
+          <w:ilvl w:val="0"/>
+          <w:numId w:val="7"/>
+        </w:numPr>
+      </w:pPr>
+      <w:r>
+        <w:t xml:space="preserve">(a) For these data, R2 = 0.28. What is the correlation? How can you tell if it is positive or negative? </w:t>
+      </w:r>
+    </w:p>
+    <w:p>
+      <w:pPr>
+        <w:pStyle w:val="ListBullet"/>
+        <w:numPr>
+          <w:ilvl w:val="1"/>
+          <w:numId w:val="7"/>
+        </w:numPr>
+      </w:pPr>
+      <w:r>
+        <w:t>R = -.</w:t>
+      </w:r>
+      <w:r>
+        <w:t>52915</w:t>
+      </w:r>
+      <w:r>
+        <w:t>, which is moderately negative (judging by the regression line</w:t>
+      </w:r>
+      <w:r>
+        <w:t xml:space="preserve"> in the scatterplot</w:t>
+      </w:r>
+    </w:p>
+    <w:p>
+      <w:pPr>
+        <w:pStyle w:val="ListBullet"/>
+        <w:numPr>
+          <w:ilvl w:val="0"/>
+          <w:numId w:val="7"/>
+        </w:numPr>
+      </w:pPr>
+      <w:r>
+        <w:t>(b) Examine the residual plot. What do you observe? Is a simple least squares ﬁt appropriate for these data?</w:t>
+      </w:r>
+    </w:p>
+    <w:p>
+      <w:pPr>
+        <w:pStyle w:val="ListBullet"/>
+        <w:numPr>
+          <w:ilvl w:val="1"/>
+          <w:numId w:val="7"/>
+        </w:numPr>
+      </w:pPr>
+      <w:r>
+        <w:t>Appears to have a slight fan-shape = not good for linear models</w:t>
+      </w:r>
+    </w:p>
+    <w:p>
+      <w:pPr>
+        <w:pStyle w:val="ListBullet"/>
+        <w:ind w:left="360"/>
+      </w:pPr>
+    </w:p>
+    <w:p>
+      <w:pPr>
+        <w:pStyle w:val="ListBullet"/>
+        <w:numPr>
+          <w:ilvl w:val="0"/>
+          <w:numId w:val="7"/>
+        </w:numPr>
+        <w:rPr>
+          <w:b/>
+        </w:rPr>
+      </w:pPr>
+      <w:r>
+        <w:t xml:space="preserve">33. </w:t>
+      </w:r>
+      <w:r>
+        <w:t xml:space="preserve">Is </w:t>
+      </w:r>
+      <w:r>
+        <w:rPr>
+          <w:b/>
+        </w:rPr>
+        <w:t>gestational age</w:t>
+      </w:r>
+      <w:r>
+        <w:t xml:space="preserve"> (time between conception </w:t>
+      </w:r>
+      <w:r>
+        <w:t xml:space="preserve">+ </w:t>
+      </w:r>
+      <w:r>
+        <w:t xml:space="preserve">birth) of a low birth-weight baby useful in predicting head circumference at birth? </w:t>
+      </w:r>
+      <w:r>
+        <w:t xml:space="preserve">25 </w:t>
+      </w:r>
+      <w:r>
+        <w:t>low birth-weight babies were studied at a Harvard teaching hospital</w:t>
+      </w:r>
+      <w:r>
+        <w:t xml:space="preserve"> + </w:t>
+      </w:r>
+      <w:r>
+        <w:t>investigators calculated the regression of head circumference (measured in</w:t>
+      </w:r>
+      <w:r>
+        <w:t xml:space="preserve"> cm</w:t>
+      </w:r>
+      <w:r>
+        <w:t>) against gestational age (measured in weeks). The estimated regression line</w:t>
+      </w:r>
+      <w:r>
+        <w:t xml:space="preserve">: </w:t>
+      </w:r>
+      <w:r>
+        <w:rPr>
+          <w:b/>
+        </w:rPr>
+        <w:t xml:space="preserve">head circumference = 3.91 + 0.78×gestational age </w:t>
+      </w:r>
+    </w:p>
+    <w:p>
+      <w:pPr>
+        <w:pStyle w:val="ListBullet"/>
+        <w:numPr>
+          <w:ilvl w:val="0"/>
+          <w:numId w:val="7"/>
+        </w:numPr>
+      </w:pPr>
+      <w:r>
+        <w:t xml:space="preserve">(a) What is the predicted head circumference for a baby whose gestational age is 28 weeks? </w:t>
+      </w:r>
+    </w:p>
+    <w:p>
+      <w:pPr>
+        <w:pStyle w:val="ListBullet"/>
+        <w:numPr>
+          <w:ilvl w:val="1"/>
+          <w:numId w:val="7"/>
+        </w:numPr>
+        <w:rPr>
+          <w:b/>
+        </w:rPr>
+      </w:pPr>
+      <w:r>
+        <w:rPr>
+          <w:b/>
+        </w:rPr>
+        <w:t>head circumference = 3.91 + 0.78×</w:t>
+      </w:r>
+      <w:r>
+        <w:rPr>
+          <w:b/>
+        </w:rPr>
+        <w:t>28</w:t>
+      </w:r>
+      <w:r>
+        <w:rPr>
+          <w:b/>
+        </w:rPr>
+        <w:t xml:space="preserve"> </w:t>
+      </w:r>
+      <w:r>
+        <w:rPr>
+          <w:b/>
+        </w:rPr>
+        <w:t xml:space="preserve">= 25.75 </w:t>
+      </w:r>
+      <w:r>
+        <w:rPr>
+          <w:b/>
+        </w:rPr>
+        <w:t>cm</w:t>
+      </w:r>
+    </w:p>
+    <w:p>
+      <w:pPr>
+        <w:pStyle w:val="ListBullet"/>
+        <w:numPr>
+          <w:ilvl w:val="0"/>
+          <w:numId w:val="7"/>
+        </w:numPr>
+      </w:pPr>
+      <w:r>
+        <w:t xml:space="preserve">(b) </w:t>
+      </w:r>
+      <w:r>
+        <w:t xml:space="preserve">Std. </w:t>
+      </w:r>
+      <w:r>
+        <w:t xml:space="preserve">error for the coeﬃcient of gestational age </w:t>
+      </w:r>
+      <w:r>
+        <w:t xml:space="preserve">= </w:t>
+      </w:r>
+      <w:r>
+        <w:t xml:space="preserve">0.35, which is associated </w:t>
+      </w:r>
+      <w:r>
+        <w:t xml:space="preserve">w/ </w:t>
+      </w:r>
+      <w:proofErr w:type="spellStart"/>
+      <w:r>
+        <w:t>d</w:t>
+      </w:r>
+      <w:r>
+        <w:t>F</w:t>
       </w:r>
       <w:proofErr w:type="spellEnd"/>
       <w:r>
-        <w:rPr>
-          <w:b/>
-        </w:rPr>
-        <w:t xml:space="preserve">of alcohol per </w:t>
-      </w:r>
-      <w:r>
-        <w:rPr>
-          <w:b/>
-        </w:rPr>
-        <w:t xml:space="preserve">dL </w:t>
-      </w:r>
-      <w:r>
-        <w:rPr>
-          <w:b/>
-        </w:rPr>
-        <w:t>of blood</w:t>
-      </w:r>
-      <w:r>
-        <w:t xml:space="preserve">. The scatterplot </w:t>
+        <w:t xml:space="preserve"> = 23. Does the model provide strong evidence gestational age </w:t>
+      </w:r>
+      <w:r>
+        <w:t xml:space="preserve">= </w:t>
+      </w:r>
+      <w:r>
+        <w:t xml:space="preserve">signiﬁcantly associated </w:t>
+      </w:r>
+      <w:r>
+        <w:t xml:space="preserve">w/ </w:t>
+      </w:r>
+      <w:r>
+        <w:t>head circumference?</w:t>
+      </w:r>
+    </w:p>
+    <w:p>
+      <w:pPr>
+        <w:pStyle w:val="ListBullet"/>
+        <w:numPr>
+          <w:ilvl w:val="1"/>
+          <w:numId w:val="7"/>
+        </w:numPr>
+      </w:pPr>
+      <w:r>
+        <w:t xml:space="preserve">t = </w:t>
+      </w:r>
+      <w:r>
+        <w:rPr>
+          <w:b/>
+        </w:rPr>
+        <w:t>2*(estimate / std. error) = 2*</w:t>
+      </w:r>
+      <w:r>
+        <w:rPr>
+          <w:b/>
+        </w:rPr>
+        <w:t>(3.91/.35)</w:t>
+      </w:r>
+      <w:r>
+        <w:rPr>
+          <w:b/>
+        </w:rPr>
+        <w:t xml:space="preserve"> = 22.3428</w:t>
+      </w:r>
+    </w:p>
+    <w:p>
+      <w:pPr>
+        <w:pStyle w:val="ListBullet"/>
+        <w:numPr>
+          <w:ilvl w:val="1"/>
+          <w:numId w:val="7"/>
+        </w:numPr>
+      </w:pPr>
+      <w:r>
+        <w:t xml:space="preserve">p-value = Looking @ t-table for </w:t>
+      </w:r>
+      <w:proofErr w:type="spellStart"/>
+      <w:r>
+        <w:t>dF</w:t>
+      </w:r>
+      <w:proofErr w:type="spellEnd"/>
+      <w:r>
+        <w:t xml:space="preserve"> = 23, we see t = </w:t>
+      </w:r>
+      <w:r>
+        <w:rPr>
+          <w:b/>
+        </w:rPr>
+        <w:t>22.3428</w:t>
+      </w:r>
+      <w:r>
+        <w:rPr>
+          <w:b/>
+        </w:rPr>
+        <w:t xml:space="preserve"> </w:t>
+      </w:r>
+      <w:r>
+        <w:t>gives</w:t>
+      </w:r>
+      <w:r>
+        <w:rPr>
+          <w:b/>
+        </w:rPr>
+        <w:t xml:space="preserve"> </w:t>
+      </w:r>
+      <w:r>
+        <w:t xml:space="preserve">a p-value between .05 and .025, so we can say </w:t>
+      </w:r>
+      <w:r>
+        <w:t>the model provide</w:t>
+      </w:r>
+      <w:r>
+        <w:t xml:space="preserve">s </w:t>
+      </w:r>
+      <w:r>
+        <w:t xml:space="preserve">strong evidence </w:t>
+      </w:r>
+      <w:r>
+        <w:t xml:space="preserve">that </w:t>
+      </w:r>
+      <w:r>
+        <w:t xml:space="preserve">gestational age </w:t>
+      </w:r>
+      <w:r>
+        <w:t xml:space="preserve">is </w:t>
+      </w:r>
+      <w:r>
+        <w:t xml:space="preserve">signiﬁcantly </w:t>
+      </w:r>
+      <w:r>
+        <w:t xml:space="preserve">positively </w:t>
+      </w:r>
+      <w:r>
+        <w:t>associated w/ head circumference</w:t>
+      </w:r>
+    </w:p>
+    <w:p>
+      <w:pPr>
+        <w:pStyle w:val="ListBullet"/>
+        <w:ind w:left="360"/>
+      </w:pPr>
+    </w:p>
+    <w:p>
+      <w:pPr>
+        <w:pStyle w:val="ListBullet"/>
+        <w:ind w:left="360"/>
+      </w:pPr>
+    </w:p>
+    <w:p>
+      <w:pPr>
+        <w:pStyle w:val="ListBullet"/>
+        <w:ind w:left="360"/>
+      </w:pPr>
+    </w:p>
+    <w:p>
+      <w:pPr>
+        <w:pStyle w:val="ListBullet"/>
+        <w:ind w:left="360"/>
+      </w:pPr>
+    </w:p>
+    <w:p>
+      <w:pPr>
+        <w:pStyle w:val="ListBullet"/>
+        <w:ind w:left="360"/>
+      </w:pPr>
+    </w:p>
+    <w:p>
+      <w:pPr>
+        <w:pStyle w:val="ListBullet"/>
+        <w:ind w:left="360"/>
+      </w:pPr>
+    </w:p>
+    <w:p>
+      <w:pPr>
+        <w:pStyle w:val="ListBullet"/>
+        <w:ind w:left="360"/>
+      </w:pPr>
+    </w:p>
+    <w:p>
+      <w:pPr>
+        <w:pStyle w:val="ListBullet"/>
+        <w:ind w:left="360"/>
+      </w:pPr>
+    </w:p>
+    <w:p>
+      <w:pPr>
+        <w:pStyle w:val="ListBullet"/>
+        <w:ind w:left="360"/>
+      </w:pPr>
+    </w:p>
+    <w:p>
+      <w:pPr>
+        <w:pStyle w:val="ListBullet"/>
+        <w:ind w:left="360"/>
+      </w:pPr>
+    </w:p>
+    <w:p>
+      <w:pPr>
+        <w:pStyle w:val="ListBullet"/>
+        <w:ind w:left="360"/>
+      </w:pPr>
+    </w:p>
+    <w:p>
+      <w:pPr>
+        <w:pStyle w:val="ListBullet"/>
+        <w:ind w:left="360"/>
+      </w:pPr>
+    </w:p>
+    <w:p>
+      <w:pPr>
+        <w:pStyle w:val="ListBullet"/>
+        <w:numPr>
+          <w:ilvl w:val="0"/>
+          <w:numId w:val="7"/>
+        </w:numPr>
+      </w:pPr>
+      <w:r>
+        <w:lastRenderedPageBreak/>
+        <w:t>See</w:t>
+      </w:r>
+      <w:r>
+        <w:t xml:space="preserve"> </w:t>
+      </w:r>
+      <w:r>
+        <w:t xml:space="preserve">the relationship between teaching evaluation score (higher score </w:t>
+      </w:r>
+      <w:r>
+        <w:t xml:space="preserve">= </w:t>
+      </w:r>
+      <w:r>
+        <w:t xml:space="preserve">better) </w:t>
       </w:r>
       <w:r>
         <w:t xml:space="preserve">+ </w:t>
       </w:r>
       <w:r>
-        <w:t>regression table summarize ﬁndings.</w:t>
+        <w:t xml:space="preserve">standardized beauty score (0 </w:t>
+      </w:r>
+      <w:r>
+        <w:t xml:space="preserve">= </w:t>
+      </w:r>
+      <w:r>
+        <w:t xml:space="preserve">average, negative </w:t>
+      </w:r>
+      <w:r>
+        <w:t xml:space="preserve">= </w:t>
+      </w:r>
+      <w:r>
+        <w:t xml:space="preserve">below average, positive </w:t>
+      </w:r>
+      <w:r>
+        <w:t xml:space="preserve">= </w:t>
+      </w:r>
+      <w:r>
+        <w:t>above average) for a sample of 463 professors</w:t>
+      </w:r>
+      <w:r>
+        <w:t xml:space="preserve"> on</w:t>
+      </w:r>
+      <w:r>
+        <w:t xml:space="preserve"> </w:t>
+      </w:r>
+      <w:r>
+        <w:t>RateMyProfessors.com</w:t>
+      </w:r>
+      <w:r>
+        <w:t>. Given below are associated diagnostic plots. Also given is a regression output for predicting teaching evaluation score from beauty score.</w:t>
+      </w:r>
+    </w:p>
+    <w:p>
+      <w:pPr>
+        <w:pStyle w:val="ListBullet"/>
+      </w:pPr>
+      <w:r>
+        <w:rPr>
+          <w:noProof/>
+        </w:rPr>
+        <w:drawing>
+          <wp:inline distT="0" distB="0" distL="0" distR="0" wp14:anchorId="156EAE2B" wp14:editId="242D67C6">
+            <wp:extent cx="1808136" cy="1524000"/>
+            <wp:effectExtent l="0" t="0" r="1905" b="0"/>
+            <wp:docPr id="116" name="Picture 116"/>
+            <wp:cNvGraphicFramePr>
+              <a:graphicFrameLocks xmlns:a="http://schemas.openxmlformats.org/drawingml/2006/main" noChangeAspect="1"/>
+            </wp:cNvGraphicFramePr>
+            <a:graphic xmlns:a="http://schemas.openxmlformats.org/drawingml/2006/main">
+              <a:graphicData uri="http://schemas.openxmlformats.org/drawingml/2006/picture">
+                <pic:pic xmlns:pic="http://schemas.openxmlformats.org/drawingml/2006/picture">
+                  <pic:nvPicPr>
+                    <pic:cNvPr id="1" name=""/>
+                    <pic:cNvPicPr/>
+                  </pic:nvPicPr>
+                  <pic:blipFill>
+                    <a:blip r:embed="rId112"/>
+                    <a:stretch>
+                      <a:fillRect/>
+                    </a:stretch>
+                  </pic:blipFill>
+                  <pic:spPr>
+                    <a:xfrm>
+                      <a:off x="0" y="0"/>
+                      <a:ext cx="1818456" cy="1532698"/>
+                    </a:xfrm>
+                    <a:prstGeom prst="rect">
+                      <a:avLst/>
+                    </a:prstGeom>
+                  </pic:spPr>
+                </pic:pic>
+              </a:graphicData>
+            </a:graphic>
+          </wp:inline>
+        </w:drawing>
+      </w:r>
+      <w:r>
+        <w:rPr>
+          <w:noProof/>
+        </w:rPr>
+        <w:t xml:space="preserve"> </w:t>
+      </w:r>
+      <w:r>
+        <w:rPr>
+          <w:noProof/>
+        </w:rPr>
+        <w:drawing>
+          <wp:inline distT="0" distB="0" distL="0" distR="0" wp14:anchorId="6FC232B0" wp14:editId="3CAD1CB5">
+            <wp:extent cx="3619500" cy="1566831"/>
+            <wp:effectExtent l="0" t="0" r="0" b="0"/>
+            <wp:docPr id="117" name="Picture 117"/>
+            <wp:cNvGraphicFramePr>
+              <a:graphicFrameLocks xmlns:a="http://schemas.openxmlformats.org/drawingml/2006/main" noChangeAspect="1"/>
+            </wp:cNvGraphicFramePr>
+            <a:graphic xmlns:a="http://schemas.openxmlformats.org/drawingml/2006/main">
+              <a:graphicData uri="http://schemas.openxmlformats.org/drawingml/2006/picture">
+                <pic:pic xmlns:pic="http://schemas.openxmlformats.org/drawingml/2006/picture">
+                  <pic:nvPicPr>
+                    <pic:cNvPr id="1" name=""/>
+                    <pic:cNvPicPr/>
+                  </pic:nvPicPr>
+                  <pic:blipFill>
+                    <a:blip r:embed="rId113"/>
+                    <a:stretch>
+                      <a:fillRect/>
+                    </a:stretch>
+                  </pic:blipFill>
+                  <pic:spPr>
+                    <a:xfrm>
+                      <a:off x="0" y="0"/>
+                      <a:ext cx="3637520" cy="1574631"/>
+                    </a:xfrm>
+                    <a:prstGeom prst="rect">
+                      <a:avLst/>
+                    </a:prstGeom>
+                  </pic:spPr>
+                </pic:pic>
+              </a:graphicData>
+            </a:graphic>
+          </wp:inline>
+        </w:drawing>
+      </w:r>
+      <w:r>
+        <w:rPr>
+          <w:noProof/>
+        </w:rPr>
+        <w:t xml:space="preserve"> </w:t>
+      </w:r>
+      <w:r>
+        <w:rPr>
+          <w:noProof/>
+        </w:rPr>
+        <w:drawing>
+          <wp:inline distT="0" distB="0" distL="0" distR="0" wp14:anchorId="1F1E4883" wp14:editId="791FC40D">
+            <wp:extent cx="2760249" cy="1308460"/>
+            <wp:effectExtent l="0" t="0" r="2540" b="6350"/>
+            <wp:docPr id="118" name="Picture 118"/>
+            <wp:cNvGraphicFramePr>
+              <a:graphicFrameLocks xmlns:a="http://schemas.openxmlformats.org/drawingml/2006/main" noChangeAspect="1"/>
+            </wp:cNvGraphicFramePr>
+            <a:graphic xmlns:a="http://schemas.openxmlformats.org/drawingml/2006/main">
+              <a:graphicData uri="http://schemas.openxmlformats.org/drawingml/2006/picture">
+                <pic:pic xmlns:pic="http://schemas.openxmlformats.org/drawingml/2006/picture">
+                  <pic:nvPicPr>
+                    <pic:cNvPr id="1" name=""/>
+                    <pic:cNvPicPr/>
+                  </pic:nvPicPr>
+                  <pic:blipFill>
+                    <a:blip r:embed="rId114"/>
+                    <a:stretch>
+                      <a:fillRect/>
+                    </a:stretch>
+                  </pic:blipFill>
+                  <pic:spPr>
+                    <a:xfrm>
+                      <a:off x="0" y="0"/>
+                      <a:ext cx="2795389" cy="1325118"/>
+                    </a:xfrm>
+                    <a:prstGeom prst="rect">
+                      <a:avLst/>
+                    </a:prstGeom>
+                  </pic:spPr>
+                </pic:pic>
+              </a:graphicData>
+            </a:graphic>
+          </wp:inline>
+        </w:drawing>
+      </w:r>
+      <w:r>
+        <w:rPr>
+          <w:noProof/>
+        </w:rPr>
+        <w:t xml:space="preserve"> </w:t>
+      </w:r>
+      <w:r>
+        <w:rPr>
+          <w:noProof/>
+        </w:rPr>
+        <w:drawing>
+          <wp:inline distT="0" distB="0" distL="0" distR="0" wp14:anchorId="5F724729" wp14:editId="6DE80918">
+            <wp:extent cx="2905125" cy="483004"/>
+            <wp:effectExtent l="0" t="0" r="0" b="0"/>
+            <wp:docPr id="119" name="Picture 119"/>
+            <wp:cNvGraphicFramePr>
+              <a:graphicFrameLocks xmlns:a="http://schemas.openxmlformats.org/drawingml/2006/main" noChangeAspect="1"/>
+            </wp:cNvGraphicFramePr>
+            <a:graphic xmlns:a="http://schemas.openxmlformats.org/drawingml/2006/main">
+              <a:graphicData uri="http://schemas.openxmlformats.org/drawingml/2006/picture">
+                <pic:pic xmlns:pic="http://schemas.openxmlformats.org/drawingml/2006/picture">
+                  <pic:nvPicPr>
+                    <pic:cNvPr id="1" name=""/>
+                    <pic:cNvPicPr/>
+                  </pic:nvPicPr>
+                  <pic:blipFill>
+                    <a:blip r:embed="rId115"/>
+                    <a:stretch>
+                      <a:fillRect/>
+                    </a:stretch>
+                  </pic:blipFill>
+                  <pic:spPr>
+                    <a:xfrm>
+                      <a:off x="0" y="0"/>
+                      <a:ext cx="2945728" cy="489755"/>
+                    </a:xfrm>
+                    <a:prstGeom prst="rect">
+                      <a:avLst/>
+                    </a:prstGeom>
+                  </pic:spPr>
+                </pic:pic>
+              </a:graphicData>
+            </a:graphic>
+          </wp:inline>
+        </w:drawing>
       </w:r>
     </w:p>
     <w:p>
@@ -42298,29 +45498,84 @@
           <w:numId w:val="7"/>
         </w:numPr>
       </w:pPr>
-    </w:p>
-    <w:p>
-      <w:pPr>
-        <w:pStyle w:val="ListBullet"/>
-        <w:numPr>
-          <w:ilvl w:val="0"/>
+      <w:r>
+        <w:t xml:space="preserve">(a) Given the average standardized beauty score </w:t>
+      </w:r>
+      <w:r>
+        <w:t xml:space="preserve">= </w:t>
+      </w:r>
+      <w:r>
+        <w:t xml:space="preserve">-0.0883 </w:t>
+      </w:r>
+      <w:r>
+        <w:t xml:space="preserve">+ </w:t>
+      </w:r>
+      <w:r>
+        <w:t xml:space="preserve">average teaching evaluation score </w:t>
+      </w:r>
+      <w:r>
+        <w:t xml:space="preserve">= </w:t>
+      </w:r>
+      <w:r>
+        <w:t>3.9983, calculate the slope</w:t>
+      </w:r>
+      <w:r>
+        <w:t xml:space="preserve"> (or </w:t>
+      </w:r>
+      <w:r>
+        <w:t xml:space="preserve">using just the </w:t>
+      </w:r>
+      <w:r>
+        <w:t xml:space="preserve">info </w:t>
+      </w:r>
+      <w:r>
+        <w:t>provided in the model summary table</w:t>
+      </w:r>
+      <w:r>
+        <w:t>)</w:t>
+      </w:r>
+    </w:p>
+    <w:p>
+      <w:pPr>
+        <w:pStyle w:val="ListBullet"/>
+        <w:numPr>
+          <w:ilvl w:val="1"/>
           <w:numId w:val="7"/>
         </w:numPr>
-      </w:pPr>
-      <w:r>
-        <w:t xml:space="preserve">(a) Describe the relationship between </w:t>
-      </w:r>
-      <w:r>
-        <w:t xml:space="preserve"># </w:t>
-      </w:r>
-      <w:r>
-        <w:t xml:space="preserve">of cans of beer </w:t>
-      </w:r>
-      <w:r>
-        <w:t xml:space="preserve">+ </w:t>
-      </w:r>
-      <w:r>
-        <w:t xml:space="preserve">BAC. </w:t>
+        <w:rPr>
+          <w:b/>
+        </w:rPr>
+      </w:pPr>
+      <w:r>
+        <w:t xml:space="preserve">Calculate slope </w:t>
+      </w:r>
+      <w:r>
+        <w:sym w:font="Wingdings" w:char="F0E8"/>
+      </w:r>
+      <w:r>
+        <w:t xml:space="preserve"> </w:t>
+      </w:r>
+      <w:r>
+        <w:rPr>
+          <w:b/>
+        </w:rPr>
+        <w:t>t*</w:t>
+      </w:r>
+      <w:proofErr w:type="spellStart"/>
+      <w:proofErr w:type="gramStart"/>
+      <w:r>
+        <w:rPr>
+          <w:b/>
+        </w:rPr>
+        <w:t>std.error</w:t>
+      </w:r>
+      <w:proofErr w:type="spellEnd"/>
+      <w:proofErr w:type="gramEnd"/>
+      <w:r>
+        <w:rPr>
+          <w:b/>
+        </w:rPr>
+        <w:t xml:space="preserve"> = .132986</w:t>
       </w:r>
     </w:p>
     <w:p>
@@ -42332,43 +45587,19 @@
         </w:numPr>
       </w:pPr>
       <w:r>
-        <w:t xml:space="preserve">(b) Write the equation of the regression line. Interpret the slope and intercept in context. </w:t>
-      </w:r>
-    </w:p>
-    <w:p>
-      <w:pPr>
-        <w:pStyle w:val="ListBullet"/>
-        <w:numPr>
-          <w:ilvl w:val="0"/>
+        <w:t xml:space="preserve">(b) Do these data provide convincing evidence that the slope of the relationship between teaching evaluation and beauty is positive? Explain your reasoning. </w:t>
+      </w:r>
+    </w:p>
+    <w:p>
+      <w:pPr>
+        <w:pStyle w:val="ListBullet"/>
+        <w:numPr>
+          <w:ilvl w:val="1"/>
           <w:numId w:val="7"/>
         </w:numPr>
       </w:pPr>
       <w:r>
-        <w:t>(c) Do the data provide strong evidence that drinking more cans of beer</w:t>
-      </w:r>
-      <w:r>
-        <w:t xml:space="preserve"> = </w:t>
-      </w:r>
-      <w:r>
-        <w:t xml:space="preserve">associated </w:t>
-      </w:r>
-      <w:r>
-        <w:t xml:space="preserve">w/ </w:t>
-      </w:r>
-      <w:r>
-        <w:t xml:space="preserve">an increase in blood alcohol? State the null </w:t>
-      </w:r>
-      <w:r>
-        <w:t xml:space="preserve">+ </w:t>
-      </w:r>
-      <w:r>
-        <w:t xml:space="preserve">alternative hypotheses, report the p-value, </w:t>
-      </w:r>
-      <w:r>
-        <w:t xml:space="preserve">+ </w:t>
-      </w:r>
-      <w:r>
-        <w:t xml:space="preserve">state your conclusion. </w:t>
+        <w:t>Yes, p &lt; .05</w:t>
       </w:r>
     </w:p>
     <w:p>
@@ -42380,641 +45611,87 @@
         </w:numPr>
       </w:pPr>
       <w:r>
-        <w:t xml:space="preserve">(d) The correlation coeﬃcient for </w:t>
-      </w:r>
-      <w:r>
-        <w:t xml:space="preserve"># </w:t>
-      </w:r>
-      <w:r>
-        <w:t xml:space="preserve">of cans of beer </w:t>
-      </w:r>
-      <w:r>
-        <w:t xml:space="preserve">+ </w:t>
-      </w:r>
-      <w:r>
-        <w:t xml:space="preserve">BAC is 0.89. Calculate R2 </w:t>
-      </w:r>
-      <w:r>
-        <w:t xml:space="preserve">+ </w:t>
-      </w:r>
-      <w:r>
-        <w:t>interpret it in context</w:t>
-      </w:r>
-    </w:p>
-    <w:p>
-      <w:pPr>
-        <w:pStyle w:val="ListBullet"/>
-        <w:numPr>
-          <w:ilvl w:val="0"/>
+        <w:t>(c) List the conditions required for linear regression and check if each one is satisﬁed for this model.</w:t>
+      </w:r>
+    </w:p>
+    <w:p>
+      <w:pPr>
+        <w:pStyle w:val="ListBullet"/>
+        <w:numPr>
+          <w:ilvl w:val="1"/>
           <w:numId w:val="7"/>
         </w:numPr>
       </w:pPr>
       <w:r>
-        <w:t xml:space="preserve">(e) Suppose we visit a bar, ask people how many drinks they have had, </w:t>
-      </w:r>
-      <w:proofErr w:type="gramStart"/>
-      <w:r>
-        <w:t>and also</w:t>
-      </w:r>
-      <w:proofErr w:type="gramEnd"/>
-      <w:r>
-        <w:t xml:space="preserve"> take their BAC. Do you think the relationship between </w:t>
-      </w:r>
-      <w:r>
-        <w:t xml:space="preserve"># </w:t>
-      </w:r>
-      <w:r>
-        <w:t xml:space="preserve">of drinks </w:t>
-      </w:r>
-      <w:r>
-        <w:t xml:space="preserve">+ </w:t>
-      </w:r>
-      <w:r>
-        <w:t>BAC would be as strong as the relationship found in the Ohio State study?</w:t>
-      </w:r>
-    </w:p>
-    <w:p>
-      <w:pPr>
-        <w:pStyle w:val="ListBullet"/>
-        <w:ind w:left="360"/>
-      </w:pPr>
-    </w:p>
-    <w:p>
-      <w:pPr>
-        <w:pStyle w:val="ListBullet"/>
-        <w:numPr>
-          <w:ilvl w:val="0"/>
+        <w:t>Residuals are normally distributed = almost, from histogram</w:t>
+      </w:r>
+      <w:r>
+        <w:t xml:space="preserve"> (left skew)</w:t>
+      </w:r>
+      <w:bookmarkStart w:id="1" w:name="_GoBack"/>
+      <w:bookmarkEnd w:id="1"/>
+      <w:r>
+        <w:t xml:space="preserve"> + QQ-plot, but slightly </w:t>
+      </w:r>
+      <w:r>
+        <w:t>high fitted quantiles</w:t>
+      </w:r>
+      <w:r>
+        <w:t xml:space="preserve"> for higher </w:t>
+      </w:r>
+      <w:r>
+        <w:t>theoretical</w:t>
+      </w:r>
+      <w:r>
+        <w:t xml:space="preserve"> </w:t>
+      </w:r>
+      <w:r>
+        <w:t xml:space="preserve">quantiles </w:t>
+      </w:r>
+      <w:r>
+        <w:t>+</w:t>
+      </w:r>
+      <w:r>
+        <w:t xml:space="preserve"> </w:t>
+      </w:r>
+      <w:r>
+        <w:t xml:space="preserve">slightly low </w:t>
+      </w:r>
+      <w:r>
+        <w:t>fitted quantiles</w:t>
+      </w:r>
+      <w:r>
+        <w:t xml:space="preserve"> </w:t>
+      </w:r>
+      <w:r>
+        <w:t>for lower</w:t>
+      </w:r>
+      <w:r>
+        <w:t xml:space="preserve"> theoretical</w:t>
+      </w:r>
+      <w:r>
+        <w:t xml:space="preserve"> </w:t>
+      </w:r>
+      <w:r>
+        <w:t>quantiles</w:t>
+      </w:r>
+    </w:p>
+    <w:p>
+      <w:pPr>
+        <w:pStyle w:val="ListBullet"/>
+        <w:numPr>
+          <w:ilvl w:val="1"/>
           <w:numId w:val="7"/>
         </w:numPr>
       </w:pPr>
       <w:r>
-        <w:t xml:space="preserve">Scatterplot </w:t>
-      </w:r>
-      <w:r>
-        <w:t>and least squares summary below show the relationship between weight measured in kilograms and height measured in centimeters of 507 physically active individuals.</w:t>
-      </w:r>
-    </w:p>
-    <w:p>
-      <w:pPr>
-        <w:pStyle w:val="ListBullet"/>
-        <w:numPr>
-          <w:ilvl w:val="0"/>
-          <w:numId w:val="7"/>
-        </w:numPr>
-      </w:pPr>
-      <w:r>
-        <w:t xml:space="preserve">(a) Describe the relationship between height </w:t>
-      </w:r>
-      <w:r>
-        <w:t xml:space="preserve">+ </w:t>
-      </w:r>
-      <w:r>
-        <w:t xml:space="preserve">weight. </w:t>
-      </w:r>
-    </w:p>
-    <w:p>
-      <w:pPr>
-        <w:pStyle w:val="ListBullet"/>
-        <w:numPr>
-          <w:ilvl w:val="0"/>
-          <w:numId w:val="7"/>
-        </w:numPr>
-      </w:pPr>
-      <w:r>
-        <w:t xml:space="preserve">(b) Write the equation of the regression line. Interpret the slope and intercept in context. </w:t>
-      </w:r>
-    </w:p>
-    <w:p>
-      <w:pPr>
-        <w:pStyle w:val="ListBullet"/>
-        <w:numPr>
-          <w:ilvl w:val="0"/>
-          <w:numId w:val="7"/>
-        </w:numPr>
-      </w:pPr>
-      <w:r>
-        <w:t xml:space="preserve">(c) Do the data provide strong evidence an increase in height is associated </w:t>
-      </w:r>
-      <w:r>
-        <w:t xml:space="preserve">w/ </w:t>
-      </w:r>
-      <w:r>
-        <w:t>an increase in weight?</w:t>
-      </w:r>
-      <w:r>
-        <w:t xml:space="preserve"> </w:t>
-      </w:r>
-      <w:r>
-        <w:t xml:space="preserve">State the null </w:t>
-      </w:r>
-      <w:r>
-        <w:t xml:space="preserve">+ </w:t>
-      </w:r>
-      <w:r>
-        <w:t xml:space="preserve">alternative hypotheses, report the p-value, and state your conclusion. </w:t>
-      </w:r>
-    </w:p>
-    <w:p>
-      <w:pPr>
-        <w:pStyle w:val="ListBullet"/>
-        <w:numPr>
-          <w:ilvl w:val="0"/>
-          <w:numId w:val="7"/>
-        </w:numPr>
-      </w:pPr>
-      <w:r>
-        <w:t xml:space="preserve">(d) The correlation coeﬃcient for height and weight is 0.72. Calculate R2 and interpret it in context. </w:t>
-      </w:r>
-    </w:p>
-    <w:p>
-      <w:pPr>
-        <w:pStyle w:val="ListBullet"/>
-        <w:ind w:left="360"/>
-      </w:pPr>
-    </w:p>
-    <w:p>
-      <w:pPr>
-        <w:pStyle w:val="ListBullet"/>
-        <w:numPr>
-          <w:ilvl w:val="0"/>
-          <w:numId w:val="7"/>
-        </w:numPr>
-      </w:pPr>
-      <w:r>
-        <w:t>5.6 presents a scatterplot displaying the relationship between husbands’ and wives’ ages in a random sample of 170 married couples in Britain, where both partners’ ages are below 65 years. Given below is summary output of the least squares ﬁt for predicting wife’s age from husband’s age.</w:t>
-      </w:r>
-    </w:p>
-    <w:p>
-      <w:pPr>
-        <w:pStyle w:val="ListBullet"/>
-        <w:numPr>
-          <w:ilvl w:val="0"/>
-          <w:numId w:val="7"/>
-        </w:numPr>
-      </w:pPr>
-    </w:p>
-    <w:p>
-      <w:pPr>
-        <w:pStyle w:val="ListBullet"/>
-        <w:numPr>
-          <w:ilvl w:val="0"/>
-          <w:numId w:val="7"/>
-        </w:numPr>
-      </w:pPr>
-      <w:r>
-        <w:t xml:space="preserve">(a) We might wonder, is the age diﬀerence between husbands and wives consistent across ages? If this were the case, the slope parameter would be β1 = 1. Use the </w:t>
-      </w:r>
-      <w:r>
-        <w:t xml:space="preserve">info </w:t>
-      </w:r>
-      <w:r>
-        <w:t xml:space="preserve">above to evaluate if there is strong evidence the diﬀerence in husband and wife ages diﬀers for diﬀerent ages. </w:t>
-      </w:r>
-    </w:p>
-    <w:p>
-      <w:pPr>
-        <w:pStyle w:val="ListBullet"/>
-        <w:numPr>
-          <w:ilvl w:val="0"/>
-          <w:numId w:val="7"/>
-        </w:numPr>
-      </w:pPr>
-      <w:r>
-        <w:t xml:space="preserve">(b) Write the equation of the regression line for predicting wife’s age from husband’s age. </w:t>
-      </w:r>
-    </w:p>
-    <w:p>
-      <w:pPr>
-        <w:pStyle w:val="ListBullet"/>
-        <w:numPr>
-          <w:ilvl w:val="0"/>
-          <w:numId w:val="7"/>
-        </w:numPr>
-      </w:pPr>
-      <w:r>
-        <w:t>(c) Interpret the slope and intercept in context</w:t>
-      </w:r>
-    </w:p>
-    <w:p>
-      <w:pPr>
-        <w:pStyle w:val="ListBullet"/>
-        <w:numPr>
-          <w:ilvl w:val="0"/>
-          <w:numId w:val="7"/>
-        </w:numPr>
-      </w:pPr>
-      <w:r>
-        <w:t xml:space="preserve">(d) Given that R2 = 0.88, what is the correlation of ages in this data set? </w:t>
-      </w:r>
-    </w:p>
-    <w:p>
-      <w:pPr>
-        <w:pStyle w:val="ListBullet"/>
-        <w:numPr>
-          <w:ilvl w:val="0"/>
-          <w:numId w:val="7"/>
-        </w:numPr>
-      </w:pPr>
-      <w:r>
-        <w:t xml:space="preserve">(e) You meet a married man from Britain who is 55 years old. What would you predict his wife’s age to be? How reliable is this prediction? </w:t>
-      </w:r>
-    </w:p>
-    <w:p>
-      <w:pPr>
-        <w:pStyle w:val="ListBullet"/>
-        <w:numPr>
-          <w:ilvl w:val="0"/>
-          <w:numId w:val="7"/>
-        </w:numPr>
-      </w:pPr>
-      <w:r>
-        <w:t>(f) You meet another married man from Britain who is 85 years old. Would it be wise to use the same linear model to predict his wife’s age? Explain.</w:t>
-      </w:r>
-    </w:p>
-    <w:p>
-      <w:pPr>
-        <w:pStyle w:val="ListBullet"/>
-        <w:numPr>
-          <w:ilvl w:val="0"/>
-          <w:numId w:val="7"/>
-        </w:numPr>
-      </w:pPr>
-      <w:r>
-        <w:lastRenderedPageBreak/>
-        <w:t xml:space="preserve">Scatterplot </w:t>
-      </w:r>
-      <w:r>
-        <w:t>summarizes husbands’ and wives’ heights in a random sample of 170 married couples in Britain, where both partners’ ages are below 65 years. Summary output of the least squares ﬁt for predicting wife’s height from husband’s height is also provided in the table.</w:t>
-      </w:r>
-    </w:p>
-    <w:p>
-      <w:pPr>
-        <w:pStyle w:val="ListBullet"/>
-        <w:numPr>
-          <w:ilvl w:val="0"/>
-          <w:numId w:val="7"/>
-        </w:numPr>
-      </w:pPr>
-      <w:r>
-        <w:t xml:space="preserve"> </w:t>
-      </w:r>
-      <w:r>
-        <w:t xml:space="preserve">(a) Is there strong evidence that taller men marry taller women? State the hypotheses and include any information used to conduct the test. </w:t>
-      </w:r>
-    </w:p>
-    <w:p>
-      <w:pPr>
-        <w:pStyle w:val="ListBullet"/>
-        <w:numPr>
-          <w:ilvl w:val="0"/>
-          <w:numId w:val="7"/>
-        </w:numPr>
-      </w:pPr>
-      <w:r>
-        <w:t xml:space="preserve">(b) Write the equation of the regression line for predicting wife’s height from husband’s height. </w:t>
-      </w:r>
-    </w:p>
-    <w:p>
-      <w:pPr>
-        <w:pStyle w:val="ListBullet"/>
-        <w:numPr>
-          <w:ilvl w:val="0"/>
-          <w:numId w:val="7"/>
-        </w:numPr>
-      </w:pPr>
-      <w:r>
-        <w:t xml:space="preserve">(c) Interpret the slope and intercept in the context of the application. </w:t>
-      </w:r>
-    </w:p>
-    <w:p>
-      <w:pPr>
-        <w:pStyle w:val="ListBullet"/>
-        <w:numPr>
-          <w:ilvl w:val="0"/>
-          <w:numId w:val="7"/>
-        </w:numPr>
-      </w:pPr>
-      <w:r>
-        <w:t xml:space="preserve">(d) Given that R2 = 0.09, what is the correlation of heights in this data set? </w:t>
-      </w:r>
-    </w:p>
-    <w:p>
-      <w:pPr>
-        <w:pStyle w:val="ListBullet"/>
-        <w:numPr>
-          <w:ilvl w:val="0"/>
-          <w:numId w:val="7"/>
-        </w:numPr>
-      </w:pPr>
-      <w:r>
-        <w:t xml:space="preserve">(e) You meet a married man from Britain who is 5’9” (69 inches). What would you predict his wife’s height to be? How reliable is this prediction? </w:t>
-      </w:r>
-    </w:p>
-    <w:p>
-      <w:pPr>
-        <w:pStyle w:val="ListBullet"/>
-        <w:numPr>
-          <w:ilvl w:val="0"/>
-          <w:numId w:val="7"/>
-        </w:numPr>
-      </w:pPr>
-      <w:r>
-        <w:t>(f) You meet another married man from Britain who is 6’7” (79 inches). Would it be wise to use the same linear model to predict his wife’s height? Why or why not?</w:t>
-      </w:r>
-    </w:p>
-    <w:p>
-      <w:pPr>
-        <w:pStyle w:val="ListBullet"/>
-        <w:ind w:left="360"/>
-      </w:pPr>
-    </w:p>
-    <w:p>
-      <w:pPr>
-        <w:pStyle w:val="ListBullet"/>
-        <w:numPr>
-          <w:ilvl w:val="0"/>
-          <w:numId w:val="7"/>
-        </w:numPr>
-      </w:pPr>
-      <w:r>
-        <w:t xml:space="preserve">5.25 gives a scatterplot displaying the relationship between the </w:t>
-      </w:r>
-      <w:r>
-        <w:t>%</w:t>
-      </w:r>
-      <w:r>
-        <w:t xml:space="preserve"> of families that own their home and the </w:t>
-      </w:r>
-      <w:r>
-        <w:t>%</w:t>
-      </w:r>
-      <w:r>
-        <w:t xml:space="preserve"> of the population living in urban areas. Below is a similar scatterplot, excluding </w:t>
-      </w:r>
-      <w:r>
-        <w:t>DC</w:t>
-      </w:r>
-      <w:r>
-        <w:t>, as well as the residuals plot</w:t>
-      </w:r>
-      <w:r>
-        <w:t xml:space="preserve"> for the</w:t>
-      </w:r>
-      <w:r>
-        <w:t xml:space="preserve"> 51 cases.</w:t>
-      </w:r>
-    </w:p>
-    <w:p>
-      <w:pPr>
-        <w:pStyle w:val="ListBullet"/>
-        <w:numPr>
-          <w:ilvl w:val="0"/>
-          <w:numId w:val="7"/>
-        </w:numPr>
-      </w:pPr>
-      <w:r>
-        <w:t xml:space="preserve">(a) For these data, R2 = 0.28. What is the correlation? How can you tell if it is positive or negative? </w:t>
-      </w:r>
-    </w:p>
-    <w:p>
-      <w:pPr>
-        <w:pStyle w:val="ListBullet"/>
-        <w:numPr>
-          <w:ilvl w:val="0"/>
-          <w:numId w:val="7"/>
-        </w:numPr>
-      </w:pPr>
-      <w:r>
-        <w:t>(b) Examine the residual plot. What do you observe? Is a simple least squares ﬁt appropriate for these data?</w:t>
-      </w:r>
-    </w:p>
-    <w:p>
-      <w:pPr>
-        <w:pStyle w:val="ListBullet"/>
-        <w:ind w:left="360"/>
-      </w:pPr>
-    </w:p>
-    <w:p>
-      <w:pPr>
-        <w:pStyle w:val="ListBullet"/>
-        <w:numPr>
-          <w:ilvl w:val="0"/>
-          <w:numId w:val="7"/>
-        </w:numPr>
-      </w:pPr>
-      <w:r>
-        <w:t xml:space="preserve">Is </w:t>
-      </w:r>
-      <w:r>
-        <w:rPr>
-          <w:b/>
-        </w:rPr>
-        <w:t>gestational age</w:t>
-      </w:r>
-      <w:r>
-        <w:t xml:space="preserve"> (time between conception </w:t>
-      </w:r>
-      <w:r>
-        <w:t xml:space="preserve">+ </w:t>
-      </w:r>
-      <w:r>
-        <w:t xml:space="preserve">birth) of a low birth-weight baby useful in predicting head circumference at birth? </w:t>
-      </w:r>
-      <w:r>
-        <w:t xml:space="preserve">25 </w:t>
-      </w:r>
-      <w:r>
-        <w:t>low birth-weight babies were studied at a Harvard teaching hospital</w:t>
-      </w:r>
-      <w:r>
-        <w:t xml:space="preserve"> + </w:t>
-      </w:r>
-      <w:r>
-        <w:t>investigators calculated the regression of head circumference (measured in</w:t>
-      </w:r>
-      <w:r>
-        <w:t xml:space="preserve"> cm</w:t>
-      </w:r>
-      <w:r>
-        <w:t xml:space="preserve">) against gestational age (measured in weeks). The estimated regression line is head circumference = 3.91 + 0.78×gestational age </w:t>
-      </w:r>
-    </w:p>
-    <w:p>
-      <w:pPr>
-        <w:pStyle w:val="ListBullet"/>
-        <w:numPr>
-          <w:ilvl w:val="0"/>
-          <w:numId w:val="7"/>
-        </w:numPr>
-      </w:pPr>
-      <w:r>
-        <w:t xml:space="preserve">(a) What is the predicted head circumference for a baby whose gestational age is 28 weeks? </w:t>
-      </w:r>
-    </w:p>
-    <w:p>
-      <w:pPr>
-        <w:pStyle w:val="ListBullet"/>
-        <w:numPr>
-          <w:ilvl w:val="0"/>
-          <w:numId w:val="7"/>
-        </w:numPr>
-      </w:pPr>
-      <w:r>
-        <w:t xml:space="preserve">(b) </w:t>
-      </w:r>
-      <w:r>
-        <w:t xml:space="preserve">Standard </w:t>
-      </w:r>
-      <w:r>
-        <w:t xml:space="preserve">error for the coeﬃcient of gestational age </w:t>
-      </w:r>
-      <w:r>
-        <w:t xml:space="preserve">= </w:t>
-      </w:r>
-      <w:r>
-        <w:t xml:space="preserve">0.35, which is associated </w:t>
-      </w:r>
-      <w:r>
-        <w:t xml:space="preserve">w/ </w:t>
-      </w:r>
-      <w:proofErr w:type="spellStart"/>
-      <w:r>
-        <w:t>d</w:t>
-      </w:r>
-      <w:r>
-        <w:t>F</w:t>
-      </w:r>
-      <w:proofErr w:type="spellEnd"/>
-      <w:r>
-        <w:t xml:space="preserve"> = 23. Does the model provide strong evidence gestational age </w:t>
-      </w:r>
-      <w:r>
-        <w:t xml:space="preserve">= </w:t>
-      </w:r>
-      <w:r>
-        <w:t xml:space="preserve">signiﬁcantly associated </w:t>
-      </w:r>
-      <w:r>
-        <w:t xml:space="preserve">w/ </w:t>
-      </w:r>
-      <w:r>
-        <w:t>head circumference?</w:t>
-      </w:r>
-    </w:p>
-    <w:p>
-      <w:pPr>
-        <w:pStyle w:val="ListBullet"/>
-        <w:ind w:left="360"/>
-      </w:pPr>
-    </w:p>
-    <w:p>
-      <w:pPr>
-        <w:pStyle w:val="ListBullet"/>
-        <w:numPr>
-          <w:ilvl w:val="0"/>
-          <w:numId w:val="7"/>
-        </w:numPr>
-      </w:pPr>
-      <w:r>
-        <w:t xml:space="preserve">Some college students critique professors’ teaching at RateMyProfessors.com, a web page where students anonymously rate professors on quality, easiness, </w:t>
-      </w:r>
-      <w:r>
-        <w:t>+</w:t>
-      </w:r>
-      <w:r>
-        <w:t xml:space="preserve"> attractiveness. Using self-selected data from this public forum, researchers examine relations between quality, easiness, </w:t>
-      </w:r>
-      <w:r>
-        <w:t xml:space="preserve">+ </w:t>
-      </w:r>
-      <w:r>
-        <w:t>attractiveness for professors at various universities</w:t>
-      </w:r>
-      <w:r>
-        <w:t>. We</w:t>
-      </w:r>
-      <w:r>
-        <w:t xml:space="preserve"> will work </w:t>
-      </w:r>
-      <w:r>
-        <w:t xml:space="preserve">w/ </w:t>
-      </w:r>
-      <w:r>
-        <w:t>a portion of these data the researchers made publicly available</w:t>
-      </w:r>
-      <w:r>
-        <w:t xml:space="preserve">. Scatterplot </w:t>
-      </w:r>
-      <w:r>
-        <w:t xml:space="preserve">shows the relationship between teaching evaluation score (higher score </w:t>
-      </w:r>
-      <w:r>
-        <w:t xml:space="preserve">= </w:t>
-      </w:r>
-      <w:r>
-        <w:t xml:space="preserve">better) </w:t>
-      </w:r>
-      <w:r>
-        <w:t xml:space="preserve">+ </w:t>
-      </w:r>
-      <w:r>
-        <w:t xml:space="preserve">standardized beauty score (0 </w:t>
-      </w:r>
-      <w:r>
-        <w:t xml:space="preserve">= </w:t>
-      </w:r>
-      <w:r>
-        <w:t xml:space="preserve">average, negative </w:t>
-      </w:r>
-      <w:r>
-        <w:t xml:space="preserve">= </w:t>
-      </w:r>
-      <w:r>
-        <w:t xml:space="preserve">below average, positive </w:t>
-      </w:r>
-      <w:r>
-        <w:t xml:space="preserve">= </w:t>
-      </w:r>
-      <w:r>
-        <w:t>above average) for a sample of 463 professors. Given below are associated diagnostic plots. Also given is a regression output for predicting teaching evaluation score from beauty score.</w:t>
-      </w:r>
-    </w:p>
-    <w:p>
-      <w:pPr>
-        <w:pStyle w:val="ListBullet"/>
-        <w:numPr>
-          <w:ilvl w:val="0"/>
-          <w:numId w:val="7"/>
-        </w:numPr>
-      </w:pPr>
-      <w:r>
-        <w:t xml:space="preserve">(a) Given that the average standardized beauty score is -0.0883 and average teaching evaluation score is 3.9983, calculate the slope. Alternatively, the slope may be computed using just the information provided in the model summary table. </w:t>
-      </w:r>
-    </w:p>
-    <w:p>
-      <w:pPr>
-        <w:pStyle w:val="ListBullet"/>
-        <w:numPr>
-          <w:ilvl w:val="0"/>
-          <w:numId w:val="7"/>
-        </w:numPr>
-      </w:pPr>
-      <w:r>
-        <w:t xml:space="preserve">(b) Do these data provide convincing evidence that the slope of the relationship between teaching evaluation and beauty is positive? Explain your reasoning. </w:t>
-      </w:r>
-    </w:p>
-    <w:p>
-      <w:pPr>
-        <w:pStyle w:val="ListBullet"/>
-        <w:numPr>
-          <w:ilvl w:val="0"/>
-          <w:numId w:val="7"/>
-        </w:numPr>
-      </w:pPr>
-      <w:bookmarkStart w:id="0" w:name="_GoBack"/>
-      <w:bookmarkEnd w:id="0"/>
-      <w:r>
-        <w:t>(c) List the conditions required for linear regression and check if each one is satisﬁed for this model.</w:t>
+        <w:t xml:space="preserve">Residuals = IID </w:t>
+      </w:r>
+      <w:r>
+        <w:sym w:font="Wingdings" w:char="F0E8"/>
+      </w:r>
+      <w:r>
+        <w:t xml:space="preserve"> yes, form the residual plots showing no patterns</w:t>
       </w:r>
     </w:p>
     <w:p>
@@ -43231,6 +45908,7 @@
         </w:numPr>
       </w:pPr>
       <w:r>
+        <w:lastRenderedPageBreak/>
         <w:t xml:space="preserve">Ex: </w:t>
       </w:r>
       <w:r>
@@ -47684,7 +50362,6 @@
   <w:style w:type="character" w:default="1" w:styleId="DefaultParagraphFont">
     <w:name w:val="Default Paragraph Font"/>
     <w:uiPriority w:val="1"/>
-    <w:semiHidden/>
     <w:unhideWhenUsed/>
   </w:style>
   <w:style w:type="table" w:default="1" w:styleId="TableNormal">
@@ -48066,7 +50743,7 @@
 </file>
 
 <file path=customXml/itemProps1.xml><?xml version="1.0" encoding="utf-8"?>
-<ds:datastoreItem xmlns:ds="http://schemas.openxmlformats.org/officeDocument/2006/customXml" ds:itemID="{72805BB3-70BE-4F5D-9224-43FE2DA6AA4A}">
+<ds:datastoreItem xmlns:ds="http://schemas.openxmlformats.org/officeDocument/2006/customXml" ds:itemID="{E4FB3D2B-5FFF-4BF9-838B-6A6A59E5A9D5}">
   <ds:schemaRefs>
     <ds:schemaRef ds:uri="http://schemas.openxmlformats.org/officeDocument/2006/bibliography"/>
   </ds:schemaRefs>

</xml_diff>